<commit_message>
missing link in UML
</commit_message>
<xml_diff>
--- a/rapport/Rapport.docx
+++ b/rapport/Rapport.docx
@@ -3834,8 +3834,6 @@
         <w:fldChar w:fldCharType="separate"/>
       </w:r>
     </w:p>
-    <w:bookmarkStart w:id="0" w:name="_GoBack"/>
-    <w:bookmarkEnd w:id="0"/>
     <w:p>
       <w:pPr>
         <w:pStyle w:val="Tabledesillustrations"/>
@@ -3849,108 +3847,63 @@
           <w:sz w:val="22"/>
         </w:rPr>
       </w:pPr>
-      <w:r>
-        <w:rPr>
-          <w:rStyle w:val="Lienhypertexte"/>
-          <w:noProof/>
-        </w:rPr>
-        <w:fldChar w:fldCharType="begin"/>
-      </w:r>
-      <w:r>
-        <w:rPr>
-          <w:rStyle w:val="Lienhypertexte"/>
-          <w:noProof/>
-        </w:rPr>
-        <w:instrText xml:space="preserve"> </w:instrText>
-      </w:r>
-      <w:r>
-        <w:rPr>
-          <w:noProof/>
-        </w:rPr>
-        <w:instrText>HYPERLINK \l "_Toc433834639"</w:instrText>
-      </w:r>
-      <w:r>
-        <w:rPr>
-          <w:rStyle w:val="Lienhypertexte"/>
-          <w:noProof/>
-        </w:rPr>
-        <w:instrText xml:space="preserve"> </w:instrText>
-      </w:r>
-      <w:r>
-        <w:rPr>
-          <w:rStyle w:val="Lienhypertexte"/>
-          <w:noProof/>
-        </w:rPr>
-      </w:r>
-      <w:r>
-        <w:rPr>
-          <w:rStyle w:val="Lienhypertexte"/>
-          <w:noProof/>
-        </w:rPr>
-        <w:fldChar w:fldCharType="separate"/>
-      </w:r>
-      <w:r>
-        <w:rPr>
-          <w:rStyle w:val="Lienhypertexte"/>
-          <w:noProof/>
-        </w:rPr>
-        <w:t>Figure 1 : Dofus</w:t>
-      </w:r>
-      <w:r>
-        <w:rPr>
-          <w:noProof/>
-          <w:webHidden/>
-        </w:rPr>
-        <w:tab/>
-      </w:r>
-      <w:r>
-        <w:rPr>
-          <w:noProof/>
-          <w:webHidden/>
-        </w:rPr>
-        <w:fldChar w:fldCharType="begin"/>
-      </w:r>
-      <w:r>
-        <w:rPr>
-          <w:noProof/>
-          <w:webHidden/>
-        </w:rPr>
-        <w:instrText xml:space="preserve"> PAGEREF _Toc433834639 \h </w:instrText>
-      </w:r>
-      <w:r>
-        <w:rPr>
-          <w:noProof/>
-          <w:webHidden/>
-        </w:rPr>
-      </w:r>
-      <w:r>
-        <w:rPr>
-          <w:noProof/>
-          <w:webHidden/>
-        </w:rPr>
-        <w:fldChar w:fldCharType="separate"/>
-      </w:r>
-      <w:r>
-        <w:rPr>
-          <w:noProof/>
-          <w:webHidden/>
-        </w:rPr>
-        <w:t>4</w:t>
-      </w:r>
-      <w:r>
-        <w:rPr>
-          <w:noProof/>
-          <w:webHidden/>
-        </w:rPr>
-        <w:fldChar w:fldCharType="end"/>
-      </w:r>
-      <w:r>
-        <w:rPr>
-          <w:rStyle w:val="Lienhypertexte"/>
-          <w:noProof/>
-        </w:rPr>
-        <w:fldChar w:fldCharType="end"/>
-      </w:r>
+      <w:hyperlink w:anchor="_Toc433834639" w:history="1">
+        <w:r>
+          <w:rPr>
+            <w:rStyle w:val="Lienhypertexte"/>
+            <w:noProof/>
+          </w:rPr>
+          <w:t>Figure 1 : Dofus</w:t>
+        </w:r>
+        <w:r>
+          <w:rPr>
+            <w:noProof/>
+            <w:webHidden/>
+          </w:rPr>
+          <w:tab/>
+        </w:r>
+        <w:r>
+          <w:rPr>
+            <w:noProof/>
+            <w:webHidden/>
+          </w:rPr>
+          <w:fldChar w:fldCharType="begin"/>
+        </w:r>
+        <w:r>
+          <w:rPr>
+            <w:noProof/>
+            <w:webHidden/>
+          </w:rPr>
+          <w:instrText xml:space="preserve"> PAGEREF _Toc433834639 \h </w:instrText>
+        </w:r>
+        <w:r>
+          <w:rPr>
+            <w:noProof/>
+            <w:webHidden/>
+          </w:rPr>
+        </w:r>
+        <w:r>
+          <w:rPr>
+            <w:noProof/>
+            <w:webHidden/>
+          </w:rPr>
+          <w:fldChar w:fldCharType="separate"/>
+        </w:r>
+        <w:r>
+          <w:rPr>
+            <w:noProof/>
+            <w:webHidden/>
+          </w:rPr>
+          <w:t>4</w:t>
+        </w:r>
+        <w:r>
+          <w:rPr>
+            <w:noProof/>
+            <w:webHidden/>
+          </w:rPr>
+          <w:fldChar w:fldCharType="end"/>
+        </w:r>
+      </w:hyperlink>
     </w:p>
     <w:p>
       <w:pPr>
@@ -4339,31 +4292,31 @@
       <w:pPr>
         <w:pStyle w:val="Titre1"/>
       </w:pPr>
-      <w:bookmarkStart w:id="1" w:name="_Toc433834598"/>
+      <w:bookmarkStart w:id="0" w:name="_Toc433834598"/>
       <w:r>
         <w:lastRenderedPageBreak/>
         <w:t>Objectif</w:t>
       </w:r>
+      <w:bookmarkEnd w:id="0"/>
+    </w:p>
+    <w:p>
+      <w:pPr>
+        <w:rPr>
+          <w:lang w:eastAsia="en-US"/>
+        </w:rPr>
+      </w:pPr>
+    </w:p>
+    <w:p>
+      <w:pPr>
+        <w:pStyle w:val="Titre2"/>
+      </w:pPr>
+      <w:bookmarkStart w:id="1" w:name="_Toc433834514"/>
+      <w:bookmarkStart w:id="2" w:name="_Toc433834599"/>
+      <w:r>
+        <w:t>Présentation générale</w:t>
+      </w:r>
       <w:bookmarkEnd w:id="1"/>
-    </w:p>
-    <w:p>
-      <w:pPr>
-        <w:rPr>
-          <w:lang w:eastAsia="en-US"/>
-        </w:rPr>
-      </w:pPr>
-    </w:p>
-    <w:p>
-      <w:pPr>
-        <w:pStyle w:val="Titre2"/>
-      </w:pPr>
-      <w:bookmarkStart w:id="2" w:name="_Toc433834514"/>
-      <w:bookmarkStart w:id="3" w:name="_Toc433834599"/>
-      <w:r>
-        <w:t>Présentation générale</w:t>
-      </w:r>
       <w:bookmarkEnd w:id="2"/>
-      <w:bookmarkEnd w:id="3"/>
     </w:p>
     <w:p>
       <w:pPr>
@@ -4475,31 +4428,18 @@
       <w:pPr>
         <w:pStyle w:val="Lgende"/>
       </w:pPr>
-      <w:bookmarkStart w:id="4" w:name="_Toc433834639"/>
+      <w:bookmarkStart w:id="3" w:name="_Toc433834639"/>
       <w:r>
         <w:t xml:space="preserve">Figure </w:t>
       </w:r>
-      <w:r>
-        <w:fldChar w:fldCharType="begin"/>
-      </w:r>
-      <w:r>
-        <w:instrText xml:space="preserve"> SEQ Figure \* ARABIC </w:instrText>
-      </w:r>
-      <w:r>
-        <w:fldChar w:fldCharType="separate"/>
-      </w:r>
-      <w:r>
-        <w:rPr>
-          <w:noProof/>
-        </w:rPr>
-        <w:t>1</w:t>
-      </w:r>
-      <w:r>
-        <w:rPr>
-          <w:noProof/>
-        </w:rPr>
-        <w:fldChar w:fldCharType="end"/>
-      </w:r>
+      <w:fldSimple w:instr=" SEQ Figure \* ARABIC ">
+        <w:r>
+          <w:rPr>
+            <w:noProof/>
+          </w:rPr>
+          <w:t>1</w:t>
+        </w:r>
+      </w:fldSimple>
       <w:r>
         <w:t xml:space="preserve"> : </w:t>
       </w:r>
@@ -4507,7 +4447,7 @@
       <w:r>
         <w:t>Dofus</w:t>
       </w:r>
-      <w:bookmarkEnd w:id="4"/>
+      <w:bookmarkEnd w:id="3"/>
       <w:proofErr w:type="spellEnd"/>
     </w:p>
     <w:p>
@@ -4561,14 +4501,14 @@
       <w:pPr>
         <w:pStyle w:val="Titre2"/>
       </w:pPr>
-      <w:bookmarkStart w:id="5" w:name="_Toc433834515"/>
-      <w:bookmarkStart w:id="6" w:name="_Toc433834600"/>
+      <w:bookmarkStart w:id="4" w:name="_Toc433834515"/>
+      <w:bookmarkStart w:id="5" w:name="_Toc433834600"/>
       <w:r>
         <w:lastRenderedPageBreak/>
         <w:t>Règles du jeu</w:t>
       </w:r>
+      <w:bookmarkEnd w:id="4"/>
       <w:bookmarkEnd w:id="5"/>
-      <w:bookmarkEnd w:id="6"/>
     </w:p>
     <w:p>
       <w:pPr>
@@ -4823,42 +4763,42 @@
       <w:pPr>
         <w:pStyle w:val="Titre2"/>
       </w:pPr>
-      <w:bookmarkStart w:id="7" w:name="_Toc433834516"/>
-      <w:bookmarkStart w:id="8" w:name="_Toc433834601"/>
+      <w:bookmarkStart w:id="6" w:name="_Toc433834516"/>
+      <w:bookmarkStart w:id="7" w:name="_Toc433834601"/>
       <w:r>
         <w:t>Conception Logiciel</w:t>
       </w:r>
+      <w:bookmarkEnd w:id="6"/>
       <w:bookmarkEnd w:id="7"/>
+    </w:p>
+    <w:p>
+      <w:pPr>
+        <w:pStyle w:val="Titre1"/>
+      </w:pPr>
+      <w:bookmarkStart w:id="8" w:name="_Toc433834602"/>
+      <w:r>
+        <w:t>Description et conception des états</w:t>
+      </w:r>
       <w:bookmarkEnd w:id="8"/>
     </w:p>
     <w:p>
       <w:pPr>
-        <w:pStyle w:val="Titre1"/>
-      </w:pPr>
-      <w:bookmarkStart w:id="9" w:name="_Toc433834602"/>
-      <w:r>
-        <w:t>Description et conception des états</w:t>
+        <w:rPr>
+          <w:lang w:eastAsia="en-US"/>
+        </w:rPr>
+      </w:pPr>
+    </w:p>
+    <w:p>
+      <w:pPr>
+        <w:pStyle w:val="Titre2"/>
+      </w:pPr>
+      <w:bookmarkStart w:id="9" w:name="_Toc433834517"/>
+      <w:bookmarkStart w:id="10" w:name="_Toc433834603"/>
+      <w:r>
+        <w:t>Description des états</w:t>
       </w:r>
       <w:bookmarkEnd w:id="9"/>
-    </w:p>
-    <w:p>
-      <w:pPr>
-        <w:rPr>
-          <w:lang w:eastAsia="en-US"/>
-        </w:rPr>
-      </w:pPr>
-    </w:p>
-    <w:p>
-      <w:pPr>
-        <w:pStyle w:val="Titre2"/>
-      </w:pPr>
-      <w:bookmarkStart w:id="10" w:name="_Toc433834517"/>
-      <w:bookmarkStart w:id="11" w:name="_Toc433834603"/>
-      <w:r>
-        <w:t>Description des états</w:t>
-      </w:r>
       <w:bookmarkEnd w:id="10"/>
-      <w:bookmarkEnd w:id="11"/>
     </w:p>
     <w:p>
       <w:pPr>
@@ -5832,13 +5772,13 @@
       <w:pPr>
         <w:pStyle w:val="Titre2"/>
       </w:pPr>
-      <w:bookmarkStart w:id="12" w:name="_Toc433834518"/>
-      <w:bookmarkStart w:id="13" w:name="_Toc433834604"/>
+      <w:bookmarkStart w:id="11" w:name="_Toc433834518"/>
+      <w:bookmarkStart w:id="12" w:name="_Toc433834604"/>
       <w:r>
         <w:t>Conception logiciel</w:t>
       </w:r>
+      <w:bookmarkEnd w:id="11"/>
       <w:bookmarkEnd w:id="12"/>
-      <w:bookmarkEnd w:id="13"/>
     </w:p>
     <w:p>
       <w:pPr>
@@ -5912,35 +5852,22 @@
           <w:lang w:eastAsia="en-US"/>
         </w:rPr>
       </w:pPr>
-      <w:bookmarkStart w:id="14" w:name="_Toc433834640"/>
+      <w:bookmarkStart w:id="13" w:name="_Toc433834640"/>
       <w:r>
         <w:t xml:space="preserve">Figure </w:t>
       </w:r>
-      <w:r>
-        <w:fldChar w:fldCharType="begin"/>
-      </w:r>
-      <w:r>
-        <w:instrText xml:space="preserve"> SEQ Figure \* ARABIC </w:instrText>
-      </w:r>
-      <w:r>
-        <w:fldChar w:fldCharType="separate"/>
-      </w:r>
-      <w:r>
-        <w:rPr>
-          <w:noProof/>
-        </w:rPr>
-        <w:t>2</w:t>
-      </w:r>
-      <w:r>
-        <w:rPr>
-          <w:noProof/>
-        </w:rPr>
-        <w:fldChar w:fldCharType="end"/>
-      </w:r>
+      <w:fldSimple w:instr=" SEQ Figure \* ARABIC ">
+        <w:r>
+          <w:rPr>
+            <w:noProof/>
+          </w:rPr>
+          <w:t>2</w:t>
+        </w:r>
+      </w:fldSimple>
       <w:r>
         <w:t> : Machine à état décrivant le déroulement du jeu</w:t>
       </w:r>
-      <w:bookmarkEnd w:id="14"/>
+      <w:bookmarkEnd w:id="13"/>
     </w:p>
     <w:p>
       <w:pPr>
@@ -6012,35 +5939,22 @@
       <w:pPr>
         <w:pStyle w:val="Lgende"/>
       </w:pPr>
-      <w:bookmarkStart w:id="15" w:name="_Toc433834641"/>
+      <w:bookmarkStart w:id="14" w:name="_Toc433834641"/>
       <w:r>
         <w:t xml:space="preserve">Figure </w:t>
       </w:r>
-      <w:r>
-        <w:fldChar w:fldCharType="begin"/>
-      </w:r>
-      <w:r>
-        <w:instrText xml:space="preserve"> SEQ Figure \* ARABIC </w:instrText>
-      </w:r>
-      <w:r>
-        <w:fldChar w:fldCharType="separate"/>
-      </w:r>
-      <w:r>
-        <w:rPr>
-          <w:noProof/>
-        </w:rPr>
-        <w:t>3</w:t>
-      </w:r>
-      <w:r>
-        <w:rPr>
-          <w:noProof/>
-        </w:rPr>
-        <w:fldChar w:fldCharType="end"/>
-      </w:r>
+      <w:fldSimple w:instr=" SEQ Figure \* ARABIC ">
+        <w:r>
+          <w:rPr>
+            <w:noProof/>
+          </w:rPr>
+          <w:t>3</w:t>
+        </w:r>
+      </w:fldSimple>
       <w:r>
         <w:t> : Diagramme de classe d’état pour la phase de combat</w:t>
       </w:r>
-      <w:bookmarkEnd w:id="15"/>
+      <w:bookmarkEnd w:id="14"/>
     </w:p>
     <w:p>
       <w:r>
@@ -6109,41 +6023,28 @@
       <w:pPr>
         <w:pStyle w:val="Lgende"/>
       </w:pPr>
-      <w:bookmarkStart w:id="16" w:name="_Toc433834642"/>
+      <w:bookmarkStart w:id="15" w:name="_Toc433834642"/>
       <w:r>
         <w:t xml:space="preserve">Figure </w:t>
       </w:r>
-      <w:r>
-        <w:fldChar w:fldCharType="begin"/>
-      </w:r>
-      <w:r>
-        <w:instrText xml:space="preserve"> SEQ Figure \* ARABIC </w:instrText>
-      </w:r>
-      <w:r>
-        <w:fldChar w:fldCharType="separate"/>
-      </w:r>
+      <w:fldSimple w:instr=" SEQ Figure \* ARABIC ">
+        <w:r>
+          <w:rPr>
+            <w:noProof/>
+          </w:rPr>
+          <w:t>4</w:t>
+        </w:r>
+      </w:fldSimple>
       <w:r>
         <w:rPr>
           <w:noProof/>
         </w:rPr>
-        <w:t>4</w:t>
-      </w:r>
-      <w:r>
-        <w:rPr>
-          <w:noProof/>
-        </w:rPr>
-        <w:fldChar w:fldCharType="end"/>
-      </w:r>
-      <w:r>
-        <w:rPr>
-          <w:noProof/>
-        </w:rPr>
         <w:t xml:space="preserve"> </w:t>
       </w:r>
       <w:r>
         <w:t>: Diagramme de classe d’état pour la phase d’exploration</w:t>
       </w:r>
-      <w:bookmarkEnd w:id="16"/>
+      <w:bookmarkEnd w:id="15"/>
     </w:p>
     <w:p>
       <w:r>
@@ -6155,37 +6056,37 @@
       <w:pPr>
         <w:pStyle w:val="Titre2"/>
       </w:pPr>
-      <w:bookmarkStart w:id="17" w:name="_Toc433834519"/>
-      <w:bookmarkStart w:id="18" w:name="_Toc433834605"/>
+      <w:bookmarkStart w:id="16" w:name="_Toc433834519"/>
+      <w:bookmarkStart w:id="17" w:name="_Toc433834605"/>
       <w:r>
         <w:t>Conception logiciel : extension pour le rendu</w:t>
       </w:r>
+      <w:bookmarkEnd w:id="16"/>
       <w:bookmarkEnd w:id="17"/>
+    </w:p>
+    <w:p>
+      <w:pPr>
+        <w:pStyle w:val="Titre2"/>
+      </w:pPr>
+      <w:bookmarkStart w:id="18" w:name="_Toc433834520"/>
+      <w:bookmarkStart w:id="19" w:name="_Toc433834606"/>
+      <w:r>
+        <w:t>Conception logiciel : extension pour le moteur de jeu</w:t>
+      </w:r>
       <w:bookmarkEnd w:id="18"/>
+      <w:bookmarkEnd w:id="19"/>
     </w:p>
     <w:p>
       <w:pPr>
         <w:pStyle w:val="Titre2"/>
       </w:pPr>
-      <w:bookmarkStart w:id="19" w:name="_Toc433834520"/>
-      <w:bookmarkStart w:id="20" w:name="_Toc433834606"/>
-      <w:r>
-        <w:t>Conception logiciel : extension pour le moteur de jeu</w:t>
-      </w:r>
-      <w:bookmarkEnd w:id="19"/>
+      <w:bookmarkStart w:id="20" w:name="_Toc433834521"/>
+      <w:bookmarkStart w:id="21" w:name="_Toc433834607"/>
+      <w:r>
+        <w:t>Ressources</w:t>
+      </w:r>
       <w:bookmarkEnd w:id="20"/>
-    </w:p>
-    <w:p>
-      <w:pPr>
-        <w:pStyle w:val="Titre2"/>
-      </w:pPr>
-      <w:bookmarkStart w:id="21" w:name="_Toc433834521"/>
-      <w:bookmarkStart w:id="22" w:name="_Toc433834607"/>
-      <w:r>
-        <w:t>Ressources</w:t>
-      </w:r>
       <w:bookmarkEnd w:id="21"/>
-      <w:bookmarkEnd w:id="22"/>
     </w:p>
     <w:p>
       <w:pPr>
@@ -7137,148 +7038,148 @@
       <w:pPr>
         <w:pStyle w:val="Titre1"/>
       </w:pPr>
-      <w:bookmarkStart w:id="23" w:name="_Toc433834608"/>
+      <w:bookmarkStart w:id="22" w:name="_Toc433834608"/>
       <w:r>
         <w:t>Rendu : Stratégie et Conception</w:t>
       </w:r>
+      <w:bookmarkEnd w:id="22"/>
+    </w:p>
+    <w:p>
+      <w:pPr>
+        <w:rPr>
+          <w:lang w:eastAsia="en-US"/>
+        </w:rPr>
+      </w:pPr>
+    </w:p>
+    <w:p>
+      <w:pPr>
+        <w:pStyle w:val="Titre2"/>
+      </w:pPr>
+      <w:bookmarkStart w:id="23" w:name="_Toc433834522"/>
+      <w:bookmarkStart w:id="24" w:name="_Toc433834609"/>
+      <w:r>
+        <w:t>Stratégie de rendu d’un état</w:t>
+      </w:r>
       <w:bookmarkEnd w:id="23"/>
-    </w:p>
-    <w:p>
-      <w:pPr>
-        <w:rPr>
-          <w:lang w:eastAsia="en-US"/>
-        </w:rPr>
-      </w:pPr>
+      <w:bookmarkEnd w:id="24"/>
+    </w:p>
+    <w:p>
+      <w:pPr>
+        <w:rPr>
+          <w:lang w:eastAsia="en-US"/>
+        </w:rPr>
+      </w:pPr>
+    </w:p>
+    <w:p>
+      <w:pPr>
+        <w:rPr>
+          <w:lang w:eastAsia="en-US"/>
+        </w:rPr>
+      </w:pPr>
+      <w:r>
+        <w:rPr>
+          <w:lang w:eastAsia="en-US"/>
+        </w:rPr>
+        <w:t>Pour r</w:t>
+      </w:r>
+      <w:r>
+        <w:rPr>
+          <w:lang w:eastAsia="en-US"/>
+        </w:rPr>
+        <w:t>endre un état, nous avons regroupé tout le rendu en Scène, qui est l’image de l’état du jeu, et nous l’avons découpée en plans. Ces plans se répartissent différents types de données : un plan pour les informations, 2 plans pour les élément fixes (2 niveaux de profondeur), un pour les éléments mobiles (personnages)</w:t>
+      </w:r>
+      <w:r>
+        <w:rPr>
+          <w:lang w:eastAsia="en-US"/>
+        </w:rPr>
+        <w:t xml:space="preserve">, et un plan de </w:t>
+      </w:r>
+      <w:proofErr w:type="spellStart"/>
+      <w:r>
+        <w:rPr>
+          <w:lang w:eastAsia="en-US"/>
+        </w:rPr>
+        <w:t>debug</w:t>
+      </w:r>
+      <w:proofErr w:type="spellEnd"/>
+      <w:r>
+        <w:rPr>
+          <w:lang w:eastAsia="en-US"/>
+        </w:rPr>
+        <w:t xml:space="preserve">. </w:t>
+      </w:r>
+      <w:r>
+        <w:rPr>
+          <w:lang w:eastAsia="en-US"/>
+        </w:rPr>
+        <w:t>Chaque plan contient une texture et une matrice donnant la position des éléments dans la fenêtre</w:t>
+      </w:r>
+      <w:r>
+        <w:rPr>
+          <w:lang w:eastAsia="en-US"/>
+        </w:rPr>
+        <w:t xml:space="preserve"> de jeu</w:t>
+      </w:r>
+      <w:r>
+        <w:rPr>
+          <w:lang w:eastAsia="en-US"/>
+        </w:rPr>
+        <w:t xml:space="preserve">, et les coordonnées de sa partie de la texture. Ces 2 éléments sont envoyés à la carte graphique ce qui permet un affichage rapide et optimisé des éléments (plutôt que de tracer </w:t>
+      </w:r>
+      <w:proofErr w:type="spellStart"/>
+      <w:r>
+        <w:rPr>
+          <w:lang w:eastAsia="en-US"/>
+        </w:rPr>
+        <w:t>sprite</w:t>
+      </w:r>
+      <w:proofErr w:type="spellEnd"/>
+      <w:r>
+        <w:rPr>
+          <w:lang w:eastAsia="en-US"/>
+        </w:rPr>
+        <w:t xml:space="preserve"> par </w:t>
+      </w:r>
+      <w:proofErr w:type="spellStart"/>
+      <w:r>
+        <w:rPr>
+          <w:lang w:eastAsia="en-US"/>
+        </w:rPr>
+        <w:t>sprite</w:t>
+      </w:r>
+      <w:proofErr w:type="spellEnd"/>
+      <w:r>
+        <w:rPr>
+          <w:lang w:eastAsia="en-US"/>
+        </w:rPr>
+        <w:t>)</w:t>
+      </w:r>
+    </w:p>
+    <w:p>
+      <w:pPr>
+        <w:rPr>
+          <w:lang w:eastAsia="en-US"/>
+        </w:rPr>
+      </w:pPr>
+      <w:r>
+        <w:rPr>
+          <w:lang w:eastAsia="en-US"/>
+        </w:rPr>
+        <w:t>Actuellement, seuls les éléments fixes sont été implémentés, pas les mobiles ni les informations.</w:t>
+      </w:r>
     </w:p>
     <w:p>
       <w:pPr>
         <w:pStyle w:val="Titre2"/>
       </w:pPr>
-      <w:bookmarkStart w:id="24" w:name="_Toc433834522"/>
-      <w:bookmarkStart w:id="25" w:name="_Toc433834609"/>
-      <w:r>
-        <w:t>Stratégie de rendu d’un état</w:t>
-      </w:r>
-      <w:bookmarkEnd w:id="24"/>
-      <w:bookmarkEnd w:id="25"/>
-    </w:p>
-    <w:p>
-      <w:pPr>
-        <w:rPr>
-          <w:lang w:eastAsia="en-US"/>
-        </w:rPr>
-      </w:pPr>
-    </w:p>
-    <w:p>
-      <w:pPr>
-        <w:rPr>
-          <w:lang w:eastAsia="en-US"/>
-        </w:rPr>
-      </w:pPr>
-      <w:r>
-        <w:rPr>
-          <w:lang w:eastAsia="en-US"/>
-        </w:rPr>
-        <w:t>Pour r</w:t>
-      </w:r>
-      <w:r>
-        <w:rPr>
-          <w:lang w:eastAsia="en-US"/>
-        </w:rPr>
-        <w:t>endre un état, nous avons regroupé tout le rendu en Scène, qui est l’image de l’état du jeu, et nous l’avons découpée en plans. Ces plans se répartissent différents types de données : un plan pour les informations, 2 plans pour les élément fixes (2 niveaux de profondeur), un pour les éléments mobiles (personnages)</w:t>
-      </w:r>
-      <w:r>
-        <w:rPr>
-          <w:lang w:eastAsia="en-US"/>
-        </w:rPr>
-        <w:t xml:space="preserve">, et un plan de </w:t>
-      </w:r>
-      <w:proofErr w:type="spellStart"/>
-      <w:r>
-        <w:rPr>
-          <w:lang w:eastAsia="en-US"/>
-        </w:rPr>
-        <w:t>debug</w:t>
-      </w:r>
-      <w:proofErr w:type="spellEnd"/>
-      <w:r>
-        <w:rPr>
-          <w:lang w:eastAsia="en-US"/>
-        </w:rPr>
-        <w:t xml:space="preserve">. </w:t>
-      </w:r>
-      <w:r>
-        <w:rPr>
-          <w:lang w:eastAsia="en-US"/>
-        </w:rPr>
-        <w:t>Chaque plan contient une texture et une matrice donnant la position des éléments dans la fenêtre</w:t>
-      </w:r>
-      <w:r>
-        <w:rPr>
-          <w:lang w:eastAsia="en-US"/>
-        </w:rPr>
-        <w:t xml:space="preserve"> de jeu</w:t>
-      </w:r>
-      <w:r>
-        <w:rPr>
-          <w:lang w:eastAsia="en-US"/>
-        </w:rPr>
-        <w:t xml:space="preserve">, et les coordonnées de sa partie de la texture. Ces 2 éléments sont envoyés à la carte graphique ce qui permet un affichage rapide et optimisé des éléments (plutôt que de tracer </w:t>
-      </w:r>
-      <w:proofErr w:type="spellStart"/>
-      <w:r>
-        <w:rPr>
-          <w:lang w:eastAsia="en-US"/>
-        </w:rPr>
-        <w:t>sprite</w:t>
-      </w:r>
-      <w:proofErr w:type="spellEnd"/>
-      <w:r>
-        <w:rPr>
-          <w:lang w:eastAsia="en-US"/>
-        </w:rPr>
-        <w:t xml:space="preserve"> par </w:t>
-      </w:r>
-      <w:proofErr w:type="spellStart"/>
-      <w:r>
-        <w:rPr>
-          <w:lang w:eastAsia="en-US"/>
-        </w:rPr>
-        <w:t>sprite</w:t>
-      </w:r>
-      <w:proofErr w:type="spellEnd"/>
-      <w:r>
-        <w:rPr>
-          <w:lang w:eastAsia="en-US"/>
-        </w:rPr>
-        <w:t>)</w:t>
-      </w:r>
-    </w:p>
-    <w:p>
-      <w:pPr>
-        <w:rPr>
-          <w:lang w:eastAsia="en-US"/>
-        </w:rPr>
-      </w:pPr>
-      <w:r>
-        <w:rPr>
-          <w:lang w:eastAsia="en-US"/>
-        </w:rPr>
-        <w:t>Actuellement, seuls les éléments fixes sont été implémentés, pas les mobiles ni les informations.</w:t>
-      </w:r>
-    </w:p>
-    <w:p>
-      <w:pPr>
-        <w:pStyle w:val="Titre2"/>
-      </w:pPr>
-      <w:bookmarkStart w:id="26" w:name="_Toc433834523"/>
-      <w:bookmarkStart w:id="27" w:name="_Toc433834610"/>
+      <w:bookmarkStart w:id="25" w:name="_Toc433834523"/>
+      <w:bookmarkStart w:id="26" w:name="_Toc433834610"/>
       <w:r>
         <w:lastRenderedPageBreak/>
         <w:t>Conception logiciel</w:t>
       </w:r>
+      <w:bookmarkEnd w:id="25"/>
       <w:bookmarkEnd w:id="26"/>
-      <w:bookmarkEnd w:id="27"/>
     </w:p>
     <w:p>
       <w:pPr>
@@ -7889,25 +7790,7 @@
         <w:rPr>
           <w:lang w:eastAsia="en-US"/>
         </w:rPr>
-        <w:t xml:space="preserve"> </w:t>
-      </w:r>
-      <w:r>
-        <w:rPr>
-          <w:lang w:eastAsia="en-US"/>
-        </w:rPr>
-        <w:t xml:space="preserve">via le </w:t>
-      </w:r>
-      <w:r>
-        <w:rPr>
-          <w:lang w:eastAsia="en-US"/>
-        </w:rPr>
-        <w:t xml:space="preserve">chargement préalable du </w:t>
-      </w:r>
-      <w:r>
-        <w:rPr>
-          <w:lang w:eastAsia="en-US"/>
-        </w:rPr>
-        <w:t xml:space="preserve">fichier </w:t>
+        <w:t xml:space="preserve"> via le chargement préalable du fichier </w:t>
       </w:r>
       <w:proofErr w:type="spellStart"/>
       <w:proofErr w:type="gramStart"/>
@@ -8003,9 +7886,9 @@
         </w:rPr>
         <w:lastRenderedPageBreak/>
         <w:drawing>
-          <wp:inline distT="0" distB="0" distL="0" distR="0" wp14:anchorId="27331444" wp14:editId="17F43A32">
-            <wp:extent cx="6203088" cy="3962400"/>
-            <wp:effectExtent l="0" t="0" r="7620" b="0"/>
+          <wp:inline distT="0" distB="0" distL="0" distR="0" wp14:anchorId="27331444" wp14:editId="55BF0625">
+            <wp:extent cx="6204732" cy="3956179"/>
+            <wp:effectExtent l="0" t="0" r="5715" b="6350"/>
             <wp:docPr id="1" name="Image 1"/>
             <wp:cNvGraphicFramePr>
               <a:graphicFrameLocks xmlns:a="http://schemas.openxmlformats.org/drawingml/2006/main" noChangeAspect="1"/>
@@ -8032,7 +7915,7 @@
                   <pic:spPr>
                     <a:xfrm>
                       <a:off x="0" y="0"/>
-                      <a:ext cx="6204732" cy="3963450"/>
+                      <a:ext cx="6204732" cy="3956179"/>
                     </a:xfrm>
                     <a:prstGeom prst="rect">
                       <a:avLst/>
@@ -8052,38 +7935,53 @@
           <w:lang w:eastAsia="en-US"/>
         </w:rPr>
       </w:pPr>
-      <w:bookmarkStart w:id="28" w:name="_Ref433834256"/>
-      <w:bookmarkStart w:id="29" w:name="_Toc433834643"/>
+      <w:bookmarkStart w:id="27" w:name="_Ref433834256"/>
+      <w:bookmarkStart w:id="28" w:name="_Toc433834643"/>
       <w:r>
         <w:t xml:space="preserve">Figure </w:t>
       </w:r>
-      <w:fldSimple w:instr=" SEQ Figure \* ARABIC ">
-        <w:r>
-          <w:rPr>
-            <w:noProof/>
-          </w:rPr>
-          <w:t>5</w:t>
-        </w:r>
-      </w:fldSimple>
+      <w:r>
+        <w:fldChar w:fldCharType="begin"/>
+      </w:r>
+      <w:r>
+        <w:instrText xml:space="preserve"> SEQ Figure \* ARABIC </w:instrText>
+      </w:r>
+      <w:r>
+        <w:fldChar w:fldCharType="separate"/>
+      </w:r>
+      <w:r>
+        <w:rPr>
+          <w:noProof/>
+        </w:rPr>
+        <w:t>5</w:t>
+      </w:r>
+      <w:r>
+        <w:rPr>
+          <w:noProof/>
+        </w:rPr>
+        <w:fldChar w:fldCharType="end"/>
+      </w:r>
       <w:r>
         <w:t> : Diagramme de classe du moteur de rendu</w:t>
       </w:r>
+      <w:bookmarkEnd w:id="27"/>
       <w:bookmarkEnd w:id="28"/>
+    </w:p>
+    <w:p>
+      <w:pPr>
+        <w:rPr>
+          <w:lang w:eastAsia="en-US"/>
+        </w:rPr>
+      </w:pPr>
+    </w:p>
+    <w:p>
+      <w:pPr>
+        <w:rPr>
+          <w:lang w:eastAsia="en-US"/>
+        </w:rPr>
+      </w:pPr>
+      <w:bookmarkStart w:id="29" w:name="_GoBack"/>
       <w:bookmarkEnd w:id="29"/>
-    </w:p>
-    <w:p>
-      <w:pPr>
-        <w:rPr>
-          <w:lang w:eastAsia="en-US"/>
-        </w:rPr>
-      </w:pPr>
-    </w:p>
-    <w:p>
-      <w:pPr>
-        <w:rPr>
-          <w:lang w:eastAsia="en-US"/>
-        </w:rPr>
-      </w:pPr>
     </w:p>
     <w:p>
       <w:pPr>
@@ -8193,10 +8091,7 @@
       <w:bookmarkStart w:id="35" w:name="_Toc433834613"/>
       <w:r>
         <w:lastRenderedPageBreak/>
-        <w:t xml:space="preserve">Conception logiciel : </w:t>
-      </w:r>
-      <w:r>
-        <w:t>éditeur</w:t>
+        <w:t>Conception logiciel : éditeur</w:t>
       </w:r>
       <w:bookmarkEnd w:id="34"/>
       <w:bookmarkEnd w:id="35"/>
@@ -8218,19 +8113,7 @@
         <w:rPr>
           <w:lang w:eastAsia="en-US"/>
         </w:rPr>
-        <w:t xml:space="preserve">L’éditeur </w:t>
-      </w:r>
-      <w:r>
-        <w:rPr>
-          <w:lang w:eastAsia="en-US"/>
-        </w:rPr>
-        <w:t>est pleinement intégré au jeu et peut être ch</w:t>
-      </w:r>
-      <w:r>
-        <w:rPr>
-          <w:lang w:eastAsia="en-US"/>
-        </w:rPr>
-        <w:t>oisi au démarrage du programme.</w:t>
+        <w:t>L’éditeur est pleinement intégré au jeu et peut être choisi au démarrage du programme.</w:t>
       </w:r>
     </w:p>
     <w:p>
@@ -8429,14 +8312,27 @@
       <w:r>
         <w:t xml:space="preserve">Figure </w:t>
       </w:r>
-      <w:fldSimple w:instr=" SEQ Figure \* ARABIC ">
-        <w:r>
-          <w:rPr>
-            <w:noProof/>
-          </w:rPr>
-          <w:t>6</w:t>
-        </w:r>
-      </w:fldSimple>
+      <w:r>
+        <w:fldChar w:fldCharType="begin"/>
+      </w:r>
+      <w:r>
+        <w:instrText xml:space="preserve"> SEQ Figure \* ARABIC </w:instrText>
+      </w:r>
+      <w:r>
+        <w:fldChar w:fldCharType="separate"/>
+      </w:r>
+      <w:r>
+        <w:rPr>
+          <w:noProof/>
+        </w:rPr>
+        <w:t>6</w:t>
+      </w:r>
+      <w:r>
+        <w:rPr>
+          <w:noProof/>
+        </w:rPr>
+        <w:fldChar w:fldCharType="end"/>
+      </w:r>
       <w:r>
         <w:t xml:space="preserve"> : Exemple de rendu</w:t>
       </w:r>
@@ -8922,7 +8818,7 @@
               <w:noProof/>
               <w:lang w:val="en-US"/>
             </w:rPr>
-            <w:t>4</w:t>
+            <w:t>16</w:t>
           </w:r>
           <w:r>
             <w:rPr>
@@ -12860,7 +12756,7 @@
     <w:charset w:val="00"/>
     <w:family w:val="roman"/>
     <w:pitch w:val="variable"/>
-    <w:sig w:usb0="E0002AFF" w:usb1="C0007843" w:usb2="00000009" w:usb3="00000000" w:csb0="000001FF" w:csb1="00000000"/>
+    <w:sig w:usb0="E0002EFF" w:usb1="C0007843" w:usb2="00000009" w:usb3="00000000" w:csb0="000001FF" w:csb1="00000000"/>
   </w:font>
   <w:font w:name="Wingdings">
     <w:panose1 w:val="05000000000000000000"/>
@@ -12944,6 +12840,7 @@
   </w:compat>
   <w:rsids>
     <w:rsidRoot w:val="004F298A"/>
+    <w:rsid w:val="000C1482"/>
     <w:rsid w:val="004F298A"/>
     <w:rsid w:val="00556794"/>
     <w:rsid w:val="006B29DF"/>
@@ -13765,7 +13662,7 @@
 </file>
 
 <file path=customXml/itemProps1.xml><?xml version="1.0" encoding="utf-8"?>
-<ds:datastoreItem xmlns:ds="http://schemas.openxmlformats.org/officeDocument/2006/customXml" ds:itemID="{B88852A4-00B7-4DAB-B1A5-EE6A549C938D}">
+<ds:datastoreItem xmlns:ds="http://schemas.openxmlformats.org/officeDocument/2006/customXml" ds:itemID="{181F4BB9-0C92-478A-B632-F365733744DA}">
   <ds:schemaRefs>
     <ds:schemaRef ds:uri="http://schemas.openxmlformats.org/officeDocument/2006/bibliography"/>
   </ds:schemaRefs>

</xml_diff>

<commit_message>
WIP rapport Section 5
</commit_message>
<xml_diff>
--- a/rapport/Rapport.docx
+++ b/rapport/Rapport.docx
@@ -51,11 +51,9 @@
                 <w:bCs w:val="0"/>
               </w:rPr>
             </w:pPr>
-            <w:proofErr w:type="spellStart"/>
             <w:r>
               <w:t>Fodus</w:t>
             </w:r>
-            <w:proofErr w:type="spellEnd"/>
           </w:p>
           <w:p>
             <w:pPr>
@@ -4341,35 +4339,7 @@
         <w:rPr>
           <w:lang w:eastAsia="en-US"/>
         </w:rPr>
-        <w:t>type « </w:t>
-      </w:r>
-      <w:proofErr w:type="spellStart"/>
-      <w:r>
-        <w:rPr>
-          <w:lang w:eastAsia="en-US"/>
-        </w:rPr>
-        <w:t>tactical</w:t>
-      </w:r>
-      <w:proofErr w:type="spellEnd"/>
-      <w:r>
-        <w:rPr>
-          <w:lang w:eastAsia="en-US"/>
-        </w:rPr>
-        <w:t xml:space="preserve"> RPG » (système de combat similaire à </w:t>
-      </w:r>
-      <w:proofErr w:type="spellStart"/>
-      <w:r>
-        <w:rPr>
-          <w:lang w:eastAsia="en-US"/>
-        </w:rPr>
-        <w:t>Dofus</w:t>
-      </w:r>
-      <w:proofErr w:type="spellEnd"/>
-      <w:r>
-        <w:rPr>
-          <w:lang w:eastAsia="en-US"/>
-        </w:rPr>
-        <w:t xml:space="preserve">). </w:t>
+        <w:t xml:space="preserve">type « tactical RPG » (système de combat similaire à Dofus). </w:t>
       </w:r>
     </w:p>
     <w:p>
@@ -4432,23 +4402,34 @@
       <w:r>
         <w:t xml:space="preserve">Figure </w:t>
       </w:r>
-      <w:fldSimple w:instr=" SEQ Figure \* ARABIC ">
-        <w:r>
-          <w:rPr>
-            <w:noProof/>
-          </w:rPr>
-          <w:t>1</w:t>
-        </w:r>
-      </w:fldSimple>
+      <w:r>
+        <w:fldChar w:fldCharType="begin"/>
+      </w:r>
+      <w:r>
+        <w:instrText xml:space="preserve"> SEQ Figure \* ARABIC </w:instrText>
+      </w:r>
+      <w:r>
+        <w:fldChar w:fldCharType="separate"/>
+      </w:r>
+      <w:r>
+        <w:rPr>
+          <w:noProof/>
+        </w:rPr>
+        <w:t>1</w:t>
+      </w:r>
+      <w:r>
+        <w:rPr>
+          <w:noProof/>
+        </w:rPr>
+        <w:fldChar w:fldCharType="end"/>
+      </w:r>
       <w:r>
         <w:t xml:space="preserve"> : </w:t>
       </w:r>
-      <w:proofErr w:type="spellStart"/>
       <w:r>
         <w:t>Dofus</w:t>
       </w:r>
       <w:bookmarkEnd w:id="3"/>
-      <w:proofErr w:type="spellEnd"/>
     </w:p>
     <w:p>
       <w:pPr>
@@ -4458,21 +4439,12 @@
           <w:lang w:eastAsia="en-US"/>
         </w:rPr>
       </w:pPr>
-      <w:proofErr w:type="spellStart"/>
       <w:r>
         <w:rPr>
           <w:i/>
           <w:lang w:eastAsia="en-US"/>
         </w:rPr>
-        <w:t>Dofus</w:t>
-      </w:r>
-      <w:proofErr w:type="spellEnd"/>
-      <w:r>
-        <w:rPr>
-          <w:i/>
-          <w:lang w:eastAsia="en-US"/>
-        </w:rPr>
-        <w:t xml:space="preserve"> est doté de 2 mécanismes de jeu : la phase d’exploration, et la phase de combat. Nous allons nous inspire de la phase de combat, avec une phase d’exploration propre à notre jeu et son univers.</w:t>
+        <w:t>Dofus est doté de 2 mécanismes de jeu : la phase d’exploration, et la phase de combat. Nous allons nous inspire de la phase de combat, avec une phase d’exploration propre à notre jeu et son univers.</w:t>
       </w:r>
     </w:p>
     <w:p>
@@ -4872,23 +4844,7 @@
         <w:ind w:firstLine="708"/>
       </w:pPr>
       <w:r>
-        <w:t>Les éléments “case” et “personnage” possèdent tous les deux les attributs “</w:t>
-      </w:r>
-      <w:proofErr w:type="spellStart"/>
-      <w:r>
-        <w:t>posX</w:t>
-      </w:r>
-      <w:proofErr w:type="spellEnd"/>
-      <w:r>
-        <w:t>” et “</w:t>
-      </w:r>
-      <w:proofErr w:type="spellStart"/>
-      <w:r>
-        <w:t>posY</w:t>
-      </w:r>
-      <w:proofErr w:type="spellEnd"/>
-      <w:r>
-        <w:t>” représen</w:t>
+        <w:t>Les éléments “case” et “personnage” possèdent tous les deux les attributs “posX” et “posY” représen</w:t>
       </w:r>
       <w:r>
         <w:t>t</w:t>
@@ -4973,15 +4929,7 @@
         </w:numPr>
       </w:pPr>
       <w:r>
-        <w:t>“</w:t>
-      </w:r>
-      <w:proofErr w:type="spellStart"/>
-      <w:r>
-        <w:t>santeMax</w:t>
-      </w:r>
-      <w:proofErr w:type="spellEnd"/>
-      <w:r>
-        <w:t>”, représentant le total de points de vie.</w:t>
+        <w:t>“santeMax”, représentant le total de points de vie.</w:t>
       </w:r>
     </w:p>
     <w:p>
@@ -5005,15 +4953,7 @@
         </w:numPr>
       </w:pPr>
       <w:r>
-        <w:t>“</w:t>
-      </w:r>
-      <w:proofErr w:type="spellStart"/>
-      <w:r>
-        <w:t>deplacement</w:t>
-      </w:r>
-      <w:proofErr w:type="spellEnd"/>
-      <w:r>
-        <w:t>”, correspondant au nombre de case dont le personnage peut se déplacer chaque tour.</w:t>
+        <w:t>“deplacement”, correspondant au nombre de case dont le personnage peut se déplacer chaque tour.</w:t>
       </w:r>
     </w:p>
     <w:p>
@@ -5056,15 +4996,7 @@
         </w:numPr>
       </w:pPr>
       <w:r>
-        <w:t>“</w:t>
-      </w:r>
-      <w:proofErr w:type="spellStart"/>
-      <w:r>
-        <w:t>status</w:t>
-      </w:r>
-      <w:proofErr w:type="spellEnd"/>
-      <w:r>
-        <w:t xml:space="preserve">”, qui correspond à l’état du personnage : bien, poison, </w:t>
+        <w:t xml:space="preserve">“status”, qui correspond à l’état du personnage : bien, poison, </w:t>
       </w:r>
       <w:r>
         <w:t>étourdi</w:t>
@@ -5088,15 +5020,7 @@
         <w:t>combien</w:t>
       </w:r>
       <w:r>
-        <w:t xml:space="preserve"> de fois le personnage </w:t>
-      </w:r>
-      <w:proofErr w:type="spellStart"/>
-      <w:r>
-        <w:t>à</w:t>
-      </w:r>
-      <w:proofErr w:type="spellEnd"/>
-      <w:r>
-        <w:t xml:space="preserve"> été corrompu.</w:t>
+        <w:t xml:space="preserve"> de fois le personnage à été corrompu.</w:t>
       </w:r>
     </w:p>
     <w:p>
@@ -5108,15 +5032,7 @@
         </w:numPr>
       </w:pPr>
       <w:r>
-        <w:t>“</w:t>
-      </w:r>
-      <w:proofErr w:type="spellStart"/>
-      <w:r>
-        <w:t>competences</w:t>
-      </w:r>
-      <w:proofErr w:type="spellEnd"/>
-      <w:r>
-        <w:t xml:space="preserve">”, qui liste les compétences </w:t>
+        <w:t xml:space="preserve">“competences”, qui liste les compétences </w:t>
       </w:r>
       <w:r>
         <w:t>auxquelles</w:t>
@@ -5152,16 +5068,11 @@
         </w:numPr>
       </w:pPr>
       <w:r>
-        <w:t>“</w:t>
-      </w:r>
-      <w:proofErr w:type="spellStart"/>
-      <w:r>
-        <w:t>limiteZombi</w:t>
+        <w:t>“limiteZombi</w:t>
       </w:r>
       <w:r>
         <w:t>e</w:t>
       </w:r>
-      <w:proofErr w:type="spellEnd"/>
       <w:r>
         <w:t xml:space="preserve">” qui indique quel est le nombre maximal de </w:t>
       </w:r>
@@ -5181,15 +5092,7 @@
         </w:numPr>
       </w:pPr>
       <w:r>
-        <w:t>“</w:t>
-      </w:r>
-      <w:proofErr w:type="spellStart"/>
-      <w:r>
-        <w:t>defense</w:t>
-      </w:r>
-      <w:proofErr w:type="spellEnd"/>
-      <w:r>
-        <w:t xml:space="preserve">”, “puissance” : représentant des caractéristiques du personnage influençant </w:t>
+        <w:t xml:space="preserve">“defense”, “puissance” : représentant des caractéristiques du personnage influençant </w:t>
       </w:r>
       <w:r>
         <w:t>respectivement</w:t>
@@ -5246,15 +5149,7 @@
         </w:numPr>
       </w:pPr>
       <w:r>
-        <w:t>“</w:t>
-      </w:r>
-      <w:proofErr w:type="spellStart"/>
-      <w:r>
-        <w:t>degats</w:t>
-      </w:r>
-      <w:proofErr w:type="spellEnd"/>
-      <w:r>
-        <w:t>” correspond au dégâts infligés par la compétence (ou soin)</w:t>
+        <w:t>“degats” correspond au dégâts infligés par la compétence (ou soin)</w:t>
       </w:r>
     </w:p>
     <w:p>
@@ -5266,15 +5161,7 @@
         </w:numPr>
       </w:pPr>
       <w:r>
-        <w:t>“</w:t>
-      </w:r>
-      <w:proofErr w:type="spellStart"/>
-      <w:r>
-        <w:t>postee</w:t>
-      </w:r>
-      <w:proofErr w:type="spellEnd"/>
-      <w:r>
-        <w:t>” indique à combien de case peut être utilisées la compétence</w:t>
+        <w:t>“postee” indique à combien de case peut être utilisées la compétence</w:t>
       </w:r>
     </w:p>
     <w:p>
@@ -5381,15 +5268,7 @@
         </w:numPr>
       </w:pPr>
       <w:r>
-        <w:t xml:space="preserve">"occupation" correspond au fait que la zone est occupée ou non, que </w:t>
-      </w:r>
-      <w:proofErr w:type="gramStart"/>
-      <w:r>
-        <w:t>ce soit pas</w:t>
-      </w:r>
-      <w:proofErr w:type="gramEnd"/>
-      <w:r>
-        <w:t xml:space="preserve"> un groupe d'aventurier ou par le joueur.</w:t>
+        <w:t>"occupation" correspond au fait que la zone est occupée ou non, que ce soit pas un groupe d'aventurier ou par le joueur.</w:t>
       </w:r>
     </w:p>
     <w:p>
@@ -5401,15 +5280,7 @@
         </w:numPr>
       </w:pPr>
       <w:r>
-        <w:t>"</w:t>
-      </w:r>
-      <w:proofErr w:type="spellStart"/>
-      <w:r>
-        <w:t>difficulte</w:t>
-      </w:r>
-      <w:proofErr w:type="spellEnd"/>
-      <w:r>
-        <w:t>" représente la puissance des monstres présents dans la zone.</w:t>
+        <w:t>"difficulte" représente la puissance des monstres présents dans la zone.</w:t>
       </w:r>
     </w:p>
     <w:p>
@@ -5459,15 +5330,7 @@
         </w:numPr>
       </w:pPr>
       <w:r>
-        <w:t>“</w:t>
-      </w:r>
-      <w:proofErr w:type="spellStart"/>
-      <w:r>
-        <w:t>defense</w:t>
-      </w:r>
-      <w:proofErr w:type="spellEnd"/>
-      <w:r>
-        <w:t xml:space="preserve">”, “puissance” sont des caractéristiques </w:t>
+        <w:t xml:space="preserve">“defense”, “puissance” sont des caractéristiques </w:t>
       </w:r>
       <w:r>
         <w:t>du personnage</w:t>
@@ -5524,23 +5387,7 @@
         </w:numPr>
       </w:pPr>
       <w:r>
-        <w:t>“</w:t>
-      </w:r>
-      <w:proofErr w:type="spellStart"/>
-      <w:r>
-        <w:t>posX</w:t>
-      </w:r>
-      <w:proofErr w:type="spellEnd"/>
-      <w:r>
-        <w:t>” et “</w:t>
-      </w:r>
-      <w:proofErr w:type="spellStart"/>
-      <w:r>
-        <w:t>posY</w:t>
-      </w:r>
-      <w:proofErr w:type="spellEnd"/>
-      <w:r>
-        <w:t xml:space="preserve">” représentent les </w:t>
+        <w:t xml:space="preserve">“posX” et “posY” représentent les </w:t>
       </w:r>
       <w:r>
         <w:t>coordonnées</w:t>
@@ -5612,15 +5459,7 @@
         </w:numPr>
       </w:pPr>
       <w:r>
-        <w:t>“</w:t>
-      </w:r>
-      <w:proofErr w:type="spellStart"/>
-      <w:r>
-        <w:t>equipe</w:t>
-      </w:r>
-      <w:proofErr w:type="spellEnd"/>
-      <w:r>
-        <w:t>” liste tous les objets actuellement équipés sur le personnage</w:t>
+        <w:t>“equipe” liste tous les objets actuellement équipés sur le personnage</w:t>
       </w:r>
     </w:p>
     <w:p>
@@ -5856,14 +5695,27 @@
       <w:r>
         <w:t xml:space="preserve">Figure </w:t>
       </w:r>
-      <w:fldSimple w:instr=" SEQ Figure \* ARABIC ">
-        <w:r>
-          <w:rPr>
-            <w:noProof/>
-          </w:rPr>
-          <w:t>2</w:t>
-        </w:r>
-      </w:fldSimple>
+      <w:r>
+        <w:fldChar w:fldCharType="begin"/>
+      </w:r>
+      <w:r>
+        <w:instrText xml:space="preserve"> SEQ Figure \* ARABIC </w:instrText>
+      </w:r>
+      <w:r>
+        <w:fldChar w:fldCharType="separate"/>
+      </w:r>
+      <w:r>
+        <w:rPr>
+          <w:noProof/>
+        </w:rPr>
+        <w:t>2</w:t>
+      </w:r>
+      <w:r>
+        <w:rPr>
+          <w:noProof/>
+        </w:rPr>
+        <w:fldChar w:fldCharType="end"/>
+      </w:r>
       <w:r>
         <w:t> : Machine à état décrivant le déroulement du jeu</w:t>
       </w:r>
@@ -5943,14 +5795,27 @@
       <w:r>
         <w:t xml:space="preserve">Figure </w:t>
       </w:r>
-      <w:fldSimple w:instr=" SEQ Figure \* ARABIC ">
-        <w:r>
-          <w:rPr>
-            <w:noProof/>
-          </w:rPr>
-          <w:t>3</w:t>
-        </w:r>
-      </w:fldSimple>
+      <w:r>
+        <w:fldChar w:fldCharType="begin"/>
+      </w:r>
+      <w:r>
+        <w:instrText xml:space="preserve"> SEQ Figure \* ARABIC </w:instrText>
+      </w:r>
+      <w:r>
+        <w:fldChar w:fldCharType="separate"/>
+      </w:r>
+      <w:r>
+        <w:rPr>
+          <w:noProof/>
+        </w:rPr>
+        <w:t>3</w:t>
+      </w:r>
+      <w:r>
+        <w:rPr>
+          <w:noProof/>
+        </w:rPr>
+        <w:fldChar w:fldCharType="end"/>
+      </w:r>
       <w:r>
         <w:t> : Diagramme de classe d’état pour la phase de combat</w:t>
       </w:r>
@@ -6027,14 +5892,27 @@
       <w:r>
         <w:t xml:space="preserve">Figure </w:t>
       </w:r>
-      <w:fldSimple w:instr=" SEQ Figure \* ARABIC ">
-        <w:r>
-          <w:rPr>
-            <w:noProof/>
-          </w:rPr>
-          <w:t>4</w:t>
-        </w:r>
-      </w:fldSimple>
+      <w:r>
+        <w:fldChar w:fldCharType="begin"/>
+      </w:r>
+      <w:r>
+        <w:instrText xml:space="preserve"> SEQ Figure \* ARABIC </w:instrText>
+      </w:r>
+      <w:r>
+        <w:fldChar w:fldCharType="separate"/>
+      </w:r>
+      <w:r>
+        <w:rPr>
+          <w:noProof/>
+        </w:rPr>
+        <w:t>4</w:t>
+      </w:r>
+      <w:r>
+        <w:rPr>
+          <w:noProof/>
+        </w:rPr>
+        <w:fldChar w:fldCharType="end"/>
+      </w:r>
       <w:r>
         <w:rPr>
           <w:noProof/>
@@ -6112,104 +5990,40 @@
         <w:rPr>
           <w:lang w:eastAsia="en-US"/>
         </w:rPr>
-        <w:t xml:space="preserve">mages et sons) est codé en JSON, ce qui inclus le fichier de déclaration des </w:t>
-      </w:r>
-      <w:proofErr w:type="spellStart"/>
-      <w:r>
-        <w:rPr>
-          <w:lang w:eastAsia="en-US"/>
-        </w:rPr>
-        <w:t>tiles</w:t>
-      </w:r>
-      <w:proofErr w:type="spellEnd"/>
-      <w:r>
-        <w:rPr>
-          <w:lang w:eastAsia="en-US"/>
-        </w:rPr>
-        <w:t xml:space="preserve">, et les fichiers de niveau (ainsi que tout fichier de configuration). Celle permet de n’avoir aucun élément (ou presque) </w:t>
-      </w:r>
-      <w:proofErr w:type="spellStart"/>
-      <w:r>
-        <w:rPr>
-          <w:lang w:eastAsia="en-US"/>
-        </w:rPr>
-        <w:t>hardcodé</w:t>
-      </w:r>
-      <w:proofErr w:type="spellEnd"/>
-      <w:r>
-        <w:rPr>
-          <w:lang w:eastAsia="en-US"/>
-        </w:rPr>
-        <w:t xml:space="preserve"> dans le code du jeu, et d’offrir une souplesse de développement.</w:t>
-      </w:r>
-    </w:p>
-    <w:p>
-      <w:pPr>
-        <w:rPr>
-          <w:lang w:eastAsia="en-US"/>
-        </w:rPr>
-      </w:pPr>
-      <w:r>
-        <w:rPr>
-          <w:lang w:eastAsia="en-US"/>
-        </w:rPr>
-        <w:t xml:space="preserve">Exemple : fichier de </w:t>
-      </w:r>
-      <w:proofErr w:type="spellStart"/>
-      <w:r>
-        <w:rPr>
-          <w:lang w:eastAsia="en-US"/>
-        </w:rPr>
-        <w:t>Tiles</w:t>
-      </w:r>
-      <w:proofErr w:type="spellEnd"/>
-      <w:r>
-        <w:rPr>
-          <w:lang w:eastAsia="en-US"/>
-        </w:rPr>
-        <w:t xml:space="preserve">, qui permet de générer les </w:t>
-      </w:r>
-      <w:proofErr w:type="spellStart"/>
-      <w:r>
-        <w:rPr>
-          <w:lang w:eastAsia="en-US"/>
-        </w:rPr>
-        <w:t>tiles</w:t>
-      </w:r>
-      <w:proofErr w:type="spellEnd"/>
-      <w:r>
-        <w:rPr>
-          <w:lang w:eastAsia="en-US"/>
-        </w:rPr>
-        <w:t xml:space="preserve"> en fonction des éléments</w:t>
+        <w:t>mages et sons) est codé en JSON, ce qui inclus le fichier de déclaration des tiles, et les fichiers de niveau (ainsi que tout fichier de configuration). Celle permet de n’avoir aucun élément (ou presque) hardcodé dans le code du jeu, et d’offrir une souplesse de développement.</w:t>
+      </w:r>
+    </w:p>
+    <w:p>
+      <w:pPr>
+        <w:rPr>
+          <w:lang w:eastAsia="en-US"/>
+        </w:rPr>
+      </w:pPr>
+      <w:r>
+        <w:rPr>
+          <w:lang w:eastAsia="en-US"/>
+        </w:rPr>
+        <w:t>Exemple : fichier de Tiles, qui permet de générer les tiles en fonction des éléments</w:t>
       </w:r>
     </w:p>
     <w:p>
       <w:pPr>
         <w:spacing w:after="0"/>
         <w:rPr>
-          <w:lang w:eastAsia="en-US"/>
-        </w:rPr>
-      </w:pPr>
-      <w:r>
-        <w:rPr>
-          <w:lang w:eastAsia="en-US"/>
-        </w:rPr>
-        <w:t xml:space="preserve">  "header</w:t>
-      </w:r>
-      <w:proofErr w:type="gramStart"/>
-      <w:r>
-        <w:rPr>
-          <w:lang w:eastAsia="en-US"/>
-        </w:rPr>
-        <w:t>":</w:t>
-      </w:r>
-      <w:proofErr w:type="gramEnd"/>
-      <w:r>
-        <w:rPr>
-          <w:lang w:eastAsia="en-US"/>
-        </w:rPr>
-        <w:t xml:space="preserve"> {</w:t>
+          <w:lang w:val="en-US" w:eastAsia="en-US"/>
+        </w:rPr>
+      </w:pPr>
+      <w:r>
+        <w:rPr>
+          <w:lang w:eastAsia="en-US"/>
+        </w:rPr>
+        <w:t xml:space="preserve">  </w:t>
+      </w:r>
+      <w:r>
+        <w:rPr>
+          <w:lang w:val="en-US" w:eastAsia="en-US"/>
+        </w:rPr>
+        <w:t>"header": {</w:t>
       </w:r>
     </w:p>
     <w:p>
@@ -6221,7 +6035,7 @@
       </w:pPr>
       <w:r>
         <w:rPr>
-          <w:lang w:eastAsia="en-US"/>
+          <w:lang w:val="en-US" w:eastAsia="en-US"/>
         </w:rPr>
         <w:t xml:space="preserve">    </w:t>
       </w:r>
@@ -6243,21 +6057,253 @@
         <w:rPr>
           <w:lang w:val="en-US" w:eastAsia="en-US"/>
         </w:rPr>
-        <w:t xml:space="preserve">    "name": "Default </w:t>
-      </w:r>
-      <w:proofErr w:type="spellStart"/>
+        <w:t xml:space="preserve">    "name": "Default Tileset"</w:t>
+      </w:r>
+    </w:p>
+    <w:p>
+      <w:pPr>
+        <w:spacing w:after="0"/>
+        <w:rPr>
+          <w:lang w:eastAsia="en-US"/>
+        </w:rPr>
+      </w:pPr>
       <w:r>
         <w:rPr>
           <w:lang w:val="en-US" w:eastAsia="en-US"/>
         </w:rPr>
-        <w:t>Tileset</w:t>
-      </w:r>
-      <w:proofErr w:type="spellEnd"/>
-      <w:r>
+        <w:t xml:space="preserve">  </w:t>
+      </w:r>
+      <w:r>
+        <w:rPr>
+          <w:lang w:eastAsia="en-US"/>
+        </w:rPr>
+        <w:t>},</w:t>
+      </w:r>
+    </w:p>
+    <w:p>
+      <w:pPr>
+        <w:spacing w:after="0"/>
+        <w:rPr>
+          <w:lang w:eastAsia="en-US"/>
+        </w:rPr>
+      </w:pPr>
+      <w:r>
+        <w:rPr>
+          <w:lang w:eastAsia="en-US"/>
+        </w:rPr>
+        <w:t xml:space="preserve">  "tiles": {</w:t>
+      </w:r>
+    </w:p>
+    <w:p>
+      <w:pPr>
+        <w:spacing w:after="0"/>
+        <w:rPr>
+          <w:lang w:eastAsia="en-US"/>
+        </w:rPr>
+      </w:pPr>
+      <w:r>
+        <w:rPr>
+          <w:lang w:eastAsia="en-US"/>
+        </w:rPr>
+        <w:t xml:space="preserve">    </w:t>
+      </w:r>
+      <w:r>
+        <w:rPr>
+          <w:lang w:eastAsia="en-US"/>
+        </w:rPr>
+        <w:t>"UNDEFINED": {</w:t>
+      </w:r>
+    </w:p>
+    <w:p>
+      <w:pPr>
+        <w:spacing w:after="0"/>
+        <w:rPr>
+          <w:lang w:eastAsia="en-US"/>
+        </w:rPr>
+      </w:pPr>
+      <w:r>
+        <w:rPr>
+          <w:lang w:eastAsia="en-US"/>
+        </w:rPr>
+        <w:t xml:space="preserve">      "y": 0,</w:t>
+      </w:r>
+    </w:p>
+    <w:p>
+      <w:pPr>
+        <w:spacing w:after="0"/>
+        <w:rPr>
+          <w:lang w:eastAsia="en-US"/>
+        </w:rPr>
+      </w:pPr>
+      <w:r>
+        <w:rPr>
+          <w:lang w:eastAsia="en-US"/>
+        </w:rPr>
+        <w:t xml:space="preserve">      "x": 0</w:t>
+      </w:r>
+    </w:p>
+    <w:p>
+      <w:pPr>
+        <w:spacing w:after="0"/>
+        <w:rPr>
+          <w:lang w:eastAsia="en-US"/>
+        </w:rPr>
+      </w:pPr>
+      <w:r>
+        <w:rPr>
+          <w:lang w:eastAsia="en-US"/>
+        </w:rPr>
+        <w:t xml:space="preserve">    },</w:t>
+      </w:r>
+    </w:p>
+    <w:p>
+      <w:pPr>
+        <w:spacing w:after="0"/>
+        <w:rPr>
+          <w:lang w:eastAsia="en-US"/>
+        </w:rPr>
+      </w:pPr>
+      <w:r>
+        <w:rPr>
+          <w:lang w:eastAsia="en-US"/>
+        </w:rPr>
+        <w:t xml:space="preserve">    "VOID": {</w:t>
+      </w:r>
+    </w:p>
+    <w:p>
+      <w:pPr>
+        <w:spacing w:after="0"/>
+        <w:rPr>
+          <w:lang w:eastAsia="en-US"/>
+        </w:rPr>
+      </w:pPr>
+      <w:r>
+        <w:rPr>
+          <w:lang w:eastAsia="en-US"/>
+        </w:rPr>
+        <w:t xml:space="preserve">      "y": 0,</w:t>
+      </w:r>
+    </w:p>
+    <w:p>
+      <w:pPr>
+        <w:spacing w:after="0"/>
+        <w:rPr>
+          <w:lang w:eastAsia="en-US"/>
+        </w:rPr>
+      </w:pPr>
+      <w:r>
+        <w:rPr>
+          <w:lang w:eastAsia="en-US"/>
+        </w:rPr>
+        <w:t xml:space="preserve">      </w:t>
+      </w:r>
+      <w:r>
+        <w:rPr>
+          <w:lang w:eastAsia="en-US"/>
+        </w:rPr>
+        <w:t>"x": 2</w:t>
+      </w:r>
+    </w:p>
+    <w:p>
+      <w:pPr>
+        <w:spacing w:after="0"/>
+        <w:rPr>
+          <w:lang w:eastAsia="en-US"/>
+        </w:rPr>
+      </w:pPr>
+      <w:r>
+        <w:rPr>
+          <w:lang w:eastAsia="en-US"/>
+        </w:rPr>
+        <w:t>}</w:t>
+      </w:r>
+    </w:p>
+    <w:p>
+      <w:pPr>
+        <w:rPr>
+          <w:lang w:eastAsia="en-US"/>
+        </w:rPr>
+      </w:pPr>
+    </w:p>
+    <w:p>
+      <w:pPr>
+        <w:rPr>
+          <w:lang w:eastAsia="en-US"/>
+        </w:rPr>
+      </w:pPr>
+      <w:r>
+        <w:rPr>
+          <w:lang w:eastAsia="en-US"/>
+        </w:rPr>
+        <w:t>Exemple : Fichier d’un niveau</w:t>
+      </w:r>
+    </w:p>
+    <w:p>
+      <w:pPr>
+        <w:spacing w:after="0"/>
+        <w:rPr>
+          <w:lang w:eastAsia="en-US"/>
+        </w:rPr>
+      </w:pPr>
+      <w:r>
+        <w:rPr>
+          <w:lang w:eastAsia="en-US"/>
+        </w:rPr>
+        <w:t>{</w:t>
+      </w:r>
+    </w:p>
+    <w:p>
+      <w:pPr>
+        <w:spacing w:after="0"/>
+        <w:rPr>
+          <w:lang w:eastAsia="en-US"/>
+        </w:rPr>
+      </w:pPr>
+      <w:r>
+        <w:rPr>
+          <w:lang w:eastAsia="en-US"/>
+        </w:rPr>
+        <w:t xml:space="preserve">    "header": {</w:t>
+      </w:r>
+    </w:p>
+    <w:p>
+      <w:pPr>
+        <w:spacing w:after="0"/>
+        <w:rPr>
+          <w:lang w:eastAsia="en-US"/>
+        </w:rPr>
+      </w:pPr>
+      <w:r>
+        <w:rPr>
+          <w:lang w:eastAsia="en-US"/>
+        </w:rPr>
+        <w:t xml:space="preserve">        </w:t>
+      </w:r>
+      <w:r>
+        <w:rPr>
+          <w:lang w:eastAsia="en-US"/>
+        </w:rPr>
+        <w:t>"version": "0.0",</w:t>
+      </w:r>
+    </w:p>
+    <w:p>
+      <w:pPr>
+        <w:spacing w:after="0"/>
         <w:rPr>
           <w:lang w:val="en-US" w:eastAsia="en-US"/>
         </w:rPr>
-        <w:t>"</w:t>
+      </w:pPr>
+      <w:r>
+        <w:rPr>
+          <w:lang w:eastAsia="en-US"/>
+        </w:rPr>
+        <w:t xml:space="preserve">        </w:t>
+      </w:r>
+      <w:r>
+        <w:rPr>
+          <w:lang w:val="en-US" w:eastAsia="en-US"/>
+        </w:rPr>
+        <w:t>"name": "My Little Level",</w:t>
       </w:r>
     </w:p>
     <w:p>
@@ -6271,7 +6317,13 @@
         <w:rPr>
           <w:lang w:val="en-US" w:eastAsia="en-US"/>
         </w:rPr>
-        <w:t xml:space="preserve">  },</w:t>
+        <w:t xml:space="preserve">        </w:t>
+      </w:r>
+      <w:r>
+        <w:rPr>
+          <w:lang w:val="en-US" w:eastAsia="en-US"/>
+        </w:rPr>
+        <w:t>"desc": "Misc"</w:t>
       </w:r>
     </w:p>
     <w:p>
@@ -6285,403 +6337,21 @@
         <w:rPr>
           <w:lang w:val="en-US" w:eastAsia="en-US"/>
         </w:rPr>
-        <w:t xml:space="preserve">  "tiles": {</w:t>
+        <w:t xml:space="preserve">    },</w:t>
       </w:r>
     </w:p>
     <w:p>
       <w:pPr>
         <w:spacing w:after="0"/>
         <w:rPr>
-          <w:lang w:eastAsia="en-US"/>
-        </w:rPr>
-      </w:pPr>
-      <w:r>
-        <w:rPr>
           <w:lang w:val="en-US" w:eastAsia="en-US"/>
         </w:rPr>
-        <w:t xml:space="preserve">    </w:t>
-      </w:r>
-      <w:r>
-        <w:rPr>
-          <w:lang w:eastAsia="en-US"/>
-        </w:rPr>
-        <w:t>"UNDEFINED</w:t>
-      </w:r>
-      <w:proofErr w:type="gramStart"/>
-      <w:r>
-        <w:rPr>
-          <w:lang w:eastAsia="en-US"/>
-        </w:rPr>
-        <w:t>":</w:t>
-      </w:r>
-      <w:proofErr w:type="gramEnd"/>
-      <w:r>
-        <w:rPr>
-          <w:lang w:eastAsia="en-US"/>
-        </w:rPr>
-        <w:t xml:space="preserve"> {</w:t>
-      </w:r>
-    </w:p>
-    <w:p>
-      <w:pPr>
-        <w:spacing w:after="0"/>
-        <w:rPr>
-          <w:lang w:eastAsia="en-US"/>
-        </w:rPr>
-      </w:pPr>
-      <w:r>
-        <w:rPr>
-          <w:lang w:eastAsia="en-US"/>
-        </w:rPr>
-        <w:t xml:space="preserve">      "y</w:t>
-      </w:r>
-      <w:proofErr w:type="gramStart"/>
-      <w:r>
-        <w:rPr>
-          <w:lang w:eastAsia="en-US"/>
-        </w:rPr>
-        <w:t>":</w:t>
-      </w:r>
-      <w:proofErr w:type="gramEnd"/>
-      <w:r>
-        <w:rPr>
-          <w:lang w:eastAsia="en-US"/>
-        </w:rPr>
-        <w:t xml:space="preserve"> 0,</w:t>
-      </w:r>
-    </w:p>
-    <w:p>
-      <w:pPr>
-        <w:spacing w:after="0"/>
-        <w:rPr>
-          <w:lang w:eastAsia="en-US"/>
-        </w:rPr>
-      </w:pPr>
-      <w:r>
-        <w:rPr>
-          <w:lang w:eastAsia="en-US"/>
-        </w:rPr>
-        <w:t xml:space="preserve">      "x</w:t>
-      </w:r>
-      <w:proofErr w:type="gramStart"/>
-      <w:r>
-        <w:rPr>
-          <w:lang w:eastAsia="en-US"/>
-        </w:rPr>
-        <w:t>":</w:t>
-      </w:r>
-      <w:proofErr w:type="gramEnd"/>
-      <w:r>
-        <w:rPr>
-          <w:lang w:eastAsia="en-US"/>
-        </w:rPr>
-        <w:t xml:space="preserve"> 0</w:t>
-      </w:r>
-    </w:p>
-    <w:p>
-      <w:pPr>
-        <w:spacing w:after="0"/>
-        <w:rPr>
-          <w:lang w:eastAsia="en-US"/>
-        </w:rPr>
-      </w:pPr>
-      <w:r>
-        <w:rPr>
-          <w:lang w:eastAsia="en-US"/>
-        </w:rPr>
-        <w:t xml:space="preserve">    },</w:t>
-      </w:r>
-    </w:p>
-    <w:p>
-      <w:pPr>
-        <w:spacing w:after="0"/>
-        <w:rPr>
-          <w:lang w:eastAsia="en-US"/>
-        </w:rPr>
-      </w:pPr>
-      <w:r>
-        <w:rPr>
-          <w:lang w:eastAsia="en-US"/>
-        </w:rPr>
-        <w:t xml:space="preserve">    "VOID</w:t>
-      </w:r>
-      <w:proofErr w:type="gramStart"/>
-      <w:r>
-        <w:rPr>
-          <w:lang w:eastAsia="en-US"/>
-        </w:rPr>
-        <w:t>":</w:t>
-      </w:r>
-      <w:proofErr w:type="gramEnd"/>
-      <w:r>
-        <w:rPr>
-          <w:lang w:eastAsia="en-US"/>
-        </w:rPr>
-        <w:t xml:space="preserve"> {</w:t>
-      </w:r>
-    </w:p>
-    <w:p>
-      <w:pPr>
-        <w:spacing w:after="0"/>
-        <w:rPr>
-          <w:lang w:eastAsia="en-US"/>
-        </w:rPr>
-      </w:pPr>
-      <w:r>
-        <w:rPr>
-          <w:lang w:eastAsia="en-US"/>
-        </w:rPr>
-        <w:t xml:space="preserve">      "y</w:t>
-      </w:r>
-      <w:proofErr w:type="gramStart"/>
-      <w:r>
-        <w:rPr>
-          <w:lang w:eastAsia="en-US"/>
-        </w:rPr>
-        <w:t>":</w:t>
-      </w:r>
-      <w:proofErr w:type="gramEnd"/>
-      <w:r>
-        <w:rPr>
-          <w:lang w:eastAsia="en-US"/>
-        </w:rPr>
-        <w:t xml:space="preserve"> 0,</w:t>
-      </w:r>
-    </w:p>
-    <w:p>
-      <w:pPr>
-        <w:spacing w:after="0"/>
+      </w:pPr>
+      <w:r>
         <w:rPr>
           <w:lang w:val="en-US" w:eastAsia="en-US"/>
         </w:rPr>
-      </w:pPr>
-      <w:r>
-        <w:rPr>
-          <w:lang w:eastAsia="en-US"/>
-        </w:rPr>
-        <w:t xml:space="preserve">      </w:t>
-      </w:r>
-      <w:r>
-        <w:rPr>
-          <w:lang w:val="en-US" w:eastAsia="en-US"/>
-        </w:rPr>
-        <w:t>"x": 2</w:t>
-      </w:r>
-    </w:p>
-    <w:p>
-      <w:pPr>
-        <w:spacing w:after="0"/>
-        <w:rPr>
-          <w:lang w:eastAsia="en-US"/>
-        </w:rPr>
-      </w:pPr>
-      <w:r>
-        <w:rPr>
-          <w:lang w:val="en-US" w:eastAsia="en-US"/>
-        </w:rPr>
-        <w:t>}</w:t>
-      </w:r>
-    </w:p>
-    <w:p>
-      <w:pPr>
-        <w:rPr>
-          <w:lang w:eastAsia="en-US"/>
-        </w:rPr>
-      </w:pPr>
-    </w:p>
-    <w:p>
-      <w:pPr>
-        <w:rPr>
-          <w:lang w:eastAsia="en-US"/>
-        </w:rPr>
-      </w:pPr>
-      <w:r>
-        <w:rPr>
-          <w:lang w:eastAsia="en-US"/>
-        </w:rPr>
-        <w:t>Exemple : Fichier d’un niveau</w:t>
-      </w:r>
-    </w:p>
-    <w:p>
-      <w:pPr>
-        <w:spacing w:after="0"/>
-        <w:rPr>
-          <w:lang w:eastAsia="en-US"/>
-        </w:rPr>
-      </w:pPr>
-      <w:r>
-        <w:rPr>
-          <w:lang w:eastAsia="en-US"/>
-        </w:rPr>
-        <w:t>{</w:t>
-      </w:r>
-    </w:p>
-    <w:p>
-      <w:pPr>
-        <w:spacing w:after="0"/>
-        <w:rPr>
-          <w:lang w:eastAsia="en-US"/>
-        </w:rPr>
-      </w:pPr>
-      <w:r>
-        <w:rPr>
-          <w:lang w:eastAsia="en-US"/>
-        </w:rPr>
-        <w:t xml:space="preserve">    "header</w:t>
-      </w:r>
-      <w:proofErr w:type="gramStart"/>
-      <w:r>
-        <w:rPr>
-          <w:lang w:eastAsia="en-US"/>
-        </w:rPr>
-        <w:t>":</w:t>
-      </w:r>
-      <w:proofErr w:type="gramEnd"/>
-      <w:r>
-        <w:rPr>
-          <w:lang w:eastAsia="en-US"/>
-        </w:rPr>
-        <w:t xml:space="preserve"> {</w:t>
-      </w:r>
-    </w:p>
-    <w:p>
-      <w:pPr>
-        <w:spacing w:after="0"/>
-        <w:rPr>
-          <w:lang w:val="en-US" w:eastAsia="en-US"/>
-        </w:rPr>
-      </w:pPr>
-      <w:r>
-        <w:rPr>
-          <w:lang w:eastAsia="en-US"/>
-        </w:rPr>
-        <w:t xml:space="preserve">        </w:t>
-      </w:r>
-      <w:r>
-        <w:rPr>
-          <w:lang w:val="en-US" w:eastAsia="en-US"/>
-        </w:rPr>
-        <w:t>"version": "0.0",</w:t>
-      </w:r>
-    </w:p>
-    <w:p>
-      <w:pPr>
-        <w:spacing w:after="0"/>
-        <w:rPr>
-          <w:lang w:val="en-US" w:eastAsia="en-US"/>
-        </w:rPr>
-      </w:pPr>
-      <w:r>
-        <w:rPr>
-          <w:lang w:val="en-US" w:eastAsia="en-US"/>
-        </w:rPr>
-        <w:t xml:space="preserve">        "name": "My Little Level",</w:t>
-      </w:r>
-    </w:p>
-    <w:p>
-      <w:pPr>
-        <w:spacing w:after="0"/>
-        <w:rPr>
-          <w:lang w:eastAsia="en-US"/>
-        </w:rPr>
-      </w:pPr>
-      <w:r>
-        <w:rPr>
-          <w:lang w:val="en-US" w:eastAsia="en-US"/>
-        </w:rPr>
-        <w:t xml:space="preserve">        </w:t>
-      </w:r>
-      <w:r>
-        <w:rPr>
-          <w:lang w:eastAsia="en-US"/>
-        </w:rPr>
-        <w:t>"</w:t>
-      </w:r>
-      <w:proofErr w:type="spellStart"/>
-      <w:r>
-        <w:rPr>
-          <w:lang w:eastAsia="en-US"/>
-        </w:rPr>
-        <w:t>desc</w:t>
-      </w:r>
-      <w:proofErr w:type="spellEnd"/>
-      <w:proofErr w:type="gramStart"/>
-      <w:r>
-        <w:rPr>
-          <w:lang w:eastAsia="en-US"/>
-        </w:rPr>
-        <w:t>":</w:t>
-      </w:r>
-      <w:proofErr w:type="gramEnd"/>
-      <w:r>
-        <w:rPr>
-          <w:lang w:eastAsia="en-US"/>
-        </w:rPr>
-        <w:t xml:space="preserve"> "</w:t>
-      </w:r>
-      <w:proofErr w:type="spellStart"/>
-      <w:r>
-        <w:rPr>
-          <w:lang w:eastAsia="en-US"/>
-        </w:rPr>
-        <w:t>Misc</w:t>
-      </w:r>
-      <w:proofErr w:type="spellEnd"/>
-      <w:r>
-        <w:rPr>
-          <w:lang w:eastAsia="en-US"/>
-        </w:rPr>
-        <w:t>"</w:t>
-      </w:r>
-    </w:p>
-    <w:p>
-      <w:pPr>
-        <w:spacing w:after="0"/>
-        <w:rPr>
-          <w:lang w:eastAsia="en-US"/>
-        </w:rPr>
-      </w:pPr>
-      <w:r>
-        <w:rPr>
-          <w:lang w:eastAsia="en-US"/>
-        </w:rPr>
-        <w:t xml:space="preserve">    },</w:t>
-      </w:r>
-    </w:p>
-    <w:p>
-      <w:pPr>
-        <w:spacing w:after="0"/>
-        <w:rPr>
-          <w:lang w:eastAsia="en-US"/>
-        </w:rPr>
-      </w:pPr>
-      <w:r>
-        <w:rPr>
-          <w:lang w:eastAsia="en-US"/>
-        </w:rPr>
-        <w:t xml:space="preserve">    "</w:t>
-      </w:r>
-      <w:proofErr w:type="spellStart"/>
-      <w:r>
-        <w:rPr>
-          <w:lang w:eastAsia="en-US"/>
-        </w:rPr>
-        <w:t>level</w:t>
-      </w:r>
-      <w:proofErr w:type="spellEnd"/>
-      <w:proofErr w:type="gramStart"/>
-      <w:r>
-        <w:rPr>
-          <w:lang w:eastAsia="en-US"/>
-        </w:rPr>
-        <w:t>":</w:t>
-      </w:r>
-      <w:proofErr w:type="gramEnd"/>
-      <w:r>
-        <w:rPr>
-          <w:lang w:eastAsia="en-US"/>
-        </w:rPr>
-        <w:t xml:space="preserve"> [</w:t>
+        <w:t xml:space="preserve">    "level": [</w:t>
       </w:r>
     </w:p>
     <w:p>
@@ -6898,21 +6568,7 @@
         <w:rPr>
           <w:lang w:eastAsia="en-US"/>
         </w:rPr>
-        <w:t xml:space="preserve">                    "key</w:t>
-      </w:r>
-      <w:proofErr w:type="gramStart"/>
-      <w:r>
-        <w:rPr>
-          <w:lang w:eastAsia="en-US"/>
-        </w:rPr>
-        <w:t>":</w:t>
-      </w:r>
-      <w:proofErr w:type="gramEnd"/>
-      <w:r>
-        <w:rPr>
-          <w:lang w:eastAsia="en-US"/>
-        </w:rPr>
-        <w:t xml:space="preserve"> "VOID"</w:t>
+        <w:t xml:space="preserve">                    "key": "VOID"</w:t>
       </w:r>
     </w:p>
     <w:p>
@@ -7092,21 +6748,7 @@
         <w:rPr>
           <w:lang w:eastAsia="en-US"/>
         </w:rPr>
-        <w:t xml:space="preserve">, et un plan de </w:t>
-      </w:r>
-      <w:proofErr w:type="spellStart"/>
-      <w:r>
-        <w:rPr>
-          <w:lang w:eastAsia="en-US"/>
-        </w:rPr>
-        <w:t>debug</w:t>
-      </w:r>
-      <w:proofErr w:type="spellEnd"/>
-      <w:r>
-        <w:rPr>
-          <w:lang w:eastAsia="en-US"/>
-        </w:rPr>
-        <w:t xml:space="preserve">. </w:t>
+        <w:t xml:space="preserve">, et un plan de debug. </w:t>
       </w:r>
       <w:r>
         <w:rPr>
@@ -7124,35 +6766,7 @@
         <w:rPr>
           <w:lang w:eastAsia="en-US"/>
         </w:rPr>
-        <w:t xml:space="preserve">, et les coordonnées de sa partie de la texture. Ces 2 éléments sont envoyés à la carte graphique ce qui permet un affichage rapide et optimisé des éléments (plutôt que de tracer </w:t>
-      </w:r>
-      <w:proofErr w:type="spellStart"/>
-      <w:r>
-        <w:rPr>
-          <w:lang w:eastAsia="en-US"/>
-        </w:rPr>
-        <w:t>sprite</w:t>
-      </w:r>
-      <w:proofErr w:type="spellEnd"/>
-      <w:r>
-        <w:rPr>
-          <w:lang w:eastAsia="en-US"/>
-        </w:rPr>
-        <w:t xml:space="preserve"> par </w:t>
-      </w:r>
-      <w:proofErr w:type="spellStart"/>
-      <w:r>
-        <w:rPr>
-          <w:lang w:eastAsia="en-US"/>
-        </w:rPr>
-        <w:t>sprite</w:t>
-      </w:r>
-      <w:proofErr w:type="spellEnd"/>
-      <w:r>
-        <w:rPr>
-          <w:lang w:eastAsia="en-US"/>
-        </w:rPr>
-        <w:t>)</w:t>
+        <w:t>, et les coordonnées de sa partie de la texture. Ces 2 éléments sont envoyés à la carte graphique ce qui permet un affichage rapide et optimisé des éléments (plutôt que de tracer sprite par sprite)</w:t>
       </w:r>
     </w:p>
     <w:p>
@@ -7264,93 +6878,7 @@
         <w:rPr>
           <w:lang w:eastAsia="en-US"/>
         </w:rPr>
-        <w:t xml:space="preserve">Utilisant la bibliothèque SFML, nous avons choisi d’implémenter l’interface </w:t>
-      </w:r>
-      <w:proofErr w:type="spellStart"/>
-      <w:proofErr w:type="gramStart"/>
-      <w:r>
-        <w:rPr>
-          <w:lang w:eastAsia="en-US"/>
-        </w:rPr>
-        <w:t>sf</w:t>
-      </w:r>
-      <w:proofErr w:type="spellEnd"/>
-      <w:r>
-        <w:rPr>
-          <w:lang w:eastAsia="en-US"/>
-        </w:rPr>
-        <w:t> ::</w:t>
-      </w:r>
-      <w:proofErr w:type="spellStart"/>
-      <w:proofErr w:type="gramEnd"/>
-      <w:r>
-        <w:rPr>
-          <w:lang w:eastAsia="en-US"/>
-        </w:rPr>
-        <w:t>drawable</w:t>
-      </w:r>
-      <w:proofErr w:type="spellEnd"/>
-      <w:r>
-        <w:rPr>
-          <w:lang w:eastAsia="en-US"/>
-        </w:rPr>
-        <w:t xml:space="preserve"> à nos objets à rendre : </w:t>
-      </w:r>
-      <w:proofErr w:type="spellStart"/>
-      <w:r>
-        <w:rPr>
-          <w:lang w:eastAsia="en-US"/>
-        </w:rPr>
-        <w:t>scene</w:t>
-      </w:r>
-      <w:proofErr w:type="spellEnd"/>
-      <w:r>
-        <w:rPr>
-          <w:lang w:eastAsia="en-US"/>
-        </w:rPr>
-        <w:t xml:space="preserve"> et ses </w:t>
-      </w:r>
-      <w:proofErr w:type="spellStart"/>
-      <w:r>
-        <w:rPr>
-          <w:lang w:eastAsia="en-US"/>
-        </w:rPr>
-        <w:t>layers</w:t>
-      </w:r>
-      <w:proofErr w:type="spellEnd"/>
-      <w:r>
-        <w:rPr>
-          <w:lang w:eastAsia="en-US"/>
-        </w:rPr>
-        <w:t xml:space="preserve">. Cette implémentation permet de simplifier les appels graphiques, puisqu’il nous suffira de faire un </w:t>
-      </w:r>
-      <w:proofErr w:type="spellStart"/>
-      <w:r>
-        <w:rPr>
-          <w:lang w:eastAsia="en-US"/>
-        </w:rPr>
-        <w:t>App.draw</w:t>
-      </w:r>
-      <w:proofErr w:type="spellEnd"/>
-      <w:r>
-        <w:rPr>
-          <w:lang w:eastAsia="en-US"/>
-        </w:rPr>
-        <w:t>(</w:t>
-      </w:r>
-      <w:proofErr w:type="spellStart"/>
-      <w:r>
-        <w:rPr>
-          <w:lang w:eastAsia="en-US"/>
-        </w:rPr>
-        <w:t>scene</w:t>
-      </w:r>
-      <w:proofErr w:type="spellEnd"/>
-      <w:r>
-        <w:rPr>
-          <w:lang w:eastAsia="en-US"/>
-        </w:rPr>
-        <w:t>) dans la boucle principale pour rendre l’intégralité des plans.</w:t>
+        <w:t>Utilisant la bibliothèque SFML, nous avons choisi d’implémenter l’interface sf ::drawable à nos objets à rendre : scene et ses layers. Cette implémentation permet de simplifier les appels graphiques, puisqu’il nous suffira de faire un App.draw(scene) dans la boucle principale pour rendre l’intégralité des plans.</w:t>
       </w:r>
     </w:p>
     <w:p>
@@ -7394,121 +6922,7 @@
         <w:rPr>
           <w:lang w:eastAsia="en-US"/>
         </w:rPr>
-        <w:t xml:space="preserve">Layer hérite de </w:t>
-      </w:r>
-      <w:proofErr w:type="spellStart"/>
-      <w:proofErr w:type="gramStart"/>
-      <w:r>
-        <w:rPr>
-          <w:lang w:eastAsia="en-US"/>
-        </w:rPr>
-        <w:t>sf</w:t>
-      </w:r>
-      <w:proofErr w:type="spellEnd"/>
-      <w:r>
-        <w:rPr>
-          <w:lang w:eastAsia="en-US"/>
-        </w:rPr>
-        <w:t> ::</w:t>
-      </w:r>
-      <w:proofErr w:type="spellStart"/>
-      <w:proofErr w:type="gramEnd"/>
-      <w:r>
-        <w:rPr>
-          <w:lang w:eastAsia="en-US"/>
-        </w:rPr>
-        <w:t>drawable</w:t>
-      </w:r>
-      <w:proofErr w:type="spellEnd"/>
-      <w:r>
-        <w:rPr>
-          <w:lang w:eastAsia="en-US"/>
-        </w:rPr>
-        <w:t xml:space="preserve"> : un appel à </w:t>
-      </w:r>
-      <w:proofErr w:type="spellStart"/>
-      <w:r>
-        <w:rPr>
-          <w:lang w:eastAsia="en-US"/>
-        </w:rPr>
-        <w:t>App.draw</w:t>
-      </w:r>
-      <w:proofErr w:type="spellEnd"/>
-      <w:r>
-        <w:rPr>
-          <w:lang w:eastAsia="en-US"/>
-        </w:rPr>
-        <w:t>(layer) permet de dessiner tout le layer. Dans le cas de l’</w:t>
-      </w:r>
-      <w:proofErr w:type="spellStart"/>
-      <w:r>
-        <w:rPr>
-          <w:lang w:eastAsia="en-US"/>
-        </w:rPr>
-        <w:t>ElementLayer</w:t>
-      </w:r>
-      <w:proofErr w:type="spellEnd"/>
-      <w:r>
-        <w:rPr>
-          <w:lang w:eastAsia="en-US"/>
-        </w:rPr>
-        <w:t xml:space="preserve"> (fixe ou mobile), le layer possède une propriété de profondeur (pour gérer plusieurs couches de </w:t>
-      </w:r>
-      <w:proofErr w:type="spellStart"/>
-      <w:r>
-        <w:rPr>
-          <w:lang w:eastAsia="en-US"/>
-        </w:rPr>
-        <w:t>tiles</w:t>
-      </w:r>
-      <w:proofErr w:type="spellEnd"/>
-      <w:r>
-        <w:rPr>
-          <w:lang w:eastAsia="en-US"/>
-        </w:rPr>
-        <w:t xml:space="preserve">, ex. des décorations sur un mur), et une </w:t>
-      </w:r>
-      <w:proofErr w:type="spellStart"/>
-      <w:r>
-        <w:rPr>
-          <w:lang w:eastAsia="en-US"/>
-        </w:rPr>
-        <w:t>TileFactory</w:t>
-      </w:r>
-      <w:proofErr w:type="spellEnd"/>
-      <w:r>
-        <w:rPr>
-          <w:lang w:eastAsia="en-US"/>
-        </w:rPr>
-        <w:t xml:space="preserve">, qui s’occupe de gérer la correspondance </w:t>
-      </w:r>
-      <w:proofErr w:type="spellStart"/>
-      <w:r>
-        <w:rPr>
-          <w:lang w:eastAsia="en-US"/>
-        </w:rPr>
-        <w:t>Element</w:t>
-      </w:r>
-      <w:proofErr w:type="spellEnd"/>
-      <w:r>
-        <w:rPr>
-          <w:lang w:eastAsia="en-US"/>
-        </w:rPr>
-        <w:t xml:space="preserve"> – Texture. Une fonction </w:t>
-      </w:r>
-      <w:proofErr w:type="gramStart"/>
-      <w:r>
-        <w:rPr>
-          <w:lang w:eastAsia="en-US"/>
-        </w:rPr>
-        <w:t>update(</w:t>
-      </w:r>
-      <w:proofErr w:type="gramEnd"/>
-      <w:r>
-        <w:rPr>
-          <w:lang w:eastAsia="en-US"/>
-        </w:rPr>
-        <w:t>) est déclenchée par l’Observer de l’état du je</w:t>
+        <w:t>Layer hérite de sf ::drawable : un appel à App.draw(layer) permet de dessiner tout le layer. Dans le cas de l’ElementLayer (fixe ou mobile), le layer possède une propriété de profondeur (pour gérer plusieurs couches de tiles, ex. des décorations sur un mur), et une TileFactory, qui s’occupe de gérer la correspondance Element – Texture. Une fonction update() est déclenchée par l’Observer de l’état du je</w:t>
       </w:r>
       <w:r>
         <w:rPr>
@@ -7536,159 +6950,43 @@
           <w:rStyle w:val="lev"/>
         </w:rPr>
       </w:pPr>
-      <w:proofErr w:type="spellStart"/>
       <w:r>
         <w:rPr>
           <w:rStyle w:val="lev"/>
         </w:rPr>
         <w:t>Scene</w:t>
       </w:r>
-      <w:proofErr w:type="spellEnd"/>
-    </w:p>
-    <w:p>
-      <w:pPr>
-        <w:rPr>
-          <w:lang w:eastAsia="en-US"/>
-        </w:rPr>
-      </w:pPr>
-      <w:r>
-        <w:rPr>
-          <w:lang w:eastAsia="en-US"/>
-        </w:rPr>
-        <w:t xml:space="preserve">Elle contient tous les plans, et son implémentation de </w:t>
-      </w:r>
-      <w:proofErr w:type="spellStart"/>
-      <w:proofErr w:type="gramStart"/>
-      <w:r>
-        <w:rPr>
-          <w:lang w:eastAsia="en-US"/>
-        </w:rPr>
-        <w:t>draw</w:t>
-      </w:r>
-      <w:proofErr w:type="spellEnd"/>
-      <w:r>
-        <w:rPr>
-          <w:lang w:eastAsia="en-US"/>
-        </w:rPr>
-        <w:t>(</w:t>
-      </w:r>
-      <w:proofErr w:type="gramEnd"/>
-      <w:r>
-        <w:rPr>
-          <w:lang w:eastAsia="en-US"/>
-        </w:rPr>
-        <w:t xml:space="preserve">) appelle les </w:t>
-      </w:r>
-      <w:proofErr w:type="spellStart"/>
-      <w:r>
-        <w:rPr>
-          <w:lang w:eastAsia="en-US"/>
-        </w:rPr>
-        <w:t>draw</w:t>
-      </w:r>
-      <w:proofErr w:type="spellEnd"/>
-      <w:r>
-        <w:rPr>
-          <w:lang w:eastAsia="en-US"/>
-        </w:rPr>
-        <w:t xml:space="preserve">() de ses </w:t>
-      </w:r>
-      <w:proofErr w:type="spellStart"/>
-      <w:r>
-        <w:rPr>
-          <w:lang w:eastAsia="en-US"/>
-        </w:rPr>
-        <w:t>layers</w:t>
-      </w:r>
-      <w:proofErr w:type="spellEnd"/>
-      <w:r>
-        <w:rPr>
-          <w:lang w:eastAsia="en-US"/>
-        </w:rPr>
-        <w:t>.</w:t>
-      </w:r>
-    </w:p>
-    <w:p>
-      <w:pPr>
-        <w:rPr>
-          <w:lang w:eastAsia="en-US"/>
-        </w:rPr>
-      </w:pPr>
-      <w:r>
-        <w:rPr>
-          <w:lang w:eastAsia="en-US"/>
-        </w:rPr>
-        <w:t>Elle possède une fonction update(</w:t>
-      </w:r>
-      <w:proofErr w:type="spellStart"/>
-      <w:r>
-        <w:rPr>
-          <w:lang w:eastAsia="en-US"/>
-        </w:rPr>
-        <w:t>ElementList</w:t>
-      </w:r>
-      <w:proofErr w:type="spellEnd"/>
-      <w:r>
-        <w:rPr>
-          <w:lang w:eastAsia="en-US"/>
-        </w:rPr>
-        <w:t>), qui est appelée lors d’une modification de l’état (pattern Observer)</w:t>
-      </w:r>
-      <w:r>
-        <w:rPr>
-          <w:lang w:eastAsia="en-US"/>
-        </w:rPr>
-        <w:t xml:space="preserve">, et qui de façon analogue à </w:t>
-      </w:r>
-      <w:proofErr w:type="spellStart"/>
-      <w:proofErr w:type="gramStart"/>
-      <w:r>
-        <w:rPr>
-          <w:lang w:eastAsia="en-US"/>
-        </w:rPr>
-        <w:t>draw</w:t>
-      </w:r>
-      <w:proofErr w:type="spellEnd"/>
-      <w:r>
-        <w:rPr>
-          <w:lang w:eastAsia="en-US"/>
-        </w:rPr>
-        <w:t>(</w:t>
-      </w:r>
-      <w:proofErr w:type="gramEnd"/>
-      <w:r>
-        <w:rPr>
-          <w:lang w:eastAsia="en-US"/>
-        </w:rPr>
-        <w:t>) appelle les update(</w:t>
-      </w:r>
-      <w:proofErr w:type="spellStart"/>
-      <w:r>
-        <w:rPr>
-          <w:lang w:eastAsia="en-US"/>
-        </w:rPr>
-        <w:t>ElementList</w:t>
-      </w:r>
-      <w:proofErr w:type="spellEnd"/>
-      <w:r>
-        <w:rPr>
-          <w:lang w:eastAsia="en-US"/>
-        </w:rPr>
-        <w:t xml:space="preserve">) de ses </w:t>
-      </w:r>
-      <w:proofErr w:type="spellStart"/>
-      <w:r>
-        <w:rPr>
-          <w:lang w:eastAsia="en-US"/>
-        </w:rPr>
-        <w:t>layers</w:t>
-      </w:r>
-      <w:proofErr w:type="spellEnd"/>
-      <w:r>
-        <w:rPr>
-          <w:lang w:eastAsia="en-US"/>
-        </w:rPr>
-        <w:t>.</w:t>
+    </w:p>
+    <w:p>
+      <w:pPr>
+        <w:rPr>
+          <w:lang w:eastAsia="en-US"/>
+        </w:rPr>
+      </w:pPr>
+      <w:r>
+        <w:rPr>
+          <w:lang w:eastAsia="en-US"/>
+        </w:rPr>
+        <w:t>Elle contient tous les plans, et son implémentation de draw() appelle les draw() de ses layers.</w:t>
+      </w:r>
+    </w:p>
+    <w:p>
+      <w:pPr>
+        <w:rPr>
+          <w:lang w:eastAsia="en-US"/>
+        </w:rPr>
+      </w:pPr>
+      <w:r>
+        <w:rPr>
+          <w:lang w:eastAsia="en-US"/>
+        </w:rPr>
+        <w:t>Elle possède une fonction update(ElementList), qui est appelée lors d’une modification de l’état (pattern Observer)</w:t>
+      </w:r>
+      <w:r>
+        <w:rPr>
+          <w:lang w:eastAsia="en-US"/>
+        </w:rPr>
+        <w:t>, et qui de façon analogue à draw() appelle les update(ElementList) de ses layers.</w:t>
       </w:r>
     </w:p>
     <w:p>
@@ -7698,7 +6996,6 @@
           <w:lang w:val="en-US"/>
         </w:rPr>
       </w:pPr>
-      <w:proofErr w:type="spellStart"/>
       <w:r>
         <w:rPr>
           <w:rStyle w:val="lev"/>
@@ -7706,47 +7003,18 @@
         </w:rPr>
         <w:t>TileFactory</w:t>
       </w:r>
-      <w:proofErr w:type="spellEnd"/>
-    </w:p>
-    <w:p>
-      <w:pPr>
-        <w:rPr>
-          <w:lang w:eastAsia="en-US"/>
-        </w:rPr>
-      </w:pPr>
-      <w:r>
-        <w:rPr>
-          <w:lang w:eastAsia="en-US"/>
-        </w:rPr>
-        <w:t xml:space="preserve">Cette </w:t>
-      </w:r>
-      <w:proofErr w:type="spellStart"/>
-      <w:r>
-        <w:rPr>
-          <w:lang w:eastAsia="en-US"/>
-        </w:rPr>
-        <w:t>Factory</w:t>
-      </w:r>
-      <w:proofErr w:type="spellEnd"/>
-      <w:r>
-        <w:rPr>
-          <w:lang w:eastAsia="en-US"/>
-        </w:rPr>
-        <w:t xml:space="preserve"> (pattern </w:t>
-      </w:r>
-      <w:proofErr w:type="spellStart"/>
-      <w:r>
-        <w:rPr>
-          <w:lang w:eastAsia="en-US"/>
-        </w:rPr>
-        <w:t>Factory</w:t>
-      </w:r>
-      <w:proofErr w:type="spellEnd"/>
-      <w:r>
-        <w:rPr>
-          <w:lang w:eastAsia="en-US"/>
-        </w:rPr>
-        <w:t xml:space="preserve"> donc)</w:t>
+    </w:p>
+    <w:p>
+      <w:pPr>
+        <w:rPr>
+          <w:lang w:eastAsia="en-US"/>
+        </w:rPr>
+      </w:pPr>
+      <w:r>
+        <w:rPr>
+          <w:lang w:eastAsia="en-US"/>
+        </w:rPr>
+        <w:t>Cette Factory (pattern Factory donc)</w:t>
       </w:r>
       <w:r>
         <w:rPr>
@@ -7758,21 +7026,7 @@
         <w:rPr>
           <w:lang w:eastAsia="en-US"/>
         </w:rPr>
-        <w:t xml:space="preserve">énère une </w:t>
-      </w:r>
-      <w:proofErr w:type="spellStart"/>
-      <w:r>
-        <w:rPr>
-          <w:lang w:eastAsia="en-US"/>
-        </w:rPr>
-        <w:t>tile</w:t>
-      </w:r>
-      <w:proofErr w:type="spellEnd"/>
-      <w:r>
-        <w:rPr>
-          <w:lang w:eastAsia="en-US"/>
-        </w:rPr>
-        <w:t xml:space="preserve"> </w:t>
+        <w:t xml:space="preserve">énère une tile </w:t>
       </w:r>
       <w:r>
         <w:rPr>
@@ -7790,23 +7044,7 @@
         <w:rPr>
           <w:lang w:eastAsia="en-US"/>
         </w:rPr>
-        <w:t xml:space="preserve"> via le chargement préalable du fichier </w:t>
-      </w:r>
-      <w:proofErr w:type="spellStart"/>
-      <w:proofErr w:type="gramStart"/>
-      <w:r>
-        <w:rPr>
-          <w:lang w:eastAsia="en-US"/>
-        </w:rPr>
-        <w:t>tiles.json</w:t>
-      </w:r>
-      <w:proofErr w:type="spellEnd"/>
-      <w:proofErr w:type="gramEnd"/>
-      <w:r>
-        <w:rPr>
-          <w:lang w:eastAsia="en-US"/>
-        </w:rPr>
-        <w:t>. Ce fichier est l’index de toutes les clefs d’éléments avec leurs coordonnées de texture associés : il n’</w:t>
+        <w:t xml:space="preserve"> via le chargement préalable du fichier tiles.json. Ce fichier est l’index de toutes les clefs d’éléments avec leurs coordonnées de texture associés : il n’</w:t>
       </w:r>
       <w:r>
         <w:rPr>
@@ -7827,14 +7065,12 @@
           <w:rStyle w:val="lev"/>
         </w:rPr>
       </w:pPr>
-      <w:proofErr w:type="spellStart"/>
       <w:r>
         <w:rPr>
           <w:rStyle w:val="lev"/>
         </w:rPr>
         <w:t>Tile</w:t>
       </w:r>
-      <w:proofErr w:type="spellEnd"/>
     </w:p>
     <w:p>
       <w:pPr>
@@ -7980,267 +7216,195 @@
           <w:lang w:eastAsia="en-US"/>
         </w:rPr>
       </w:pPr>
-      <w:bookmarkStart w:id="29" w:name="_GoBack"/>
+    </w:p>
+    <w:p>
+      <w:pPr>
+        <w:rPr>
+          <w:lang w:eastAsia="en-US"/>
+        </w:rPr>
+      </w:pPr>
+    </w:p>
+    <w:p>
+      <w:pPr>
+        <w:rPr>
+          <w:lang w:eastAsia="en-US"/>
+        </w:rPr>
+      </w:pPr>
+    </w:p>
+    <w:p>
+      <w:pPr>
+        <w:rPr>
+          <w:lang w:eastAsia="en-US"/>
+        </w:rPr>
+      </w:pPr>
+    </w:p>
+    <w:p>
+      <w:pPr>
+        <w:pStyle w:val="Titre2"/>
+      </w:pPr>
+      <w:bookmarkStart w:id="29" w:name="_Toc433834524"/>
+      <w:bookmarkStart w:id="30" w:name="_Toc433834611"/>
+      <w:r>
+        <w:t>Conception logiciel : extension pour les animations</w:t>
+      </w:r>
       <w:bookmarkEnd w:id="29"/>
-    </w:p>
-    <w:p>
-      <w:pPr>
-        <w:rPr>
-          <w:lang w:eastAsia="en-US"/>
-        </w:rPr>
-      </w:pPr>
-    </w:p>
-    <w:p>
-      <w:pPr>
-        <w:rPr>
-          <w:lang w:eastAsia="en-US"/>
-        </w:rPr>
-      </w:pPr>
-    </w:p>
-    <w:p>
-      <w:pPr>
-        <w:rPr>
-          <w:lang w:eastAsia="en-US"/>
-        </w:rPr>
-      </w:pPr>
+      <w:bookmarkEnd w:id="30"/>
     </w:p>
     <w:p>
       <w:pPr>
         <w:pStyle w:val="Titre2"/>
       </w:pPr>
-      <w:bookmarkStart w:id="30" w:name="_Toc433834524"/>
-      <w:bookmarkStart w:id="31" w:name="_Toc433834611"/>
-      <w:r>
-        <w:t>Conception logiciel : extension pour les animations</w:t>
-      </w:r>
-      <w:bookmarkEnd w:id="30"/>
+      <w:bookmarkStart w:id="31" w:name="_Toc433834525"/>
+      <w:bookmarkStart w:id="32" w:name="_Toc433834612"/>
+      <w:r>
+        <w:t>Ressources</w:t>
+      </w:r>
       <w:bookmarkEnd w:id="31"/>
+      <w:bookmarkEnd w:id="32"/>
+    </w:p>
+    <w:p>
+      <w:pPr>
+        <w:rPr>
+          <w:lang w:eastAsia="en-US"/>
+        </w:rPr>
+      </w:pPr>
+    </w:p>
+    <w:p>
+      <w:pPr>
+        <w:rPr>
+          <w:lang w:eastAsia="en-US"/>
+        </w:rPr>
+      </w:pPr>
+      <w:r>
+        <w:rPr>
+          <w:lang w:eastAsia="en-US"/>
+        </w:rPr>
+        <w:t>Afin de gérer les ressources JSON, 2 programmes ont été réalisés : un script Python 3 permettant d’ajouter des tiles à l’index, et un éditeur graphique de niveau.</w:t>
+      </w:r>
+    </w:p>
+    <w:p>
+      <w:pPr>
+        <w:rPr>
+          <w:lang w:eastAsia="en-US"/>
+        </w:rPr>
+      </w:pPr>
+    </w:p>
+    <w:p>
+      <w:pPr>
+        <w:rPr>
+          <w:lang w:eastAsia="en-US"/>
+        </w:rPr>
+      </w:pPr>
+    </w:p>
+    <w:p>
+      <w:pPr>
+        <w:rPr>
+          <w:lang w:eastAsia="en-US"/>
+        </w:rPr>
+      </w:pPr>
     </w:p>
     <w:p>
       <w:pPr>
         <w:pStyle w:val="Titre2"/>
       </w:pPr>
-      <w:bookmarkStart w:id="32" w:name="_Toc433834525"/>
-      <w:bookmarkStart w:id="33" w:name="_Toc433834612"/>
-      <w:r>
-        <w:t>Ressources</w:t>
-      </w:r>
-      <w:bookmarkEnd w:id="32"/>
-      <w:bookmarkEnd w:id="33"/>
-    </w:p>
-    <w:p>
-      <w:pPr>
-        <w:rPr>
-          <w:lang w:eastAsia="en-US"/>
-        </w:rPr>
-      </w:pPr>
-    </w:p>
-    <w:p>
-      <w:pPr>
-        <w:rPr>
-          <w:lang w:eastAsia="en-US"/>
-        </w:rPr>
-      </w:pPr>
-      <w:r>
-        <w:rPr>
-          <w:lang w:eastAsia="en-US"/>
-        </w:rPr>
-        <w:t xml:space="preserve">Afin de gérer les ressources JSON, 2 programmes ont été réalisés : un script Python 3 permettant d’ajouter des </w:t>
-      </w:r>
-      <w:proofErr w:type="spellStart"/>
-      <w:r>
-        <w:rPr>
-          <w:lang w:eastAsia="en-US"/>
-        </w:rPr>
-        <w:t>tiles</w:t>
-      </w:r>
-      <w:proofErr w:type="spellEnd"/>
-      <w:r>
-        <w:rPr>
-          <w:lang w:eastAsia="en-US"/>
-        </w:rPr>
-        <w:t xml:space="preserve"> à l’index, et un éditeur graphique de niveau.</w:t>
-      </w:r>
-    </w:p>
-    <w:p>
-      <w:pPr>
-        <w:rPr>
-          <w:lang w:eastAsia="en-US"/>
-        </w:rPr>
-      </w:pPr>
-    </w:p>
-    <w:p>
-      <w:pPr>
-        <w:rPr>
-          <w:lang w:eastAsia="en-US"/>
-        </w:rPr>
-      </w:pPr>
-    </w:p>
-    <w:p>
-      <w:pPr>
-        <w:rPr>
-          <w:lang w:eastAsia="en-US"/>
-        </w:rPr>
-      </w:pPr>
-    </w:p>
-    <w:p>
-      <w:pPr>
-        <w:pStyle w:val="Titre2"/>
-      </w:pPr>
-      <w:bookmarkStart w:id="34" w:name="_Toc433834526"/>
-      <w:bookmarkStart w:id="35" w:name="_Toc433834613"/>
+      <w:bookmarkStart w:id="33" w:name="_Toc433834526"/>
+      <w:bookmarkStart w:id="34" w:name="_Toc433834613"/>
       <w:r>
         <w:lastRenderedPageBreak/>
         <w:t>Conception logiciel : éditeur</w:t>
       </w:r>
+      <w:bookmarkEnd w:id="33"/>
       <w:bookmarkEnd w:id="34"/>
+    </w:p>
+    <w:p>
+      <w:pPr>
+        <w:rPr>
+          <w:lang w:eastAsia="en-US"/>
+        </w:rPr>
+      </w:pPr>
+    </w:p>
+    <w:p>
+      <w:pPr>
+        <w:rPr>
+          <w:lang w:eastAsia="en-US"/>
+        </w:rPr>
+      </w:pPr>
+      <w:r>
+        <w:rPr>
+          <w:lang w:eastAsia="en-US"/>
+        </w:rPr>
+        <w:t>L’éditeur est pleinement intégré au jeu et peut être choisi au démarrage du programme.</w:t>
+      </w:r>
+    </w:p>
+    <w:p>
+      <w:pPr>
+        <w:rPr>
+          <w:lang w:eastAsia="en-US"/>
+        </w:rPr>
+      </w:pPr>
+      <w:r>
+        <w:rPr>
+          <w:lang w:eastAsia="en-US"/>
+        </w:rPr>
+        <w:t xml:space="preserve">Il contient 2 fenêtres : celle de droite permet de sélectionner une tile à appliquer, et celle à gauche est une vue du </w:t>
+      </w:r>
+      <w:r>
+        <w:rPr>
+          <w:lang w:eastAsia="en-US"/>
+        </w:rPr>
+        <w:t>niveau en cours de modification, et est géré par une unique classe Editeur qui regroupe l’ensemble des fonctions, et ne déborde donc pas dans les fichiers « classiques » du reste du jeu.</w:t>
+      </w:r>
+    </w:p>
+    <w:p>
+      <w:pPr>
+        <w:rPr>
+          <w:lang w:eastAsia="en-US"/>
+        </w:rPr>
+      </w:pPr>
+      <w:r>
+        <w:rPr>
+          <w:lang w:eastAsia="en-US"/>
+        </w:rPr>
+        <w:t xml:space="preserve"> Il contient la liste des éléments du niveau en cours (chargée depuis son JSON), la liste des tiles possibles (chargées depuis l’index des tiles)</w:t>
+      </w:r>
+      <w:r>
+        <w:rPr>
+          <w:lang w:eastAsia="en-US"/>
+        </w:rPr>
+        <w:t>, et permet de modifier les tiles du niveau (une par une ou plusieurs par drag and drop)</w:t>
+      </w:r>
+      <w:r>
+        <w:rPr>
+          <w:lang w:eastAsia="en-US"/>
+        </w:rPr>
+        <w:t>. La sauvegarde est faite automatiquement à la sortie de l’éditeur.</w:t>
+      </w:r>
+    </w:p>
+    <w:p>
+      <w:pPr>
+        <w:rPr>
+          <w:lang w:eastAsia="en-US"/>
+        </w:rPr>
+      </w:pPr>
+    </w:p>
+    <w:p>
+      <w:pPr>
+        <w:rPr>
+          <w:lang w:eastAsia="en-US"/>
+        </w:rPr>
+      </w:pPr>
+    </w:p>
+    <w:p>
+      <w:pPr>
+        <w:pStyle w:val="Titre2"/>
+      </w:pPr>
+      <w:bookmarkStart w:id="35" w:name="_Toc433834527"/>
+      <w:bookmarkStart w:id="36" w:name="_Toc433834614"/>
+      <w:r>
+        <w:t>Exemple de rendu</w:t>
+      </w:r>
       <w:bookmarkEnd w:id="35"/>
-    </w:p>
-    <w:p>
-      <w:pPr>
-        <w:rPr>
-          <w:lang w:eastAsia="en-US"/>
-        </w:rPr>
-      </w:pPr>
-    </w:p>
-    <w:p>
-      <w:pPr>
-        <w:rPr>
-          <w:lang w:eastAsia="en-US"/>
-        </w:rPr>
-      </w:pPr>
-      <w:r>
-        <w:rPr>
-          <w:lang w:eastAsia="en-US"/>
-        </w:rPr>
-        <w:t>L’éditeur est pleinement intégré au jeu et peut être choisi au démarrage du programme.</w:t>
-      </w:r>
-    </w:p>
-    <w:p>
-      <w:pPr>
-        <w:rPr>
-          <w:lang w:eastAsia="en-US"/>
-        </w:rPr>
-      </w:pPr>
-      <w:r>
-        <w:rPr>
-          <w:lang w:eastAsia="en-US"/>
-        </w:rPr>
-        <w:t xml:space="preserve">Il contient 2 fenêtres : celle de droite permet de sélectionner une </w:t>
-      </w:r>
-      <w:proofErr w:type="spellStart"/>
-      <w:r>
-        <w:rPr>
-          <w:lang w:eastAsia="en-US"/>
-        </w:rPr>
-        <w:t>tile</w:t>
-      </w:r>
-      <w:proofErr w:type="spellEnd"/>
-      <w:r>
-        <w:rPr>
-          <w:lang w:eastAsia="en-US"/>
-        </w:rPr>
-        <w:t xml:space="preserve"> à appliquer, et celle à gauche est une vue du </w:t>
-      </w:r>
-      <w:r>
-        <w:rPr>
-          <w:lang w:eastAsia="en-US"/>
-        </w:rPr>
-        <w:t>niveau en cours de modification, et est géré par une unique classe Editeur qui regroupe l’ensemble des fonctions, et ne déborde donc pas dans les fichiers « classiques » du reste du jeu.</w:t>
-      </w:r>
-    </w:p>
-    <w:p>
-      <w:pPr>
-        <w:rPr>
-          <w:lang w:eastAsia="en-US"/>
-        </w:rPr>
-      </w:pPr>
-      <w:r>
-        <w:rPr>
-          <w:lang w:eastAsia="en-US"/>
-        </w:rPr>
-        <w:t xml:space="preserve"> Il contient la liste des éléments du niveau en cours (chargée depuis son JSON), la liste des </w:t>
-      </w:r>
-      <w:proofErr w:type="spellStart"/>
-      <w:r>
-        <w:rPr>
-          <w:lang w:eastAsia="en-US"/>
-        </w:rPr>
-        <w:t>tiles</w:t>
-      </w:r>
-      <w:proofErr w:type="spellEnd"/>
-      <w:r>
-        <w:rPr>
-          <w:lang w:eastAsia="en-US"/>
-        </w:rPr>
-        <w:t xml:space="preserve"> possibles (chargées depuis l’index des </w:t>
-      </w:r>
-      <w:proofErr w:type="spellStart"/>
-      <w:r>
-        <w:rPr>
-          <w:lang w:eastAsia="en-US"/>
-        </w:rPr>
-        <w:t>tiles</w:t>
-      </w:r>
-      <w:proofErr w:type="spellEnd"/>
-      <w:r>
-        <w:rPr>
-          <w:lang w:eastAsia="en-US"/>
-        </w:rPr>
-        <w:t>)</w:t>
-      </w:r>
-      <w:r>
-        <w:rPr>
-          <w:lang w:eastAsia="en-US"/>
-        </w:rPr>
-        <w:t xml:space="preserve">, et permet de modifier les </w:t>
-      </w:r>
-      <w:proofErr w:type="spellStart"/>
-      <w:r>
-        <w:rPr>
-          <w:lang w:eastAsia="en-US"/>
-        </w:rPr>
-        <w:t>tiles</w:t>
-      </w:r>
-      <w:proofErr w:type="spellEnd"/>
-      <w:r>
-        <w:rPr>
-          <w:lang w:eastAsia="en-US"/>
-        </w:rPr>
-        <w:t xml:space="preserve"> du niveau (une par une ou plusieurs par drag and drop)</w:t>
-      </w:r>
-      <w:r>
-        <w:rPr>
-          <w:lang w:eastAsia="en-US"/>
-        </w:rPr>
-        <w:t>. La sauvegarde est faite automatiquement à la sortie de l’éditeur.</w:t>
-      </w:r>
-    </w:p>
-    <w:p>
-      <w:pPr>
-        <w:rPr>
-          <w:lang w:eastAsia="en-US"/>
-        </w:rPr>
-      </w:pPr>
-    </w:p>
-    <w:p>
-      <w:pPr>
-        <w:rPr>
-          <w:lang w:eastAsia="en-US"/>
-        </w:rPr>
-      </w:pPr>
-    </w:p>
-    <w:p>
-      <w:pPr>
-        <w:pStyle w:val="Titre2"/>
-      </w:pPr>
-      <w:bookmarkStart w:id="36" w:name="_Toc433834527"/>
-      <w:bookmarkStart w:id="37" w:name="_Toc433834614"/>
-      <w:r>
-        <w:t>Exemple de rendu</w:t>
-      </w:r>
       <w:bookmarkEnd w:id="36"/>
-      <w:bookmarkEnd w:id="37"/>
     </w:p>
     <w:p>
       <w:pPr>
@@ -8308,7 +7472,7 @@
           <w:lang w:eastAsia="en-US"/>
         </w:rPr>
       </w:pPr>
-      <w:bookmarkStart w:id="38" w:name="_Toc433834644"/>
+      <w:bookmarkStart w:id="37" w:name="_Toc433834644"/>
       <w:r>
         <w:t xml:space="preserve">Figure </w:t>
       </w:r>
@@ -8336,7 +7500,7 @@
       <w:r>
         <w:t xml:space="preserve"> : Exemple de rendu</w:t>
       </w:r>
-      <w:bookmarkEnd w:id="38"/>
+      <w:bookmarkEnd w:id="37"/>
     </w:p>
     <w:p>
       <w:pPr>
@@ -8356,69 +7520,500 @@
       <w:pPr>
         <w:pStyle w:val="Titre1"/>
       </w:pPr>
-      <w:bookmarkStart w:id="39" w:name="_Toc433834615"/>
+      <w:bookmarkStart w:id="38" w:name="_Toc433834615"/>
       <w:r>
         <w:lastRenderedPageBreak/>
         <w:t>Règles de changement d’états et moteur de jeu</w:t>
       </w:r>
+      <w:bookmarkEnd w:id="38"/>
+    </w:p>
+    <w:p>
+      <w:pPr>
+        <w:rPr>
+          <w:lang w:eastAsia="en-US"/>
+        </w:rPr>
+      </w:pPr>
+    </w:p>
+    <w:p>
+      <w:pPr>
+        <w:pStyle w:val="Titre2"/>
+      </w:pPr>
+      <w:bookmarkStart w:id="39" w:name="_Toc433834528"/>
+      <w:bookmarkStart w:id="40" w:name="_Toc433834616"/>
+      <w:r>
+        <w:t>Horloge globale</w:t>
+      </w:r>
       <w:bookmarkEnd w:id="39"/>
-    </w:p>
-    <w:p>
-      <w:pPr>
-        <w:rPr>
-          <w:lang w:eastAsia="en-US"/>
-        </w:rPr>
-      </w:pPr>
+      <w:bookmarkEnd w:id="40"/>
+    </w:p>
+    <w:p>
+      <w:pPr>
+        <w:rPr>
+          <w:lang w:eastAsia="en-US"/>
+        </w:rPr>
+      </w:pPr>
+    </w:p>
+    <w:p>
+      <w:pPr>
+        <w:rPr>
+          <w:lang w:eastAsia="en-US"/>
+        </w:rPr>
+      </w:pPr>
+      <w:r>
+        <w:rPr>
+          <w:lang w:eastAsia="en-US"/>
+        </w:rPr>
+        <w:t>Le jeu est un jeu à états finis : le jeu est rythmé par une horloge globale qui cadence l’exécutions des actions et donc les mises à jour de l’état.</w:t>
+      </w:r>
     </w:p>
     <w:p>
       <w:pPr>
         <w:pStyle w:val="Titre2"/>
       </w:pPr>
-      <w:bookmarkStart w:id="40" w:name="_Toc433834528"/>
-      <w:bookmarkStart w:id="41" w:name="_Toc433834616"/>
-      <w:r>
-        <w:t>Horloge globale</w:t>
-      </w:r>
-      <w:bookmarkEnd w:id="40"/>
+      <w:bookmarkStart w:id="41" w:name="_Toc433834529"/>
+      <w:bookmarkStart w:id="42" w:name="_Toc433834617"/>
+      <w:r>
+        <w:t>Changements extérieurs</w:t>
+      </w:r>
       <w:bookmarkEnd w:id="41"/>
+      <w:bookmarkEnd w:id="42"/>
+    </w:p>
+    <w:p>
+      <w:pPr>
+        <w:rPr>
+          <w:lang w:eastAsia="en-US"/>
+        </w:rPr>
+      </w:pPr>
+      <w:r>
+        <w:rPr>
+          <w:lang w:eastAsia="en-US"/>
+        </w:rPr>
+        <w:t>Les changements extérieurs sont des commandes exécutées par le moteur de jeu et provenant d’entrées utilisateur :</w:t>
+      </w:r>
+    </w:p>
+    <w:p>
+      <w:pPr>
+        <w:rPr>
+          <w:lang w:eastAsia="en-US"/>
+        </w:rPr>
+      </w:pPr>
+      <w:r>
+        <w:rPr>
+          <w:lang w:eastAsia="en-US"/>
+        </w:rPr>
+        <w:t>Commandes globales :</w:t>
+      </w:r>
+    </w:p>
+    <w:p>
+      <w:pPr>
+        <w:pStyle w:val="Paragraphedeliste"/>
+        <w:numPr>
+          <w:ilvl w:val="0"/>
+          <w:numId w:val="7"/>
+        </w:numPr>
+        <w:rPr>
+          <w:lang w:eastAsia="en-US"/>
+        </w:rPr>
+      </w:pPr>
+      <w:r>
+        <w:rPr>
+          <w:lang w:eastAsia="en-US"/>
+        </w:rPr>
+        <w:t>Mode de démarrage : Editeur ou jeu</w:t>
+      </w:r>
+    </w:p>
+    <w:p>
+      <w:pPr>
+        <w:pStyle w:val="Paragraphedeliste"/>
+        <w:numPr>
+          <w:ilvl w:val="0"/>
+          <w:numId w:val="7"/>
+        </w:numPr>
+        <w:rPr>
+          <w:lang w:eastAsia="en-US"/>
+        </w:rPr>
+      </w:pPr>
+      <w:r>
+        <w:rPr>
+          <w:lang w:eastAsia="en-US"/>
+        </w:rPr>
+        <w:t>Nouvelle partie, charger niveau, quitter, …</w:t>
+      </w:r>
+    </w:p>
+    <w:p>
+      <w:pPr>
+        <w:rPr>
+          <w:lang w:eastAsia="en-US"/>
+        </w:rPr>
+      </w:pPr>
+      <w:r>
+        <w:rPr>
+          <w:lang w:eastAsia="en-US"/>
+        </w:rPr>
+        <w:t>Commandes d’action :</w:t>
+      </w:r>
+    </w:p>
+    <w:p>
+      <w:pPr>
+        <w:pStyle w:val="Paragraphedeliste"/>
+        <w:numPr>
+          <w:ilvl w:val="0"/>
+          <w:numId w:val="7"/>
+        </w:numPr>
+        <w:rPr>
+          <w:lang w:eastAsia="en-US"/>
+        </w:rPr>
+      </w:pPr>
+      <w:r>
+        <w:rPr>
+          <w:lang w:eastAsia="en-US"/>
+        </w:rPr>
+        <w:t>Déplacement</w:t>
+      </w:r>
+    </w:p>
+    <w:p>
+      <w:pPr>
+        <w:pStyle w:val="Paragraphedeliste"/>
+        <w:numPr>
+          <w:ilvl w:val="0"/>
+          <w:numId w:val="7"/>
+        </w:numPr>
+        <w:rPr>
+          <w:lang w:eastAsia="en-US"/>
+        </w:rPr>
+      </w:pPr>
+      <w:r>
+        <w:rPr>
+          <w:lang w:eastAsia="en-US"/>
+        </w:rPr>
+        <w:t>Attaque</w:t>
+      </w:r>
+    </w:p>
+    <w:p>
+      <w:pPr>
+        <w:pStyle w:val="Paragraphedeliste"/>
+        <w:numPr>
+          <w:ilvl w:val="0"/>
+          <w:numId w:val="7"/>
+        </w:numPr>
+        <w:rPr>
+          <w:lang w:eastAsia="en-US"/>
+        </w:rPr>
+      </w:pPr>
+      <w:r>
+        <w:rPr>
+          <w:lang w:eastAsia="en-US"/>
+        </w:rPr>
+        <w:t>Magie</w:t>
+      </w:r>
+    </w:p>
+    <w:p>
+      <w:pPr>
+        <w:pStyle w:val="Paragraphedeliste"/>
+        <w:numPr>
+          <w:ilvl w:val="0"/>
+          <w:numId w:val="7"/>
+        </w:numPr>
+        <w:rPr>
+          <w:lang w:eastAsia="en-US"/>
+        </w:rPr>
+      </w:pPr>
+      <w:r>
+        <w:rPr>
+          <w:lang w:eastAsia="en-US"/>
+        </w:rPr>
+        <w:t>…</w:t>
+      </w:r>
+    </w:p>
+    <w:p>
+      <w:pPr>
+        <w:rPr>
+          <w:lang w:eastAsia="en-US"/>
+        </w:rPr>
+      </w:pPr>
     </w:p>
     <w:p>
       <w:pPr>
         <w:pStyle w:val="Titre2"/>
       </w:pPr>
-      <w:bookmarkStart w:id="42" w:name="_Toc433834529"/>
-      <w:bookmarkStart w:id="43" w:name="_Toc433834617"/>
-      <w:r>
-        <w:t>Changements extérieurs</w:t>
-      </w:r>
-      <w:bookmarkEnd w:id="42"/>
+      <w:bookmarkStart w:id="43" w:name="_Toc433834530"/>
+      <w:bookmarkStart w:id="44" w:name="_Toc433834618"/>
+      <w:r>
+        <w:t>Changements autonomes</w:t>
+      </w:r>
       <w:bookmarkEnd w:id="43"/>
+      <w:bookmarkEnd w:id="44"/>
+    </w:p>
+    <w:p>
+      <w:pPr>
+        <w:rPr>
+          <w:lang w:eastAsia="en-US"/>
+        </w:rPr>
+      </w:pPr>
+    </w:p>
+    <w:p>
+      <w:pPr>
+        <w:rPr>
+          <w:lang w:eastAsia="en-US"/>
+        </w:rPr>
+      </w:pPr>
+      <w:r>
+        <w:rPr>
+          <w:lang w:eastAsia="en-US"/>
+        </w:rPr>
+        <w:t>Les changements autonomes sont un jeu de commandes automatiques exécutées lors de la mise à jour</w:t>
+      </w:r>
+      <w:r>
+        <w:rPr>
+          <w:lang w:eastAsia="en-US"/>
+        </w:rPr>
+        <w:t xml:space="preserve"> de l’état</w:t>
+      </w:r>
+      <w:r>
+        <w:rPr>
+          <w:lang w:eastAsia="en-US"/>
+        </w:rPr>
+        <w:t>. Elles ne requièrent pas de commande d’entrée.</w:t>
+      </w:r>
+    </w:p>
+    <w:p>
+      <w:pPr>
+        <w:rPr>
+          <w:lang w:eastAsia="en-US"/>
+        </w:rPr>
+      </w:pPr>
+      <w:r>
+        <w:rPr>
+          <w:lang w:eastAsia="en-US"/>
+        </w:rPr>
+        <w:t xml:space="preserve">Il s’agit typiquement : </w:t>
+      </w:r>
+    </w:p>
+    <w:p>
+      <w:pPr>
+        <w:pStyle w:val="Paragraphedeliste"/>
+        <w:numPr>
+          <w:ilvl w:val="0"/>
+          <w:numId w:val="7"/>
+        </w:numPr>
+        <w:rPr>
+          <w:lang w:eastAsia="en-US"/>
+        </w:rPr>
+      </w:pPr>
+      <w:r>
+        <w:rPr>
+          <w:lang w:eastAsia="en-US"/>
+        </w:rPr>
+        <w:t>Conditions de défaite : le personnage joueur n’a plus de vie (santé = 0)</w:t>
+      </w:r>
+    </w:p>
+    <w:p>
+      <w:pPr>
+        <w:pStyle w:val="Paragraphedeliste"/>
+        <w:numPr>
+          <w:ilvl w:val="0"/>
+          <w:numId w:val="7"/>
+        </w:numPr>
+        <w:rPr>
+          <w:lang w:eastAsia="en-US"/>
+        </w:rPr>
+      </w:pPr>
+      <w:r>
+        <w:rPr>
+          <w:lang w:eastAsia="en-US"/>
+        </w:rPr>
+        <w:t>Vérifier la santé d’un personnage : si la santé est à 0, la détruire</w:t>
+      </w:r>
+    </w:p>
+    <w:p>
+      <w:pPr>
+        <w:pStyle w:val="Paragraphedeliste"/>
+        <w:numPr>
+          <w:ilvl w:val="0"/>
+          <w:numId w:val="7"/>
+        </w:numPr>
+        <w:rPr>
+          <w:lang w:eastAsia="en-US"/>
+        </w:rPr>
+      </w:pPr>
+      <w:r>
+        <w:rPr>
+          <w:lang w:eastAsia="en-US"/>
+        </w:rPr>
+        <w:t>Conditions de victoire : il n’y a plus d’ennemis</w:t>
+      </w:r>
+    </w:p>
+    <w:p>
+      <w:pPr>
+        <w:pStyle w:val="Paragraphedeliste"/>
+        <w:numPr>
+          <w:ilvl w:val="0"/>
+          <w:numId w:val="7"/>
+        </w:numPr>
+        <w:rPr>
+          <w:lang w:eastAsia="en-US"/>
+        </w:rPr>
+      </w:pPr>
+      <w:r>
+        <w:rPr>
+          <w:lang w:eastAsia="en-US"/>
+        </w:rPr>
+        <w:t>Appliquer la liste d’actions</w:t>
+      </w:r>
+      <w:r>
+        <w:rPr>
+          <w:lang w:eastAsia="en-US"/>
+        </w:rPr>
+        <w:t xml:space="preserve"> en attente</w:t>
+      </w:r>
+    </w:p>
+    <w:p>
+      <w:pPr>
+        <w:rPr>
+          <w:lang w:eastAsia="en-US"/>
+        </w:rPr>
+      </w:pPr>
+    </w:p>
+    <w:p>
+      <w:pPr>
+        <w:jc w:val="left"/>
+        <w:rPr>
+          <w:lang w:eastAsia="en-US"/>
+        </w:rPr>
+      </w:pPr>
+      <w:r>
+        <w:rPr>
+          <w:lang w:eastAsia="en-US"/>
+        </w:rPr>
+        <w:br w:type="page"/>
+      </w:r>
     </w:p>
     <w:p>
       <w:pPr>
         <w:pStyle w:val="Titre2"/>
       </w:pPr>
-      <w:bookmarkStart w:id="44" w:name="_Toc433834530"/>
-      <w:bookmarkStart w:id="45" w:name="_Toc433834618"/>
-      <w:r>
-        <w:t>Changements autonomes</w:t>
-      </w:r>
-      <w:bookmarkEnd w:id="44"/>
+      <w:bookmarkStart w:id="45" w:name="_Toc433834531"/>
+      <w:bookmarkStart w:id="46" w:name="_Toc433834619"/>
+      <w:r>
+        <w:lastRenderedPageBreak/>
+        <w:t>Conception logiciel</w:t>
+      </w:r>
       <w:bookmarkEnd w:id="45"/>
-    </w:p>
-    <w:p>
-      <w:pPr>
-        <w:pStyle w:val="Titre2"/>
-      </w:pPr>
-      <w:bookmarkStart w:id="46" w:name="_Toc433834531"/>
-      <w:bookmarkStart w:id="47" w:name="_Toc433834619"/>
-      <w:r>
-        <w:t>Conception logiciel</w:t>
-      </w:r>
       <w:bookmarkEnd w:id="46"/>
+      <w:r>
+        <w:t xml:space="preserve"> </w:t>
+      </w:r>
+    </w:p>
+    <w:p>
+      <w:pPr>
+        <w:rPr>
+          <w:lang w:eastAsia="en-US"/>
+        </w:rPr>
+      </w:pPr>
+    </w:p>
+    <w:p>
+      <w:pPr>
+        <w:rPr>
+          <w:lang w:eastAsia="en-US"/>
+        </w:rPr>
+      </w:pPr>
+      <w:r>
+        <w:rPr>
+          <w:lang w:eastAsia="en-US"/>
+        </w:rPr>
+        <w:t xml:space="preserve">Le diagramme des classes pour le moteur du jeu est présenté en </w:t>
+      </w:r>
+      <w:r>
+        <w:rPr>
+          <w:lang w:eastAsia="en-US"/>
+        </w:rPr>
+        <w:t>TBD</w:t>
+      </w:r>
+      <w:r>
+        <w:rPr>
+          <w:lang w:eastAsia="en-US"/>
+        </w:rPr>
+        <w:t>.</w:t>
+      </w:r>
+    </w:p>
+    <w:p>
+      <w:pPr>
+        <w:rPr>
+          <w:lang w:eastAsia="en-US"/>
+        </w:rPr>
+      </w:pPr>
+      <w:r>
+        <w:rPr>
+          <w:lang w:eastAsia="en-US"/>
+        </w:rPr>
+        <w:t xml:space="preserve">Le moteur du jeu repose sur le Pattern Command et sur l’exécutions des commandes en différé, grâce à leur stockage dans une liste de commandes. Attention, pour cette première version, toute commande est directement exécutée par le moteur et non mise dans la commande liste. Par conséquent, le moteur de jeu n’obéit pas encore à une mise à jour cadencée par une horloge temporelle, mais par évènementiel. </w:t>
+      </w:r>
+    </w:p>
+    <w:p>
+      <w:pPr>
+        <w:rPr>
+          <w:lang w:eastAsia="en-US"/>
+        </w:rPr>
+      </w:pPr>
+      <w:r>
+        <w:rPr>
+          <w:lang w:eastAsia="en-US"/>
+        </w:rPr>
+        <w:t>Classes Command :</w:t>
+      </w:r>
+    </w:p>
+    <w:p>
+      <w:pPr>
+        <w:rPr>
+          <w:lang w:eastAsia="en-US"/>
+        </w:rPr>
+      </w:pPr>
+      <w:r>
+        <w:rPr>
+          <w:lang w:eastAsia="en-US"/>
+        </w:rPr>
+        <w:t>La classe commande est une interface de commande suivant le Pattern Command. Elle implémente un attribut (objet de classe Command Receiver) et une méthode abstraite execute(), qui appelle la fonction handleCommand() de l’objet Receiver.</w:t>
+      </w:r>
+    </w:p>
+    <w:p>
+      <w:pPr>
+        <w:rPr>
+          <w:lang w:eastAsia="en-US"/>
+        </w:rPr>
+      </w:pPr>
+      <w:r>
+        <w:rPr>
+          <w:lang w:eastAsia="en-US"/>
+        </w:rPr>
+        <w:t xml:space="preserve">Les différentes implémentations (ModeCommand, MoveCommand,…) </w:t>
+      </w:r>
+      <w:bookmarkStart w:id="47" w:name="_GoBack"/>
       <w:bookmarkEnd w:id="47"/>
-      <w:r>
-        <w:t xml:space="preserve"> </w:t>
+    </w:p>
+    <w:p>
+      <w:pPr>
+        <w:rPr>
+          <w:lang w:eastAsia="en-US"/>
+        </w:rPr>
+      </w:pPr>
+      <w:r>
+        <w:rPr>
+          <w:lang w:eastAsia="en-US"/>
+        </w:rPr>
+        <w:t>Engine. C'est le coeur du moteur. Elle stocke les commandes dans une instance de CommandSet. Lorsqu'une nouvelle époque démarre, ie lorsqu'on a appelé la méthode update() après un temps suffisant, le principal travail du moteur est de transmettre les commandes à une instance de Ruler. C'est cette classe qui applique les règles du jeu. Plus précisément, et en fonction des commandes ou de règles de mises à jour automatiques, elle construit une liste d'actions. Ces actions transforment l'état courant pour le faire évoluer vers l'état suivant.</w:t>
+      </w:r>
+    </w:p>
+    <w:p>
+      <w:pPr>
+        <w:rPr>
+          <w:lang w:eastAsia="en-US"/>
+        </w:rPr>
+      </w:pPr>
+      <w:r>
+        <w:rPr>
+          <w:lang w:eastAsia="en-US"/>
+        </w:rPr>
+        <w:t>Action. Le rôle de ces classes est de représenter une modification particulière d'un état du jeu. Notons bien que ce ne sont pas les règles du jeu : chaque instance de ces classes applique la modification qu'elle contient, sans se demander si cela a un sens.</w:t>
       </w:r>
     </w:p>
     <w:p>
@@ -8524,6 +8119,7 @@
       <w:bookmarkStart w:id="61" w:name="_Toc433834538"/>
       <w:bookmarkStart w:id="62" w:name="_Toc433834627"/>
       <w:r>
+        <w:lastRenderedPageBreak/>
         <w:t>Conception logiciel</w:t>
       </w:r>
       <w:bookmarkEnd w:id="61"/>
@@ -8620,7 +8216,6 @@
       <w:bookmarkStart w:id="74" w:name="_Toc433834544"/>
       <w:bookmarkStart w:id="75" w:name="_Toc433834634"/>
       <w:r>
-        <w:lastRenderedPageBreak/>
         <w:t>Répartition sur différentes machines</w:t>
       </w:r>
       <w:bookmarkEnd w:id="74"/>
@@ -8818,7 +8413,7 @@
               <w:noProof/>
               <w:lang w:val="en-US"/>
             </w:rPr>
-            <w:t>16</w:t>
+            <w:t>17</w:t>
           </w:r>
           <w:r>
             <w:rPr>
@@ -12842,6 +12437,7 @@
     <w:rsidRoot w:val="004F298A"/>
     <w:rsid w:val="000C1482"/>
     <w:rsid w:val="004F298A"/>
+    <w:rsid w:val="004F508A"/>
     <w:rsid w:val="00556794"/>
     <w:rsid w:val="006B29DF"/>
     <w:rsid w:val="00802665"/>
@@ -13662,7 +13258,7 @@
 </file>
 
 <file path=customXml/itemProps1.xml><?xml version="1.0" encoding="utf-8"?>
-<ds:datastoreItem xmlns:ds="http://schemas.openxmlformats.org/officeDocument/2006/customXml" ds:itemID="{181F4BB9-0C92-478A-B632-F365733744DA}">
+<ds:datastoreItem xmlns:ds="http://schemas.openxmlformats.org/officeDocument/2006/customXml" ds:itemID="{45676C15-D5B6-42B9-8341-041BD35C992F}">
   <ds:schemaRefs>
     <ds:schemaRef ds:uri="http://schemas.openxmlformats.org/officeDocument/2006/bibliography"/>
   </ds:schemaRefs>

</xml_diff>

<commit_message>
update rapport section 4
</commit_message>
<xml_diff>
--- a/rapport/Rapport.docx
+++ b/rapport/Rapport.docx
@@ -51,9 +51,11 @@
                 <w:bCs w:val="0"/>
               </w:rPr>
             </w:pPr>
+            <w:proofErr w:type="spellStart"/>
             <w:r>
               <w:t>Fodus</w:t>
             </w:r>
+            <w:proofErr w:type="spellEnd"/>
           </w:p>
           <w:p>
             <w:pPr>
@@ -138,7 +140,7 @@
       <w:r>
         <w:fldChar w:fldCharType="separate"/>
       </w:r>
-      <w:hyperlink w:anchor="_Toc433834598" w:history="1">
+      <w:hyperlink w:anchor="_Toc435110305" w:history="1">
         <w:r>
           <w:rPr>
             <w:rStyle w:val="Lienhypertexte"/>
@@ -182,7 +184,7 @@
             <w:noProof/>
             <w:webHidden/>
           </w:rPr>
-          <w:instrText xml:space="preserve"> PAGEREF _Toc433834598 \h </w:instrText>
+          <w:instrText xml:space="preserve"> PAGEREF _Toc435110305 \h </w:instrText>
         </w:r>
         <w:r>
           <w:rPr>
@@ -228,7 +230,7 @@
           <w:szCs w:val="22"/>
         </w:rPr>
       </w:pPr>
-      <w:hyperlink w:anchor="_Toc433834599" w:history="1">
+      <w:hyperlink w:anchor="_Toc435110306" w:history="1">
         <w:r>
           <w:rPr>
             <w:rStyle w:val="Lienhypertexte"/>
@@ -272,7 +274,7 @@
             <w:noProof/>
             <w:webHidden/>
           </w:rPr>
-          <w:instrText xml:space="preserve"> PAGEREF _Toc433834599 \h </w:instrText>
+          <w:instrText xml:space="preserve"> PAGEREF _Toc435110306 \h </w:instrText>
         </w:r>
         <w:r>
           <w:rPr>
@@ -318,7 +320,7 @@
           <w:szCs w:val="22"/>
         </w:rPr>
       </w:pPr>
-      <w:hyperlink w:anchor="_Toc433834600" w:history="1">
+      <w:hyperlink w:anchor="_Toc435110307" w:history="1">
         <w:r>
           <w:rPr>
             <w:rStyle w:val="Lienhypertexte"/>
@@ -362,7 +364,7 @@
             <w:noProof/>
             <w:webHidden/>
           </w:rPr>
-          <w:instrText xml:space="preserve"> PAGEREF _Toc433834600 \h </w:instrText>
+          <w:instrText xml:space="preserve"> PAGEREF _Toc435110307 \h </w:instrText>
         </w:r>
         <w:r>
           <w:rPr>
@@ -408,7 +410,7 @@
           <w:szCs w:val="22"/>
         </w:rPr>
       </w:pPr>
-      <w:hyperlink w:anchor="_Toc433834601" w:history="1">
+      <w:hyperlink w:anchor="_Toc435110308" w:history="1">
         <w:r>
           <w:rPr>
             <w:rStyle w:val="Lienhypertexte"/>
@@ -452,7 +454,7 @@
             <w:noProof/>
             <w:webHidden/>
           </w:rPr>
-          <w:instrText xml:space="preserve"> PAGEREF _Toc433834601 \h </w:instrText>
+          <w:instrText xml:space="preserve"> PAGEREF _Toc435110308 \h </w:instrText>
         </w:r>
         <w:r>
           <w:rPr>
@@ -498,7 +500,7 @@
           <w:szCs w:val="22"/>
         </w:rPr>
       </w:pPr>
-      <w:hyperlink w:anchor="_Toc433834602" w:history="1">
+      <w:hyperlink w:anchor="_Toc435110309" w:history="1">
         <w:r>
           <w:rPr>
             <w:rStyle w:val="Lienhypertexte"/>
@@ -542,7 +544,7 @@
             <w:noProof/>
             <w:webHidden/>
           </w:rPr>
-          <w:instrText xml:space="preserve"> PAGEREF _Toc433834602 \h </w:instrText>
+          <w:instrText xml:space="preserve"> PAGEREF _Toc435110309 \h </w:instrText>
         </w:r>
         <w:r>
           <w:rPr>
@@ -588,7 +590,7 @@
           <w:szCs w:val="22"/>
         </w:rPr>
       </w:pPr>
-      <w:hyperlink w:anchor="_Toc433834603" w:history="1">
+      <w:hyperlink w:anchor="_Toc435110310" w:history="1">
         <w:r>
           <w:rPr>
             <w:rStyle w:val="Lienhypertexte"/>
@@ -632,7 +634,7 @@
             <w:noProof/>
             <w:webHidden/>
           </w:rPr>
-          <w:instrText xml:space="preserve"> PAGEREF _Toc433834603 \h </w:instrText>
+          <w:instrText xml:space="preserve"> PAGEREF _Toc435110310 \h </w:instrText>
         </w:r>
         <w:r>
           <w:rPr>
@@ -678,7 +680,7 @@
           <w:szCs w:val="22"/>
         </w:rPr>
       </w:pPr>
-      <w:hyperlink w:anchor="_Toc433834604" w:history="1">
+      <w:hyperlink w:anchor="_Toc435110311" w:history="1">
         <w:r>
           <w:rPr>
             <w:rStyle w:val="Lienhypertexte"/>
@@ -722,7 +724,7 @@
             <w:noProof/>
             <w:webHidden/>
           </w:rPr>
-          <w:instrText xml:space="preserve"> PAGEREF _Toc433834604 \h </w:instrText>
+          <w:instrText xml:space="preserve"> PAGEREF _Toc435110311 \h </w:instrText>
         </w:r>
         <w:r>
           <w:rPr>
@@ -768,7 +770,7 @@
           <w:szCs w:val="22"/>
         </w:rPr>
       </w:pPr>
-      <w:hyperlink w:anchor="_Toc433834605" w:history="1">
+      <w:hyperlink w:anchor="_Toc435110312" w:history="1">
         <w:r>
           <w:rPr>
             <w:rStyle w:val="Lienhypertexte"/>
@@ -812,7 +814,7 @@
             <w:noProof/>
             <w:webHidden/>
           </w:rPr>
-          <w:instrText xml:space="preserve"> PAGEREF _Toc433834605 \h </w:instrText>
+          <w:instrText xml:space="preserve"> PAGEREF _Toc435110312 \h </w:instrText>
         </w:r>
         <w:r>
           <w:rPr>
@@ -858,7 +860,7 @@
           <w:szCs w:val="22"/>
         </w:rPr>
       </w:pPr>
-      <w:hyperlink w:anchor="_Toc433834606" w:history="1">
+      <w:hyperlink w:anchor="_Toc435110313" w:history="1">
         <w:r>
           <w:rPr>
             <w:rStyle w:val="Lienhypertexte"/>
@@ -902,7 +904,7 @@
             <w:noProof/>
             <w:webHidden/>
           </w:rPr>
-          <w:instrText xml:space="preserve"> PAGEREF _Toc433834606 \h </w:instrText>
+          <w:instrText xml:space="preserve"> PAGEREF _Toc435110313 \h </w:instrText>
         </w:r>
         <w:r>
           <w:rPr>
@@ -948,7 +950,7 @@
           <w:szCs w:val="22"/>
         </w:rPr>
       </w:pPr>
-      <w:hyperlink w:anchor="_Toc433834607" w:history="1">
+      <w:hyperlink w:anchor="_Toc435110314" w:history="1">
         <w:r>
           <w:rPr>
             <w:rStyle w:val="Lienhypertexte"/>
@@ -992,7 +994,7 @@
             <w:noProof/>
             <w:webHidden/>
           </w:rPr>
-          <w:instrText xml:space="preserve"> PAGEREF _Toc433834607 \h </w:instrText>
+          <w:instrText xml:space="preserve"> PAGEREF _Toc435110314 \h </w:instrText>
         </w:r>
         <w:r>
           <w:rPr>
@@ -1038,7 +1040,7 @@
           <w:szCs w:val="22"/>
         </w:rPr>
       </w:pPr>
-      <w:hyperlink w:anchor="_Toc433834608" w:history="1">
+      <w:hyperlink w:anchor="_Toc435110315" w:history="1">
         <w:r>
           <w:rPr>
             <w:rStyle w:val="Lienhypertexte"/>
@@ -1082,7 +1084,7 @@
             <w:noProof/>
             <w:webHidden/>
           </w:rPr>
-          <w:instrText xml:space="preserve"> PAGEREF _Toc433834608 \h </w:instrText>
+          <w:instrText xml:space="preserve"> PAGEREF _Toc435110315 \h </w:instrText>
         </w:r>
         <w:r>
           <w:rPr>
@@ -1128,7 +1130,7 @@
           <w:szCs w:val="22"/>
         </w:rPr>
       </w:pPr>
-      <w:hyperlink w:anchor="_Toc433834609" w:history="1">
+      <w:hyperlink w:anchor="_Toc435110316" w:history="1">
         <w:r>
           <w:rPr>
             <w:rStyle w:val="Lienhypertexte"/>
@@ -1172,7 +1174,7 @@
             <w:noProof/>
             <w:webHidden/>
           </w:rPr>
-          <w:instrText xml:space="preserve"> PAGEREF _Toc433834609 \h </w:instrText>
+          <w:instrText xml:space="preserve"> PAGEREF _Toc435110316 \h </w:instrText>
         </w:r>
         <w:r>
           <w:rPr>
@@ -1218,7 +1220,7 @@
           <w:szCs w:val="22"/>
         </w:rPr>
       </w:pPr>
-      <w:hyperlink w:anchor="_Toc433834610" w:history="1">
+      <w:hyperlink w:anchor="_Toc435110317" w:history="1">
         <w:r>
           <w:rPr>
             <w:rStyle w:val="Lienhypertexte"/>
@@ -1262,7 +1264,7 @@
             <w:noProof/>
             <w:webHidden/>
           </w:rPr>
-          <w:instrText xml:space="preserve"> PAGEREF _Toc433834610 \h </w:instrText>
+          <w:instrText xml:space="preserve"> PAGEREF _Toc435110317 \h </w:instrText>
         </w:r>
         <w:r>
           <w:rPr>
@@ -1308,7 +1310,7 @@
           <w:szCs w:val="22"/>
         </w:rPr>
       </w:pPr>
-      <w:hyperlink w:anchor="_Toc433834611" w:history="1">
+      <w:hyperlink w:anchor="_Toc435110318" w:history="1">
         <w:r>
           <w:rPr>
             <w:rStyle w:val="Lienhypertexte"/>
@@ -1352,7 +1354,7 @@
             <w:noProof/>
             <w:webHidden/>
           </w:rPr>
-          <w:instrText xml:space="preserve"> PAGEREF _Toc433834611 \h </w:instrText>
+          <w:instrText xml:space="preserve"> PAGEREF _Toc435110318 \h </w:instrText>
         </w:r>
         <w:r>
           <w:rPr>
@@ -1398,7 +1400,7 @@
           <w:szCs w:val="22"/>
         </w:rPr>
       </w:pPr>
-      <w:hyperlink w:anchor="_Toc433834612" w:history="1">
+      <w:hyperlink w:anchor="_Toc435110319" w:history="1">
         <w:r>
           <w:rPr>
             <w:rStyle w:val="Lienhypertexte"/>
@@ -1442,7 +1444,7 @@
             <w:noProof/>
             <w:webHidden/>
           </w:rPr>
-          <w:instrText xml:space="preserve"> PAGEREF _Toc433834612 \h </w:instrText>
+          <w:instrText xml:space="preserve"> PAGEREF _Toc435110319 \h </w:instrText>
         </w:r>
         <w:r>
           <w:rPr>
@@ -1488,7 +1490,7 @@
           <w:szCs w:val="22"/>
         </w:rPr>
       </w:pPr>
-      <w:hyperlink w:anchor="_Toc433834613" w:history="1">
+      <w:hyperlink w:anchor="_Toc435110320" w:history="1">
         <w:r>
           <w:rPr>
             <w:rStyle w:val="Lienhypertexte"/>
@@ -1532,7 +1534,7 @@
             <w:noProof/>
             <w:webHidden/>
           </w:rPr>
-          <w:instrText xml:space="preserve"> PAGEREF _Toc433834613 \h </w:instrText>
+          <w:instrText xml:space="preserve"> PAGEREF _Toc435110320 \h </w:instrText>
         </w:r>
         <w:r>
           <w:rPr>
@@ -1578,7 +1580,7 @@
           <w:szCs w:val="22"/>
         </w:rPr>
       </w:pPr>
-      <w:hyperlink w:anchor="_Toc433834614" w:history="1">
+      <w:hyperlink w:anchor="_Toc435110321" w:history="1">
         <w:r>
           <w:rPr>
             <w:rStyle w:val="Lienhypertexte"/>
@@ -1622,7 +1624,7 @@
             <w:noProof/>
             <w:webHidden/>
           </w:rPr>
-          <w:instrText xml:space="preserve"> PAGEREF _Toc433834614 \h </w:instrText>
+          <w:instrText xml:space="preserve"> PAGEREF _Toc435110321 \h </w:instrText>
         </w:r>
         <w:r>
           <w:rPr>
@@ -1668,7 +1670,7 @@
           <w:szCs w:val="22"/>
         </w:rPr>
       </w:pPr>
-      <w:hyperlink w:anchor="_Toc433834615" w:history="1">
+      <w:hyperlink w:anchor="_Toc435110322" w:history="1">
         <w:r>
           <w:rPr>
             <w:rStyle w:val="Lienhypertexte"/>
@@ -1712,7 +1714,7 @@
             <w:noProof/>
             <w:webHidden/>
           </w:rPr>
-          <w:instrText xml:space="preserve"> PAGEREF _Toc433834615 \h </w:instrText>
+          <w:instrText xml:space="preserve"> PAGEREF _Toc435110322 \h </w:instrText>
         </w:r>
         <w:r>
           <w:rPr>
@@ -1758,7 +1760,7 @@
           <w:szCs w:val="22"/>
         </w:rPr>
       </w:pPr>
-      <w:hyperlink w:anchor="_Toc433834616" w:history="1">
+      <w:hyperlink w:anchor="_Toc435110323" w:history="1">
         <w:r>
           <w:rPr>
             <w:rStyle w:val="Lienhypertexte"/>
@@ -1802,7 +1804,7 @@
             <w:noProof/>
             <w:webHidden/>
           </w:rPr>
-          <w:instrText xml:space="preserve"> PAGEREF _Toc433834616 \h </w:instrText>
+          <w:instrText xml:space="preserve"> PAGEREF _Toc435110323 \h </w:instrText>
         </w:r>
         <w:r>
           <w:rPr>
@@ -1848,7 +1850,7 @@
           <w:szCs w:val="22"/>
         </w:rPr>
       </w:pPr>
-      <w:hyperlink w:anchor="_Toc433834617" w:history="1">
+      <w:hyperlink w:anchor="_Toc435110324" w:history="1">
         <w:r>
           <w:rPr>
             <w:rStyle w:val="Lienhypertexte"/>
@@ -1892,7 +1894,7 @@
             <w:noProof/>
             <w:webHidden/>
           </w:rPr>
-          <w:instrText xml:space="preserve"> PAGEREF _Toc433834617 \h </w:instrText>
+          <w:instrText xml:space="preserve"> PAGEREF _Toc435110324 \h </w:instrText>
         </w:r>
         <w:r>
           <w:rPr>
@@ -1938,7 +1940,7 @@
           <w:szCs w:val="22"/>
         </w:rPr>
       </w:pPr>
-      <w:hyperlink w:anchor="_Toc433834618" w:history="1">
+      <w:hyperlink w:anchor="_Toc435110325" w:history="1">
         <w:r>
           <w:rPr>
             <w:rStyle w:val="Lienhypertexte"/>
@@ -1982,7 +1984,7 @@
             <w:noProof/>
             <w:webHidden/>
           </w:rPr>
-          <w:instrText xml:space="preserve"> PAGEREF _Toc433834618 \h </w:instrText>
+          <w:instrText xml:space="preserve"> PAGEREF _Toc435110325 \h </w:instrText>
         </w:r>
         <w:r>
           <w:rPr>
@@ -2028,7 +2030,7 @@
           <w:szCs w:val="22"/>
         </w:rPr>
       </w:pPr>
-      <w:hyperlink w:anchor="_Toc433834619" w:history="1">
+      <w:hyperlink w:anchor="_Toc435110326" w:history="1">
         <w:r>
           <w:rPr>
             <w:rStyle w:val="Lienhypertexte"/>
@@ -2072,7 +2074,7 @@
             <w:noProof/>
             <w:webHidden/>
           </w:rPr>
-          <w:instrText xml:space="preserve"> PAGEREF _Toc433834619 \h </w:instrText>
+          <w:instrText xml:space="preserve"> PAGEREF _Toc435110326 \h </w:instrText>
         </w:r>
         <w:r>
           <w:rPr>
@@ -2092,7 +2094,7 @@
             <w:noProof/>
             <w:webHidden/>
           </w:rPr>
-          <w:t>16</w:t>
+          <w:t>17</w:t>
         </w:r>
         <w:r>
           <w:rPr>
@@ -2118,7 +2120,7 @@
           <w:szCs w:val="22"/>
         </w:rPr>
       </w:pPr>
-      <w:hyperlink w:anchor="_Toc433834620" w:history="1">
+      <w:hyperlink w:anchor="_Toc435110327" w:history="1">
         <w:r>
           <w:rPr>
             <w:rStyle w:val="Lienhypertexte"/>
@@ -2162,7 +2164,7 @@
             <w:noProof/>
             <w:webHidden/>
           </w:rPr>
-          <w:instrText xml:space="preserve"> PAGEREF _Toc433834620 \h </w:instrText>
+          <w:instrText xml:space="preserve"> PAGEREF _Toc435110327 \h </w:instrText>
         </w:r>
         <w:r>
           <w:rPr>
@@ -2182,7 +2184,7 @@
             <w:noProof/>
             <w:webHidden/>
           </w:rPr>
-          <w:t>16</w:t>
+          <w:t>18</w:t>
         </w:r>
         <w:r>
           <w:rPr>
@@ -2208,7 +2210,7 @@
           <w:szCs w:val="22"/>
         </w:rPr>
       </w:pPr>
-      <w:hyperlink w:anchor="_Toc433834621" w:history="1">
+      <w:hyperlink w:anchor="_Toc435110328" w:history="1">
         <w:r>
           <w:rPr>
             <w:rStyle w:val="Lienhypertexte"/>
@@ -2252,7 +2254,7 @@
             <w:noProof/>
             <w:webHidden/>
           </w:rPr>
-          <w:instrText xml:space="preserve"> PAGEREF _Toc433834621 \h </w:instrText>
+          <w:instrText xml:space="preserve"> PAGEREF _Toc435110328 \h </w:instrText>
         </w:r>
         <w:r>
           <w:rPr>
@@ -2272,7 +2274,7 @@
             <w:noProof/>
             <w:webHidden/>
           </w:rPr>
-          <w:t>16</w:t>
+          <w:t>18</w:t>
         </w:r>
         <w:r>
           <w:rPr>
@@ -2298,7 +2300,7 @@
           <w:szCs w:val="22"/>
         </w:rPr>
       </w:pPr>
-      <w:hyperlink w:anchor="_Toc433834622" w:history="1">
+      <w:hyperlink w:anchor="_Toc435110329" w:history="1">
         <w:r>
           <w:rPr>
             <w:rStyle w:val="Lienhypertexte"/>
@@ -2342,7 +2344,7 @@
             <w:noProof/>
             <w:webHidden/>
           </w:rPr>
-          <w:instrText xml:space="preserve"> PAGEREF _Toc433834622 \h </w:instrText>
+          <w:instrText xml:space="preserve"> PAGEREF _Toc435110329 \h </w:instrText>
         </w:r>
         <w:r>
           <w:rPr>
@@ -2362,7 +2364,7 @@
             <w:noProof/>
             <w:webHidden/>
           </w:rPr>
-          <w:t>16</w:t>
+          <w:t>18</w:t>
         </w:r>
         <w:r>
           <w:rPr>
@@ -2388,7 +2390,7 @@
           <w:szCs w:val="22"/>
         </w:rPr>
       </w:pPr>
-      <w:hyperlink w:anchor="_Toc433834623" w:history="1">
+      <w:hyperlink w:anchor="_Toc435110330" w:history="1">
         <w:r>
           <w:rPr>
             <w:rStyle w:val="Lienhypertexte"/>
@@ -2432,7 +2434,7 @@
             <w:noProof/>
             <w:webHidden/>
           </w:rPr>
-          <w:instrText xml:space="preserve"> PAGEREF _Toc433834623 \h </w:instrText>
+          <w:instrText xml:space="preserve"> PAGEREF _Toc435110330 \h </w:instrText>
         </w:r>
         <w:r>
           <w:rPr>
@@ -2452,7 +2454,7 @@
             <w:noProof/>
             <w:webHidden/>
           </w:rPr>
-          <w:t>16</w:t>
+          <w:t>18</w:t>
         </w:r>
         <w:r>
           <w:rPr>
@@ -2478,7 +2480,7 @@
           <w:szCs w:val="22"/>
         </w:rPr>
       </w:pPr>
-      <w:hyperlink w:anchor="_Toc433834624" w:history="1">
+      <w:hyperlink w:anchor="_Toc435110331" w:history="1">
         <w:r>
           <w:rPr>
             <w:rStyle w:val="Lienhypertexte"/>
@@ -2522,7 +2524,7 @@
             <w:noProof/>
             <w:webHidden/>
           </w:rPr>
-          <w:instrText xml:space="preserve"> PAGEREF _Toc433834624 \h </w:instrText>
+          <w:instrText xml:space="preserve"> PAGEREF _Toc435110331 \h </w:instrText>
         </w:r>
         <w:r>
           <w:rPr>
@@ -2542,7 +2544,7 @@
             <w:noProof/>
             <w:webHidden/>
           </w:rPr>
-          <w:t>16</w:t>
+          <w:t>18</w:t>
         </w:r>
         <w:r>
           <w:rPr>
@@ -2568,7 +2570,7 @@
           <w:szCs w:val="22"/>
         </w:rPr>
       </w:pPr>
-      <w:hyperlink w:anchor="_Toc433834625" w:history="1">
+      <w:hyperlink w:anchor="_Toc435110332" w:history="1">
         <w:r>
           <w:rPr>
             <w:rStyle w:val="Lienhypertexte"/>
@@ -2612,7 +2614,7 @@
             <w:noProof/>
             <w:webHidden/>
           </w:rPr>
-          <w:instrText xml:space="preserve"> PAGEREF _Toc433834625 \h </w:instrText>
+          <w:instrText xml:space="preserve"> PAGEREF _Toc435110332 \h </w:instrText>
         </w:r>
         <w:r>
           <w:rPr>
@@ -2632,7 +2634,7 @@
             <w:noProof/>
             <w:webHidden/>
           </w:rPr>
-          <w:t>16</w:t>
+          <w:t>18</w:t>
         </w:r>
         <w:r>
           <w:rPr>
@@ -2658,7 +2660,7 @@
           <w:szCs w:val="22"/>
         </w:rPr>
       </w:pPr>
-      <w:hyperlink w:anchor="_Toc433834626" w:history="1">
+      <w:hyperlink w:anchor="_Toc435110333" w:history="1">
         <w:r>
           <w:rPr>
             <w:rStyle w:val="Lienhypertexte"/>
@@ -2702,7 +2704,7 @@
             <w:noProof/>
             <w:webHidden/>
           </w:rPr>
-          <w:instrText xml:space="preserve"> PAGEREF _Toc433834626 \h </w:instrText>
+          <w:instrText xml:space="preserve"> PAGEREF _Toc435110333 \h </w:instrText>
         </w:r>
         <w:r>
           <w:rPr>
@@ -2722,7 +2724,7 @@
             <w:noProof/>
             <w:webHidden/>
           </w:rPr>
-          <w:t>16</w:t>
+          <w:t>19</w:t>
         </w:r>
         <w:r>
           <w:rPr>
@@ -2748,7 +2750,7 @@
           <w:szCs w:val="22"/>
         </w:rPr>
       </w:pPr>
-      <w:hyperlink w:anchor="_Toc433834627" w:history="1">
+      <w:hyperlink w:anchor="_Toc435110334" w:history="1">
         <w:r>
           <w:rPr>
             <w:rStyle w:val="Lienhypertexte"/>
@@ -2792,7 +2794,7 @@
             <w:noProof/>
             <w:webHidden/>
           </w:rPr>
-          <w:instrText xml:space="preserve"> PAGEREF _Toc433834627 \h </w:instrText>
+          <w:instrText xml:space="preserve"> PAGEREF _Toc435110334 \h </w:instrText>
         </w:r>
         <w:r>
           <w:rPr>
@@ -2812,7 +2814,7 @@
             <w:noProof/>
             <w:webHidden/>
           </w:rPr>
-          <w:t>16</w:t>
+          <w:t>19</w:t>
         </w:r>
         <w:r>
           <w:rPr>
@@ -2838,7 +2840,7 @@
           <w:szCs w:val="22"/>
         </w:rPr>
       </w:pPr>
-      <w:hyperlink w:anchor="_Toc433834628" w:history="1">
+      <w:hyperlink w:anchor="_Toc435110335" w:history="1">
         <w:r>
           <w:rPr>
             <w:rStyle w:val="Lienhypertexte"/>
@@ -2882,7 +2884,7 @@
             <w:noProof/>
             <w:webHidden/>
           </w:rPr>
-          <w:instrText xml:space="preserve"> PAGEREF _Toc433834628 \h </w:instrText>
+          <w:instrText xml:space="preserve"> PAGEREF _Toc435110335 \h </w:instrText>
         </w:r>
         <w:r>
           <w:rPr>
@@ -2902,7 +2904,7 @@
             <w:noProof/>
             <w:webHidden/>
           </w:rPr>
-          <w:t>16</w:t>
+          <w:t>19</w:t>
         </w:r>
         <w:r>
           <w:rPr>
@@ -2928,7 +2930,7 @@
           <w:szCs w:val="22"/>
         </w:rPr>
       </w:pPr>
-      <w:hyperlink w:anchor="_Toc433834629" w:history="1">
+      <w:hyperlink w:anchor="_Toc435110336" w:history="1">
         <w:r>
           <w:rPr>
             <w:rStyle w:val="Lienhypertexte"/>
@@ -2972,7 +2974,7 @@
             <w:noProof/>
             <w:webHidden/>
           </w:rPr>
-          <w:instrText xml:space="preserve"> PAGEREF _Toc433834629 \h </w:instrText>
+          <w:instrText xml:space="preserve"> PAGEREF _Toc435110336 \h </w:instrText>
         </w:r>
         <w:r>
           <w:rPr>
@@ -2992,7 +2994,7 @@
             <w:noProof/>
             <w:webHidden/>
           </w:rPr>
-          <w:t>16</w:t>
+          <w:t>19</w:t>
         </w:r>
         <w:r>
           <w:rPr>
@@ -3018,7 +3020,7 @@
           <w:szCs w:val="22"/>
         </w:rPr>
       </w:pPr>
-      <w:hyperlink w:anchor="_Toc433834630" w:history="1">
+      <w:hyperlink w:anchor="_Toc435110337" w:history="1">
         <w:r>
           <w:rPr>
             <w:rStyle w:val="Lienhypertexte"/>
@@ -3062,7 +3064,7 @@
             <w:noProof/>
             <w:webHidden/>
           </w:rPr>
-          <w:instrText xml:space="preserve"> PAGEREF _Toc433834630 \h </w:instrText>
+          <w:instrText xml:space="preserve"> PAGEREF _Toc435110337 \h </w:instrText>
         </w:r>
         <w:r>
           <w:rPr>
@@ -3082,7 +3084,7 @@
             <w:noProof/>
             <w:webHidden/>
           </w:rPr>
-          <w:t>16</w:t>
+          <w:t>19</w:t>
         </w:r>
         <w:r>
           <w:rPr>
@@ -3108,7 +3110,7 @@
           <w:szCs w:val="22"/>
         </w:rPr>
       </w:pPr>
-      <w:hyperlink w:anchor="_Toc433834631" w:history="1">
+      <w:hyperlink w:anchor="_Toc435110338" w:history="1">
         <w:r>
           <w:rPr>
             <w:rStyle w:val="Lienhypertexte"/>
@@ -3152,7 +3154,7 @@
             <w:noProof/>
             <w:webHidden/>
           </w:rPr>
-          <w:instrText xml:space="preserve"> PAGEREF _Toc433834631 \h </w:instrText>
+          <w:instrText xml:space="preserve"> PAGEREF _Toc435110338 \h </w:instrText>
         </w:r>
         <w:r>
           <w:rPr>
@@ -3172,7 +3174,7 @@
             <w:noProof/>
             <w:webHidden/>
           </w:rPr>
-          <w:t>16</w:t>
+          <w:t>19</w:t>
         </w:r>
         <w:r>
           <w:rPr>
@@ -3198,7 +3200,7 @@
           <w:szCs w:val="22"/>
         </w:rPr>
       </w:pPr>
-      <w:hyperlink w:anchor="_Toc433834632" w:history="1">
+      <w:hyperlink w:anchor="_Toc435110339" w:history="1">
         <w:r>
           <w:rPr>
             <w:rStyle w:val="Lienhypertexte"/>
@@ -3242,7 +3244,7 @@
             <w:noProof/>
             <w:webHidden/>
           </w:rPr>
-          <w:instrText xml:space="preserve"> PAGEREF _Toc433834632 \h </w:instrText>
+          <w:instrText xml:space="preserve"> PAGEREF _Toc435110339 \h </w:instrText>
         </w:r>
         <w:r>
           <w:rPr>
@@ -3262,7 +3264,7 @@
             <w:noProof/>
             <w:webHidden/>
           </w:rPr>
-          <w:t>16</w:t>
+          <w:t>19</w:t>
         </w:r>
         <w:r>
           <w:rPr>
@@ -3288,7 +3290,7 @@
           <w:szCs w:val="22"/>
         </w:rPr>
       </w:pPr>
-      <w:hyperlink w:anchor="_Toc433834633" w:history="1">
+      <w:hyperlink w:anchor="_Toc435110340" w:history="1">
         <w:r>
           <w:rPr>
             <w:rStyle w:val="Lienhypertexte"/>
@@ -3332,7 +3334,7 @@
             <w:noProof/>
             <w:webHidden/>
           </w:rPr>
-          <w:instrText xml:space="preserve"> PAGEREF _Toc433834633 \h </w:instrText>
+          <w:instrText xml:space="preserve"> PAGEREF _Toc435110340 \h </w:instrText>
         </w:r>
         <w:r>
           <w:rPr>
@@ -3352,7 +3354,7 @@
             <w:noProof/>
             <w:webHidden/>
           </w:rPr>
-          <w:t>16</w:t>
+          <w:t>20</w:t>
         </w:r>
         <w:r>
           <w:rPr>
@@ -3378,7 +3380,7 @@
           <w:szCs w:val="22"/>
         </w:rPr>
       </w:pPr>
-      <w:hyperlink w:anchor="_Toc433834634" w:history="1">
+      <w:hyperlink w:anchor="_Toc435110341" w:history="1">
         <w:r>
           <w:rPr>
             <w:rStyle w:val="Lienhypertexte"/>
@@ -3422,7 +3424,7 @@
             <w:noProof/>
             <w:webHidden/>
           </w:rPr>
-          <w:instrText xml:space="preserve"> PAGEREF _Toc433834634 \h </w:instrText>
+          <w:instrText xml:space="preserve"> PAGEREF _Toc435110341 \h </w:instrText>
         </w:r>
         <w:r>
           <w:rPr>
@@ -3442,7 +3444,7 @@
             <w:noProof/>
             <w:webHidden/>
           </w:rPr>
-          <w:t>17</w:t>
+          <w:t>20</w:t>
         </w:r>
         <w:r>
           <w:rPr>
@@ -3467,7 +3469,7 @@
           <w:szCs w:val="22"/>
         </w:rPr>
       </w:pPr>
-      <w:hyperlink w:anchor="_Toc433834635" w:history="1">
+      <w:hyperlink w:anchor="_Toc435110342" w:history="1">
         <w:r>
           <w:rPr>
             <w:rStyle w:val="Lienhypertexte"/>
@@ -3494,7 +3496,7 @@
             <w:noProof/>
             <w:webHidden/>
           </w:rPr>
-          <w:instrText xml:space="preserve"> PAGEREF _Toc433834635 \h </w:instrText>
+          <w:instrText xml:space="preserve"> PAGEREF _Toc435110342 \h </w:instrText>
         </w:r>
         <w:r>
           <w:rPr>
@@ -3514,7 +3516,7 @@
             <w:noProof/>
             <w:webHidden/>
           </w:rPr>
-          <w:t>17</w:t>
+          <w:t>20</w:t>
         </w:r>
         <w:r>
           <w:rPr>
@@ -3540,7 +3542,7 @@
           <w:szCs w:val="22"/>
         </w:rPr>
       </w:pPr>
-      <w:hyperlink w:anchor="_Toc433834636" w:history="1">
+      <w:hyperlink w:anchor="_Toc435110343" w:history="1">
         <w:r>
           <w:rPr>
             <w:rStyle w:val="Lienhypertexte"/>
@@ -3584,7 +3586,7 @@
             <w:noProof/>
             <w:webHidden/>
           </w:rPr>
-          <w:instrText xml:space="preserve"> PAGEREF _Toc433834636 \h </w:instrText>
+          <w:instrText xml:space="preserve"> PAGEREF _Toc435110343 \h </w:instrText>
         </w:r>
         <w:r>
           <w:rPr>
@@ -3604,7 +3606,7 @@
             <w:noProof/>
             <w:webHidden/>
           </w:rPr>
-          <w:t>17</w:t>
+          <w:t>20</w:t>
         </w:r>
         <w:r>
           <w:rPr>
@@ -3630,7 +3632,7 @@
           <w:szCs w:val="22"/>
         </w:rPr>
       </w:pPr>
-      <w:hyperlink w:anchor="_Toc433834637" w:history="1">
+      <w:hyperlink w:anchor="_Toc435110344" w:history="1">
         <w:r>
           <w:rPr>
             <w:rStyle w:val="Lienhypertexte"/>
@@ -3674,7 +3676,7 @@
             <w:noProof/>
             <w:webHidden/>
           </w:rPr>
-          <w:instrText xml:space="preserve"> PAGEREF _Toc433834637 \h </w:instrText>
+          <w:instrText xml:space="preserve"> PAGEREF _Toc435110344 \h </w:instrText>
         </w:r>
         <w:r>
           <w:rPr>
@@ -3694,7 +3696,7 @@
             <w:noProof/>
             <w:webHidden/>
           </w:rPr>
-          <w:t>17</w:t>
+          <w:t>20</w:t>
         </w:r>
         <w:r>
           <w:rPr>
@@ -3720,7 +3722,7 @@
           <w:szCs w:val="22"/>
         </w:rPr>
       </w:pPr>
-      <w:hyperlink w:anchor="_Toc433834638" w:history="1">
+      <w:hyperlink w:anchor="_Toc435110345" w:history="1">
         <w:r>
           <w:rPr>
             <w:rStyle w:val="Lienhypertexte"/>
@@ -3764,7 +3766,7 @@
             <w:noProof/>
             <w:webHidden/>
           </w:rPr>
-          <w:instrText xml:space="preserve"> PAGEREF _Toc433834638 \h </w:instrText>
+          <w:instrText xml:space="preserve"> PAGEREF _Toc435110345 \h </w:instrText>
         </w:r>
         <w:r>
           <w:rPr>
@@ -3784,7 +3786,7 @@
             <w:noProof/>
             <w:webHidden/>
           </w:rPr>
-          <w:t>17</w:t>
+          <w:t>20</w:t>
         </w:r>
         <w:r>
           <w:rPr>
@@ -3845,7 +3847,7 @@
           <w:sz w:val="22"/>
         </w:rPr>
       </w:pPr>
-      <w:hyperlink w:anchor="_Toc433834639" w:history="1">
+      <w:hyperlink w:anchor="_Toc435110346" w:history="1">
         <w:r>
           <w:rPr>
             <w:rStyle w:val="Lienhypertexte"/>
@@ -3872,7 +3874,7 @@
             <w:noProof/>
             <w:webHidden/>
           </w:rPr>
-          <w:instrText xml:space="preserve"> PAGEREF _Toc433834639 \h </w:instrText>
+          <w:instrText xml:space="preserve"> PAGEREF _Toc435110346 \h </w:instrText>
         </w:r>
         <w:r>
           <w:rPr>
@@ -3916,7 +3918,7 @@
           <w:sz w:val="22"/>
         </w:rPr>
       </w:pPr>
-      <w:hyperlink w:anchor="_Toc433834640" w:history="1">
+      <w:hyperlink w:anchor="_Toc435110347" w:history="1">
         <w:r>
           <w:rPr>
             <w:rStyle w:val="Lienhypertexte"/>
@@ -3943,7 +3945,7 @@
             <w:noProof/>
             <w:webHidden/>
           </w:rPr>
-          <w:instrText xml:space="preserve"> PAGEREF _Toc433834640 \h </w:instrText>
+          <w:instrText xml:space="preserve"> PAGEREF _Toc435110347 \h </w:instrText>
         </w:r>
         <w:r>
           <w:rPr>
@@ -3987,7 +3989,7 @@
           <w:sz w:val="22"/>
         </w:rPr>
       </w:pPr>
-      <w:hyperlink w:anchor="_Toc433834641" w:history="1">
+      <w:hyperlink w:anchor="_Toc435110348" w:history="1">
         <w:r>
           <w:rPr>
             <w:rStyle w:val="Lienhypertexte"/>
@@ -4014,7 +4016,7 @@
             <w:noProof/>
             <w:webHidden/>
           </w:rPr>
-          <w:instrText xml:space="preserve"> PAGEREF _Toc433834641 \h </w:instrText>
+          <w:instrText xml:space="preserve"> PAGEREF _Toc435110348 \h </w:instrText>
         </w:r>
         <w:r>
           <w:rPr>
@@ -4058,7 +4060,7 @@
           <w:sz w:val="22"/>
         </w:rPr>
       </w:pPr>
-      <w:hyperlink w:anchor="_Toc433834642" w:history="1">
+      <w:hyperlink w:anchor="_Toc435110349" w:history="1">
         <w:r>
           <w:rPr>
             <w:rStyle w:val="Lienhypertexte"/>
@@ -4085,7 +4087,7 @@
             <w:noProof/>
             <w:webHidden/>
           </w:rPr>
-          <w:instrText xml:space="preserve"> PAGEREF _Toc433834642 \h </w:instrText>
+          <w:instrText xml:space="preserve"> PAGEREF _Toc435110349 \h </w:instrText>
         </w:r>
         <w:r>
           <w:rPr>
@@ -4129,7 +4131,7 @@
           <w:sz w:val="22"/>
         </w:rPr>
       </w:pPr>
-      <w:hyperlink w:anchor="_Toc433834643" w:history="1">
+      <w:hyperlink w:anchor="_Toc435110350" w:history="1">
         <w:r>
           <w:rPr>
             <w:rStyle w:val="Lienhypertexte"/>
@@ -4156,7 +4158,7 @@
             <w:noProof/>
             <w:webHidden/>
           </w:rPr>
-          <w:instrText xml:space="preserve"> PAGEREF _Toc433834643 \h </w:instrText>
+          <w:instrText xml:space="preserve"> PAGEREF _Toc435110350 \h </w:instrText>
         </w:r>
         <w:r>
           <w:rPr>
@@ -4200,7 +4202,7 @@
           <w:sz w:val="22"/>
         </w:rPr>
       </w:pPr>
-      <w:hyperlink w:anchor="_Toc433834644" w:history="1">
+      <w:hyperlink w:anchor="_Toc435110351" w:history="1">
         <w:r>
           <w:rPr>
             <w:rStyle w:val="Lienhypertexte"/>
@@ -4227,7 +4229,7 @@
             <w:noProof/>
             <w:webHidden/>
           </w:rPr>
-          <w:instrText xml:space="preserve"> PAGEREF _Toc433834644 \h </w:instrText>
+          <w:instrText xml:space="preserve"> PAGEREF _Toc435110351 \h </w:instrText>
         </w:r>
         <w:r>
           <w:rPr>
@@ -4260,6 +4262,91 @@
     </w:p>
     <w:p>
       <w:pPr>
+        <w:pStyle w:val="Tabledesillustrations"/>
+        <w:tabs>
+          <w:tab w:val="right" w:leader="dot" w:pos="9062"/>
+        </w:tabs>
+        <w:rPr>
+          <w:rFonts w:asciiTheme="minorHAnsi" w:eastAsiaTheme="minorEastAsia" w:hAnsiTheme="minorHAnsi" w:cstheme="minorBidi"/>
+          <w:noProof/>
+          <w:color w:val="auto"/>
+          <w:sz w:val="22"/>
+        </w:rPr>
+      </w:pPr>
+      <w:hyperlink w:anchor="_Toc435110352" w:history="1">
+        <w:r>
+          <w:rPr>
+            <w:rStyle w:val="Lienhypertexte"/>
+            <w:noProof/>
+          </w:rPr>
+          <w:t>Figure 7: D</w:t>
+        </w:r>
+        <w:r>
+          <w:rPr>
+            <w:rStyle w:val="Lienhypertexte"/>
+            <w:noProof/>
+          </w:rPr>
+          <w:t>i</w:t>
+        </w:r>
+        <w:r>
+          <w:rPr>
+            <w:rStyle w:val="Lienhypertexte"/>
+            <w:noProof/>
+          </w:rPr>
+          <w:t>agramme des classes du moteur de jeu</w:t>
+        </w:r>
+        <w:r>
+          <w:rPr>
+            <w:noProof/>
+            <w:webHidden/>
+          </w:rPr>
+          <w:tab/>
+        </w:r>
+        <w:r>
+          <w:rPr>
+            <w:noProof/>
+            <w:webHidden/>
+          </w:rPr>
+          <w:fldChar w:fldCharType="begin"/>
+        </w:r>
+        <w:r>
+          <w:rPr>
+            <w:noProof/>
+            <w:webHidden/>
+          </w:rPr>
+          <w:instrText xml:space="preserve"> PAGEREF _Toc435110352 \h </w:instrText>
+        </w:r>
+        <w:r>
+          <w:rPr>
+            <w:noProof/>
+            <w:webHidden/>
+          </w:rPr>
+        </w:r>
+        <w:r>
+          <w:rPr>
+            <w:noProof/>
+            <w:webHidden/>
+          </w:rPr>
+          <w:fldChar w:fldCharType="separate"/>
+        </w:r>
+        <w:r>
+          <w:rPr>
+            <w:noProof/>
+            <w:webHidden/>
+          </w:rPr>
+          <w:t>17</w:t>
+        </w:r>
+        <w:r>
+          <w:rPr>
+            <w:noProof/>
+            <w:webHidden/>
+          </w:rPr>
+          <w:fldChar w:fldCharType="end"/>
+        </w:r>
+      </w:hyperlink>
+    </w:p>
+    <w:p>
+      <w:pPr>
         <w:jc w:val="left"/>
         <w:rPr>
           <w:lang w:eastAsia="en-US"/>
@@ -4290,7 +4377,7 @@
       <w:pPr>
         <w:pStyle w:val="Titre1"/>
       </w:pPr>
-      <w:bookmarkStart w:id="0" w:name="_Toc433834598"/>
+      <w:bookmarkStart w:id="0" w:name="_Toc435110305"/>
       <w:r>
         <w:lastRenderedPageBreak/>
         <w:t>Objectif</w:t>
@@ -4309,7 +4396,7 @@
         <w:pStyle w:val="Titre2"/>
       </w:pPr>
       <w:bookmarkStart w:id="1" w:name="_Toc433834514"/>
-      <w:bookmarkStart w:id="2" w:name="_Toc433834599"/>
+      <w:bookmarkStart w:id="2" w:name="_Toc435110306"/>
       <w:r>
         <w:t>Présentation générale</w:t>
       </w:r>
@@ -4339,7 +4426,35 @@
         <w:rPr>
           <w:lang w:eastAsia="en-US"/>
         </w:rPr>
-        <w:t xml:space="preserve">type « tactical RPG » (système de combat similaire à Dofus). </w:t>
+        <w:t>type « </w:t>
+      </w:r>
+      <w:proofErr w:type="spellStart"/>
+      <w:r>
+        <w:rPr>
+          <w:lang w:eastAsia="en-US"/>
+        </w:rPr>
+        <w:t>tactical</w:t>
+      </w:r>
+      <w:proofErr w:type="spellEnd"/>
+      <w:r>
+        <w:rPr>
+          <w:lang w:eastAsia="en-US"/>
+        </w:rPr>
+        <w:t xml:space="preserve"> RPG » (système de combat similaire à </w:t>
+      </w:r>
+      <w:proofErr w:type="spellStart"/>
+      <w:r>
+        <w:rPr>
+          <w:lang w:eastAsia="en-US"/>
+        </w:rPr>
+        <w:t>Dofus</w:t>
+      </w:r>
+      <w:proofErr w:type="spellEnd"/>
+      <w:r>
+        <w:rPr>
+          <w:lang w:eastAsia="en-US"/>
+        </w:rPr>
+        <w:t xml:space="preserve">). </w:t>
       </w:r>
     </w:p>
     <w:p>
@@ -4398,7 +4513,7 @@
       <w:pPr>
         <w:pStyle w:val="Lgende"/>
       </w:pPr>
-      <w:bookmarkStart w:id="3" w:name="_Toc433834639"/>
+      <w:bookmarkStart w:id="3" w:name="_Toc435110346"/>
       <w:r>
         <w:t xml:space="preserve">Figure </w:t>
       </w:r>
@@ -4426,10 +4541,12 @@
       <w:r>
         <w:t xml:space="preserve"> : </w:t>
       </w:r>
+      <w:proofErr w:type="spellStart"/>
       <w:r>
         <w:t>Dofus</w:t>
       </w:r>
       <w:bookmarkEnd w:id="3"/>
+      <w:proofErr w:type="spellEnd"/>
     </w:p>
     <w:p>
       <w:pPr>
@@ -4439,12 +4556,21 @@
           <w:lang w:eastAsia="en-US"/>
         </w:rPr>
       </w:pPr>
+      <w:proofErr w:type="spellStart"/>
       <w:r>
         <w:rPr>
           <w:i/>
           <w:lang w:eastAsia="en-US"/>
         </w:rPr>
-        <w:t>Dofus est doté de 2 mécanismes de jeu : la phase d’exploration, et la phase de combat. Nous allons nous inspire de la phase de combat, avec une phase d’exploration propre à notre jeu et son univers.</w:t>
+        <w:t>Dofus</w:t>
+      </w:r>
+      <w:proofErr w:type="spellEnd"/>
+      <w:r>
+        <w:rPr>
+          <w:i/>
+          <w:lang w:eastAsia="en-US"/>
+        </w:rPr>
+        <w:t xml:space="preserve"> est doté de 2 mécanismes de jeu : la phase d’exploration, et la phase de combat. Nous allons nous inspire de la phase de combat, avec une phase d’exploration propre à notre jeu et son univers.</w:t>
       </w:r>
     </w:p>
     <w:p>
@@ -4474,7 +4600,7 @@
         <w:pStyle w:val="Titre2"/>
       </w:pPr>
       <w:bookmarkStart w:id="4" w:name="_Toc433834515"/>
-      <w:bookmarkStart w:id="5" w:name="_Toc433834600"/>
+      <w:bookmarkStart w:id="5" w:name="_Toc435110307"/>
       <w:r>
         <w:lastRenderedPageBreak/>
         <w:t>Règles du jeu</w:t>
@@ -4736,7 +4862,7 @@
         <w:pStyle w:val="Titre2"/>
       </w:pPr>
       <w:bookmarkStart w:id="6" w:name="_Toc433834516"/>
-      <w:bookmarkStart w:id="7" w:name="_Toc433834601"/>
+      <w:bookmarkStart w:id="7" w:name="_Toc435110308"/>
       <w:r>
         <w:t>Conception Logiciel</w:t>
       </w:r>
@@ -4747,7 +4873,7 @@
       <w:pPr>
         <w:pStyle w:val="Titre1"/>
       </w:pPr>
-      <w:bookmarkStart w:id="8" w:name="_Toc433834602"/>
+      <w:bookmarkStart w:id="8" w:name="_Toc435110309"/>
       <w:r>
         <w:t>Description et conception des états</w:t>
       </w:r>
@@ -4765,7 +4891,7 @@
         <w:pStyle w:val="Titre2"/>
       </w:pPr>
       <w:bookmarkStart w:id="9" w:name="_Toc433834517"/>
-      <w:bookmarkStart w:id="10" w:name="_Toc433834603"/>
+      <w:bookmarkStart w:id="10" w:name="_Toc435110310"/>
       <w:r>
         <w:t>Description des états</w:t>
       </w:r>
@@ -4844,7 +4970,23 @@
         <w:ind w:firstLine="708"/>
       </w:pPr>
       <w:r>
-        <w:t>Les éléments “case” et “personnage” possèdent tous les deux les attributs “posX” et “posY” représen</w:t>
+        <w:t>Les éléments “case” et “personnage” possèdent tous les deux les attributs “</w:t>
+      </w:r>
+      <w:proofErr w:type="spellStart"/>
+      <w:r>
+        <w:t>posX</w:t>
+      </w:r>
+      <w:proofErr w:type="spellEnd"/>
+      <w:r>
+        <w:t>” et “</w:t>
+      </w:r>
+      <w:proofErr w:type="spellStart"/>
+      <w:r>
+        <w:t>posY</w:t>
+      </w:r>
+      <w:proofErr w:type="spellEnd"/>
+      <w:r>
+        <w:t>” représen</w:t>
       </w:r>
       <w:r>
         <w:t>t</w:t>
@@ -4929,7 +5071,15 @@
         </w:numPr>
       </w:pPr>
       <w:r>
-        <w:t>“santeMax”, représentant le total de points de vie.</w:t>
+        <w:t>“</w:t>
+      </w:r>
+      <w:proofErr w:type="spellStart"/>
+      <w:r>
+        <w:t>santeMax</w:t>
+      </w:r>
+      <w:proofErr w:type="spellEnd"/>
+      <w:r>
+        <w:t>”, représentant le total de points de vie.</w:t>
       </w:r>
     </w:p>
     <w:p>
@@ -4953,7 +5103,15 @@
         </w:numPr>
       </w:pPr>
       <w:r>
-        <w:t>“deplacement”, correspondant au nombre de case dont le personnage peut se déplacer chaque tour.</w:t>
+        <w:t>“</w:t>
+      </w:r>
+      <w:proofErr w:type="spellStart"/>
+      <w:r>
+        <w:t>deplacement</w:t>
+      </w:r>
+      <w:proofErr w:type="spellEnd"/>
+      <w:r>
+        <w:t>”, correspondant au nombre de case dont le personnage peut se déplacer chaque tour.</w:t>
       </w:r>
     </w:p>
     <w:p>
@@ -4996,7 +5154,15 @@
         </w:numPr>
       </w:pPr>
       <w:r>
-        <w:t xml:space="preserve">“status”, qui correspond à l’état du personnage : bien, poison, </w:t>
+        <w:t>“</w:t>
+      </w:r>
+      <w:proofErr w:type="spellStart"/>
+      <w:r>
+        <w:t>status</w:t>
+      </w:r>
+      <w:proofErr w:type="spellEnd"/>
+      <w:r>
+        <w:t xml:space="preserve">”, qui correspond à l’état du personnage : bien, poison, </w:t>
       </w:r>
       <w:r>
         <w:t>étourdi</w:t>
@@ -5020,7 +5186,15 @@
         <w:t>combien</w:t>
       </w:r>
       <w:r>
-        <w:t xml:space="preserve"> de fois le personnage à été corrompu.</w:t>
+        <w:t xml:space="preserve"> de fois le personnage </w:t>
+      </w:r>
+      <w:proofErr w:type="spellStart"/>
+      <w:r>
+        <w:t>à</w:t>
+      </w:r>
+      <w:proofErr w:type="spellEnd"/>
+      <w:r>
+        <w:t xml:space="preserve"> été corrompu.</w:t>
       </w:r>
     </w:p>
     <w:p>
@@ -5032,7 +5206,15 @@
         </w:numPr>
       </w:pPr>
       <w:r>
-        <w:t xml:space="preserve">“competences”, qui liste les compétences </w:t>
+        <w:t>“</w:t>
+      </w:r>
+      <w:proofErr w:type="spellStart"/>
+      <w:r>
+        <w:t>competences</w:t>
+      </w:r>
+      <w:proofErr w:type="spellEnd"/>
+      <w:r>
+        <w:t xml:space="preserve">”, qui liste les compétences </w:t>
       </w:r>
       <w:r>
         <w:t>auxquelles</w:t>
@@ -5068,11 +5250,16 @@
         </w:numPr>
       </w:pPr>
       <w:r>
-        <w:t>“limiteZombi</w:t>
+        <w:t>“</w:t>
+      </w:r>
+      <w:proofErr w:type="spellStart"/>
+      <w:r>
+        <w:t>limiteZombi</w:t>
       </w:r>
       <w:r>
         <w:t>e</w:t>
       </w:r>
+      <w:proofErr w:type="spellEnd"/>
       <w:r>
         <w:t xml:space="preserve">” qui indique quel est le nombre maximal de </w:t>
       </w:r>
@@ -5092,7 +5279,15 @@
         </w:numPr>
       </w:pPr>
       <w:r>
-        <w:t xml:space="preserve">“defense”, “puissance” : représentant des caractéristiques du personnage influençant </w:t>
+        <w:t>“</w:t>
+      </w:r>
+      <w:proofErr w:type="spellStart"/>
+      <w:r>
+        <w:t>defense</w:t>
+      </w:r>
+      <w:proofErr w:type="spellEnd"/>
+      <w:r>
+        <w:t xml:space="preserve">”, “puissance” : représentant des caractéristiques du personnage influençant </w:t>
       </w:r>
       <w:r>
         <w:t>respectivement</w:t>
@@ -5149,7 +5344,15 @@
         </w:numPr>
       </w:pPr>
       <w:r>
-        <w:t>“degats” correspond au dégâts infligés par la compétence (ou soin)</w:t>
+        <w:t>“</w:t>
+      </w:r>
+      <w:proofErr w:type="spellStart"/>
+      <w:r>
+        <w:t>degats</w:t>
+      </w:r>
+      <w:proofErr w:type="spellEnd"/>
+      <w:r>
+        <w:t>” correspond au dégâts infligés par la compétence (ou soin)</w:t>
       </w:r>
     </w:p>
     <w:p>
@@ -5161,7 +5364,15 @@
         </w:numPr>
       </w:pPr>
       <w:r>
-        <w:t>“postee” indique à combien de case peut être utilisées la compétence</w:t>
+        <w:t>“</w:t>
+      </w:r>
+      <w:proofErr w:type="spellStart"/>
+      <w:r>
+        <w:t>postee</w:t>
+      </w:r>
+      <w:proofErr w:type="spellEnd"/>
+      <w:r>
+        <w:t>” indique à combien de case peut être utilisées la compétence</w:t>
       </w:r>
     </w:p>
     <w:p>
@@ -5268,7 +5479,15 @@
         </w:numPr>
       </w:pPr>
       <w:r>
-        <w:t>"occupation" correspond au fait que la zone est occupée ou non, que ce soit pas un groupe d'aventurier ou par le joueur.</w:t>
+        <w:t xml:space="preserve">"occupation" correspond au fait que la zone est occupée ou non, que </w:t>
+      </w:r>
+      <w:proofErr w:type="gramStart"/>
+      <w:r>
+        <w:t>ce soit pas</w:t>
+      </w:r>
+      <w:proofErr w:type="gramEnd"/>
+      <w:r>
+        <w:t xml:space="preserve"> un groupe d'aventurier ou par le joueur.</w:t>
       </w:r>
     </w:p>
     <w:p>
@@ -5280,7 +5499,15 @@
         </w:numPr>
       </w:pPr>
       <w:r>
-        <w:t>"difficulte" représente la puissance des monstres présents dans la zone.</w:t>
+        <w:t>"</w:t>
+      </w:r>
+      <w:proofErr w:type="spellStart"/>
+      <w:r>
+        <w:t>difficulte</w:t>
+      </w:r>
+      <w:proofErr w:type="spellEnd"/>
+      <w:r>
+        <w:t>" représente la puissance des monstres présents dans la zone.</w:t>
       </w:r>
     </w:p>
     <w:p>
@@ -5330,7 +5557,15 @@
         </w:numPr>
       </w:pPr>
       <w:r>
-        <w:t xml:space="preserve">“defense”, “puissance” sont des caractéristiques </w:t>
+        <w:t>“</w:t>
+      </w:r>
+      <w:proofErr w:type="spellStart"/>
+      <w:r>
+        <w:t>defense</w:t>
+      </w:r>
+      <w:proofErr w:type="spellEnd"/>
+      <w:r>
+        <w:t xml:space="preserve">”, “puissance” sont des caractéristiques </w:t>
       </w:r>
       <w:r>
         <w:t>du personnage</w:t>
@@ -5387,7 +5622,23 @@
         </w:numPr>
       </w:pPr>
       <w:r>
-        <w:t xml:space="preserve">“posX” et “posY” représentent les </w:t>
+        <w:t>“</w:t>
+      </w:r>
+      <w:proofErr w:type="spellStart"/>
+      <w:r>
+        <w:t>posX</w:t>
+      </w:r>
+      <w:proofErr w:type="spellEnd"/>
+      <w:r>
+        <w:t>” et “</w:t>
+      </w:r>
+      <w:proofErr w:type="spellStart"/>
+      <w:r>
+        <w:t>posY</w:t>
+      </w:r>
+      <w:proofErr w:type="spellEnd"/>
+      <w:r>
+        <w:t xml:space="preserve">” représentent les </w:t>
       </w:r>
       <w:r>
         <w:t>coordonnées</w:t>
@@ -5459,7 +5710,15 @@
         </w:numPr>
       </w:pPr>
       <w:r>
-        <w:t>“equipe” liste tous les objets actuellement équipés sur le personnage</w:t>
+        <w:t>“</w:t>
+      </w:r>
+      <w:proofErr w:type="spellStart"/>
+      <w:r>
+        <w:t>equipe</w:t>
+      </w:r>
+      <w:proofErr w:type="spellEnd"/>
+      <w:r>
+        <w:t>” liste tous les objets actuellement équipés sur le personnage</w:t>
       </w:r>
     </w:p>
     <w:p>
@@ -5612,7 +5871,7 @@
         <w:pStyle w:val="Titre2"/>
       </w:pPr>
       <w:bookmarkStart w:id="11" w:name="_Toc433834518"/>
-      <w:bookmarkStart w:id="12" w:name="_Toc433834604"/>
+      <w:bookmarkStart w:id="12" w:name="_Toc435110311"/>
       <w:r>
         <w:t>Conception logiciel</w:t>
       </w:r>
@@ -5691,7 +5950,7 @@
           <w:lang w:eastAsia="en-US"/>
         </w:rPr>
       </w:pPr>
-      <w:bookmarkStart w:id="13" w:name="_Toc433834640"/>
+      <w:bookmarkStart w:id="13" w:name="_Toc435110347"/>
       <w:r>
         <w:t xml:space="preserve">Figure </w:t>
       </w:r>
@@ -5791,7 +6050,7 @@
       <w:pPr>
         <w:pStyle w:val="Lgende"/>
       </w:pPr>
-      <w:bookmarkStart w:id="14" w:name="_Toc433834641"/>
+      <w:bookmarkStart w:id="14" w:name="_Toc435110348"/>
       <w:r>
         <w:t xml:space="preserve">Figure </w:t>
       </w:r>
@@ -5888,7 +6147,7 @@
       <w:pPr>
         <w:pStyle w:val="Lgende"/>
       </w:pPr>
-      <w:bookmarkStart w:id="15" w:name="_Toc433834642"/>
+      <w:bookmarkStart w:id="15" w:name="_Toc435110349"/>
       <w:r>
         <w:t xml:space="preserve">Figure </w:t>
       </w:r>
@@ -5935,7 +6194,7 @@
         <w:pStyle w:val="Titre2"/>
       </w:pPr>
       <w:bookmarkStart w:id="16" w:name="_Toc433834519"/>
-      <w:bookmarkStart w:id="17" w:name="_Toc433834605"/>
+      <w:bookmarkStart w:id="17" w:name="_Toc435110312"/>
       <w:r>
         <w:t>Conception logiciel : extension pour le rendu</w:t>
       </w:r>
@@ -5947,7 +6206,7 @@
         <w:pStyle w:val="Titre2"/>
       </w:pPr>
       <w:bookmarkStart w:id="18" w:name="_Toc433834520"/>
-      <w:bookmarkStart w:id="19" w:name="_Toc433834606"/>
+      <w:bookmarkStart w:id="19" w:name="_Toc435110313"/>
       <w:r>
         <w:t>Conception logiciel : extension pour le moteur de jeu</w:t>
       </w:r>
@@ -5959,7 +6218,7 @@
         <w:pStyle w:val="Titre2"/>
       </w:pPr>
       <w:bookmarkStart w:id="20" w:name="_Toc433834521"/>
-      <w:bookmarkStart w:id="21" w:name="_Toc433834607"/>
+      <w:bookmarkStart w:id="21" w:name="_Toc435110314"/>
       <w:r>
         <w:t>Ressources</w:t>
       </w:r>
@@ -5990,20 +6249,76 @@
         <w:rPr>
           <w:lang w:eastAsia="en-US"/>
         </w:rPr>
-        <w:t>mages et sons) est codé en JSON, ce qui inclus le fichier de déclaration des tiles, et les fichiers de niveau (ainsi que tout fichier de configuration). Celle permet de n’avoir aucun élément (ou presque) hardcodé dans le code du jeu, et d’offrir une souplesse de développement.</w:t>
-      </w:r>
-    </w:p>
-    <w:p>
-      <w:pPr>
-        <w:rPr>
-          <w:lang w:eastAsia="en-US"/>
-        </w:rPr>
-      </w:pPr>
-      <w:r>
-        <w:rPr>
-          <w:lang w:eastAsia="en-US"/>
-        </w:rPr>
-        <w:t>Exemple : fichier de Tiles, qui permet de générer les tiles en fonction des éléments</w:t>
+        <w:t xml:space="preserve">mages et sons) est codé en JSON, ce qui inclus le fichier de déclaration des </w:t>
+      </w:r>
+      <w:proofErr w:type="spellStart"/>
+      <w:r>
+        <w:rPr>
+          <w:lang w:eastAsia="en-US"/>
+        </w:rPr>
+        <w:t>tiles</w:t>
+      </w:r>
+      <w:proofErr w:type="spellEnd"/>
+      <w:r>
+        <w:rPr>
+          <w:lang w:eastAsia="en-US"/>
+        </w:rPr>
+        <w:t xml:space="preserve">, et les fichiers de niveau (ainsi que tout fichier de configuration). Celle permet de n’avoir aucun élément (ou presque) </w:t>
+      </w:r>
+      <w:proofErr w:type="spellStart"/>
+      <w:r>
+        <w:rPr>
+          <w:lang w:eastAsia="en-US"/>
+        </w:rPr>
+        <w:t>hardcodé</w:t>
+      </w:r>
+      <w:proofErr w:type="spellEnd"/>
+      <w:r>
+        <w:rPr>
+          <w:lang w:eastAsia="en-US"/>
+        </w:rPr>
+        <w:t xml:space="preserve"> dans le code du jeu, et d’offrir une souplesse de développement.</w:t>
+      </w:r>
+    </w:p>
+    <w:p>
+      <w:pPr>
+        <w:rPr>
+          <w:lang w:eastAsia="en-US"/>
+        </w:rPr>
+      </w:pPr>
+      <w:r>
+        <w:rPr>
+          <w:lang w:eastAsia="en-US"/>
+        </w:rPr>
+        <w:t xml:space="preserve">Exemple : fichier de </w:t>
+      </w:r>
+      <w:proofErr w:type="spellStart"/>
+      <w:r>
+        <w:rPr>
+          <w:lang w:eastAsia="en-US"/>
+        </w:rPr>
+        <w:t>Tiles</w:t>
+      </w:r>
+      <w:proofErr w:type="spellEnd"/>
+      <w:r>
+        <w:rPr>
+          <w:lang w:eastAsia="en-US"/>
+        </w:rPr>
+        <w:t xml:space="preserve">, qui permet de générer les </w:t>
+      </w:r>
+      <w:proofErr w:type="spellStart"/>
+      <w:r>
+        <w:rPr>
+          <w:lang w:eastAsia="en-US"/>
+        </w:rPr>
+        <w:t>tiles</w:t>
+      </w:r>
+      <w:proofErr w:type="spellEnd"/>
+      <w:r>
+        <w:rPr>
+          <w:lang w:eastAsia="en-US"/>
+        </w:rPr>
+        <w:t xml:space="preserve"> en fonction des éléments</w:t>
       </w:r>
     </w:p>
     <w:p>
@@ -6057,7 +6372,21 @@
         <w:rPr>
           <w:lang w:val="en-US" w:eastAsia="en-US"/>
         </w:rPr>
-        <w:t xml:space="preserve">    "name": "Default Tileset"</w:t>
+        <w:t xml:space="preserve">    "name": "Default </w:t>
+      </w:r>
+      <w:proofErr w:type="spellStart"/>
+      <w:r>
+        <w:rPr>
+          <w:lang w:val="en-US" w:eastAsia="en-US"/>
+        </w:rPr>
+        <w:t>Tileset</w:t>
+      </w:r>
+      <w:proofErr w:type="spellEnd"/>
+      <w:r>
+        <w:rPr>
+          <w:lang w:val="en-US" w:eastAsia="en-US"/>
+        </w:rPr>
+        <w:t>"</w:t>
       </w:r>
     </w:p>
     <w:p>
@@ -6091,7 +6420,29 @@
         <w:rPr>
           <w:lang w:eastAsia="en-US"/>
         </w:rPr>
-        <w:t xml:space="preserve">  "tiles": {</w:t>
+        <w:t xml:space="preserve">  "</w:t>
+      </w:r>
+      <w:proofErr w:type="spellStart"/>
+      <w:r>
+        <w:rPr>
+          <w:lang w:eastAsia="en-US"/>
+        </w:rPr>
+        <w:t>tiles</w:t>
+      </w:r>
+      <w:proofErr w:type="spellEnd"/>
+      <w:proofErr w:type="gramStart"/>
+      <w:r>
+        <w:rPr>
+          <w:lang w:eastAsia="en-US"/>
+        </w:rPr>
+        <w:t>":</w:t>
+      </w:r>
+      <w:proofErr w:type="gramEnd"/>
+      <w:r>
+        <w:rPr>
+          <w:lang w:eastAsia="en-US"/>
+        </w:rPr>
+        <w:t xml:space="preserve"> {</w:t>
       </w:r>
     </w:p>
     <w:p>
@@ -6111,7 +6462,21 @@
         <w:rPr>
           <w:lang w:eastAsia="en-US"/>
         </w:rPr>
-        <w:t>"UNDEFINED": {</w:t>
+        <w:t>"UNDEFINED</w:t>
+      </w:r>
+      <w:proofErr w:type="gramStart"/>
+      <w:r>
+        <w:rPr>
+          <w:lang w:eastAsia="en-US"/>
+        </w:rPr>
+        <w:t>":</w:t>
+      </w:r>
+      <w:proofErr w:type="gramEnd"/>
+      <w:r>
+        <w:rPr>
+          <w:lang w:eastAsia="en-US"/>
+        </w:rPr>
+        <w:t xml:space="preserve"> {</w:t>
       </w:r>
     </w:p>
     <w:p>
@@ -6125,7 +6490,21 @@
         <w:rPr>
           <w:lang w:eastAsia="en-US"/>
         </w:rPr>
-        <w:t xml:space="preserve">      "y": 0,</w:t>
+        <w:t xml:space="preserve">      "y</w:t>
+      </w:r>
+      <w:proofErr w:type="gramStart"/>
+      <w:r>
+        <w:rPr>
+          <w:lang w:eastAsia="en-US"/>
+        </w:rPr>
+        <w:t>":</w:t>
+      </w:r>
+      <w:proofErr w:type="gramEnd"/>
+      <w:r>
+        <w:rPr>
+          <w:lang w:eastAsia="en-US"/>
+        </w:rPr>
+        <w:t xml:space="preserve"> 0,</w:t>
       </w:r>
     </w:p>
     <w:p>
@@ -6139,7 +6518,21 @@
         <w:rPr>
           <w:lang w:eastAsia="en-US"/>
         </w:rPr>
-        <w:t xml:space="preserve">      "x": 0</w:t>
+        <w:t xml:space="preserve">      "x</w:t>
+      </w:r>
+      <w:proofErr w:type="gramStart"/>
+      <w:r>
+        <w:rPr>
+          <w:lang w:eastAsia="en-US"/>
+        </w:rPr>
+        <w:t>":</w:t>
+      </w:r>
+      <w:proofErr w:type="gramEnd"/>
+      <w:r>
+        <w:rPr>
+          <w:lang w:eastAsia="en-US"/>
+        </w:rPr>
+        <w:t xml:space="preserve"> 0</w:t>
       </w:r>
     </w:p>
     <w:p>
@@ -6167,7 +6560,21 @@
         <w:rPr>
           <w:lang w:eastAsia="en-US"/>
         </w:rPr>
-        <w:t xml:space="preserve">    "VOID": {</w:t>
+        <w:t xml:space="preserve">    "VOID</w:t>
+      </w:r>
+      <w:proofErr w:type="gramStart"/>
+      <w:r>
+        <w:rPr>
+          <w:lang w:eastAsia="en-US"/>
+        </w:rPr>
+        <w:t>":</w:t>
+      </w:r>
+      <w:proofErr w:type="gramEnd"/>
+      <w:r>
+        <w:rPr>
+          <w:lang w:eastAsia="en-US"/>
+        </w:rPr>
+        <w:t xml:space="preserve"> {</w:t>
       </w:r>
     </w:p>
     <w:p>
@@ -6181,7 +6588,21 @@
         <w:rPr>
           <w:lang w:eastAsia="en-US"/>
         </w:rPr>
-        <w:t xml:space="preserve">      "y": 0,</w:t>
+        <w:t xml:space="preserve">      "y</w:t>
+      </w:r>
+      <w:proofErr w:type="gramStart"/>
+      <w:r>
+        <w:rPr>
+          <w:lang w:eastAsia="en-US"/>
+        </w:rPr>
+        <w:t>":</w:t>
+      </w:r>
+      <w:proofErr w:type="gramEnd"/>
+      <w:r>
+        <w:rPr>
+          <w:lang w:eastAsia="en-US"/>
+        </w:rPr>
+        <w:t xml:space="preserve"> 0,</w:t>
       </w:r>
     </w:p>
     <w:p>
@@ -6201,7 +6622,21 @@
         <w:rPr>
           <w:lang w:eastAsia="en-US"/>
         </w:rPr>
-        <w:t>"x": 2</w:t>
+        <w:t>"x</w:t>
+      </w:r>
+      <w:proofErr w:type="gramStart"/>
+      <w:r>
+        <w:rPr>
+          <w:lang w:eastAsia="en-US"/>
+        </w:rPr>
+        <w:t>":</w:t>
+      </w:r>
+      <w:proofErr w:type="gramEnd"/>
+      <w:r>
+        <w:rPr>
+          <w:lang w:eastAsia="en-US"/>
+        </w:rPr>
+        <w:t xml:space="preserve"> 2</w:t>
       </w:r>
     </w:p>
     <w:p>
@@ -6263,7 +6698,21 @@
         <w:rPr>
           <w:lang w:eastAsia="en-US"/>
         </w:rPr>
-        <w:t xml:space="preserve">    "header": {</w:t>
+        <w:t xml:space="preserve">    "header</w:t>
+      </w:r>
+      <w:proofErr w:type="gramStart"/>
+      <w:r>
+        <w:rPr>
+          <w:lang w:eastAsia="en-US"/>
+        </w:rPr>
+        <w:t>":</w:t>
+      </w:r>
+      <w:proofErr w:type="gramEnd"/>
+      <w:r>
+        <w:rPr>
+          <w:lang w:eastAsia="en-US"/>
+        </w:rPr>
+        <w:t xml:space="preserve"> {</w:t>
       </w:r>
     </w:p>
     <w:p>
@@ -6283,7 +6732,21 @@
         <w:rPr>
           <w:lang w:eastAsia="en-US"/>
         </w:rPr>
-        <w:t>"version": "0.0",</w:t>
+        <w:t>"version</w:t>
+      </w:r>
+      <w:proofErr w:type="gramStart"/>
+      <w:r>
+        <w:rPr>
+          <w:lang w:eastAsia="en-US"/>
+        </w:rPr>
+        <w:t>":</w:t>
+      </w:r>
+      <w:proofErr w:type="gramEnd"/>
+      <w:r>
+        <w:rPr>
+          <w:lang w:eastAsia="en-US"/>
+        </w:rPr>
+        <w:t xml:space="preserve"> "0.0",</w:t>
       </w:r>
     </w:p>
     <w:p>
@@ -6323,7 +6786,35 @@
         <w:rPr>
           <w:lang w:val="en-US" w:eastAsia="en-US"/>
         </w:rPr>
-        <w:t>"desc": "Misc"</w:t>
+        <w:t>"</w:t>
+      </w:r>
+      <w:proofErr w:type="spellStart"/>
+      <w:r>
+        <w:rPr>
+          <w:lang w:val="en-US" w:eastAsia="en-US"/>
+        </w:rPr>
+        <w:t>desc</w:t>
+      </w:r>
+      <w:proofErr w:type="spellEnd"/>
+      <w:r>
+        <w:rPr>
+          <w:lang w:val="en-US" w:eastAsia="en-US"/>
+        </w:rPr>
+        <w:t>": "</w:t>
+      </w:r>
+      <w:proofErr w:type="spellStart"/>
+      <w:r>
+        <w:rPr>
+          <w:lang w:val="en-US" w:eastAsia="en-US"/>
+        </w:rPr>
+        <w:t>Misc</w:t>
+      </w:r>
+      <w:proofErr w:type="spellEnd"/>
+      <w:r>
+        <w:rPr>
+          <w:lang w:val="en-US" w:eastAsia="en-US"/>
+        </w:rPr>
+        <w:t>"</w:t>
       </w:r>
     </w:p>
     <w:p>
@@ -6568,7 +7059,21 @@
         <w:rPr>
           <w:lang w:eastAsia="en-US"/>
         </w:rPr>
-        <w:t xml:space="preserve">                    "key": "VOID"</w:t>
+        <w:t xml:space="preserve">                    "key</w:t>
+      </w:r>
+      <w:proofErr w:type="gramStart"/>
+      <w:r>
+        <w:rPr>
+          <w:lang w:eastAsia="en-US"/>
+        </w:rPr>
+        <w:t>":</w:t>
+      </w:r>
+      <w:proofErr w:type="gramEnd"/>
+      <w:r>
+        <w:rPr>
+          <w:lang w:eastAsia="en-US"/>
+        </w:rPr>
+        <w:t xml:space="preserve"> "VOID"</w:t>
       </w:r>
     </w:p>
     <w:p>
@@ -6694,7 +7199,7 @@
       <w:pPr>
         <w:pStyle w:val="Titre1"/>
       </w:pPr>
-      <w:bookmarkStart w:id="22" w:name="_Toc433834608"/>
+      <w:bookmarkStart w:id="22" w:name="_Toc435110315"/>
       <w:r>
         <w:t>Rendu : Stratégie et Conception</w:t>
       </w:r>
@@ -6712,7 +7217,7 @@
         <w:pStyle w:val="Titre2"/>
       </w:pPr>
       <w:bookmarkStart w:id="23" w:name="_Toc433834522"/>
-      <w:bookmarkStart w:id="24" w:name="_Toc433834609"/>
+      <w:bookmarkStart w:id="24" w:name="_Toc435110316"/>
       <w:r>
         <w:t>Stratégie de rendu d’un état</w:t>
       </w:r>
@@ -6748,7 +7253,21 @@
         <w:rPr>
           <w:lang w:eastAsia="en-US"/>
         </w:rPr>
-        <w:t xml:space="preserve">, et un plan de debug. </w:t>
+        <w:t xml:space="preserve">, et un plan de </w:t>
+      </w:r>
+      <w:proofErr w:type="spellStart"/>
+      <w:r>
+        <w:rPr>
+          <w:lang w:eastAsia="en-US"/>
+        </w:rPr>
+        <w:t>debug</w:t>
+      </w:r>
+      <w:proofErr w:type="spellEnd"/>
+      <w:r>
+        <w:rPr>
+          <w:lang w:eastAsia="en-US"/>
+        </w:rPr>
+        <w:t xml:space="preserve">. </w:t>
       </w:r>
       <w:r>
         <w:rPr>
@@ -6766,7 +7285,35 @@
         <w:rPr>
           <w:lang w:eastAsia="en-US"/>
         </w:rPr>
-        <w:t>, et les coordonnées de sa partie de la texture. Ces 2 éléments sont envoyés à la carte graphique ce qui permet un affichage rapide et optimisé des éléments (plutôt que de tracer sprite par sprite)</w:t>
+        <w:t xml:space="preserve">, et les coordonnées de sa partie de la texture. Ces 2 éléments sont envoyés à la carte graphique ce qui permet un affichage rapide et optimisé des éléments (plutôt que de tracer </w:t>
+      </w:r>
+      <w:proofErr w:type="spellStart"/>
+      <w:r>
+        <w:rPr>
+          <w:lang w:eastAsia="en-US"/>
+        </w:rPr>
+        <w:t>sprite</w:t>
+      </w:r>
+      <w:proofErr w:type="spellEnd"/>
+      <w:r>
+        <w:rPr>
+          <w:lang w:eastAsia="en-US"/>
+        </w:rPr>
+        <w:t xml:space="preserve"> par </w:t>
+      </w:r>
+      <w:proofErr w:type="spellStart"/>
+      <w:r>
+        <w:rPr>
+          <w:lang w:eastAsia="en-US"/>
+        </w:rPr>
+        <w:t>sprite</w:t>
+      </w:r>
+      <w:proofErr w:type="spellEnd"/>
+      <w:r>
+        <w:rPr>
+          <w:lang w:eastAsia="en-US"/>
+        </w:rPr>
+        <w:t>)</w:t>
       </w:r>
     </w:p>
     <w:p>
@@ -6787,7 +7334,7 @@
         <w:pStyle w:val="Titre2"/>
       </w:pPr>
       <w:bookmarkStart w:id="25" w:name="_Toc433834523"/>
-      <w:bookmarkStart w:id="26" w:name="_Toc433834610"/>
+      <w:bookmarkStart w:id="26" w:name="_Toc435110317"/>
       <w:r>
         <w:lastRenderedPageBreak/>
         <w:t>Conception logiciel</w:t>
@@ -6878,7 +7425,93 @@
         <w:rPr>
           <w:lang w:eastAsia="en-US"/>
         </w:rPr>
-        <w:t>Utilisant la bibliothèque SFML, nous avons choisi d’implémenter l’interface sf ::drawable à nos objets à rendre : scene et ses layers. Cette implémentation permet de simplifier les appels graphiques, puisqu’il nous suffira de faire un App.draw(scene) dans la boucle principale pour rendre l’intégralité des plans.</w:t>
+        <w:t xml:space="preserve">Utilisant la bibliothèque SFML, nous avons choisi d’implémenter l’interface </w:t>
+      </w:r>
+      <w:proofErr w:type="spellStart"/>
+      <w:proofErr w:type="gramStart"/>
+      <w:r>
+        <w:rPr>
+          <w:lang w:eastAsia="en-US"/>
+        </w:rPr>
+        <w:t>sf</w:t>
+      </w:r>
+      <w:proofErr w:type="spellEnd"/>
+      <w:r>
+        <w:rPr>
+          <w:lang w:eastAsia="en-US"/>
+        </w:rPr>
+        <w:t> ::</w:t>
+      </w:r>
+      <w:proofErr w:type="spellStart"/>
+      <w:proofErr w:type="gramEnd"/>
+      <w:r>
+        <w:rPr>
+          <w:lang w:eastAsia="en-US"/>
+        </w:rPr>
+        <w:t>drawable</w:t>
+      </w:r>
+      <w:proofErr w:type="spellEnd"/>
+      <w:r>
+        <w:rPr>
+          <w:lang w:eastAsia="en-US"/>
+        </w:rPr>
+        <w:t xml:space="preserve"> à nos objets à rendre : </w:t>
+      </w:r>
+      <w:proofErr w:type="spellStart"/>
+      <w:r>
+        <w:rPr>
+          <w:lang w:eastAsia="en-US"/>
+        </w:rPr>
+        <w:t>scene</w:t>
+      </w:r>
+      <w:proofErr w:type="spellEnd"/>
+      <w:r>
+        <w:rPr>
+          <w:lang w:eastAsia="en-US"/>
+        </w:rPr>
+        <w:t xml:space="preserve"> et ses </w:t>
+      </w:r>
+      <w:proofErr w:type="spellStart"/>
+      <w:r>
+        <w:rPr>
+          <w:lang w:eastAsia="en-US"/>
+        </w:rPr>
+        <w:t>layers</w:t>
+      </w:r>
+      <w:proofErr w:type="spellEnd"/>
+      <w:r>
+        <w:rPr>
+          <w:lang w:eastAsia="en-US"/>
+        </w:rPr>
+        <w:t xml:space="preserve">. Cette implémentation permet de simplifier les appels graphiques, puisqu’il nous suffira de faire un </w:t>
+      </w:r>
+      <w:proofErr w:type="spellStart"/>
+      <w:r>
+        <w:rPr>
+          <w:lang w:eastAsia="en-US"/>
+        </w:rPr>
+        <w:t>App.draw</w:t>
+      </w:r>
+      <w:proofErr w:type="spellEnd"/>
+      <w:r>
+        <w:rPr>
+          <w:lang w:eastAsia="en-US"/>
+        </w:rPr>
+        <w:t>(</w:t>
+      </w:r>
+      <w:proofErr w:type="spellStart"/>
+      <w:r>
+        <w:rPr>
+          <w:lang w:eastAsia="en-US"/>
+        </w:rPr>
+        <w:t>scene</w:t>
+      </w:r>
+      <w:proofErr w:type="spellEnd"/>
+      <w:r>
+        <w:rPr>
+          <w:lang w:eastAsia="en-US"/>
+        </w:rPr>
+        <w:t>) dans la boucle principale pour rendre l’intégralité des plans.</w:t>
       </w:r>
     </w:p>
     <w:p>
@@ -6922,7 +7555,121 @@
         <w:rPr>
           <w:lang w:eastAsia="en-US"/>
         </w:rPr>
-        <w:t>Layer hérite de sf ::drawable : un appel à App.draw(layer) permet de dessiner tout le layer. Dans le cas de l’ElementLayer (fixe ou mobile), le layer possède une propriété de profondeur (pour gérer plusieurs couches de tiles, ex. des décorations sur un mur), et une TileFactory, qui s’occupe de gérer la correspondance Element – Texture. Une fonction update() est déclenchée par l’Observer de l’état du je</w:t>
+        <w:t xml:space="preserve">Layer hérite de </w:t>
+      </w:r>
+      <w:proofErr w:type="spellStart"/>
+      <w:proofErr w:type="gramStart"/>
+      <w:r>
+        <w:rPr>
+          <w:lang w:eastAsia="en-US"/>
+        </w:rPr>
+        <w:t>sf</w:t>
+      </w:r>
+      <w:proofErr w:type="spellEnd"/>
+      <w:r>
+        <w:rPr>
+          <w:lang w:eastAsia="en-US"/>
+        </w:rPr>
+        <w:t> ::</w:t>
+      </w:r>
+      <w:proofErr w:type="spellStart"/>
+      <w:proofErr w:type="gramEnd"/>
+      <w:r>
+        <w:rPr>
+          <w:lang w:eastAsia="en-US"/>
+        </w:rPr>
+        <w:t>drawable</w:t>
+      </w:r>
+      <w:proofErr w:type="spellEnd"/>
+      <w:r>
+        <w:rPr>
+          <w:lang w:eastAsia="en-US"/>
+        </w:rPr>
+        <w:t xml:space="preserve"> : un appel à </w:t>
+      </w:r>
+      <w:proofErr w:type="spellStart"/>
+      <w:r>
+        <w:rPr>
+          <w:lang w:eastAsia="en-US"/>
+        </w:rPr>
+        <w:t>App.draw</w:t>
+      </w:r>
+      <w:proofErr w:type="spellEnd"/>
+      <w:r>
+        <w:rPr>
+          <w:lang w:eastAsia="en-US"/>
+        </w:rPr>
+        <w:t>(layer) permet de dessiner tout le layer. Dans le cas de l’</w:t>
+      </w:r>
+      <w:proofErr w:type="spellStart"/>
+      <w:r>
+        <w:rPr>
+          <w:lang w:eastAsia="en-US"/>
+        </w:rPr>
+        <w:t>ElementLayer</w:t>
+      </w:r>
+      <w:proofErr w:type="spellEnd"/>
+      <w:r>
+        <w:rPr>
+          <w:lang w:eastAsia="en-US"/>
+        </w:rPr>
+        <w:t xml:space="preserve"> (fixe ou mobile), le layer possède une propriété de profondeur (pour gérer plusieurs couches de </w:t>
+      </w:r>
+      <w:proofErr w:type="spellStart"/>
+      <w:r>
+        <w:rPr>
+          <w:lang w:eastAsia="en-US"/>
+        </w:rPr>
+        <w:t>tiles</w:t>
+      </w:r>
+      <w:proofErr w:type="spellEnd"/>
+      <w:r>
+        <w:rPr>
+          <w:lang w:eastAsia="en-US"/>
+        </w:rPr>
+        <w:t xml:space="preserve">, ex. des décorations sur un mur), et une </w:t>
+      </w:r>
+      <w:proofErr w:type="spellStart"/>
+      <w:r>
+        <w:rPr>
+          <w:lang w:eastAsia="en-US"/>
+        </w:rPr>
+        <w:t>TileFactory</w:t>
+      </w:r>
+      <w:proofErr w:type="spellEnd"/>
+      <w:r>
+        <w:rPr>
+          <w:lang w:eastAsia="en-US"/>
+        </w:rPr>
+        <w:t xml:space="preserve">, qui s’occupe de gérer la correspondance </w:t>
+      </w:r>
+      <w:proofErr w:type="spellStart"/>
+      <w:r>
+        <w:rPr>
+          <w:lang w:eastAsia="en-US"/>
+        </w:rPr>
+        <w:t>Element</w:t>
+      </w:r>
+      <w:proofErr w:type="spellEnd"/>
+      <w:r>
+        <w:rPr>
+          <w:lang w:eastAsia="en-US"/>
+        </w:rPr>
+        <w:t xml:space="preserve"> – Texture. Une fonction </w:t>
+      </w:r>
+      <w:proofErr w:type="gramStart"/>
+      <w:r>
+        <w:rPr>
+          <w:lang w:eastAsia="en-US"/>
+        </w:rPr>
+        <w:t>update(</w:t>
+      </w:r>
+      <w:proofErr w:type="gramEnd"/>
+      <w:r>
+        <w:rPr>
+          <w:lang w:eastAsia="en-US"/>
+        </w:rPr>
+        <w:t>) est déclenchée par l’Observer de l’état du je</w:t>
       </w:r>
       <w:r>
         <w:rPr>
@@ -6950,43 +7697,159 @@
           <w:rStyle w:val="lev"/>
         </w:rPr>
       </w:pPr>
+      <w:proofErr w:type="spellStart"/>
       <w:r>
         <w:rPr>
           <w:rStyle w:val="lev"/>
         </w:rPr>
         <w:t>Scene</w:t>
       </w:r>
-    </w:p>
-    <w:p>
-      <w:pPr>
-        <w:rPr>
-          <w:lang w:eastAsia="en-US"/>
-        </w:rPr>
-      </w:pPr>
-      <w:r>
-        <w:rPr>
-          <w:lang w:eastAsia="en-US"/>
-        </w:rPr>
-        <w:t>Elle contient tous les plans, et son implémentation de draw() appelle les draw() de ses layers.</w:t>
-      </w:r>
-    </w:p>
-    <w:p>
-      <w:pPr>
-        <w:rPr>
-          <w:lang w:eastAsia="en-US"/>
-        </w:rPr>
-      </w:pPr>
-      <w:r>
-        <w:rPr>
-          <w:lang w:eastAsia="en-US"/>
-        </w:rPr>
-        <w:t>Elle possède une fonction update(ElementList), qui est appelée lors d’une modification de l’état (pattern Observer)</w:t>
-      </w:r>
-      <w:r>
-        <w:rPr>
-          <w:lang w:eastAsia="en-US"/>
-        </w:rPr>
-        <w:t>, et qui de façon analogue à draw() appelle les update(ElementList) de ses layers.</w:t>
+      <w:proofErr w:type="spellEnd"/>
+    </w:p>
+    <w:p>
+      <w:pPr>
+        <w:rPr>
+          <w:lang w:eastAsia="en-US"/>
+        </w:rPr>
+      </w:pPr>
+      <w:r>
+        <w:rPr>
+          <w:lang w:eastAsia="en-US"/>
+        </w:rPr>
+        <w:t xml:space="preserve">Elle contient tous les plans, et son implémentation de </w:t>
+      </w:r>
+      <w:proofErr w:type="spellStart"/>
+      <w:proofErr w:type="gramStart"/>
+      <w:r>
+        <w:rPr>
+          <w:lang w:eastAsia="en-US"/>
+        </w:rPr>
+        <w:t>draw</w:t>
+      </w:r>
+      <w:proofErr w:type="spellEnd"/>
+      <w:r>
+        <w:rPr>
+          <w:lang w:eastAsia="en-US"/>
+        </w:rPr>
+        <w:t>(</w:t>
+      </w:r>
+      <w:proofErr w:type="gramEnd"/>
+      <w:r>
+        <w:rPr>
+          <w:lang w:eastAsia="en-US"/>
+        </w:rPr>
+        <w:t xml:space="preserve">) appelle les </w:t>
+      </w:r>
+      <w:proofErr w:type="spellStart"/>
+      <w:r>
+        <w:rPr>
+          <w:lang w:eastAsia="en-US"/>
+        </w:rPr>
+        <w:t>draw</w:t>
+      </w:r>
+      <w:proofErr w:type="spellEnd"/>
+      <w:r>
+        <w:rPr>
+          <w:lang w:eastAsia="en-US"/>
+        </w:rPr>
+        <w:t xml:space="preserve">() de ses </w:t>
+      </w:r>
+      <w:proofErr w:type="spellStart"/>
+      <w:r>
+        <w:rPr>
+          <w:lang w:eastAsia="en-US"/>
+        </w:rPr>
+        <w:t>layers</w:t>
+      </w:r>
+      <w:proofErr w:type="spellEnd"/>
+      <w:r>
+        <w:rPr>
+          <w:lang w:eastAsia="en-US"/>
+        </w:rPr>
+        <w:t>.</w:t>
+      </w:r>
+    </w:p>
+    <w:p>
+      <w:pPr>
+        <w:rPr>
+          <w:lang w:eastAsia="en-US"/>
+        </w:rPr>
+      </w:pPr>
+      <w:r>
+        <w:rPr>
+          <w:lang w:eastAsia="en-US"/>
+        </w:rPr>
+        <w:t>Elle possède une fonction update(</w:t>
+      </w:r>
+      <w:proofErr w:type="spellStart"/>
+      <w:r>
+        <w:rPr>
+          <w:lang w:eastAsia="en-US"/>
+        </w:rPr>
+        <w:t>ElementList</w:t>
+      </w:r>
+      <w:proofErr w:type="spellEnd"/>
+      <w:r>
+        <w:rPr>
+          <w:lang w:eastAsia="en-US"/>
+        </w:rPr>
+        <w:t>), qui est appelée lors d’une modification de l’état (pattern Observer)</w:t>
+      </w:r>
+      <w:r>
+        <w:rPr>
+          <w:lang w:eastAsia="en-US"/>
+        </w:rPr>
+        <w:t xml:space="preserve">, et qui de façon analogue à </w:t>
+      </w:r>
+      <w:proofErr w:type="spellStart"/>
+      <w:proofErr w:type="gramStart"/>
+      <w:r>
+        <w:rPr>
+          <w:lang w:eastAsia="en-US"/>
+        </w:rPr>
+        <w:t>draw</w:t>
+      </w:r>
+      <w:proofErr w:type="spellEnd"/>
+      <w:r>
+        <w:rPr>
+          <w:lang w:eastAsia="en-US"/>
+        </w:rPr>
+        <w:t>(</w:t>
+      </w:r>
+      <w:proofErr w:type="gramEnd"/>
+      <w:r>
+        <w:rPr>
+          <w:lang w:eastAsia="en-US"/>
+        </w:rPr>
+        <w:t>) appelle les update(</w:t>
+      </w:r>
+      <w:proofErr w:type="spellStart"/>
+      <w:r>
+        <w:rPr>
+          <w:lang w:eastAsia="en-US"/>
+        </w:rPr>
+        <w:t>ElementList</w:t>
+      </w:r>
+      <w:proofErr w:type="spellEnd"/>
+      <w:r>
+        <w:rPr>
+          <w:lang w:eastAsia="en-US"/>
+        </w:rPr>
+        <w:t xml:space="preserve">) de ses </w:t>
+      </w:r>
+      <w:proofErr w:type="spellStart"/>
+      <w:r>
+        <w:rPr>
+          <w:lang w:eastAsia="en-US"/>
+        </w:rPr>
+        <w:t>layers</w:t>
+      </w:r>
+      <w:proofErr w:type="spellEnd"/>
+      <w:r>
+        <w:rPr>
+          <w:lang w:eastAsia="en-US"/>
+        </w:rPr>
+        <w:t>.</w:t>
       </w:r>
     </w:p>
     <w:p>
@@ -6996,6 +7859,7 @@
           <w:lang w:val="en-US"/>
         </w:rPr>
       </w:pPr>
+      <w:proofErr w:type="spellStart"/>
       <w:r>
         <w:rPr>
           <w:rStyle w:val="lev"/>
@@ -7003,18 +7867,47 @@
         </w:rPr>
         <w:t>TileFactory</w:t>
       </w:r>
-    </w:p>
-    <w:p>
-      <w:pPr>
-        <w:rPr>
-          <w:lang w:eastAsia="en-US"/>
-        </w:rPr>
-      </w:pPr>
-      <w:r>
-        <w:rPr>
-          <w:lang w:eastAsia="en-US"/>
-        </w:rPr>
-        <w:t>Cette Factory (pattern Factory donc)</w:t>
+      <w:proofErr w:type="spellEnd"/>
+    </w:p>
+    <w:p>
+      <w:pPr>
+        <w:rPr>
+          <w:lang w:eastAsia="en-US"/>
+        </w:rPr>
+      </w:pPr>
+      <w:r>
+        <w:rPr>
+          <w:lang w:eastAsia="en-US"/>
+        </w:rPr>
+        <w:t xml:space="preserve">Cette </w:t>
+      </w:r>
+      <w:proofErr w:type="spellStart"/>
+      <w:r>
+        <w:rPr>
+          <w:lang w:eastAsia="en-US"/>
+        </w:rPr>
+        <w:t>Factory</w:t>
+      </w:r>
+      <w:proofErr w:type="spellEnd"/>
+      <w:r>
+        <w:rPr>
+          <w:lang w:eastAsia="en-US"/>
+        </w:rPr>
+        <w:t xml:space="preserve"> (pattern </w:t>
+      </w:r>
+      <w:proofErr w:type="spellStart"/>
+      <w:r>
+        <w:rPr>
+          <w:lang w:eastAsia="en-US"/>
+        </w:rPr>
+        <w:t>Factory</w:t>
+      </w:r>
+      <w:proofErr w:type="spellEnd"/>
+      <w:r>
+        <w:rPr>
+          <w:lang w:eastAsia="en-US"/>
+        </w:rPr>
+        <w:t xml:space="preserve"> donc)</w:t>
       </w:r>
       <w:r>
         <w:rPr>
@@ -7026,7 +7919,21 @@
         <w:rPr>
           <w:lang w:eastAsia="en-US"/>
         </w:rPr>
-        <w:t xml:space="preserve">énère une tile </w:t>
+        <w:t xml:space="preserve">énère une </w:t>
+      </w:r>
+      <w:proofErr w:type="spellStart"/>
+      <w:r>
+        <w:rPr>
+          <w:lang w:eastAsia="en-US"/>
+        </w:rPr>
+        <w:t>tile</w:t>
+      </w:r>
+      <w:proofErr w:type="spellEnd"/>
+      <w:r>
+        <w:rPr>
+          <w:lang w:eastAsia="en-US"/>
+        </w:rPr>
+        <w:t xml:space="preserve"> </w:t>
       </w:r>
       <w:r>
         <w:rPr>
@@ -7044,7 +7951,23 @@
         <w:rPr>
           <w:lang w:eastAsia="en-US"/>
         </w:rPr>
-        <w:t xml:space="preserve"> via le chargement préalable du fichier tiles.json. Ce fichier est l’index de toutes les clefs d’éléments avec leurs coordonnées de texture associés : il n’</w:t>
+        <w:t xml:space="preserve"> via le chargement préalable du fichier </w:t>
+      </w:r>
+      <w:proofErr w:type="spellStart"/>
+      <w:proofErr w:type="gramStart"/>
+      <w:r>
+        <w:rPr>
+          <w:lang w:eastAsia="en-US"/>
+        </w:rPr>
+        <w:t>tiles.json</w:t>
+      </w:r>
+      <w:proofErr w:type="spellEnd"/>
+      <w:proofErr w:type="gramEnd"/>
+      <w:r>
+        <w:rPr>
+          <w:lang w:eastAsia="en-US"/>
+        </w:rPr>
+        <w:t>. Ce fichier est l’index de toutes les clefs d’éléments avec leurs coordonnées de texture associés : il n’</w:t>
       </w:r>
       <w:r>
         <w:rPr>
@@ -7065,12 +7988,14 @@
           <w:rStyle w:val="lev"/>
         </w:rPr>
       </w:pPr>
+      <w:proofErr w:type="spellStart"/>
       <w:r>
         <w:rPr>
           <w:rStyle w:val="lev"/>
         </w:rPr>
         <w:t>Tile</w:t>
       </w:r>
+      <w:proofErr w:type="spellEnd"/>
     </w:p>
     <w:p>
       <w:pPr>
@@ -7172,7 +8097,7 @@
         </w:rPr>
       </w:pPr>
       <w:bookmarkStart w:id="27" w:name="_Ref433834256"/>
-      <w:bookmarkStart w:id="28" w:name="_Toc433834643"/>
+      <w:bookmarkStart w:id="28" w:name="_Toc435110350"/>
       <w:r>
         <w:t xml:space="preserve">Figure </w:t>
       </w:r>
@@ -7243,7 +8168,7 @@
         <w:pStyle w:val="Titre2"/>
       </w:pPr>
       <w:bookmarkStart w:id="29" w:name="_Toc433834524"/>
-      <w:bookmarkStart w:id="30" w:name="_Toc433834611"/>
+      <w:bookmarkStart w:id="30" w:name="_Toc435110318"/>
       <w:r>
         <w:t>Conception logiciel : extension pour les animations</w:t>
       </w:r>
@@ -7255,7 +8180,7 @@
         <w:pStyle w:val="Titre2"/>
       </w:pPr>
       <w:bookmarkStart w:id="31" w:name="_Toc433834525"/>
-      <w:bookmarkStart w:id="32" w:name="_Toc433834612"/>
+      <w:bookmarkStart w:id="32" w:name="_Toc435110319"/>
       <w:r>
         <w:t>Ressources</w:t>
       </w:r>
@@ -7279,7 +8204,21 @@
         <w:rPr>
           <w:lang w:eastAsia="en-US"/>
         </w:rPr>
-        <w:t>Afin de gérer les ressources JSON, 2 programmes ont été réalisés : un script Python 3 permettant d’ajouter des tiles à l’index, et un éditeur graphique de niveau.</w:t>
+        <w:t xml:space="preserve">Afin de gérer les ressources JSON, 2 programmes ont été réalisés : un script Python 3 permettant d’ajouter des </w:t>
+      </w:r>
+      <w:proofErr w:type="spellStart"/>
+      <w:r>
+        <w:rPr>
+          <w:lang w:eastAsia="en-US"/>
+        </w:rPr>
+        <w:t>tiles</w:t>
+      </w:r>
+      <w:proofErr w:type="spellEnd"/>
+      <w:r>
+        <w:rPr>
+          <w:lang w:eastAsia="en-US"/>
+        </w:rPr>
+        <w:t xml:space="preserve"> à l’index, et un éditeur graphique de niveau.</w:t>
       </w:r>
     </w:p>
     <w:p>
@@ -7308,7 +8247,7 @@
         <w:pStyle w:val="Titre2"/>
       </w:pPr>
       <w:bookmarkStart w:id="33" w:name="_Toc433834526"/>
-      <w:bookmarkStart w:id="34" w:name="_Toc433834613"/>
+      <w:bookmarkStart w:id="34" w:name="_Toc435110320"/>
       <w:r>
         <w:lastRenderedPageBreak/>
         <w:t>Conception logiciel : éditeur</w:t>
@@ -7346,7 +8285,21 @@
         <w:rPr>
           <w:lang w:eastAsia="en-US"/>
         </w:rPr>
-        <w:t xml:space="preserve">Il contient 2 fenêtres : celle de droite permet de sélectionner une tile à appliquer, et celle à gauche est une vue du </w:t>
+        <w:t xml:space="preserve">Il contient 2 fenêtres : celle de droite permet de sélectionner une </w:t>
+      </w:r>
+      <w:proofErr w:type="spellStart"/>
+      <w:r>
+        <w:rPr>
+          <w:lang w:eastAsia="en-US"/>
+        </w:rPr>
+        <w:t>tile</w:t>
+      </w:r>
+      <w:proofErr w:type="spellEnd"/>
+      <w:r>
+        <w:rPr>
+          <w:lang w:eastAsia="en-US"/>
+        </w:rPr>
+        <w:t xml:space="preserve"> à appliquer, et celle à gauche est une vue du </w:t>
       </w:r>
       <w:r>
         <w:rPr>
@@ -7365,13 +8318,55 @@
         <w:rPr>
           <w:lang w:eastAsia="en-US"/>
         </w:rPr>
-        <w:t xml:space="preserve"> Il contient la liste des éléments du niveau en cours (chargée depuis son JSON), la liste des tiles possibles (chargées depuis l’index des tiles)</w:t>
-      </w:r>
-      <w:r>
-        <w:rPr>
-          <w:lang w:eastAsia="en-US"/>
-        </w:rPr>
-        <w:t>, et permet de modifier les tiles du niveau (une par une ou plusieurs par drag and drop)</w:t>
+        <w:t xml:space="preserve"> Il contient la liste des éléments du niveau en cours (chargée depuis son JSON), la liste des </w:t>
+      </w:r>
+      <w:proofErr w:type="spellStart"/>
+      <w:r>
+        <w:rPr>
+          <w:lang w:eastAsia="en-US"/>
+        </w:rPr>
+        <w:t>tiles</w:t>
+      </w:r>
+      <w:proofErr w:type="spellEnd"/>
+      <w:r>
+        <w:rPr>
+          <w:lang w:eastAsia="en-US"/>
+        </w:rPr>
+        <w:t xml:space="preserve"> possibles (chargées depuis l’index des </w:t>
+      </w:r>
+      <w:proofErr w:type="spellStart"/>
+      <w:r>
+        <w:rPr>
+          <w:lang w:eastAsia="en-US"/>
+        </w:rPr>
+        <w:t>tiles</w:t>
+      </w:r>
+      <w:proofErr w:type="spellEnd"/>
+      <w:r>
+        <w:rPr>
+          <w:lang w:eastAsia="en-US"/>
+        </w:rPr>
+        <w:t>)</w:t>
+      </w:r>
+      <w:r>
+        <w:rPr>
+          <w:lang w:eastAsia="en-US"/>
+        </w:rPr>
+        <w:t xml:space="preserve">, et permet de modifier les </w:t>
+      </w:r>
+      <w:proofErr w:type="spellStart"/>
+      <w:r>
+        <w:rPr>
+          <w:lang w:eastAsia="en-US"/>
+        </w:rPr>
+        <w:t>tiles</w:t>
+      </w:r>
+      <w:proofErr w:type="spellEnd"/>
+      <w:r>
+        <w:rPr>
+          <w:lang w:eastAsia="en-US"/>
+        </w:rPr>
+        <w:t xml:space="preserve"> du niveau (une par une ou plusieurs par drag and drop)</w:t>
       </w:r>
       <w:r>
         <w:rPr>
@@ -7399,7 +8394,7 @@
         <w:pStyle w:val="Titre2"/>
       </w:pPr>
       <w:bookmarkStart w:id="35" w:name="_Toc433834527"/>
-      <w:bookmarkStart w:id="36" w:name="_Toc433834614"/>
+      <w:bookmarkStart w:id="36" w:name="_Toc435110321"/>
       <w:r>
         <w:t>Exemple de rendu</w:t>
       </w:r>
@@ -7472,7 +8467,7 @@
           <w:lang w:eastAsia="en-US"/>
         </w:rPr>
       </w:pPr>
-      <w:bookmarkStart w:id="37" w:name="_Toc433834644"/>
+      <w:bookmarkStart w:id="37" w:name="_Toc435110351"/>
       <w:r>
         <w:t xml:space="preserve">Figure </w:t>
       </w:r>
@@ -7520,7 +8515,7 @@
       <w:pPr>
         <w:pStyle w:val="Titre1"/>
       </w:pPr>
-      <w:bookmarkStart w:id="38" w:name="_Toc433834615"/>
+      <w:bookmarkStart w:id="38" w:name="_Toc435110322"/>
       <w:r>
         <w:lastRenderedPageBreak/>
         <w:t>Règles de changement d’états et moteur de jeu</w:t>
@@ -7539,7 +8534,7 @@
         <w:pStyle w:val="Titre2"/>
       </w:pPr>
       <w:bookmarkStart w:id="39" w:name="_Toc433834528"/>
-      <w:bookmarkStart w:id="40" w:name="_Toc433834616"/>
+      <w:bookmarkStart w:id="40" w:name="_Toc435110323"/>
       <w:r>
         <w:t>Horloge globale</w:t>
       </w:r>
@@ -7571,7 +8566,7 @@
         <w:pStyle w:val="Titre2"/>
       </w:pPr>
       <w:bookmarkStart w:id="41" w:name="_Toc433834529"/>
-      <w:bookmarkStart w:id="42" w:name="_Toc433834617"/>
+      <w:bookmarkStart w:id="42" w:name="_Toc435110324"/>
       <w:r>
         <w:t>Changements extérieurs</w:t>
       </w:r>
@@ -7737,7 +8732,7 @@
         <w:pStyle w:val="Titre2"/>
       </w:pPr>
       <w:bookmarkStart w:id="43" w:name="_Toc433834530"/>
-      <w:bookmarkStart w:id="44" w:name="_Toc433834618"/>
+      <w:bookmarkStart w:id="44" w:name="_Toc435110325"/>
       <w:r>
         <w:t>Changements autonomes</w:t>
       </w:r>
@@ -7893,7 +8888,7 @@
         <w:pStyle w:val="Titre2"/>
       </w:pPr>
       <w:bookmarkStart w:id="45" w:name="_Toc433834531"/>
-      <w:bookmarkStart w:id="46" w:name="_Toc433834619"/>
+      <w:bookmarkStart w:id="46" w:name="_Toc435110326"/>
       <w:r>
         <w:lastRenderedPageBreak/>
         <w:t>Conception logiciel</w:t>
@@ -7913,51 +8908,177 @@
     </w:p>
     <w:p>
       <w:pPr>
-        <w:rPr>
-          <w:lang w:eastAsia="en-US"/>
-        </w:rPr>
-      </w:pPr>
-      <w:r>
-        <w:rPr>
-          <w:lang w:eastAsia="en-US"/>
-        </w:rPr>
-        <w:t xml:space="preserve">Le diagramme des classes pour le moteur du jeu est présenté en </w:t>
-      </w:r>
-      <w:r>
-        <w:rPr>
-          <w:lang w:eastAsia="en-US"/>
-        </w:rPr>
-        <w:t>TBD</w:t>
-      </w:r>
-      <w:r>
-        <w:rPr>
-          <w:lang w:eastAsia="en-US"/>
+        <w:keepNext/>
+      </w:pPr>
+      <w:r>
+        <w:rPr>
+          <w:noProof/>
+        </w:rPr>
+        <w:drawing>
+          <wp:inline distT="0" distB="0" distL="0" distR="0" wp14:anchorId="09D8A9C7" wp14:editId="2DD4957B">
+            <wp:extent cx="5760720" cy="3558346"/>
+            <wp:effectExtent l="0" t="0" r="0" b="4445"/>
+            <wp:docPr id="9" name="Image 9" descr="C:\Users\Achille\workspace\Game_Engine.PNG"/>
+            <wp:cNvGraphicFramePr>
+              <a:graphicFrameLocks xmlns:a="http://schemas.openxmlformats.org/drawingml/2006/main" noChangeAspect="1"/>
+            </wp:cNvGraphicFramePr>
+            <a:graphic xmlns:a="http://schemas.openxmlformats.org/drawingml/2006/main">
+              <a:graphicData uri="http://schemas.openxmlformats.org/drawingml/2006/picture">
+                <pic:pic xmlns:pic="http://schemas.openxmlformats.org/drawingml/2006/picture">
+                  <pic:nvPicPr>
+                    <pic:cNvPr id="0" name="Picture 2" descr="C:\Users\Achille\workspace\Game_Engine.PNG"/>
+                    <pic:cNvPicPr>
+                      <a:picLocks noChangeAspect="1" noChangeArrowheads="1"/>
+                    </pic:cNvPicPr>
+                  </pic:nvPicPr>
+                  <pic:blipFill>
+                    <a:blip r:embed="rId14">
+                      <a:extLst>
+                        <a:ext uri="{28A0092B-C50C-407E-A947-70E740481C1C}">
+                          <a14:useLocalDpi xmlns:a14="http://schemas.microsoft.com/office/drawing/2010/main" val="0"/>
+                        </a:ext>
+                      </a:extLst>
+                    </a:blip>
+                    <a:srcRect/>
+                    <a:stretch>
+                      <a:fillRect/>
+                    </a:stretch>
+                  </pic:blipFill>
+                  <pic:spPr bwMode="auto">
+                    <a:xfrm>
+                      <a:off x="0" y="0"/>
+                      <a:ext cx="5760720" cy="3558346"/>
+                    </a:xfrm>
+                    <a:prstGeom prst="rect">
+                      <a:avLst/>
+                    </a:prstGeom>
+                    <a:noFill/>
+                    <a:ln>
+                      <a:noFill/>
+                    </a:ln>
+                  </pic:spPr>
+                </pic:pic>
+              </a:graphicData>
+            </a:graphic>
+          </wp:inline>
+        </w:drawing>
+      </w:r>
+    </w:p>
+    <w:p>
+      <w:pPr>
+        <w:pStyle w:val="Lgende"/>
+        <w:rPr>
+          <w:lang w:eastAsia="en-US"/>
+        </w:rPr>
+      </w:pPr>
+      <w:bookmarkStart w:id="47" w:name="_Toc435110352"/>
+      <w:r>
+        <w:t xml:space="preserve">Figure </w:t>
+      </w:r>
+      <w:r>
+        <w:fldChar w:fldCharType="begin"/>
+      </w:r>
+      <w:r>
+        <w:instrText xml:space="preserve"> SEQ Figure \* ARABIC </w:instrText>
+      </w:r>
+      <w:r>
+        <w:fldChar w:fldCharType="separate"/>
+      </w:r>
+      <w:r>
+        <w:rPr>
+          <w:noProof/>
+        </w:rPr>
+        <w:t>7</w:t>
+      </w:r>
+      <w:r>
+        <w:fldChar w:fldCharType="end"/>
+      </w:r>
+      <w:r>
+        <w:t xml:space="preserve"> </w:t>
+      </w:r>
+      <w:r>
+        <w:t>: Diagramme des classes du moteur de jeu</w:t>
+      </w:r>
+      <w:bookmarkEnd w:id="47"/>
+    </w:p>
+    <w:p>
+      <w:pPr>
+        <w:rPr>
+          <w:rStyle w:val="Emphaseple"/>
+        </w:rPr>
+      </w:pPr>
+      <w:r>
+        <w:rPr>
+          <w:lang w:eastAsia="en-US"/>
+        </w:rPr>
+        <w:t xml:space="preserve">Le moteur du jeu repose sur le Pattern Command et sur l’exécutions des commandes en différé, grâce à leur stockage dans une liste de commandes. </w:t>
+      </w:r>
+      <w:r>
+        <w:rPr>
+          <w:rStyle w:val="Emphaseple"/>
+        </w:rPr>
+        <w:t>Attention, pour cette première version, toute commande est directement exécutée par le moteur et non mise dans la</w:t>
+      </w:r>
+      <w:r>
+        <w:rPr>
+          <w:rStyle w:val="Emphaseple"/>
+        </w:rPr>
+        <w:t xml:space="preserve"> liste de commande</w:t>
+      </w:r>
+      <w:r>
+        <w:rPr>
+          <w:rStyle w:val="Emphaseple"/>
+        </w:rPr>
+        <w:t xml:space="preserve">. Par conséquent, le moteur de jeu n’obéit pas encore à une mise à jour cadencée par une horloge temporelle, mais par </w:t>
+      </w:r>
+      <w:r>
+        <w:rPr>
+          <w:rStyle w:val="Emphaseple"/>
+        </w:rPr>
+        <w:t>évènements</w:t>
+      </w:r>
+      <w:r>
+        <w:rPr>
+          <w:rStyle w:val="Emphaseple"/>
         </w:rPr>
         <w:t>.</w:t>
       </w:r>
-    </w:p>
-    <w:p>
-      <w:pPr>
-        <w:rPr>
-          <w:lang w:eastAsia="en-US"/>
-        </w:rPr>
-      </w:pPr>
-      <w:r>
-        <w:rPr>
-          <w:lang w:eastAsia="en-US"/>
-        </w:rPr>
-        <w:t xml:space="preserve">Le moteur du jeu repose sur le Pattern Command et sur l’exécutions des commandes en différé, grâce à leur stockage dans une liste de commandes. Attention, pour cette première version, toute commande est directement exécutée par le moteur et non mise dans la commande liste. Par conséquent, le moteur de jeu n’obéit pas encore à une mise à jour cadencée par une horloge temporelle, mais par évènementiel. </w:t>
-      </w:r>
-    </w:p>
-    <w:p>
-      <w:pPr>
-        <w:rPr>
-          <w:lang w:eastAsia="en-US"/>
-        </w:rPr>
-      </w:pPr>
-      <w:r>
-        <w:rPr>
-          <w:lang w:eastAsia="en-US"/>
+      <w:r>
+        <w:rPr>
+          <w:rStyle w:val="Emphaseple"/>
+        </w:rPr>
+        <w:t xml:space="preserve"> Le diagramme UML n’inclus donc pas la </w:t>
+      </w:r>
+      <w:proofErr w:type="spellStart"/>
+      <w:r>
+        <w:rPr>
+          <w:rStyle w:val="Emphaseple"/>
+        </w:rPr>
+        <w:t>CommandList</w:t>
+      </w:r>
+      <w:proofErr w:type="spellEnd"/>
+      <w:r>
+        <w:rPr>
+          <w:rStyle w:val="Emphaseple"/>
+        </w:rPr>
+        <w:t>.</w:t>
+      </w:r>
+      <w:r>
+        <w:rPr>
+          <w:rStyle w:val="Emphaseple"/>
+        </w:rPr>
+        <w:t xml:space="preserve"> </w:t>
+      </w:r>
+    </w:p>
+    <w:p>
+      <w:pPr>
+        <w:rPr>
+          <w:rStyle w:val="lev"/>
+        </w:rPr>
+      </w:pPr>
+      <w:r>
+        <w:rPr>
+          <w:rStyle w:val="lev"/>
         </w:rPr>
         <w:t>Classes Command :</w:t>
       </w:r>
@@ -7972,56 +9093,732 @@
         <w:rPr>
           <w:lang w:eastAsia="en-US"/>
         </w:rPr>
-        <w:t>La classe commande est une interface de commande suivant le Pattern Command. Elle implémente un attribut (objet de classe Command Receiver) et une méthode abstraite execute(), qui appelle la fonction handleCommand() de l’objet Receiver.</w:t>
-      </w:r>
-    </w:p>
-    <w:p>
-      <w:pPr>
-        <w:rPr>
-          <w:lang w:eastAsia="en-US"/>
-        </w:rPr>
-      </w:pPr>
-      <w:r>
-        <w:rPr>
-          <w:lang w:eastAsia="en-US"/>
-        </w:rPr>
-        <w:t xml:space="preserve">Les différentes implémentations (ModeCommand, MoveCommand,…) </w:t>
-      </w:r>
-      <w:bookmarkStart w:id="47" w:name="_GoBack"/>
-      <w:bookmarkEnd w:id="47"/>
-    </w:p>
-    <w:p>
-      <w:pPr>
-        <w:rPr>
-          <w:lang w:eastAsia="en-US"/>
-        </w:rPr>
-      </w:pPr>
-      <w:r>
-        <w:rPr>
-          <w:lang w:eastAsia="en-US"/>
-        </w:rPr>
-        <w:t>Engine. C'est le coeur du moteur. Elle stocke les commandes dans une instance de CommandSet. Lorsqu'une nouvelle époque démarre, ie lorsqu'on a appelé la méthode update() après un temps suffisant, le principal travail du moteur est de transmettre les commandes à une instance de Ruler. C'est cette classe qui applique les règles du jeu. Plus précisément, et en fonction des commandes ou de règles de mises à jour automatiques, elle construit une liste d'actions. Ces actions transforment l'état courant pour le faire évoluer vers l'état suivant.</w:t>
-      </w:r>
-    </w:p>
-    <w:p>
-      <w:pPr>
-        <w:rPr>
-          <w:lang w:eastAsia="en-US"/>
-        </w:rPr>
-      </w:pPr>
-      <w:r>
-        <w:rPr>
-          <w:lang w:eastAsia="en-US"/>
-        </w:rPr>
-        <w:t>Action. Le rôle de ces classes est de représenter une modification particulière d'un état du jeu. Notons bien que ce ne sont pas les règles du jeu : chaque instance de ces classes applique la modification qu'elle contient, sans se demander si cela a un sens.</w:t>
-      </w:r>
+        <w:t>I</w:t>
+      </w:r>
+      <w:r>
+        <w:rPr>
+          <w:lang w:eastAsia="en-US"/>
+        </w:rPr>
+        <w:t xml:space="preserve">nterface de commande suivant le Pattern Command. Elle implémente un attribut (objet de classe Command </w:t>
+      </w:r>
+      <w:proofErr w:type="spellStart"/>
+      <w:r>
+        <w:rPr>
+          <w:lang w:eastAsia="en-US"/>
+        </w:rPr>
+        <w:t>Receiver</w:t>
+      </w:r>
+      <w:proofErr w:type="spellEnd"/>
+      <w:r>
+        <w:rPr>
+          <w:lang w:eastAsia="en-US"/>
+        </w:rPr>
+        <w:t>)</w:t>
+      </w:r>
+      <w:r>
+        <w:rPr>
+          <w:lang w:eastAsia="en-US"/>
+        </w:rPr>
+        <w:t xml:space="preserve">, un attribut </w:t>
+      </w:r>
+      <w:proofErr w:type="spellStart"/>
+      <w:r>
+        <w:rPr>
+          <w:lang w:eastAsia="en-US"/>
+        </w:rPr>
+        <w:t>CommandType</w:t>
+      </w:r>
+      <w:proofErr w:type="spellEnd"/>
+      <w:r>
+        <w:rPr>
+          <w:lang w:eastAsia="en-US"/>
+        </w:rPr>
+        <w:t xml:space="preserve"> (</w:t>
+      </w:r>
+      <w:proofErr w:type="spellStart"/>
+      <w:r>
+        <w:rPr>
+          <w:lang w:eastAsia="en-US"/>
+        </w:rPr>
+        <w:t>enum</w:t>
+      </w:r>
+      <w:proofErr w:type="spellEnd"/>
+      <w:r>
+        <w:rPr>
+          <w:lang w:eastAsia="en-US"/>
+        </w:rPr>
+        <w:t>)</w:t>
+      </w:r>
+      <w:r>
+        <w:rPr>
+          <w:lang w:eastAsia="en-US"/>
+        </w:rPr>
+        <w:t xml:space="preserve"> et une méthode abstraite </w:t>
+      </w:r>
+      <w:proofErr w:type="spellStart"/>
+      <w:proofErr w:type="gramStart"/>
+      <w:r>
+        <w:rPr>
+          <w:lang w:eastAsia="en-US"/>
+        </w:rPr>
+        <w:t>execute</w:t>
+      </w:r>
+      <w:proofErr w:type="spellEnd"/>
+      <w:r>
+        <w:rPr>
+          <w:lang w:eastAsia="en-US"/>
+        </w:rPr>
+        <w:t>(</w:t>
+      </w:r>
+      <w:proofErr w:type="gramEnd"/>
+      <w:r>
+        <w:rPr>
+          <w:lang w:eastAsia="en-US"/>
+        </w:rPr>
+        <w:t xml:space="preserve">), qui appelle la fonction </w:t>
+      </w:r>
+      <w:proofErr w:type="spellStart"/>
+      <w:r>
+        <w:rPr>
+          <w:lang w:eastAsia="en-US"/>
+        </w:rPr>
+        <w:t>handleCommand</w:t>
+      </w:r>
+      <w:proofErr w:type="spellEnd"/>
+      <w:r>
+        <w:rPr>
+          <w:lang w:eastAsia="en-US"/>
+        </w:rPr>
+        <w:t>(</w:t>
+      </w:r>
+      <w:r>
+        <w:rPr>
+          <w:lang w:eastAsia="en-US"/>
+        </w:rPr>
+        <w:t>Command*</w:t>
+      </w:r>
+      <w:r>
+        <w:rPr>
+          <w:lang w:eastAsia="en-US"/>
+        </w:rPr>
+        <w:t xml:space="preserve">) de l’objet </w:t>
+      </w:r>
+      <w:proofErr w:type="spellStart"/>
+      <w:r>
+        <w:rPr>
+          <w:lang w:eastAsia="en-US"/>
+        </w:rPr>
+        <w:t>Receiver</w:t>
+      </w:r>
+      <w:proofErr w:type="spellEnd"/>
+      <w:r>
+        <w:rPr>
+          <w:lang w:eastAsia="en-US"/>
+        </w:rPr>
+        <w:t>.</w:t>
+      </w:r>
+    </w:p>
+    <w:p>
+      <w:pPr>
+        <w:rPr>
+          <w:lang w:eastAsia="en-US"/>
+        </w:rPr>
+      </w:pPr>
+      <w:r>
+        <w:rPr>
+          <w:lang w:eastAsia="en-US"/>
+        </w:rPr>
+        <w:t>Les différentes implémentations (</w:t>
+      </w:r>
+      <w:proofErr w:type="spellStart"/>
+      <w:r>
+        <w:rPr>
+          <w:lang w:eastAsia="en-US"/>
+        </w:rPr>
+        <w:t>ModeCommand</w:t>
+      </w:r>
+      <w:proofErr w:type="spellEnd"/>
+      <w:r>
+        <w:rPr>
+          <w:lang w:eastAsia="en-US"/>
+        </w:rPr>
+        <w:t xml:space="preserve">, </w:t>
+      </w:r>
+      <w:proofErr w:type="spellStart"/>
+      <w:proofErr w:type="gramStart"/>
+      <w:r>
+        <w:rPr>
+          <w:lang w:eastAsia="en-US"/>
+        </w:rPr>
+        <w:t>MoveCommand</w:t>
+      </w:r>
+      <w:proofErr w:type="spellEnd"/>
+      <w:r>
+        <w:rPr>
+          <w:lang w:eastAsia="en-US"/>
+        </w:rPr>
+        <w:t>,…</w:t>
+      </w:r>
+      <w:proofErr w:type="gramEnd"/>
+      <w:r>
+        <w:rPr>
+          <w:lang w:eastAsia="en-US"/>
+        </w:rPr>
+        <w:t xml:space="preserve">) </w:t>
+      </w:r>
+      <w:r>
+        <w:rPr>
+          <w:lang w:eastAsia="en-US"/>
+        </w:rPr>
+        <w:t xml:space="preserve">sont les différents types de commandes, avec leurs attributs associées. </w:t>
+      </w:r>
+    </w:p>
+    <w:p>
+      <w:pPr>
+        <w:pStyle w:val="Citation"/>
+        <w:rPr>
+          <w:lang w:eastAsia="en-US"/>
+        </w:rPr>
+      </w:pPr>
+      <w:r>
+        <w:rPr>
+          <w:lang w:eastAsia="en-US"/>
+        </w:rPr>
+        <w:t xml:space="preserve">Exemples : </w:t>
+      </w:r>
+    </w:p>
+    <w:p>
+      <w:pPr>
+        <w:rPr>
+          <w:lang w:eastAsia="en-US"/>
+        </w:rPr>
+      </w:pPr>
+      <w:proofErr w:type="spellStart"/>
+      <w:r>
+        <w:rPr>
+          <w:lang w:eastAsia="en-US"/>
+        </w:rPr>
+        <w:t>MoveCommand</w:t>
+      </w:r>
+      <w:proofErr w:type="spellEnd"/>
+      <w:r>
+        <w:rPr>
+          <w:lang w:eastAsia="en-US"/>
+        </w:rPr>
+        <w:t> : position X, position Y, UID (identifiant de l’objet se déplaçant), direction</w:t>
+      </w:r>
+    </w:p>
+    <w:p>
+      <w:pPr>
+        <w:rPr>
+          <w:lang w:eastAsia="en-US"/>
+        </w:rPr>
+      </w:pPr>
+      <w:proofErr w:type="spellStart"/>
+      <w:r>
+        <w:rPr>
+          <w:lang w:eastAsia="en-US"/>
+        </w:rPr>
+        <w:t>ModeCommand</w:t>
+      </w:r>
+      <w:proofErr w:type="spellEnd"/>
+      <w:r>
+        <w:rPr>
+          <w:lang w:eastAsia="en-US"/>
+        </w:rPr>
+        <w:t xml:space="preserve"> : type de mode </w:t>
+      </w:r>
+      <w:r>
+        <w:rPr>
+          <w:lang w:eastAsia="en-US"/>
+        </w:rPr>
+        <w:t>(editor</w:t>
+      </w:r>
+      <w:r>
+        <w:rPr>
+          <w:lang w:eastAsia="en-US"/>
+        </w:rPr>
+        <w:t xml:space="preserve"> / </w:t>
+      </w:r>
+      <w:proofErr w:type="spellStart"/>
+      <w:r>
+        <w:rPr>
+          <w:lang w:eastAsia="en-US"/>
+        </w:rPr>
+        <w:t>game</w:t>
+      </w:r>
+      <w:proofErr w:type="spellEnd"/>
+      <w:r>
+        <w:rPr>
+          <w:lang w:eastAsia="en-US"/>
+        </w:rPr>
+        <w:t xml:space="preserve">) </w:t>
+      </w:r>
+    </w:p>
+    <w:p>
+      <w:pPr>
+        <w:rPr>
+          <w:rStyle w:val="lev"/>
+        </w:rPr>
+      </w:pPr>
+      <w:r>
+        <w:rPr>
+          <w:rStyle w:val="lev"/>
+        </w:rPr>
+        <w:lastRenderedPageBreak/>
+        <w:t xml:space="preserve">Classe Command </w:t>
+      </w:r>
+      <w:proofErr w:type="spellStart"/>
+      <w:r>
+        <w:rPr>
+          <w:rStyle w:val="lev"/>
+        </w:rPr>
+        <w:t>Receiver</w:t>
+      </w:r>
+      <w:proofErr w:type="spellEnd"/>
+      <w:r>
+        <w:rPr>
+          <w:rStyle w:val="lev"/>
+        </w:rPr>
+        <w:t> :</w:t>
+      </w:r>
+    </w:p>
+    <w:p>
+      <w:pPr>
+        <w:rPr>
+          <w:lang w:eastAsia="en-US"/>
+        </w:rPr>
+      </w:pPr>
+      <w:r>
+        <w:rPr>
+          <w:lang w:eastAsia="en-US"/>
+        </w:rPr>
+        <w:t xml:space="preserve">Interface de receveur </w:t>
+      </w:r>
+      <w:r>
+        <w:rPr>
+          <w:lang w:eastAsia="en-US"/>
+        </w:rPr>
+        <w:t xml:space="preserve">suivant le Pattern Command. Elle implémente une méthode abstraite </w:t>
+      </w:r>
+      <w:proofErr w:type="spellStart"/>
+      <w:r>
+        <w:rPr>
+          <w:lang w:eastAsia="en-US"/>
+        </w:rPr>
+        <w:t>handleCommand</w:t>
+      </w:r>
+      <w:proofErr w:type="spellEnd"/>
+      <w:r>
+        <w:rPr>
+          <w:lang w:eastAsia="en-US"/>
+        </w:rPr>
+        <w:t>(Command*) qui est appelé pour le traitement des commandes.</w:t>
+      </w:r>
+    </w:p>
+    <w:p>
+      <w:pPr>
+        <w:rPr>
+          <w:rStyle w:val="lev"/>
+        </w:rPr>
+      </w:pPr>
+      <w:r>
+        <w:rPr>
+          <w:rStyle w:val="lev"/>
+        </w:rPr>
+        <w:t>Classe Engine :</w:t>
+      </w:r>
+    </w:p>
+    <w:p>
+      <w:pPr>
+        <w:rPr>
+          <w:rStyle w:val="Emphaseple"/>
+        </w:rPr>
+      </w:pPr>
+      <w:r>
+        <w:rPr>
+          <w:lang w:eastAsia="en-US"/>
+        </w:rPr>
+        <w:t xml:space="preserve">Classe </w:t>
+      </w:r>
+      <w:r>
+        <w:rPr>
+          <w:lang w:eastAsia="en-US"/>
+        </w:rPr>
+        <w:t xml:space="preserve">au </w:t>
+      </w:r>
+      <w:proofErr w:type="spellStart"/>
+      <w:r>
+        <w:rPr>
+          <w:lang w:eastAsia="en-US"/>
+        </w:rPr>
+        <w:t>coeur</w:t>
+      </w:r>
+      <w:proofErr w:type="spellEnd"/>
+      <w:r>
+        <w:rPr>
+          <w:lang w:eastAsia="en-US"/>
+        </w:rPr>
+        <w:t xml:space="preserve"> du moteur du jeu. Son rôle est de stocker les commandes dans la </w:t>
+      </w:r>
+      <w:proofErr w:type="spellStart"/>
+      <w:r>
+        <w:rPr>
+          <w:lang w:eastAsia="en-US"/>
+        </w:rPr>
+        <w:t>CommandList</w:t>
+      </w:r>
+      <w:proofErr w:type="spellEnd"/>
+      <w:r>
+        <w:rPr>
+          <w:lang w:eastAsia="en-US"/>
+        </w:rPr>
+        <w:t xml:space="preserve"> </w:t>
+      </w:r>
+      <w:r>
+        <w:rPr>
+          <w:lang w:eastAsia="en-US"/>
+        </w:rPr>
+        <w:t>qui seront exécutées lorsqu’une mise à jour de l’état sera lancée (</w:t>
+      </w:r>
+      <w:proofErr w:type="spellStart"/>
+      <w:r>
+        <w:rPr>
+          <w:lang w:eastAsia="en-US"/>
+        </w:rPr>
+        <w:t>ie</w:t>
+      </w:r>
+      <w:proofErr w:type="spellEnd"/>
+      <w:r>
+        <w:rPr>
+          <w:lang w:eastAsia="en-US"/>
+        </w:rPr>
+        <w:t xml:space="preserve"> quand </w:t>
+      </w:r>
+      <w:proofErr w:type="gramStart"/>
+      <w:r>
+        <w:rPr>
+          <w:lang w:eastAsia="en-US"/>
+        </w:rPr>
+        <w:t>update(</w:t>
+      </w:r>
+      <w:proofErr w:type="gramEnd"/>
+      <w:r>
+        <w:rPr>
+          <w:lang w:eastAsia="en-US"/>
+        </w:rPr>
+        <w:t>) sera appelé à un rythme régulier).</w:t>
+      </w:r>
+      <w:r>
+        <w:rPr>
+          <w:lang w:eastAsia="en-US"/>
+        </w:rPr>
+        <w:t xml:space="preserve"> </w:t>
+      </w:r>
+      <w:r>
+        <w:rPr>
+          <w:rStyle w:val="Emphaseple"/>
+        </w:rPr>
+        <w:t xml:space="preserve">Ce fonctionnement est </w:t>
+      </w:r>
+      <w:r>
+        <w:rPr>
+          <w:rStyle w:val="Emphaseple"/>
+        </w:rPr>
+        <w:t xml:space="preserve">encore </w:t>
+      </w:r>
+      <w:r>
+        <w:rPr>
+          <w:rStyle w:val="Emphaseple"/>
+        </w:rPr>
+        <w:t xml:space="preserve">non implémenté dans cette première version : pour l’instant lorsque le </w:t>
+      </w:r>
+      <w:r>
+        <w:rPr>
+          <w:rStyle w:val="Emphaseple"/>
+        </w:rPr>
+        <w:t>moteur reçoit une commande, il l</w:t>
+      </w:r>
+      <w:r>
+        <w:rPr>
+          <w:rStyle w:val="Emphaseple"/>
+        </w:rPr>
+        <w:t>’exécute aussitôt.</w:t>
+      </w:r>
+    </w:p>
+    <w:p>
+      <w:pPr>
+        <w:rPr>
+          <w:lang w:eastAsia="en-US"/>
+        </w:rPr>
+      </w:pPr>
+      <w:r>
+        <w:rPr>
+          <w:lang w:eastAsia="en-US"/>
+        </w:rPr>
+        <w:t xml:space="preserve">Les commandes donnant à des actions en jeu sont envoyées au </w:t>
+      </w:r>
+      <w:proofErr w:type="spellStart"/>
+      <w:r>
+        <w:rPr>
+          <w:lang w:eastAsia="en-US"/>
+        </w:rPr>
+        <w:t>Ruler</w:t>
+      </w:r>
+      <w:proofErr w:type="spellEnd"/>
+      <w:r>
+        <w:rPr>
+          <w:lang w:eastAsia="en-US"/>
+        </w:rPr>
+        <w:t xml:space="preserve"> pour traitement, tandis que les autres peuvent donner lieu à </w:t>
+      </w:r>
+      <w:r>
+        <w:rPr>
+          <w:lang w:eastAsia="en-US"/>
+        </w:rPr>
+        <w:t>des actions directes</w:t>
+      </w:r>
+      <w:r>
+        <w:rPr>
+          <w:lang w:eastAsia="en-US"/>
+        </w:rPr>
+        <w:t xml:space="preserve"> dans le moteur (ex. pause, quitter, </w:t>
+      </w:r>
+      <w:r>
+        <w:rPr>
+          <w:lang w:eastAsia="en-US"/>
+        </w:rPr>
+        <w:t>chargement…</w:t>
+      </w:r>
+      <w:r>
+        <w:rPr>
+          <w:lang w:eastAsia="en-US"/>
+        </w:rPr>
+        <w:t>)</w:t>
+      </w:r>
+      <w:r>
+        <w:rPr>
+          <w:lang w:eastAsia="en-US"/>
+        </w:rPr>
+        <w:t xml:space="preserve"> et ne sont pas soumises aux règles du jeu.</w:t>
+      </w:r>
+    </w:p>
+    <w:p>
+      <w:pPr>
+        <w:rPr>
+          <w:rStyle w:val="lev"/>
+        </w:rPr>
+      </w:pPr>
+      <w:r>
+        <w:rPr>
+          <w:rStyle w:val="lev"/>
+        </w:rPr>
+        <w:t xml:space="preserve">Classe </w:t>
+      </w:r>
+      <w:proofErr w:type="spellStart"/>
+      <w:r>
+        <w:rPr>
+          <w:rStyle w:val="lev"/>
+        </w:rPr>
+        <w:t>Ruler</w:t>
+      </w:r>
+      <w:proofErr w:type="spellEnd"/>
+      <w:r>
+        <w:rPr>
+          <w:rStyle w:val="lev"/>
+        </w:rPr>
+        <w:t> :</w:t>
+      </w:r>
+    </w:p>
+    <w:p>
+      <w:pPr>
+        <w:rPr>
+          <w:lang w:eastAsia="en-US"/>
+        </w:rPr>
+      </w:pPr>
+      <w:r>
+        <w:rPr>
+          <w:lang w:eastAsia="en-US"/>
+        </w:rPr>
+        <w:t xml:space="preserve">Cette classe vérifie les commandes qu’elle reçoit et en réalise un </w:t>
+      </w:r>
+      <w:proofErr w:type="spellStart"/>
+      <w:r>
+        <w:rPr>
+          <w:lang w:eastAsia="en-US"/>
+        </w:rPr>
+        <w:t>dynamic</w:t>
+      </w:r>
+      <w:proofErr w:type="spellEnd"/>
+      <w:r>
+        <w:rPr>
+          <w:lang w:eastAsia="en-US"/>
+        </w:rPr>
+        <w:t xml:space="preserve"> </w:t>
+      </w:r>
+      <w:proofErr w:type="spellStart"/>
+      <w:r>
+        <w:rPr>
+          <w:lang w:eastAsia="en-US"/>
+        </w:rPr>
+        <w:t>cast</w:t>
+      </w:r>
+      <w:proofErr w:type="spellEnd"/>
+      <w:r>
+        <w:rPr>
+          <w:lang w:eastAsia="en-US"/>
+        </w:rPr>
+        <w:t xml:space="preserve"> </w:t>
+      </w:r>
+      <w:r>
+        <w:rPr>
+          <w:lang w:eastAsia="en-US"/>
+        </w:rPr>
+        <w:t>en fonction de leur type. Elle vérifie alors la faisabilité de la commande, et le cas échéant crée une Action qui sera appliqué sur l’état pour le modifier.</w:t>
+      </w:r>
+      <w:r>
+        <w:rPr>
+          <w:lang w:eastAsia="en-US"/>
+        </w:rPr>
+        <w:t xml:space="preserve"> C’est également elle qui gère les commandes autonomes.</w:t>
+      </w:r>
+    </w:p>
+    <w:p>
+      <w:pPr>
+        <w:rPr>
+          <w:rStyle w:val="lev"/>
+        </w:rPr>
+      </w:pPr>
+      <w:r>
+        <w:rPr>
+          <w:rStyle w:val="lev"/>
+        </w:rPr>
+        <w:t>Classe Action :</w:t>
+      </w:r>
+    </w:p>
+    <w:p>
+      <w:pPr>
+        <w:rPr>
+          <w:lang w:eastAsia="en-US"/>
+        </w:rPr>
+      </w:pPr>
+      <w:r>
+        <w:rPr>
+          <w:lang w:eastAsia="en-US"/>
+        </w:rPr>
+        <w:t>Ce</w:t>
+      </w:r>
+      <w:r>
+        <w:rPr>
+          <w:lang w:eastAsia="en-US"/>
+        </w:rPr>
+        <w:t>tte interface</w:t>
+      </w:r>
+      <w:r>
+        <w:rPr>
+          <w:lang w:eastAsia="en-US"/>
+        </w:rPr>
+        <w:t xml:space="preserve"> représente </w:t>
+      </w:r>
+      <w:r>
+        <w:rPr>
+          <w:lang w:eastAsia="en-US"/>
+        </w:rPr>
+        <w:t>une action validée</w:t>
+      </w:r>
+      <w:r>
+        <w:rPr>
+          <w:lang w:eastAsia="en-US"/>
+        </w:rPr>
+        <w:t xml:space="preserve"> par l</w:t>
+      </w:r>
+      <w:r>
+        <w:rPr>
+          <w:lang w:eastAsia="en-US"/>
+        </w:rPr>
+        <w:t xml:space="preserve">e </w:t>
+      </w:r>
+      <w:proofErr w:type="spellStart"/>
+      <w:r>
+        <w:rPr>
+          <w:lang w:eastAsia="en-US"/>
+        </w:rPr>
+        <w:t>Ruler</w:t>
+      </w:r>
+      <w:proofErr w:type="spellEnd"/>
+      <w:r>
+        <w:rPr>
+          <w:lang w:eastAsia="en-US"/>
+        </w:rPr>
+        <w:t xml:space="preserve">, issues </w:t>
+      </w:r>
+      <w:r>
+        <w:rPr>
+          <w:lang w:eastAsia="en-US"/>
+        </w:rPr>
+        <w:t>d’une commande</w:t>
+      </w:r>
+      <w:r>
+        <w:rPr>
+          <w:lang w:eastAsia="en-US"/>
+        </w:rPr>
+        <w:t xml:space="preserve"> externe ou de changements autonomes.</w:t>
+      </w:r>
+    </w:p>
+    <w:p>
+      <w:pPr>
+        <w:pStyle w:val="Citation"/>
+        <w:rPr>
+          <w:lang w:eastAsia="en-US"/>
+        </w:rPr>
+      </w:pPr>
+      <w:r>
+        <w:rPr>
+          <w:lang w:eastAsia="en-US"/>
+        </w:rPr>
+        <w:t>Exemple :</w:t>
+      </w:r>
+    </w:p>
+    <w:p>
+      <w:pPr>
+        <w:rPr>
+          <w:lang w:eastAsia="en-US"/>
+        </w:rPr>
+      </w:pPr>
+      <w:proofErr w:type="spellStart"/>
+      <w:r>
+        <w:rPr>
+          <w:lang w:eastAsia="en-US"/>
+        </w:rPr>
+        <w:t>MoveAction</w:t>
+      </w:r>
+      <w:proofErr w:type="spellEnd"/>
+      <w:r>
+        <w:rPr>
+          <w:lang w:eastAsia="en-US"/>
+        </w:rPr>
+        <w:t xml:space="preserve"> : </w:t>
+      </w:r>
+      <w:r>
+        <w:rPr>
+          <w:lang w:eastAsia="en-US"/>
+        </w:rPr>
+        <w:t>position X, position Y, UID (identifiant de l’objet se déplaçant), direction</w:t>
+      </w:r>
+    </w:p>
+    <w:p>
+      <w:pPr>
+        <w:rPr>
+          <w:lang w:eastAsia="en-US"/>
+        </w:rPr>
+      </w:pPr>
     </w:p>
     <w:p>
       <w:pPr>
         <w:pStyle w:val="Titre2"/>
       </w:pPr>
       <w:bookmarkStart w:id="48" w:name="_Toc433834532"/>
-      <w:bookmarkStart w:id="49" w:name="_Toc433834620"/>
+      <w:bookmarkStart w:id="49" w:name="_Toc435110327"/>
       <w:r>
         <w:t>Conception logiciel : extension pour l’IA</w:t>
       </w:r>
@@ -8033,7 +9830,7 @@
         <w:pStyle w:val="Titre2"/>
       </w:pPr>
       <w:bookmarkStart w:id="50" w:name="_Toc433834533"/>
-      <w:bookmarkStart w:id="51" w:name="_Toc433834621"/>
+      <w:bookmarkStart w:id="51" w:name="_Toc435110328"/>
       <w:r>
         <w:t>Conception logiciel : extension pour la parallélisation</w:t>
       </w:r>
@@ -8051,7 +9848,7 @@
       <w:pPr>
         <w:pStyle w:val="Titre1"/>
       </w:pPr>
-      <w:bookmarkStart w:id="52" w:name="_Toc433834622"/>
+      <w:bookmarkStart w:id="52" w:name="_Toc435110329"/>
       <w:r>
         <w:t>Intelligence Artificielle</w:t>
       </w:r>
@@ -8069,7 +9866,7 @@
         <w:pStyle w:val="Titre2"/>
       </w:pPr>
       <w:bookmarkStart w:id="53" w:name="_Toc433834534"/>
-      <w:bookmarkStart w:id="54" w:name="_Toc433834623"/>
+      <w:bookmarkStart w:id="54" w:name="_Toc435110330"/>
       <w:r>
         <w:t>Stratégies</w:t>
       </w:r>
@@ -8081,7 +9878,7 @@
         <w:pStyle w:val="Titre3"/>
       </w:pPr>
       <w:bookmarkStart w:id="55" w:name="_Toc433834535"/>
-      <w:bookmarkStart w:id="56" w:name="_Toc433834624"/>
+      <w:bookmarkStart w:id="56" w:name="_Toc435110331"/>
       <w:r>
         <w:t>Intelligence minimale</w:t>
       </w:r>
@@ -8093,7 +9890,7 @@
         <w:pStyle w:val="Titre3"/>
       </w:pPr>
       <w:bookmarkStart w:id="57" w:name="_Toc433834536"/>
-      <w:bookmarkStart w:id="58" w:name="_Toc433834625"/>
+      <w:bookmarkStart w:id="58" w:name="_Toc435110332"/>
       <w:r>
         <w:t>Intelligence basée sur des heuristiques</w:t>
       </w:r>
@@ -8105,8 +9902,9 @@
         <w:pStyle w:val="Titre3"/>
       </w:pPr>
       <w:bookmarkStart w:id="59" w:name="_Toc433834537"/>
-      <w:bookmarkStart w:id="60" w:name="_Toc433834626"/>
-      <w:r>
+      <w:bookmarkStart w:id="60" w:name="_Toc435110333"/>
+      <w:r>
+        <w:lastRenderedPageBreak/>
         <w:t>Intelligence basée sur les arbres de recherche</w:t>
       </w:r>
       <w:bookmarkEnd w:id="59"/>
@@ -8117,9 +9915,8 @@
         <w:pStyle w:val="Titre2"/>
       </w:pPr>
       <w:bookmarkStart w:id="61" w:name="_Toc433834538"/>
-      <w:bookmarkStart w:id="62" w:name="_Toc433834627"/>
-      <w:r>
-        <w:lastRenderedPageBreak/>
+      <w:bookmarkStart w:id="62" w:name="_Toc435110334"/>
+      <w:r>
         <w:t>Conception logiciel</w:t>
       </w:r>
       <w:bookmarkEnd w:id="61"/>
@@ -8130,7 +9927,7 @@
         <w:pStyle w:val="Titre2"/>
       </w:pPr>
       <w:bookmarkStart w:id="63" w:name="_Toc433834539"/>
-      <w:bookmarkStart w:id="64" w:name="_Toc433834628"/>
+      <w:bookmarkStart w:id="64" w:name="_Toc435110335"/>
       <w:r>
         <w:t>Conception logiciel : extension pour l’IA composée</w:t>
       </w:r>
@@ -8142,7 +9939,7 @@
         <w:pStyle w:val="Titre2"/>
       </w:pPr>
       <w:bookmarkStart w:id="65" w:name="_Toc433834540"/>
-      <w:bookmarkStart w:id="66" w:name="_Toc433834629"/>
+      <w:bookmarkStart w:id="66" w:name="_Toc435110336"/>
       <w:r>
         <w:t>Conception logiciel : extension pour IA avancée</w:t>
       </w:r>
@@ -8154,7 +9951,7 @@
         <w:pStyle w:val="Titre2"/>
       </w:pPr>
       <w:bookmarkStart w:id="67" w:name="_Toc433834541"/>
-      <w:bookmarkStart w:id="68" w:name="_Toc433834630"/>
+      <w:bookmarkStart w:id="68" w:name="_Toc435110337"/>
       <w:r>
         <w:t>Conception logiciel : extension pour la parallélisation</w:t>
       </w:r>
@@ -8172,7 +9969,7 @@
       <w:pPr>
         <w:pStyle w:val="Titre1"/>
       </w:pPr>
-      <w:bookmarkStart w:id="69" w:name="_Toc433834631"/>
+      <w:bookmarkStart w:id="69" w:name="_Toc435110338"/>
       <w:r>
         <w:t>Modularisation</w:t>
       </w:r>
@@ -8190,7 +9987,7 @@
         <w:pStyle w:val="Titre2"/>
       </w:pPr>
       <w:bookmarkStart w:id="70" w:name="_Toc433834542"/>
-      <w:bookmarkStart w:id="71" w:name="_Toc433834632"/>
+      <w:bookmarkStart w:id="71" w:name="_Toc435110339"/>
       <w:r>
         <w:t>Organisation des modules</w:t>
       </w:r>
@@ -8199,48 +9996,577 @@
     </w:p>
     <w:p>
       <w:pPr>
+        <w:rPr>
+          <w:lang w:eastAsia="en-US"/>
+        </w:rPr>
+      </w:pPr>
+    </w:p>
+    <w:p>
+      <w:pPr>
         <w:pStyle w:val="Titre3"/>
       </w:pPr>
-      <w:bookmarkStart w:id="72" w:name="_Toc433834543"/>
-      <w:bookmarkStart w:id="73" w:name="_Toc433834633"/>
+      <w:proofErr w:type="spellStart"/>
+      <w:r>
+        <w:t>Logger</w:t>
+      </w:r>
+      <w:proofErr w:type="spellEnd"/>
+    </w:p>
+    <w:p>
+      <w:pPr>
+        <w:ind w:firstLine="708"/>
+        <w:rPr>
+          <w:lang w:eastAsia="en-US"/>
+        </w:rPr>
+      </w:pPr>
+      <w:r>
+        <w:rPr>
+          <w:lang w:eastAsia="en-US"/>
+        </w:rPr>
+        <w:t>Afin d’avoir un débogage plus efficace et une meilleure traçabilité des bugs et exécutions, le logiciel</w:t>
+      </w:r>
+      <w:r>
+        <w:rPr>
+          <w:lang w:eastAsia="en-US"/>
+        </w:rPr>
+        <w:t xml:space="preserve"> implémente la </w:t>
+      </w:r>
+      <w:r>
+        <w:rPr>
+          <w:lang w:eastAsia="en-US"/>
+        </w:rPr>
+        <w:t>Library</w:t>
+      </w:r>
+      <w:r>
+        <w:rPr>
+          <w:lang w:eastAsia="en-US"/>
+        </w:rPr>
+        <w:t xml:space="preserve"> </w:t>
+      </w:r>
+      <w:proofErr w:type="spellStart"/>
+      <w:r>
+        <w:rPr>
+          <w:lang w:eastAsia="en-US"/>
+        </w:rPr>
+        <w:t>EasyLogging</w:t>
+      </w:r>
+      <w:proofErr w:type="spellEnd"/>
+      <w:r>
+        <w:rPr>
+          <w:lang w:eastAsia="en-US"/>
+        </w:rPr>
+        <w:t>++, qui met à dispositions des macros permettant d’afficher dans la console et simultanément d’enregistrer dans le fichier global.log (même dossier que l’exécutable).</w:t>
+      </w:r>
+    </w:p>
+    <w:p>
+      <w:pPr>
+        <w:pStyle w:val="Titre3"/>
+      </w:pPr>
+      <w:r>
+        <w:t xml:space="preserve">Amorceur du logiciel </w:t>
+      </w:r>
+    </w:p>
+    <w:p>
+      <w:pPr>
+        <w:ind w:firstLine="708"/>
+        <w:rPr>
+          <w:lang w:eastAsia="en-US"/>
+        </w:rPr>
+      </w:pPr>
+      <w:r>
+        <w:rPr>
+          <w:lang w:eastAsia="en-US"/>
+        </w:rPr>
+        <w:t>Afin d’obtenir une organisation robuste et efficace, une classe d’amorce Bootstrap a été conçue.</w:t>
+      </w:r>
+      <w:r>
+        <w:rPr>
+          <w:lang w:eastAsia="en-US"/>
+        </w:rPr>
+        <w:t xml:space="preserve"> </w:t>
+      </w:r>
+      <w:r>
+        <w:rPr>
+          <w:lang w:eastAsia="en-US"/>
+        </w:rPr>
+        <w:t xml:space="preserve">Lors de l’exécution du </w:t>
+      </w:r>
+      <w:proofErr w:type="gramStart"/>
+      <w:r>
+        <w:rPr>
+          <w:lang w:eastAsia="en-US"/>
+        </w:rPr>
+        <w:t>main(</w:t>
+      </w:r>
+      <w:proofErr w:type="gramEnd"/>
+      <w:r>
+        <w:rPr>
+          <w:lang w:eastAsia="en-US"/>
+        </w:rPr>
+        <w:t xml:space="preserve">), celle-ci </w:t>
+      </w:r>
+      <w:r>
+        <w:rPr>
+          <w:lang w:eastAsia="en-US"/>
+        </w:rPr>
+        <w:t xml:space="preserve">instancie le Bootstrap, l’initialise avec la fonction </w:t>
+      </w:r>
+      <w:proofErr w:type="spellStart"/>
+      <w:r>
+        <w:rPr>
+          <w:lang w:eastAsia="en-US"/>
+        </w:rPr>
+        <w:t>start</w:t>
+      </w:r>
+      <w:proofErr w:type="spellEnd"/>
+      <w:r>
+        <w:rPr>
+          <w:lang w:eastAsia="en-US"/>
+        </w:rPr>
+        <w:t xml:space="preserve">() puis la lance avec </w:t>
+      </w:r>
+      <w:proofErr w:type="spellStart"/>
+      <w:r>
+        <w:rPr>
+          <w:lang w:eastAsia="en-US"/>
+        </w:rPr>
+        <w:t>run</w:t>
+      </w:r>
+      <w:proofErr w:type="spellEnd"/>
+      <w:r>
+        <w:rPr>
+          <w:lang w:eastAsia="en-US"/>
+        </w:rPr>
+        <w:t>().</w:t>
+      </w:r>
+    </w:p>
+    <w:p>
+      <w:pPr>
+        <w:ind w:firstLine="708"/>
+        <w:rPr>
+          <w:lang w:eastAsia="en-US"/>
+        </w:rPr>
+      </w:pPr>
+      <w:r>
+        <w:rPr>
+          <w:lang w:eastAsia="en-US"/>
+        </w:rPr>
+        <w:t xml:space="preserve">Cette fonction </w:t>
+      </w:r>
+      <w:proofErr w:type="spellStart"/>
+      <w:proofErr w:type="gramStart"/>
+      <w:r>
+        <w:rPr>
+          <w:lang w:eastAsia="en-US"/>
+        </w:rPr>
+        <w:t>run</w:t>
+      </w:r>
+      <w:proofErr w:type="spellEnd"/>
+      <w:r>
+        <w:rPr>
+          <w:lang w:eastAsia="en-US"/>
+        </w:rPr>
+        <w:t>(</w:t>
+      </w:r>
+      <w:proofErr w:type="gramEnd"/>
+      <w:r>
+        <w:rPr>
+          <w:lang w:eastAsia="en-US"/>
+        </w:rPr>
+        <w:t>) permet de choisir le type de mode à lancer : éditeur</w:t>
+      </w:r>
+      <w:r>
+        <w:rPr>
+          <w:lang w:eastAsia="en-US"/>
+        </w:rPr>
+        <w:t xml:space="preserve"> </w:t>
+      </w:r>
+      <w:r>
+        <w:rPr>
+          <w:lang w:eastAsia="en-US"/>
+        </w:rPr>
+        <w:t>ou jeu, ce qui instancie un objet Game ou Editor selon le choix</w:t>
+      </w:r>
+      <w:r>
+        <w:rPr>
+          <w:lang w:eastAsia="en-US"/>
+        </w:rPr>
+        <w:t xml:space="preserve"> et le lance</w:t>
+      </w:r>
+      <w:r>
+        <w:rPr>
+          <w:lang w:eastAsia="en-US"/>
+        </w:rPr>
+        <w:t>.</w:t>
+      </w:r>
+    </w:p>
+    <w:p>
+      <w:pPr>
+        <w:ind w:firstLine="708"/>
+        <w:rPr>
+          <w:lang w:eastAsia="en-US"/>
+        </w:rPr>
+      </w:pPr>
+      <w:r>
+        <w:rPr>
+          <w:lang w:eastAsia="en-US"/>
+        </w:rPr>
+        <w:t xml:space="preserve">Le </w:t>
+      </w:r>
+      <w:r>
+        <w:rPr>
+          <w:lang w:eastAsia="en-US"/>
+        </w:rPr>
+        <w:t>B</w:t>
+      </w:r>
+      <w:r>
+        <w:rPr>
+          <w:lang w:eastAsia="en-US"/>
+        </w:rPr>
+        <w:t>ootstrap réalise une couche d’abstraction entre les autres classes et par exemple les fichiers de configurations et de ressources</w:t>
+      </w:r>
+      <w:r>
+        <w:rPr>
+          <w:lang w:eastAsia="en-US"/>
+        </w:rPr>
+        <w:t>, c</w:t>
+      </w:r>
+      <w:r>
+        <w:rPr>
+          <w:lang w:eastAsia="en-US"/>
+        </w:rPr>
+        <w:t>eci afin de découpler au maximum toutes les classes du programme. L</w:t>
+      </w:r>
+      <w:r>
+        <w:rPr>
+          <w:lang w:eastAsia="en-US"/>
+        </w:rPr>
+        <w:t>es classes</w:t>
+      </w:r>
+      <w:r>
+        <w:rPr>
+          <w:lang w:eastAsia="en-US"/>
+        </w:rPr>
+        <w:t xml:space="preserve"> ne savent même pas qu’ils manipulent des fichiers et ont directement accès au </w:t>
+      </w:r>
+      <w:r>
+        <w:rPr>
+          <w:lang w:eastAsia="en-US"/>
+        </w:rPr>
+        <w:t>contenu (</w:t>
+      </w:r>
+      <w:proofErr w:type="spellStart"/>
+      <w:r>
+        <w:rPr>
+          <w:lang w:eastAsia="en-US"/>
+        </w:rPr>
+        <w:t>parsé</w:t>
+      </w:r>
+      <w:proofErr w:type="spellEnd"/>
+      <w:r>
+        <w:rPr>
+          <w:lang w:eastAsia="en-US"/>
+        </w:rPr>
+        <w:t xml:space="preserve"> si fichier JSON) ou au lien du fichier ressource : aucune configuration n’est écrite en dur dans le code. </w:t>
+      </w:r>
+      <w:r>
+        <w:rPr>
+          <w:rStyle w:val="Emphaseple"/>
+        </w:rPr>
+        <w:t xml:space="preserve">Sauf pour les </w:t>
+      </w:r>
+      <w:proofErr w:type="spellStart"/>
+      <w:r>
+        <w:rPr>
+          <w:rStyle w:val="Emphaseple"/>
+        </w:rPr>
+        <w:t>sprites</w:t>
+      </w:r>
+      <w:proofErr w:type="spellEnd"/>
+      <w:r>
+        <w:rPr>
+          <w:rStyle w:val="Emphaseple"/>
+        </w:rPr>
+        <w:t xml:space="preserve"> qui n’utilisent pas encore le Bootstrap</w:t>
+      </w:r>
+      <w:r>
+        <w:rPr>
+          <w:rStyle w:val="Emphaseple"/>
+        </w:rPr>
+        <w:t xml:space="preserve"> dans cette version</w:t>
+      </w:r>
+      <w:r>
+        <w:rPr>
+          <w:rStyle w:val="Emphaseple"/>
+        </w:rPr>
+        <w:t>.</w:t>
+      </w:r>
+    </w:p>
+    <w:p>
+      <w:pPr>
+        <w:pStyle w:val="Citation"/>
+        <w:rPr>
+          <w:lang w:eastAsia="en-US"/>
+        </w:rPr>
+      </w:pPr>
+      <w:r>
+        <w:rPr>
+          <w:lang w:eastAsia="en-US"/>
+        </w:rPr>
+        <w:t>Exemple :</w:t>
+      </w:r>
+    </w:p>
+    <w:p>
+      <w:pPr>
+        <w:ind w:left="708"/>
+        <w:rPr>
+          <w:lang w:eastAsia="en-US"/>
+        </w:rPr>
+      </w:pPr>
+      <w:r>
+        <w:rPr>
+          <w:lang w:eastAsia="en-US"/>
+        </w:rPr>
+        <w:t>Game :</w:t>
+      </w:r>
+      <w:r>
+        <w:rPr>
+          <w:lang w:eastAsia="en-US"/>
+        </w:rPr>
+        <w:t xml:space="preserve"> chargement du niveau « test » : appelle de </w:t>
+      </w:r>
+      <w:proofErr w:type="spellStart"/>
+      <w:proofErr w:type="gramStart"/>
+      <w:r>
+        <w:rPr>
+          <w:lang w:eastAsia="en-US"/>
+        </w:rPr>
+        <w:t>bootstrap</w:t>
+      </w:r>
+      <w:proofErr w:type="spellEnd"/>
+      <w:r>
+        <w:rPr>
+          <w:lang w:eastAsia="en-US"/>
+        </w:rPr>
+        <w:t> ::</w:t>
+      </w:r>
+      <w:proofErr w:type="spellStart"/>
+      <w:proofErr w:type="gramEnd"/>
+      <w:r>
+        <w:rPr>
+          <w:lang w:eastAsia="en-US"/>
+        </w:rPr>
+        <w:t>loadLevel</w:t>
+      </w:r>
+      <w:proofErr w:type="spellEnd"/>
+      <w:r>
+        <w:rPr>
+          <w:lang w:eastAsia="en-US"/>
+        </w:rPr>
+        <w:t>(« test »)  =&gt; Bootstrap : chargement depuis le disque de « </w:t>
+      </w:r>
+      <w:proofErr w:type="spellStart"/>
+      <w:r>
+        <w:rPr>
+          <w:lang w:eastAsia="en-US"/>
+        </w:rPr>
+        <w:t>res</w:t>
+      </w:r>
+      <w:proofErr w:type="spellEnd"/>
+      <w:r>
+        <w:rPr>
+          <w:lang w:eastAsia="en-US"/>
+        </w:rPr>
+        <w:t>/</w:t>
+      </w:r>
+      <w:proofErr w:type="spellStart"/>
+      <w:r>
+        <w:rPr>
+          <w:lang w:eastAsia="en-US"/>
+        </w:rPr>
+        <w:t>levels</w:t>
+      </w:r>
+      <w:proofErr w:type="spellEnd"/>
+      <w:r>
+        <w:rPr>
+          <w:lang w:eastAsia="en-US"/>
+        </w:rPr>
+        <w:t>/ »+ «test»+ « .</w:t>
+      </w:r>
+      <w:proofErr w:type="spellStart"/>
+      <w:r>
+        <w:rPr>
+          <w:lang w:eastAsia="en-US"/>
+        </w:rPr>
+        <w:t>json</w:t>
+      </w:r>
+      <w:proofErr w:type="spellEnd"/>
+      <w:r>
+        <w:rPr>
+          <w:lang w:eastAsia="en-US"/>
+        </w:rPr>
+        <w:t> »</w:t>
+      </w:r>
+      <w:r>
+        <w:rPr>
+          <w:lang w:eastAsia="en-US"/>
+        </w:rPr>
+        <w:t xml:space="preserve"> , puis </w:t>
+      </w:r>
+      <w:proofErr w:type="spellStart"/>
+      <w:r>
+        <w:rPr>
+          <w:lang w:eastAsia="en-US"/>
+        </w:rPr>
+        <w:lastRenderedPageBreak/>
+        <w:t>parsing</w:t>
+      </w:r>
+      <w:proofErr w:type="spellEnd"/>
+      <w:r>
+        <w:rPr>
+          <w:lang w:eastAsia="en-US"/>
+        </w:rPr>
+        <w:t xml:space="preserve"> du document JSON chargé</w:t>
+      </w:r>
+      <w:r>
+        <w:rPr>
+          <w:lang w:eastAsia="en-US"/>
+        </w:rPr>
+        <w:t>,</w:t>
+      </w:r>
+      <w:r>
+        <w:rPr>
+          <w:lang w:eastAsia="en-US"/>
+        </w:rPr>
+        <w:t xml:space="preserve"> stockage dans une </w:t>
+      </w:r>
+      <w:proofErr w:type="spellStart"/>
+      <w:r>
+        <w:rPr>
+          <w:lang w:eastAsia="en-US"/>
+        </w:rPr>
+        <w:t>std</w:t>
+      </w:r>
+      <w:proofErr w:type="spellEnd"/>
+      <w:r>
+        <w:rPr>
+          <w:lang w:eastAsia="en-US"/>
+        </w:rPr>
+        <w:t> ::</w:t>
+      </w:r>
+      <w:proofErr w:type="spellStart"/>
+      <w:r>
+        <w:rPr>
+          <w:lang w:eastAsia="en-US"/>
+        </w:rPr>
+        <w:t>map</w:t>
+      </w:r>
+      <w:proofErr w:type="spellEnd"/>
+      <w:r>
+        <w:rPr>
+          <w:lang w:eastAsia="en-US"/>
+        </w:rPr>
+        <w:t xml:space="preserve"> [« test »]</w:t>
+      </w:r>
+      <w:r>
+        <w:rPr>
+          <w:lang w:eastAsia="en-US"/>
+        </w:rPr>
+        <w:t xml:space="preserve"> et </w:t>
+      </w:r>
+      <w:r>
+        <w:rPr>
+          <w:lang w:eastAsia="en-US"/>
+        </w:rPr>
+        <w:t xml:space="preserve">renvoie un </w:t>
+      </w:r>
+      <w:proofErr w:type="spellStart"/>
+      <w:r>
+        <w:rPr>
+          <w:lang w:eastAsia="en-US"/>
+        </w:rPr>
+        <w:t>shared_ptr</w:t>
+      </w:r>
+      <w:proofErr w:type="spellEnd"/>
+      <w:r>
+        <w:rPr>
+          <w:lang w:eastAsia="en-US"/>
+        </w:rPr>
+        <w:t xml:space="preserve"> sur ce membre de la </w:t>
+      </w:r>
+      <w:proofErr w:type="spellStart"/>
+      <w:r>
+        <w:rPr>
+          <w:lang w:eastAsia="en-US"/>
+        </w:rPr>
+        <w:t>map</w:t>
+      </w:r>
+      <w:proofErr w:type="spellEnd"/>
+      <w:r>
+        <w:rPr>
+          <w:lang w:eastAsia="en-US"/>
+        </w:rPr>
+        <w:t xml:space="preserve"> </w:t>
+      </w:r>
+      <w:r>
+        <w:rPr>
+          <w:lang w:eastAsia="en-US"/>
+        </w:rPr>
+        <w:t>.</w:t>
+      </w:r>
+      <w:bookmarkStart w:id="72" w:name="_GoBack"/>
+      <w:bookmarkEnd w:id="72"/>
+    </w:p>
+    <w:p>
+      <w:pPr>
+        <w:rPr>
+          <w:lang w:eastAsia="en-US"/>
+        </w:rPr>
+      </w:pPr>
+    </w:p>
+    <w:p>
+      <w:pPr>
+        <w:pStyle w:val="Titre3"/>
+      </w:pPr>
+      <w:bookmarkStart w:id="73" w:name="_Toc433834543"/>
+      <w:bookmarkStart w:id="74" w:name="_Toc435110340"/>
       <w:r>
         <w:t>Répartition sur différents threads</w:t>
       </w:r>
-      <w:bookmarkEnd w:id="72"/>
       <w:bookmarkEnd w:id="73"/>
+      <w:bookmarkEnd w:id="74"/>
     </w:p>
     <w:p>
       <w:pPr>
         <w:pStyle w:val="Titre3"/>
       </w:pPr>
-      <w:bookmarkStart w:id="74" w:name="_Toc433834544"/>
-      <w:bookmarkStart w:id="75" w:name="_Toc433834634"/>
+      <w:bookmarkStart w:id="75" w:name="_Toc433834544"/>
+      <w:bookmarkStart w:id="76" w:name="_Toc435110341"/>
       <w:r>
         <w:t>Répartition sur différentes machines</w:t>
       </w:r>
-      <w:bookmarkEnd w:id="74"/>
       <w:bookmarkEnd w:id="75"/>
+      <w:bookmarkEnd w:id="76"/>
     </w:p>
     <w:p>
       <w:pPr>
         <w:pStyle w:val="Titre2"/>
       </w:pPr>
-      <w:bookmarkStart w:id="76" w:name="_Toc433834545"/>
-      <w:bookmarkStart w:id="77" w:name="_Toc433834635"/>
-      <w:bookmarkEnd w:id="76"/>
+      <w:bookmarkStart w:id="77" w:name="_Toc433834545"/>
+      <w:bookmarkStart w:id="78" w:name="_Toc435110342"/>
       <w:bookmarkEnd w:id="77"/>
+      <w:bookmarkEnd w:id="78"/>
     </w:p>
     <w:p>
       <w:pPr>
         <w:pStyle w:val="Titre2"/>
       </w:pPr>
-      <w:bookmarkStart w:id="78" w:name="_Toc433834546"/>
-      <w:bookmarkStart w:id="79" w:name="_Toc433834636"/>
+      <w:bookmarkStart w:id="79" w:name="_Toc433834546"/>
+      <w:bookmarkStart w:id="80" w:name="_Toc435110343"/>
       <w:r>
         <w:t>Conception logiciel</w:t>
       </w:r>
-      <w:bookmarkEnd w:id="78"/>
       <w:bookmarkEnd w:id="79"/>
+      <w:bookmarkEnd w:id="80"/>
       <w:r>
         <w:t> </w:t>
       </w:r>
@@ -8249,25 +10575,25 @@
       <w:pPr>
         <w:pStyle w:val="Titre2"/>
       </w:pPr>
-      <w:bookmarkStart w:id="80" w:name="_Toc433834547"/>
-      <w:bookmarkStart w:id="81" w:name="_Toc433834637"/>
+      <w:bookmarkStart w:id="81" w:name="_Toc433834547"/>
+      <w:bookmarkStart w:id="82" w:name="_Toc435110344"/>
       <w:r>
         <w:t>Conception logiciel : extension réseau</w:t>
       </w:r>
-      <w:bookmarkEnd w:id="80"/>
       <w:bookmarkEnd w:id="81"/>
+      <w:bookmarkEnd w:id="82"/>
     </w:p>
     <w:p>
       <w:pPr>
         <w:pStyle w:val="Titre2"/>
       </w:pPr>
-      <w:bookmarkStart w:id="82" w:name="_Toc433834548"/>
-      <w:bookmarkStart w:id="83" w:name="_Toc433834638"/>
+      <w:bookmarkStart w:id="83" w:name="_Toc433834548"/>
+      <w:bookmarkStart w:id="84" w:name="_Toc435110345"/>
       <w:r>
         <w:t>Conception logiciel : client Android</w:t>
       </w:r>
-      <w:bookmarkEnd w:id="82"/>
       <w:bookmarkEnd w:id="83"/>
+      <w:bookmarkEnd w:id="84"/>
     </w:p>
     <w:p>
       <w:pPr>
@@ -8277,8 +10603,8 @@
       </w:pPr>
     </w:p>
     <w:sectPr>
-      <w:headerReference w:type="default" r:id="rId14"/>
-      <w:footerReference w:type="default" r:id="rId15"/>
+      <w:headerReference w:type="default" r:id="rId15"/>
+      <w:footerReference w:type="default" r:id="rId16"/>
       <w:pgSz w:w="11906" w:h="16838"/>
       <w:pgMar w:top="1417" w:right="1417" w:bottom="1417" w:left="1417" w:header="708" w:footer="708" w:gutter="0"/>
       <w:cols w:space="708"/>
@@ -8413,7 +10739,7 @@
               <w:noProof/>
               <w:lang w:val="en-US"/>
             </w:rPr>
-            <w:t>17</w:t>
+            <w:t>20</w:t>
           </w:r>
           <w:r>
             <w:rPr>
@@ -12436,8 +14762,8 @@
   <w:rsids>
     <w:rsidRoot w:val="004F298A"/>
     <w:rsid w:val="000C1482"/>
+    <w:rsid w:val="0033578F"/>
     <w:rsid w:val="004F298A"/>
-    <w:rsid w:val="004F508A"/>
     <w:rsid w:val="00556794"/>
     <w:rsid w:val="006B29DF"/>
     <w:rsid w:val="00802665"/>
@@ -13258,7 +15584,7 @@
 </file>
 
 <file path=customXml/itemProps1.xml><?xml version="1.0" encoding="utf-8"?>
-<ds:datastoreItem xmlns:ds="http://schemas.openxmlformats.org/officeDocument/2006/customXml" ds:itemID="{45676C15-D5B6-42B9-8341-041BD35C992F}">
+<ds:datastoreItem xmlns:ds="http://schemas.openxmlformats.org/officeDocument/2006/customXml" ds:itemID="{6F59016F-2E47-4FBE-94FA-4546928FAD0F}">
   <ds:schemaRefs>
     <ds:schemaRef ds:uri="http://schemas.openxmlformats.org/officeDocument/2006/bibliography"/>
   </ds:schemaRefs>

</xml_diff>

<commit_message>
update report with threads
</commit_message>
<xml_diff>
--- a/rapport/Rapport.docx
+++ b/rapport/Rapport.docx
@@ -3892,7 +3892,7 @@
             <w:noProof/>
             <w:webHidden/>
           </w:rPr>
-          <w:t>26</w:t>
+          <w:t>27</w:t>
         </w:r>
         <w:r>
           <w:rPr>
@@ -3982,7 +3982,7 @@
             <w:noProof/>
             <w:webHidden/>
           </w:rPr>
-          <w:t>26</w:t>
+          <w:t>27</w:t>
         </w:r>
         <w:r>
           <w:rPr>
@@ -4072,7 +4072,7 @@
             <w:noProof/>
             <w:webHidden/>
           </w:rPr>
-          <w:t>26</w:t>
+          <w:t>27</w:t>
         </w:r>
         <w:r>
           <w:rPr>
@@ -4853,7 +4853,7 @@
           <w:noProof/>
         </w:rPr>
         <w:drawing>
-          <wp:inline distT="0" distB="0" distL="0" distR="0" wp14:anchorId="721D30FA" wp14:editId="64ECE1C7">
+          <wp:inline distT="0" distB="0" distL="0" distR="0" wp14:anchorId="709CB18E" wp14:editId="46548CFF">
             <wp:extent cx="5760720" cy="3240405"/>
             <wp:effectExtent l="0" t="0" r="0" b="0"/>
             <wp:docPr id="2" name="Image 2"/>
@@ -6121,7 +6121,7 @@
           <w:noProof/>
         </w:rPr>
         <w:drawing>
-          <wp:inline distT="0" distB="0" distL="0" distR="0" wp14:anchorId="6E9E6BFA" wp14:editId="4EA14A1C">
+          <wp:inline distT="0" distB="0" distL="0" distR="0" wp14:anchorId="34B1F41F" wp14:editId="29EF08CD">
             <wp:extent cx="5760720" cy="2656205"/>
             <wp:effectExtent l="0" t="0" r="0" b="0"/>
             <wp:docPr id="6" name="Image 6"/>
@@ -6225,7 +6225,7 @@
         </w:rPr>
         <w:lastRenderedPageBreak/>
         <w:drawing>
-          <wp:inline distT="0" distB="0" distL="0" distR="0" wp14:anchorId="1CA4EA6B" wp14:editId="7DC1C0F7">
+          <wp:inline distT="0" distB="0" distL="0" distR="0" wp14:anchorId="52317B82" wp14:editId="4F5C1EAA">
             <wp:extent cx="6790266" cy="4818288"/>
             <wp:effectExtent l="0" t="0" r="0" b="0"/>
             <wp:docPr id="3" name="Image 3"/>
@@ -7458,7 +7458,7 @@
         </w:rPr>
         <w:lastRenderedPageBreak/>
         <w:drawing>
-          <wp:inline distT="0" distB="0" distL="0" distR="0" wp14:anchorId="0D14C97B" wp14:editId="71823000">
+          <wp:inline distT="0" distB="0" distL="0" distR="0" wp14:anchorId="1C1143F1" wp14:editId="5D682268">
             <wp:extent cx="9499600" cy="5224777"/>
             <wp:effectExtent l="0" t="0" r="0" b="0"/>
             <wp:docPr id="1" name="Image 1"/>
@@ -7812,7 +7812,7 @@
           <w:noProof/>
         </w:rPr>
         <w:drawing>
-          <wp:inline distT="0" distB="0" distL="0" distR="0" wp14:anchorId="2A78524F" wp14:editId="64FA6029">
+          <wp:inline distT="0" distB="0" distL="0" distR="0" wp14:anchorId="7EFCCFE9" wp14:editId="43C11F92">
             <wp:extent cx="5760720" cy="4821555"/>
             <wp:effectExtent l="0" t="0" r="0" b="0"/>
             <wp:docPr id="12" name="Image 12"/>
@@ -8366,8 +8366,8 @@
         </w:rPr>
         <w:lastRenderedPageBreak/>
         <w:drawing>
-          <wp:inline distT="0" distB="0" distL="0" distR="0" wp14:anchorId="7447FF53" wp14:editId="091B0BB7">
-            <wp:extent cx="9153004" cy="5246158"/>
+          <wp:inline distT="0" distB="0" distL="0" distR="0" wp14:anchorId="62E4FCAD" wp14:editId="05BE747C">
+            <wp:extent cx="8940800" cy="5139153"/>
             <wp:effectExtent l="0" t="0" r="0" b="0"/>
             <wp:docPr id="9" name="Image 9"/>
             <wp:cNvGraphicFramePr>
@@ -8397,7 +8397,7 @@
                   <pic:spPr bwMode="auto">
                     <a:xfrm>
                       <a:off x="0" y="0"/>
-                      <a:ext cx="9183677" cy="5263738"/>
+                      <a:ext cx="8942489" cy="5140124"/>
                     </a:xfrm>
                     <a:prstGeom prst="rect">
                       <a:avLst/>
@@ -8489,53 +8489,401 @@
         </w:rPr>
         <w:t xml:space="preserve"> des commandes en différé, grâce à leur stockage dans une liste de commandes. </w:t>
       </w:r>
-      <w:r>
+    </w:p>
+    <w:p>
+      <w:pPr>
+        <w:rPr>
+          <w:rStyle w:val="lev"/>
+        </w:rPr>
+      </w:pPr>
+      <w:r>
+        <w:rPr>
+          <w:rStyle w:val="lev"/>
+        </w:rPr>
+        <w:t>Classes Command :</w:t>
+      </w:r>
+    </w:p>
+    <w:p>
+      <w:pPr>
+        <w:rPr>
+          <w:lang w:eastAsia="en-US"/>
+        </w:rPr>
+      </w:pPr>
+      <w:r>
+        <w:rPr>
+          <w:lang w:eastAsia="en-US"/>
+        </w:rPr>
+        <w:t>I</w:t>
+      </w:r>
+      <w:r>
+        <w:rPr>
+          <w:lang w:eastAsia="en-US"/>
+        </w:rPr>
+        <w:t>nterface de commande suivant le Pattern Command. Elle implémente un at</w:t>
+      </w:r>
+      <w:r>
+        <w:rPr>
+          <w:lang w:eastAsia="en-US"/>
+        </w:rPr>
+        <w:t>tribut (objet de classe Command</w:t>
+      </w:r>
+      <w:r>
+        <w:rPr>
+          <w:lang w:eastAsia="en-US"/>
+        </w:rPr>
+        <w:t>Receiver)</w:t>
+      </w:r>
+      <w:r>
+        <w:rPr>
+          <w:lang w:eastAsia="en-US"/>
+        </w:rPr>
+        <w:t>, un attribut CommandType (enum)</w:t>
+      </w:r>
+      <w:r>
+        <w:rPr>
+          <w:lang w:eastAsia="en-US"/>
+        </w:rPr>
+        <w:t xml:space="preserve"> et une méthode abstraite execute(), qui appelle la fonction handleCommand(</w:t>
+      </w:r>
+      <w:r>
+        <w:rPr>
+          <w:lang w:eastAsia="en-US"/>
+        </w:rPr>
+        <w:t>Command*</w:t>
+      </w:r>
+      <w:r>
+        <w:rPr>
+          <w:lang w:eastAsia="en-US"/>
+        </w:rPr>
+        <w:t>) de l’objet Receiver.</w:t>
+      </w:r>
+    </w:p>
+    <w:p>
+      <w:pPr>
+        <w:rPr>
+          <w:lang w:eastAsia="en-US"/>
+        </w:rPr>
+      </w:pPr>
+      <w:r>
+        <w:rPr>
+          <w:lang w:eastAsia="en-US"/>
+        </w:rPr>
+        <w:t xml:space="preserve">Les différentes implémentations (ModeCommand, </w:t>
+      </w:r>
+      <w:r>
+        <w:rPr>
+          <w:lang w:eastAsia="en-US"/>
+        </w:rPr>
+        <w:t>MoveCommand…</w:t>
+      </w:r>
+      <w:r>
+        <w:rPr>
+          <w:lang w:eastAsia="en-US"/>
+        </w:rPr>
+        <w:t xml:space="preserve">) </w:t>
+      </w:r>
+      <w:r>
+        <w:rPr>
+          <w:lang w:eastAsia="en-US"/>
+        </w:rPr>
+        <w:t xml:space="preserve">sont les différents types de commandes, avec </w:t>
+      </w:r>
+      <w:r>
+        <w:rPr>
+          <w:lang w:eastAsia="en-US"/>
+        </w:rPr>
+        <w:t>leurs attributs associés</w:t>
+      </w:r>
+      <w:r>
+        <w:rPr>
+          <w:lang w:eastAsia="en-US"/>
+        </w:rPr>
+        <w:t xml:space="preserve">. </w:t>
+      </w:r>
+    </w:p>
+    <w:p>
+      <w:pPr>
+        <w:pStyle w:val="Citation"/>
+        <w:rPr>
+          <w:lang w:eastAsia="en-US"/>
+        </w:rPr>
+      </w:pPr>
+      <w:r>
+        <w:rPr>
+          <w:lang w:eastAsia="en-US"/>
+        </w:rPr>
+        <w:t xml:space="preserve">Exemples : </w:t>
+      </w:r>
+    </w:p>
+    <w:p>
+      <w:pPr>
+        <w:rPr>
+          <w:lang w:eastAsia="en-US"/>
+        </w:rPr>
+      </w:pPr>
+      <w:r>
+        <w:rPr>
+          <w:lang w:eastAsia="en-US"/>
+        </w:rPr>
+        <w:t>MoveCommand : position X, position Y, UID (identifiant de l’objet se déplaçant), direction</w:t>
+      </w:r>
+    </w:p>
+    <w:p>
+      <w:pPr>
+        <w:rPr>
+          <w:lang w:eastAsia="en-US"/>
+        </w:rPr>
+      </w:pPr>
+      <w:r>
+        <w:rPr>
+          <w:lang w:eastAsia="en-US"/>
+        </w:rPr>
+        <w:t xml:space="preserve">ModeCommand : type de mode </w:t>
+      </w:r>
+      <w:r>
+        <w:rPr>
+          <w:lang w:eastAsia="en-US"/>
+        </w:rPr>
+        <w:t>(editor</w:t>
+      </w:r>
+      <w:r>
+        <w:rPr>
+          <w:lang w:eastAsia="en-US"/>
+        </w:rPr>
+        <w:t xml:space="preserve"> / game) </w:t>
+      </w:r>
+    </w:p>
+    <w:p>
+      <w:pPr>
+        <w:rPr>
+          <w:lang w:eastAsia="en-US"/>
+        </w:rPr>
+      </w:pPr>
+    </w:p>
+    <w:p>
+      <w:pPr>
+        <w:rPr>
+          <w:rStyle w:val="lev"/>
+        </w:rPr>
+      </w:pPr>
+      <w:r>
+        <w:rPr>
+          <w:rStyle w:val="lev"/>
+        </w:rPr>
+        <w:t>Classes Command</w:t>
+      </w:r>
+      <w:r>
+        <w:rPr>
+          <w:rStyle w:val="lev"/>
+        </w:rPr>
+        <w:t>List</w:t>
+      </w:r>
+      <w:r>
+        <w:rPr>
+          <w:rStyle w:val="lev"/>
+        </w:rPr>
+        <w:t> :</w:t>
+      </w:r>
+    </w:p>
+    <w:p>
+      <w:pPr>
+        <w:rPr>
+          <w:lang w:eastAsia="en-US"/>
+        </w:rPr>
+      </w:pPr>
+      <w:r>
+        <w:rPr>
+          <w:lang w:eastAsia="en-US"/>
+        </w:rPr>
+        <w:t>Conteneur personnalité faisant office de wrapper autour d’une std::queue&lt; std::unique_ptr&lt;Command&gt; &gt;</w:t>
+      </w:r>
+    </w:p>
+    <w:p>
+      <w:pPr>
+        <w:rPr>
+          <w:lang w:eastAsia="en-US"/>
+        </w:rPr>
+      </w:pPr>
+      <w:r>
+        <w:rPr>
+          <w:lang w:eastAsia="en-US"/>
+        </w:rPr>
+        <w:t>Cette classe sert de liste pour les commandes en attente de traitement par l’engine. Cette classe nécessite d’utiliser les mutex pour y accéder afin d’éviter les surprises pour le multithread.</w:t>
+      </w:r>
+    </w:p>
+    <w:p>
+      <w:pPr>
+        <w:rPr>
+          <w:lang w:eastAsia="en-US"/>
+        </w:rPr>
+      </w:pPr>
+    </w:p>
+    <w:p>
+      <w:pPr>
+        <w:rPr>
+          <w:rStyle w:val="lev"/>
+        </w:rPr>
+      </w:pPr>
+      <w:r>
+        <w:rPr>
+          <w:rStyle w:val="lev"/>
+        </w:rPr>
+        <w:t>Classe Command</w:t>
+      </w:r>
+      <w:r>
+        <w:rPr>
+          <w:rStyle w:val="lev"/>
+        </w:rPr>
+        <w:t>Receiver :</w:t>
+      </w:r>
+    </w:p>
+    <w:p>
+      <w:pPr>
+        <w:rPr>
+          <w:lang w:eastAsia="en-US"/>
+        </w:rPr>
+      </w:pPr>
+      <w:r>
+        <w:rPr>
+          <w:lang w:eastAsia="en-US"/>
+        </w:rPr>
+        <w:t xml:space="preserve">Interface de receveur </w:t>
+      </w:r>
+      <w:r>
+        <w:rPr>
+          <w:lang w:eastAsia="en-US"/>
+        </w:rPr>
+        <w:t>suivant le Pattern Command. Elle implémente une méthode abstraite handleCommand(Command*) qui est appelé pour le traitement des commandes.</w:t>
+      </w:r>
+    </w:p>
+    <w:p>
+      <w:pPr>
+        <w:rPr>
+          <w:rStyle w:val="lev"/>
+        </w:rPr>
+      </w:pPr>
+      <w:r>
+        <w:rPr>
+          <w:rStyle w:val="lev"/>
+        </w:rPr>
+        <w:t>Classe Engine :</w:t>
+      </w:r>
+    </w:p>
+    <w:p>
+      <w:pPr>
         <w:rPr>
           <w:rStyle w:val="Emphaseple"/>
         </w:rPr>
-        <w:t>Attention, pour cette première version, toute commande est directement exécutée par le moteur et non mise dans la</w:t>
-      </w:r>
-      <w:r>
-        <w:rPr>
-          <w:rStyle w:val="Emphaseple"/>
-        </w:rPr>
-        <w:t xml:space="preserve"> liste de commande</w:t>
-      </w:r>
-      <w:r>
-        <w:rPr>
-          <w:rStyle w:val="Emphaseple"/>
-        </w:rPr>
-        <w:t xml:space="preserve">. Par conséquent, le moteur de jeu n’obéit pas encore à une mise à jour cadencée par une horloge temporelle, mais par </w:t>
-      </w:r>
-      <w:r>
-        <w:rPr>
-          <w:rStyle w:val="Emphaseple"/>
-        </w:rPr>
-        <w:t>évènements</w:t>
-      </w:r>
-      <w:r>
-        <w:rPr>
-          <w:rStyle w:val="Emphaseple"/>
-        </w:rPr>
-        <w:t>.</w:t>
-      </w:r>
-      <w:r>
-        <w:rPr>
-          <w:rStyle w:val="Emphaseple"/>
-        </w:rPr>
-        <w:t xml:space="preserve"> Le diagramme UML n’inclus donc pas la </w:t>
-      </w:r>
-      <w:r>
-        <w:rPr>
-          <w:rStyle w:val="Emphaseple"/>
-        </w:rPr>
-        <w:t xml:space="preserve">classe </w:t>
-      </w:r>
-      <w:r>
-        <w:rPr>
-          <w:rStyle w:val="Emphaseple"/>
-        </w:rPr>
-        <w:t>CommandList.</w:t>
+      </w:pPr>
+      <w:r>
+        <w:rPr>
+          <w:lang w:eastAsia="en-US"/>
+        </w:rPr>
+        <w:t xml:space="preserve">Classe </w:t>
+      </w:r>
+      <w:r>
+        <w:rPr>
+          <w:lang w:eastAsia="en-US"/>
+        </w:rPr>
+        <w:t xml:space="preserve">au </w:t>
+      </w:r>
+      <w:r>
+        <w:rPr>
+          <w:lang w:eastAsia="en-US"/>
+        </w:rPr>
+        <w:t>cœur</w:t>
+      </w:r>
+      <w:r>
+        <w:rPr>
+          <w:lang w:eastAsia="en-US"/>
+        </w:rPr>
+        <w:t xml:space="preserve"> du moteur du jeu. Son rôle est de stocker les commandes dans la CommandList</w:t>
+      </w:r>
+      <w:r>
+        <w:rPr>
+          <w:lang w:eastAsia="en-US"/>
+        </w:rPr>
+        <w:t xml:space="preserve"> </w:t>
+      </w:r>
+      <w:r>
+        <w:rPr>
+          <w:lang w:eastAsia="en-US"/>
+        </w:rPr>
+        <w:t>qui seront exécutées lorsqu’une mise à jour de l’état sera lancée (ie quand update() se</w:t>
+      </w:r>
+      <w:r>
+        <w:rPr>
+          <w:lang w:eastAsia="en-US"/>
+        </w:rPr>
+        <w:t>ra appelé à un rythme régulier). La classe est dans une boucle infinie pour traiter les commandes de la CommandList (avec un sleep bref entre chaque fois).</w:t>
+      </w:r>
+    </w:p>
+    <w:p>
+      <w:pPr>
+        <w:rPr>
+          <w:lang w:eastAsia="en-US"/>
+        </w:rPr>
+      </w:pPr>
+      <w:r>
+        <w:rPr>
+          <w:lang w:eastAsia="en-US"/>
+        </w:rPr>
+        <w:t xml:space="preserve">Les commandes donnant </w:t>
+      </w:r>
+      <w:r>
+        <w:rPr>
+          <w:lang w:eastAsia="en-US"/>
+        </w:rPr>
+        <w:t xml:space="preserve">lieu </w:t>
+      </w:r>
+      <w:r>
+        <w:rPr>
+          <w:lang w:eastAsia="en-US"/>
+        </w:rPr>
+        <w:t xml:space="preserve">à des actions en jeu sont envoyées au Ruler pour traitement, tandis que les autres peuvent donner lieu à </w:t>
+      </w:r>
+      <w:r>
+        <w:rPr>
+          <w:lang w:eastAsia="en-US"/>
+        </w:rPr>
+        <w:t>des actions directes</w:t>
+      </w:r>
+      <w:r>
+        <w:rPr>
+          <w:lang w:eastAsia="en-US"/>
+        </w:rPr>
+        <w:t xml:space="preserve"> dans le moteur (ex. pause, quitter, </w:t>
+      </w:r>
+      <w:r>
+        <w:rPr>
+          <w:lang w:eastAsia="en-US"/>
+        </w:rPr>
+        <w:t>chargement…</w:t>
+      </w:r>
+      <w:r>
+        <w:rPr>
+          <w:lang w:eastAsia="en-US"/>
+        </w:rPr>
+        <w:t>)</w:t>
+      </w:r>
+      <w:r>
+        <w:rPr>
+          <w:lang w:eastAsia="en-US"/>
+        </w:rPr>
+        <w:t xml:space="preserve"> et ne sont pas soumises aux règles du jeu.</w:t>
+      </w:r>
+    </w:p>
+    <w:p>
+      <w:pPr>
+        <w:rPr>
+          <w:lang w:eastAsia="en-US"/>
+        </w:rPr>
+      </w:pPr>
+      <w:r>
+        <w:rPr>
+          <w:lang w:eastAsia="en-US"/>
+        </w:rPr>
+        <w:t>Afin de préparer la suite du projet, une interface AbstractEngine commence à être implémentée.</w:t>
       </w:r>
     </w:p>
     <w:p>
@@ -8548,246 +8896,33 @@
         <w:rPr>
           <w:rStyle w:val="lev"/>
         </w:rPr>
-        <w:t>Classes Command :</w:t>
-      </w:r>
-    </w:p>
-    <w:p>
-      <w:pPr>
-        <w:rPr>
-          <w:lang w:eastAsia="en-US"/>
-        </w:rPr>
-      </w:pPr>
-      <w:r>
-        <w:rPr>
-          <w:lang w:eastAsia="en-US"/>
-        </w:rPr>
-        <w:t>I</w:t>
-      </w:r>
-      <w:r>
-        <w:rPr>
-          <w:lang w:eastAsia="en-US"/>
-        </w:rPr>
-        <w:t>nterface de commande suivant le Pattern Command. Elle implémente un at</w:t>
-      </w:r>
-      <w:r>
-        <w:rPr>
-          <w:lang w:eastAsia="en-US"/>
-        </w:rPr>
-        <w:t>tribut (objet de classe Command</w:t>
-      </w:r>
-      <w:r>
-        <w:rPr>
-          <w:lang w:eastAsia="en-US"/>
-        </w:rPr>
-        <w:t>Receiver)</w:t>
-      </w:r>
-      <w:r>
-        <w:rPr>
-          <w:lang w:eastAsia="en-US"/>
-        </w:rPr>
-        <w:t>, un attribut CommandType (enum)</w:t>
-      </w:r>
-      <w:r>
-        <w:rPr>
-          <w:lang w:eastAsia="en-US"/>
-        </w:rPr>
-        <w:t xml:space="preserve"> et une méthode abstraite execute(), qui appelle la fonction handleCommand(</w:t>
-      </w:r>
-      <w:r>
-        <w:rPr>
-          <w:lang w:eastAsia="en-US"/>
-        </w:rPr>
-        <w:t>Command*</w:t>
-      </w:r>
-      <w:r>
-        <w:rPr>
-          <w:lang w:eastAsia="en-US"/>
-        </w:rPr>
-        <w:t>) de l’objet Receiver.</w:t>
-      </w:r>
-    </w:p>
-    <w:p>
-      <w:pPr>
-        <w:rPr>
-          <w:lang w:eastAsia="en-US"/>
-        </w:rPr>
-      </w:pPr>
-      <w:r>
-        <w:rPr>
-          <w:lang w:eastAsia="en-US"/>
-        </w:rPr>
-        <w:t xml:space="preserve">Les différentes implémentations (ModeCommand, </w:t>
-      </w:r>
-      <w:r>
-        <w:rPr>
-          <w:lang w:eastAsia="en-US"/>
-        </w:rPr>
-        <w:t>MoveCommand…</w:t>
-      </w:r>
-      <w:r>
-        <w:rPr>
-          <w:lang w:eastAsia="en-US"/>
-        </w:rPr>
-        <w:t xml:space="preserve">) </w:t>
-      </w:r>
-      <w:r>
-        <w:rPr>
-          <w:lang w:eastAsia="en-US"/>
-        </w:rPr>
-        <w:t xml:space="preserve">sont les différents types de commandes, avec </w:t>
-      </w:r>
-      <w:r>
-        <w:rPr>
-          <w:lang w:eastAsia="en-US"/>
-        </w:rPr>
-        <w:t>leurs attributs associés</w:t>
-      </w:r>
-      <w:r>
-        <w:rPr>
-          <w:lang w:eastAsia="en-US"/>
-        </w:rPr>
-        <w:t xml:space="preserve">. </w:t>
-      </w:r>
-    </w:p>
-    <w:p>
-      <w:pPr>
-        <w:rPr>
-          <w:lang w:eastAsia="en-US"/>
-        </w:rPr>
-      </w:pPr>
-    </w:p>
-    <w:p>
-      <w:pPr>
-        <w:pStyle w:val="Citation"/>
-        <w:rPr>
-          <w:lang w:eastAsia="en-US"/>
-        </w:rPr>
-      </w:pPr>
-      <w:r>
-        <w:rPr>
-          <w:lang w:eastAsia="en-US"/>
-        </w:rPr>
-        <w:t xml:space="preserve">Exemples : </w:t>
-      </w:r>
-    </w:p>
-    <w:p>
-      <w:pPr>
-        <w:rPr>
-          <w:lang w:eastAsia="en-US"/>
-        </w:rPr>
-      </w:pPr>
-      <w:r>
-        <w:rPr>
-          <w:lang w:eastAsia="en-US"/>
-        </w:rPr>
-        <w:t>MoveCommand : position X, position Y, UID (identifiant de l’objet se déplaçant), direction</w:t>
-      </w:r>
-    </w:p>
-    <w:p>
-      <w:pPr>
-        <w:rPr>
-          <w:lang w:eastAsia="en-US"/>
-        </w:rPr>
-      </w:pPr>
-      <w:r>
-        <w:rPr>
-          <w:lang w:eastAsia="en-US"/>
-        </w:rPr>
-        <w:t xml:space="preserve">ModeCommand : type de mode </w:t>
-      </w:r>
-      <w:r>
-        <w:rPr>
-          <w:lang w:eastAsia="en-US"/>
-        </w:rPr>
-        <w:t>(editor</w:t>
-      </w:r>
-      <w:r>
-        <w:rPr>
-          <w:lang w:eastAsia="en-US"/>
-        </w:rPr>
-        <w:t xml:space="preserve"> / game) </w:t>
-      </w:r>
-    </w:p>
-    <w:p>
-      <w:pPr>
-        <w:rPr>
-          <w:rStyle w:val="lev"/>
-        </w:rPr>
-      </w:pPr>
-      <w:r>
-        <w:rPr>
-          <w:rStyle w:val="lev"/>
-        </w:rPr>
-        <w:t>Classe Command</w:t>
-      </w:r>
-      <w:r>
-        <w:rPr>
-          <w:rStyle w:val="lev"/>
-        </w:rPr>
-        <w:t>Receiver :</w:t>
-      </w:r>
-    </w:p>
-    <w:p>
-      <w:pPr>
-        <w:rPr>
-          <w:lang w:eastAsia="en-US"/>
-        </w:rPr>
-      </w:pPr>
-      <w:r>
-        <w:rPr>
-          <w:lang w:eastAsia="en-US"/>
-        </w:rPr>
-        <w:t xml:space="preserve">Interface de receveur </w:t>
-      </w:r>
-      <w:r>
-        <w:rPr>
-          <w:lang w:eastAsia="en-US"/>
-        </w:rPr>
-        <w:t>suivant le Pattern Command. Elle implémente une méthode abstraite handleCommand(Command*) qui est appelé pour le traitement des commandes.</w:t>
-      </w:r>
-    </w:p>
-    <w:p>
-      <w:pPr>
-        <w:rPr>
-          <w:rStyle w:val="lev"/>
-        </w:rPr>
-      </w:pPr>
-      <w:r>
-        <w:rPr>
-          <w:rStyle w:val="lev"/>
-        </w:rPr>
-        <w:t>Classe Engine :</w:t>
-      </w:r>
-    </w:p>
-    <w:p>
-      <w:pPr>
-        <w:rPr>
-          <w:rStyle w:val="Emphaseple"/>
-        </w:rPr>
-      </w:pPr>
-      <w:r>
-        <w:rPr>
-          <w:lang w:eastAsia="en-US"/>
-        </w:rPr>
-        <w:t xml:space="preserve">Classe </w:t>
-      </w:r>
-      <w:r>
-        <w:rPr>
-          <w:lang w:eastAsia="en-US"/>
-        </w:rPr>
-        <w:t xml:space="preserve">au </w:t>
-      </w:r>
-      <w:r>
-        <w:rPr>
-          <w:lang w:eastAsia="en-US"/>
-        </w:rPr>
-        <w:t>cœur</w:t>
-      </w:r>
-      <w:r>
-        <w:rPr>
-          <w:lang w:eastAsia="en-US"/>
-        </w:rPr>
-        <w:t xml:space="preserve"> du moteur du jeu. Son rôle est de stocker les commandes dans la CommandList</w:t>
+        <w:lastRenderedPageBreak/>
+        <w:t>Classe Ruler :</w:t>
+      </w:r>
+    </w:p>
+    <w:p>
+      <w:pPr>
+        <w:rPr>
+          <w:lang w:eastAsia="en-US"/>
+        </w:rPr>
+      </w:pPr>
+      <w:r>
+        <w:rPr>
+          <w:lang w:eastAsia="en-US"/>
+        </w:rPr>
+        <w:t>Cette classe vérifie les commandes</w:t>
+      </w:r>
+      <w:r>
+        <w:rPr>
+          <w:lang w:eastAsia="en-US"/>
+        </w:rPr>
+        <w:t xml:space="preserve"> en fonction des règles du jeu</w:t>
+      </w:r>
+      <w:r>
+        <w:rPr>
+          <w:lang w:eastAsia="en-US"/>
+        </w:rPr>
+        <w:t xml:space="preserve"> qu’elle reçoit et en réalise un dynamiccast</w:t>
       </w:r>
       <w:r>
         <w:rPr>
@@ -8799,174 +8934,7 @@
         <w:rPr>
           <w:lang w:eastAsia="en-US"/>
         </w:rPr>
-        <w:t>qui seront exécutées lorsqu’une mise à jour de l’état sera lancée (ie quand update() sera appelé à un rythme régulier).</w:t>
-      </w:r>
-      <w:r>
-        <w:rPr>
-          <w:rStyle w:val="Emphaseple"/>
-        </w:rPr>
-        <w:t xml:space="preserve">Ce fonctionnement est </w:t>
-      </w:r>
-      <w:r>
-        <w:rPr>
-          <w:rStyle w:val="Emphaseple"/>
-        </w:rPr>
-        <w:t xml:space="preserve">encore </w:t>
-      </w:r>
-      <w:r>
-        <w:rPr>
-          <w:rStyle w:val="Emphaseple"/>
-        </w:rPr>
-        <w:t>non implémenté dans cette version </w:t>
-      </w:r>
-      <w:r>
-        <w:rPr>
-          <w:rStyle w:val="Emphaseple"/>
-        </w:rPr>
-        <w:t xml:space="preserve">(2.Final) </w:t>
-      </w:r>
-      <w:r>
-        <w:rPr>
-          <w:rStyle w:val="Emphaseple"/>
-        </w:rPr>
-        <w:t xml:space="preserve">: pour l’instant lorsque le </w:t>
-      </w:r>
-      <w:r>
-        <w:rPr>
-          <w:rStyle w:val="Emphaseple"/>
-        </w:rPr>
-        <w:t>moteur reçoit une commande, il l</w:t>
-      </w:r>
-      <w:r>
-        <w:rPr>
-          <w:rStyle w:val="Emphaseple"/>
-        </w:rPr>
-        <w:t>’exécute aussitôt.</w:t>
-      </w:r>
-    </w:p>
-    <w:p>
-      <w:pPr>
-        <w:rPr>
-          <w:lang w:eastAsia="en-US"/>
-        </w:rPr>
-      </w:pPr>
-      <w:r>
-        <w:rPr>
-          <w:lang w:eastAsia="en-US"/>
-        </w:rPr>
-        <w:t xml:space="preserve">Les commandes donnant </w:t>
-      </w:r>
-      <w:r>
-        <w:rPr>
-          <w:lang w:eastAsia="en-US"/>
-        </w:rPr>
-        <w:t xml:space="preserve">lieu </w:t>
-      </w:r>
-      <w:r>
-        <w:rPr>
-          <w:lang w:eastAsia="en-US"/>
-        </w:rPr>
-        <w:t xml:space="preserve">à des actions en jeu sont envoyées au Ruler pour traitement, tandis que les autres peuvent donner lieu à </w:t>
-      </w:r>
-      <w:r>
-        <w:rPr>
-          <w:lang w:eastAsia="en-US"/>
-        </w:rPr>
-        <w:t>des actions directes</w:t>
-      </w:r>
-      <w:r>
-        <w:rPr>
-          <w:lang w:eastAsia="en-US"/>
-        </w:rPr>
-        <w:t xml:space="preserve"> dans le moteur (ex. pause, quitter, </w:t>
-      </w:r>
-      <w:r>
-        <w:rPr>
-          <w:lang w:eastAsia="en-US"/>
-        </w:rPr>
-        <w:t>chargement…</w:t>
-      </w:r>
-      <w:r>
-        <w:rPr>
-          <w:lang w:eastAsia="en-US"/>
-        </w:rPr>
-        <w:t>)</w:t>
-      </w:r>
-      <w:r>
-        <w:rPr>
-          <w:lang w:eastAsia="en-US"/>
-        </w:rPr>
-        <w:t xml:space="preserve"> et ne sont pas soumises aux règles du jeu.</w:t>
-      </w:r>
-    </w:p>
-    <w:p>
-      <w:pPr>
-        <w:rPr>
-          <w:lang w:eastAsia="en-US"/>
-        </w:rPr>
-      </w:pPr>
-      <w:r>
-        <w:rPr>
-          <w:lang w:eastAsia="en-US"/>
-        </w:rPr>
-        <w:t>Afin de préparer la suite du projet, une interface AbstractEngine commence à être implémentée.</w:t>
-      </w:r>
-    </w:p>
-    <w:p>
-      <w:pPr>
-        <w:rPr>
-          <w:rStyle w:val="lev"/>
-        </w:rPr>
-      </w:pPr>
-      <w:r>
-        <w:rPr>
-          <w:rStyle w:val="lev"/>
-        </w:rPr>
-        <w:t>Classe Ruler :</w:t>
-      </w:r>
-    </w:p>
-    <w:p>
-      <w:pPr>
-        <w:rPr>
-          <w:lang w:eastAsia="en-US"/>
-        </w:rPr>
-      </w:pPr>
-      <w:r>
-        <w:rPr>
-          <w:lang w:eastAsia="en-US"/>
-        </w:rPr>
-        <w:t>Cette classe vérifie les commandes</w:t>
-      </w:r>
-      <w:r>
-        <w:rPr>
-          <w:lang w:eastAsia="en-US"/>
-        </w:rPr>
-        <w:t xml:space="preserve"> en fonction des règles du jeu</w:t>
-      </w:r>
-      <w:r>
-        <w:rPr>
-          <w:lang w:eastAsia="en-US"/>
-        </w:rPr>
-        <w:t xml:space="preserve"> qu’elle reçoit et en réalise un dynamiccast</w:t>
-      </w:r>
-      <w:r>
-        <w:rPr>
-          <w:lang w:eastAsia="en-US"/>
-        </w:rPr>
-        <w:t xml:space="preserve"> </w:t>
-      </w:r>
-      <w:r>
-        <w:rPr>
-          <w:lang w:eastAsia="en-US"/>
-        </w:rPr>
-        <w:t xml:space="preserve">en fonction de leur type. Elle vérifie alors la faisabilité de la commande, et le </w:t>
-      </w:r>
-      <w:r>
-        <w:rPr>
-          <w:lang w:eastAsia="en-US"/>
-        </w:rPr>
-        <w:lastRenderedPageBreak/>
-        <w:t>cas échéant crée une Action qui sera appliqué</w:t>
+        <w:t>en fonction de leur type. Elle vérifie alors la faisabilité de la commande, et le cas échéant crée une Action qui sera appliqué</w:t>
       </w:r>
       <w:r>
         <w:rPr>
@@ -9870,7 +9838,7 @@
           <w:noProof/>
         </w:rPr>
         <w:drawing>
-          <wp:inline distT="0" distB="0" distL="0" distR="0" wp14:anchorId="6D9D28FF" wp14:editId="413A9D59">
+          <wp:inline distT="0" distB="0" distL="0" distR="0" wp14:anchorId="76876148" wp14:editId="42ABF5C0">
             <wp:extent cx="5108458" cy="2749823"/>
             <wp:effectExtent l="0" t="0" r="0" b="0"/>
             <wp:docPr id="11" name="Image 11"/>
@@ -11029,6 +10997,27 @@
         </w:rPr>
         <w:t>Le script est réalisé en Python 3 et utilise les lib LXML et PyYAML (testé fonctionnel sur les CentOS de l’école)</w:t>
       </w:r>
+      <w:r>
+        <w:rPr>
+          <w:lang w:eastAsia="en-US"/>
+        </w:rPr>
+        <w:t xml:space="preserve">. Code disponible sous GPL à </w:t>
+      </w:r>
+      <w:hyperlink r:id="rId17" w:history="1">
+        <w:r>
+          <w:rPr>
+            <w:rStyle w:val="Lienhypertexte"/>
+            <w:lang w:eastAsia="en-US"/>
+          </w:rPr>
+          <w:t>https://github.com/AchilleAsh/pydia2code</w:t>
+        </w:r>
+      </w:hyperlink>
+      <w:r>
+        <w:rPr>
+          <w:lang w:eastAsia="en-US"/>
+        </w:rPr>
+        <w:t xml:space="preserve"> .</w:t>
+      </w:r>
     </w:p>
     <w:p>
       <w:pPr>
@@ -11118,7 +11107,7 @@
           <w:noProof/>
         </w:rPr>
         <w:drawing>
-          <wp:inline distT="0" distB="0" distL="0" distR="0" wp14:anchorId="00B32997" wp14:editId="744F398E">
+          <wp:inline distT="0" distB="0" distL="0" distR="0" wp14:anchorId="59FFA47C" wp14:editId="3F560BCD">
             <wp:extent cx="2766060" cy="2959153"/>
             <wp:effectExtent l="0" t="0" r="0" b="0"/>
             <wp:docPr id="7" name="Image 7"/>
@@ -11133,7 +11122,7 @@
                     <pic:cNvPicPr/>
                   </pic:nvPicPr>
                   <pic:blipFill>
-                    <a:blip r:embed="rId17">
+                    <a:blip r:embed="rId18">
                       <a:extLst>
                         <a:ext uri="{28A0092B-C50C-407E-A947-70E740481C1C}">
                           <a14:useLocalDpi xmlns:a14="http://schemas.microsoft.com/office/drawing/2010/main" val="0"/>
@@ -11427,7 +11416,7 @@
           <w:noProof/>
         </w:rPr>
         <w:drawing>
-          <wp:inline distT="0" distB="0" distL="0" distR="0" wp14:anchorId="1C0B5583" wp14:editId="79DC4100">
+          <wp:inline distT="0" distB="0" distL="0" distR="0" wp14:anchorId="681A581E" wp14:editId="55B35E39">
             <wp:extent cx="4678680" cy="4645673"/>
             <wp:effectExtent l="0" t="0" r="0" b="0"/>
             <wp:docPr id="8" name="Image 8"/>
@@ -11442,7 +11431,7 @@
                     <pic:cNvPicPr/>
                   </pic:nvPicPr>
                   <pic:blipFill>
-                    <a:blip r:embed="rId18" cstate="print">
+                    <a:blip r:embed="rId19" cstate="print">
                       <a:extLst>
                         <a:ext uri="{28A0092B-C50C-407E-A947-70E740481C1C}">
                           <a14:useLocalDpi xmlns:a14="http://schemas.microsoft.com/office/drawing/2010/main" val="0"/>
@@ -11624,27 +11613,268 @@
         </w:rPr>
         <w:t>.</w:t>
       </w:r>
-      <w:bookmarkStart w:id="78" w:name="_GoBack"/>
+    </w:p>
+    <w:p>
+      <w:pPr>
+        <w:rPr>
+          <w:lang w:eastAsia="en-US"/>
+        </w:rPr>
+      </w:pPr>
+    </w:p>
+    <w:p>
+      <w:pPr>
+        <w:pStyle w:val="Titre3"/>
+      </w:pPr>
+      <w:bookmarkStart w:id="78" w:name="_Toc433834543"/>
+      <w:bookmarkStart w:id="79" w:name="_Toc437541187"/>
+      <w:r>
+        <w:t>Répartition sur différents threads</w:t>
+      </w:r>
       <w:bookmarkEnd w:id="78"/>
-    </w:p>
-    <w:p>
-      <w:pPr>
-        <w:rPr>
-          <w:lang w:eastAsia="en-US"/>
-        </w:rPr>
-      </w:pPr>
-    </w:p>
-    <w:p>
-      <w:pPr>
-        <w:pStyle w:val="Titre3"/>
-      </w:pPr>
-      <w:bookmarkStart w:id="79" w:name="_Toc433834543"/>
-      <w:bookmarkStart w:id="80" w:name="_Toc437541187"/>
-      <w:r>
-        <w:t>Répartition sur différents threads</w:t>
-      </w:r>
       <w:bookmarkEnd w:id="79"/>
+    </w:p>
+    <w:p>
+      <w:pPr>
+        <w:rPr>
+          <w:lang w:eastAsia="en-US"/>
+        </w:rPr>
+      </w:pPr>
+      <w:r>
+        <w:rPr>
+          <w:lang w:eastAsia="en-US"/>
+        </w:rPr>
+        <w:t>Nous avons opté pour l’implémentation C++11 des threads de par sa facilité.</w:t>
+      </w:r>
+    </w:p>
+    <w:p>
+      <w:pPr>
+        <w:rPr>
+          <w:lang w:eastAsia="en-US"/>
+        </w:rPr>
+      </w:pPr>
+      <w:r>
+        <w:rPr>
+          <w:lang w:eastAsia="en-US"/>
+        </w:rPr>
+        <w:t>Le programme démarre dans son thread principal avec le Bootstrap, qui va lancer 2 autres threads lors du lancement du jeu :</w:t>
+      </w:r>
+    </w:p>
+    <w:p>
+      <w:pPr>
+        <w:rPr>
+          <w:lang w:eastAsia="en-US"/>
+        </w:rPr>
+      </w:pPr>
+      <w:r>
+        <w:rPr>
+          <w:noProof/>
+        </w:rPr>
+        <w:pict>
+          <v:roundrect id="_x0000_s1026" style="position:absolute;left:0;text-align:left;margin-left:175.85pt;margin-top:20.05pt;width:120.65pt;height:23.95pt;z-index:251658240" arcsize="10923f">
+            <v:textbox>
+              <w:txbxContent>
+                <w:p>
+                  <w:pPr>
+                    <w:jc w:val="center"/>
+                  </w:pPr>
+                  <w:r>
+                    <w:t>boot::run()</w:t>
+                  </w:r>
+                </w:p>
+              </w:txbxContent>
+            </v:textbox>
+          </v:roundrect>
+        </w:pict>
+      </w:r>
+    </w:p>
+    <w:p>
+      <w:pPr>
+        <w:rPr>
+          <w:lang w:eastAsia="en-US"/>
+        </w:rPr>
+      </w:pPr>
+      <w:r>
+        <w:rPr>
+          <w:noProof/>
+        </w:rPr>
+        <w:pict>
+          <v:shapetype id="_x0000_t32" coordsize="21600,21600" o:spt="32" o:oned="t" path="m,l21600,21600e" filled="f">
+            <v:path arrowok="t" fillok="f" o:connecttype="none"/>
+            <o:lock v:ext="edit" shapetype="t"/>
+          </v:shapetype>
+          <v:shape id="_x0000_s1030" type="#_x0000_t32" style="position:absolute;left:0;text-align:left;margin-left:239.1pt;margin-top:16.25pt;width:122.05pt;height:66.6pt;z-index:251662336" o:connectortype="straight">
+            <v:stroke endarrow="block"/>
+          </v:shape>
+        </w:pict>
+      </w:r>
+      <w:r>
+        <w:rPr>
+          <w:noProof/>
+        </w:rPr>
+        <w:pict>
+          <v:shape id="_x0000_s1029" type="#_x0000_t32" style="position:absolute;left:0;text-align:left;margin-left:107.15pt;margin-top:16.95pt;width:132.65pt;height:63.35pt;flip:x;z-index:251661312" o:connectortype="straight">
+            <v:stroke endarrow="block"/>
+          </v:shape>
+        </w:pict>
+      </w:r>
+    </w:p>
+    <w:p>
+      <w:pPr>
+        <w:rPr>
+          <w:lang w:eastAsia="en-US"/>
+        </w:rPr>
+      </w:pPr>
+    </w:p>
+    <w:p>
+      <w:pPr>
+        <w:rPr>
+          <w:lang w:eastAsia="en-US"/>
+        </w:rPr>
+      </w:pPr>
+    </w:p>
+    <w:p>
+      <w:pPr>
+        <w:rPr>
+          <w:lang w:eastAsia="en-US"/>
+        </w:rPr>
+      </w:pPr>
+      <w:r>
+        <w:rPr>
+          <w:noProof/>
+        </w:rPr>
+        <w:pict>
+          <v:roundrect id="_x0000_s1027" style="position:absolute;left:0;text-align:left;margin-left:293.85pt;margin-top:5.65pt;width:140pt;height:26.7pt;z-index:251659264" arcsize="10923f">
+            <v:textbox>
+              <w:txbxContent>
+                <w:p>
+                  <w:pPr>
+                    <w:jc w:val="center"/>
+                  </w:pPr>
+                  <w:r>
+                    <w:t>ai() =&gt; AiPlayer::run()</w:t>
+                  </w:r>
+                </w:p>
+              </w:txbxContent>
+            </v:textbox>
+          </v:roundrect>
+        </w:pict>
+      </w:r>
+      <w:r>
+        <w:rPr>
+          <w:noProof/>
+        </w:rPr>
+        <w:pict>
+          <v:roundrect id="_x0000_s1028" style="position:absolute;left:0;text-align:left;margin-left:43.85pt;margin-top:4.4pt;width:131.3pt;height:27.95pt;z-index:251660288" arcsize="10923f">
+            <v:textbox>
+              <w:txbxContent>
+                <w:p>
+                  <w:r>
+                    <w:t>game() =&gt; Game::run()</w:t>
+                  </w:r>
+                </w:p>
+              </w:txbxContent>
+            </v:textbox>
+          </v:roundrect>
+        </w:pict>
+      </w:r>
+    </w:p>
+    <w:p>
+      <w:pPr>
+        <w:rPr>
+          <w:lang w:eastAsia="en-US"/>
+        </w:rPr>
+      </w:pPr>
+    </w:p>
+    <w:p>
+      <w:pPr>
+        <w:rPr>
+          <w:lang w:eastAsia="en-US"/>
+        </w:rPr>
+      </w:pPr>
+    </w:p>
+    <w:p>
+      <w:pPr>
+        <w:rPr>
+          <w:lang w:eastAsia="en-US"/>
+        </w:rPr>
+      </w:pPr>
+      <w:r>
+        <w:rPr>
+          <w:lang w:eastAsia="en-US"/>
+        </w:rPr>
+        <w:t>Game et AiPlayer sont des « functor » : ils surchargent l’opérateur () ce qui permet de les manipuler comme des fonctions avec les threads.</w:t>
+      </w:r>
+      <w:bookmarkStart w:id="80" w:name="_GoBack"/>
       <w:bookmarkEnd w:id="80"/>
+    </w:p>
+    <w:p>
+      <w:pPr>
+        <w:rPr>
+          <w:lang w:eastAsia="en-US"/>
+        </w:rPr>
+      </w:pPr>
+      <w:r>
+        <w:rPr>
+          <w:lang w:eastAsia="en-US"/>
+        </w:rPr>
+        <w:t>les run() de AiPlayer et Game sont des boucles infinies avec un sleep, plus des opérations à réaliser lor</w:t>
+      </w:r>
+      <w:r>
+        <w:rPr>
+          <w:lang w:eastAsia="en-US"/>
+        </w:rPr>
+        <w:t>sque des mises à jour</w:t>
+      </w:r>
+      <w:r>
+        <w:rPr>
+          <w:lang w:eastAsia="en-US"/>
+        </w:rPr>
+        <w:t xml:space="preserve"> sont présentes</w:t>
+      </w:r>
+      <w:r>
+        <w:rPr>
+          <w:lang w:eastAsia="en-US"/>
+        </w:rPr>
+        <w:t xml:space="preserve"> (nouvelles commandes pour l’engine, et nouvelles mise à jour pour l’AiPlayer)</w:t>
+      </w:r>
+      <w:r>
+        <w:rPr>
+          <w:lang w:eastAsia="en-US"/>
+        </w:rPr>
+        <w:t>.</w:t>
+      </w:r>
+    </w:p>
+    <w:p>
+      <w:pPr>
+        <w:rPr>
+          <w:lang w:eastAsia="en-US"/>
+        </w:rPr>
+      </w:pPr>
+      <w:r>
+        <w:rPr>
+          <w:lang w:eastAsia="en-US"/>
+        </w:rPr>
+        <w:t xml:space="preserve">Pour l’envoi des commandes, elles sont mises après un lock de mutex dans la CommandList (une file de Commands) de l’engine, qui les réalisera </w:t>
+      </w:r>
+      <w:r>
+        <w:rPr>
+          <w:lang w:eastAsia="en-US"/>
+        </w:rPr>
+        <w:t>lors de son éveil.</w:t>
+      </w:r>
+    </w:p>
+    <w:p>
+      <w:pPr>
+        <w:rPr>
+          <w:lang w:eastAsia="en-US"/>
+        </w:rPr>
+      </w:pPr>
+      <w:r>
+        <w:rPr>
+          <w:lang w:eastAsia="en-US"/>
+        </w:rPr>
+        <w:t>A noter : le thread principal avec l’interface graphique reste le plus gourmand en occupation CPU : 90% pour ce thread, 10% pour les 2 autres (source : outil de profiling Visual Studio)</w:t>
+      </w:r>
     </w:p>
     <w:p>
       <w:pPr>
@@ -11934,7 +12164,7 @@
             <w:spacing w:val="60"/>
           </w:rPr>
           <w:drawing>
-            <wp:inline distT="0" distB="0" distL="0" distR="0" wp14:anchorId="47DEAB62" wp14:editId="44619D47">
+            <wp:inline distT="0" distB="0" distL="0" distR="0" wp14:anchorId="304E52AD" wp14:editId="47C673EA">
               <wp:extent cx="394470" cy="390525"/>
               <wp:effectExtent l="0" t="0" r="5715" b="0"/>
               <wp:docPr id="17" name="Image 17"/>
@@ -16038,7 +16268,7 @@
 </file>
 
 <file path=customXml/itemProps1.xml><?xml version="1.0" encoding="utf-8"?>
-<ds:datastoreItem xmlns:ds="http://schemas.openxmlformats.org/officeDocument/2006/customXml" ds:itemID="{4103AAE6-5398-4264-A864-EF6DAA16FD4F}">
+<ds:datastoreItem xmlns:ds="http://schemas.openxmlformats.org/officeDocument/2006/customXml" ds:itemID="{2A3C948F-BCE8-47AF-A03E-CA12EDD6D245}">
   <ds:schemaRefs>
     <ds:schemaRef ds:uri="http://schemas.openxmlformats.org/officeDocument/2006/bibliography"/>
   </ds:schemaRefs>

</xml_diff>

<commit_message>
update report + diagrams
</commit_message>
<xml_diff>
--- a/rapport/Rapport.docx
+++ b/rapport/Rapport.docx
@@ -3802,7 +3802,7 @@
             <w:noProof/>
             <w:webHidden/>
           </w:rPr>
-          <w:t>26</w:t>
+          <w:t>27</w:t>
         </w:r>
         <w:r>
           <w:rPr>
@@ -4845,7 +4845,7 @@
           <w:noProof/>
         </w:rPr>
         <w:drawing>
-          <wp:inline distT="0" distB="0" distL="0" distR="0" wp14:anchorId="2F30E9A0" wp14:editId="027F6D21">
+          <wp:inline distT="0" distB="0" distL="0" distR="0" wp14:anchorId="02F72B2E" wp14:editId="5F40292C">
             <wp:extent cx="5760720" cy="3240405"/>
             <wp:effectExtent l="0" t="0" r="0" b="0"/>
             <wp:docPr id="2" name="Image 2"/>
@@ -6127,7 +6127,7 @@
           <w:noProof/>
         </w:rPr>
         <w:drawing>
-          <wp:inline distT="0" distB="0" distL="0" distR="0" wp14:anchorId="6D8A41D5" wp14:editId="6C0C8715">
+          <wp:inline distT="0" distB="0" distL="0" distR="0" wp14:anchorId="3B78764C" wp14:editId="175F0F03">
             <wp:extent cx="5760720" cy="2656205"/>
             <wp:effectExtent l="0" t="0" r="0" b="0"/>
             <wp:docPr id="6" name="Image 6"/>
@@ -6222,7 +6222,7 @@
     <w:p>
       <w:pPr>
         <w:keepNext/>
-        <w:ind w:hanging="709"/>
+        <w:ind w:hanging="851"/>
         <w:jc w:val="center"/>
       </w:pPr>
       <w:r>
@@ -6231,8 +6231,8 @@
         </w:rPr>
         <w:lastRenderedPageBreak/>
         <w:drawing>
-          <wp:inline distT="0" distB="0" distL="0" distR="0" wp14:anchorId="37A72764" wp14:editId="229EFD6C">
-            <wp:extent cx="6790266" cy="4818288"/>
+          <wp:inline distT="0" distB="0" distL="0" distR="0" wp14:anchorId="34CFB1EB" wp14:editId="1EE95752">
+            <wp:extent cx="6988422" cy="4961157"/>
             <wp:effectExtent l="0" t="0" r="0" b="0"/>
             <wp:docPr id="3" name="Image 3"/>
             <wp:cNvGraphicFramePr>
@@ -6260,7 +6260,7 @@
                   <pic:spPr>
                     <a:xfrm>
                       <a:off x="0" y="0"/>
-                      <a:ext cx="6797935" cy="4823730"/>
+                      <a:ext cx="6991451" cy="4963307"/>
                     </a:xfrm>
                     <a:prstGeom prst="rect">
                       <a:avLst/>
@@ -6318,42 +6318,56 @@
           <w:lang w:eastAsia="en-US"/>
         </w:rPr>
       </w:pPr>
+      <w:r>
+        <w:rPr>
+          <w:lang w:eastAsia="en-US"/>
+        </w:rPr>
+        <w:t>Les macros MSGPACK_DEFINE définissent les attributs à utiliser pour la sérialisation / dé-</w:t>
+      </w:r>
+      <w:bookmarkStart w:id="15" w:name="_GoBack"/>
+      <w:bookmarkEnd w:id="15"/>
+      <w:r>
+        <w:rPr>
+          <w:lang w:eastAsia="en-US"/>
+        </w:rPr>
+        <w:t>sérialisation.</w:t>
+      </w:r>
     </w:p>
     <w:p>
       <w:pPr>
         <w:pStyle w:val="Titre2"/>
       </w:pPr>
-      <w:bookmarkStart w:id="15" w:name="_Toc433834519"/>
-      <w:bookmarkStart w:id="16" w:name="_Toc437541155"/>
+      <w:bookmarkStart w:id="16" w:name="_Toc433834519"/>
+      <w:bookmarkStart w:id="17" w:name="_Toc437541155"/>
       <w:r>
         <w:t>Conception logiciel : extension pour le rendu</w:t>
       </w:r>
-      <w:bookmarkEnd w:id="15"/>
       <w:bookmarkEnd w:id="16"/>
+      <w:bookmarkEnd w:id="17"/>
     </w:p>
     <w:p>
       <w:pPr>
         <w:pStyle w:val="Titre2"/>
       </w:pPr>
-      <w:bookmarkStart w:id="17" w:name="_Toc433834520"/>
-      <w:bookmarkStart w:id="18" w:name="_Toc437541156"/>
+      <w:bookmarkStart w:id="18" w:name="_Toc433834520"/>
+      <w:bookmarkStart w:id="19" w:name="_Toc437541156"/>
       <w:r>
         <w:t>Conception logiciel : extension pour le moteur de jeu</w:t>
       </w:r>
-      <w:bookmarkEnd w:id="17"/>
       <w:bookmarkEnd w:id="18"/>
+      <w:bookmarkEnd w:id="19"/>
     </w:p>
     <w:p>
       <w:pPr>
         <w:pStyle w:val="Titre2"/>
       </w:pPr>
-      <w:bookmarkStart w:id="19" w:name="_Toc433834521"/>
-      <w:bookmarkStart w:id="20" w:name="_Toc437541157"/>
+      <w:bookmarkStart w:id="20" w:name="_Toc433834521"/>
+      <w:bookmarkStart w:id="21" w:name="_Toc437541157"/>
       <w:r>
         <w:t>Ressources</w:t>
       </w:r>
-      <w:bookmarkEnd w:id="19"/>
       <w:bookmarkEnd w:id="20"/>
+      <w:bookmarkEnd w:id="21"/>
     </w:p>
     <w:p>
       <w:pPr>
@@ -6379,20 +6393,26 @@
         <w:rPr>
           <w:lang w:eastAsia="en-US"/>
         </w:rPr>
-        <w:t>mages et sons) est codé en JSON, ce qui inclus le fichier de déclaration des tiles, et les fichiers de niveau (ainsi que tout fichier de configuration). Celle permet de n’avoir aucun élément (ou presque) hardcodé dans le code du jeu, et d’offrir une souplesse de développement.</w:t>
-      </w:r>
-    </w:p>
-    <w:p>
-      <w:pPr>
-        <w:rPr>
-          <w:lang w:eastAsia="en-US"/>
-        </w:rPr>
-      </w:pPr>
+        <w:t xml:space="preserve">mages et sons) est codé en JSON, ce qui inclus le fichier de déclaration des tiles, et les fichiers de niveau (ainsi que tout fichier de </w:t>
+      </w:r>
       <w:r>
         <w:rPr>
           <w:lang w:eastAsia="en-US"/>
         </w:rPr>
         <w:lastRenderedPageBreak/>
+        <w:t>configuration). Celle permet de n’avoir aucun élément (ou presque) hardcodé dans le code du jeu, et d’offrir une souplesse de développement.</w:t>
+      </w:r>
+    </w:p>
+    <w:p>
+      <w:pPr>
+        <w:rPr>
+          <w:lang w:eastAsia="en-US"/>
+        </w:rPr>
+      </w:pPr>
+      <w:r>
+        <w:rPr>
+          <w:lang w:eastAsia="en-US"/>
+        </w:rPr>
         <w:t>Exemple : fichier de Tiles, qui permet de générer les tiles en fonction des éléments</w:t>
       </w:r>
     </w:p>
@@ -6917,6 +6937,7 @@
         <w:rPr>
           <w:lang w:eastAsia="en-US"/>
         </w:rPr>
+        <w:lastRenderedPageBreak/>
         <w:t xml:space="preserve">                }</w:t>
       </w:r>
     </w:p>
@@ -6960,285 +6981,285 @@
         <w:rPr>
           <w:lang w:eastAsia="en-US"/>
         </w:rPr>
+        <w:t>],</w:t>
+      </w:r>
+    </w:p>
+    <w:p>
+      <w:pPr>
+        <w:ind w:firstLine="432"/>
+        <w:rPr>
+          <w:lang w:eastAsia="en-US"/>
+        </w:rPr>
+      </w:pPr>
+      <w:r>
+        <w:rPr>
+          <w:lang w:eastAsia="en-US"/>
+        </w:rPr>
+        <w:t>[...],</w:t>
+      </w:r>
+    </w:p>
+    <w:p>
+      <w:pPr>
+        <w:ind w:firstLine="432"/>
+        <w:rPr>
+          <w:lang w:eastAsia="en-US"/>
+        </w:rPr>
+      </w:pPr>
+      <w:r>
+        <w:rPr>
+          <w:lang w:eastAsia="en-US"/>
+        </w:rPr>
+        <w:t>…</w:t>
+      </w:r>
+    </w:p>
+    <w:p>
+      <w:pPr>
+        <w:rPr>
+          <w:lang w:eastAsia="en-US"/>
+        </w:rPr>
+      </w:pPr>
+      <w:r>
+        <w:rPr>
+          <w:lang w:eastAsia="en-US"/>
+        </w:rPr>
+        <w:t>]</w:t>
+      </w:r>
+    </w:p>
+    <w:p>
+      <w:pPr>
+        <w:rPr>
+          <w:lang w:eastAsia="en-US"/>
+        </w:rPr>
+      </w:pPr>
+      <w:r>
+        <w:rPr>
+          <w:lang w:eastAsia="en-US"/>
+        </w:rPr>
+        <w:t>}</w:t>
+      </w:r>
+    </w:p>
+    <w:p>
+      <w:pPr>
+        <w:ind w:left="432"/>
+        <w:rPr>
+          <w:lang w:eastAsia="en-US"/>
+        </w:rPr>
+      </w:pPr>
+    </w:p>
+    <w:p>
+      <w:pPr>
+        <w:pStyle w:val="Titre1"/>
+      </w:pPr>
+      <w:bookmarkStart w:id="22" w:name="_Toc437541158"/>
+      <w:r>
+        <w:t>Rendu : Stratégie et Conception</w:t>
+      </w:r>
+      <w:bookmarkEnd w:id="22"/>
+    </w:p>
+    <w:p>
+      <w:pPr>
+        <w:rPr>
+          <w:lang w:eastAsia="en-US"/>
+        </w:rPr>
+      </w:pPr>
+    </w:p>
+    <w:p>
+      <w:pPr>
+        <w:pStyle w:val="Titre2"/>
+      </w:pPr>
+      <w:bookmarkStart w:id="23" w:name="_Toc433834522"/>
+      <w:bookmarkStart w:id="24" w:name="_Toc437541159"/>
+      <w:r>
+        <w:t>Stratégie de rendu d’un état</w:t>
+      </w:r>
+      <w:bookmarkEnd w:id="23"/>
+      <w:bookmarkEnd w:id="24"/>
+    </w:p>
+    <w:p>
+      <w:pPr>
+        <w:rPr>
+          <w:lang w:eastAsia="en-US"/>
+        </w:rPr>
+      </w:pPr>
+    </w:p>
+    <w:p>
+      <w:pPr>
+        <w:rPr>
+          <w:lang w:eastAsia="en-US"/>
+        </w:rPr>
+      </w:pPr>
+      <w:r>
+        <w:rPr>
+          <w:lang w:eastAsia="en-US"/>
+        </w:rPr>
+        <w:t>Pour r</w:t>
+      </w:r>
+      <w:r>
+        <w:rPr>
+          <w:lang w:eastAsia="en-US"/>
+        </w:rPr>
+        <w:t>endre un état, nous avons regroupé tout le rendu en Scène, qui est l’image de l’état du jeu, et nous l’avons découpée en plans. Ces plans se répartissent différents types de données : un plan pour les informations, 2 plans pour les élément fixes (2 niveaux de profondeur), un pour les éléments mobiles (personnages)</w:t>
+      </w:r>
+      <w:r>
+        <w:rPr>
+          <w:lang w:eastAsia="en-US"/>
+        </w:rPr>
+        <w:t xml:space="preserve">, et un plan de debug. </w:t>
+      </w:r>
+      <w:r>
+        <w:rPr>
+          <w:lang w:eastAsia="en-US"/>
+        </w:rPr>
+        <w:t>Chaque plan contient une texture et une matrice donnant la position des éléments dans la fenêtre</w:t>
+      </w:r>
+      <w:r>
+        <w:rPr>
+          <w:lang w:eastAsia="en-US"/>
+        </w:rPr>
+        <w:t xml:space="preserve"> de jeu</w:t>
+      </w:r>
+      <w:r>
+        <w:rPr>
+          <w:lang w:eastAsia="en-US"/>
+        </w:rPr>
+        <w:t>, et les coordonnées de sa partie de la texture. Ces 2 éléments sont envoyés à la carte graphique ce qui permet un affichage rapide et optimisé des éléments (plutôt que de tracer sprite par sprite)</w:t>
+      </w:r>
+    </w:p>
+    <w:p>
+      <w:pPr>
+        <w:rPr>
+          <w:lang w:eastAsia="en-US"/>
+        </w:rPr>
+      </w:pPr>
+      <w:r>
+        <w:rPr>
+          <w:lang w:eastAsia="en-US"/>
+        </w:rPr>
+        <w:t>Actuellement, seuls les éléments fixes sont été implémentés, pas les mobiles ni les informations.</w:t>
+      </w:r>
+    </w:p>
+    <w:p>
+      <w:pPr>
+        <w:pStyle w:val="Titre2"/>
+      </w:pPr>
+      <w:bookmarkStart w:id="25" w:name="_Toc433834523"/>
+      <w:bookmarkStart w:id="26" w:name="_Toc437541160"/>
+      <w:r>
+        <w:t>Conception logiciel</w:t>
+      </w:r>
+      <w:bookmarkEnd w:id="25"/>
+      <w:bookmarkEnd w:id="26"/>
+    </w:p>
+    <w:p>
+      <w:pPr>
+        <w:rPr>
+          <w:lang w:eastAsia="en-US"/>
+        </w:rPr>
+      </w:pPr>
+    </w:p>
+    <w:p>
+      <w:pPr>
+        <w:rPr>
+          <w:lang w:eastAsia="en-US"/>
+        </w:rPr>
+      </w:pPr>
+      <w:r>
+        <w:rPr>
+          <w:lang w:eastAsia="en-US"/>
+        </w:rPr>
+        <w:t xml:space="preserve">Le diagramme des classes pour le rendu est </w:t>
+      </w:r>
+      <w:r>
+        <w:rPr>
+          <w:lang w:eastAsia="en-US"/>
+        </w:rPr>
+        <w:t>en [</w:t>
+      </w:r>
+      <w:r>
+        <w:rPr>
+          <w:lang w:eastAsia="en-US"/>
+        </w:rPr>
+        <w:fldChar w:fldCharType="begin"/>
+      </w:r>
+      <w:r>
+        <w:rPr>
+          <w:lang w:eastAsia="en-US"/>
+        </w:rPr>
+        <w:instrText xml:space="preserve"> REF _Ref433834256 \h </w:instrText>
+      </w:r>
+      <w:r>
+        <w:rPr>
+          <w:lang w:eastAsia="en-US"/>
+        </w:rPr>
+      </w:r>
+      <w:r>
+        <w:rPr>
+          <w:lang w:eastAsia="en-US"/>
+        </w:rPr>
+        <w:fldChar w:fldCharType="separate"/>
+      </w:r>
+      <w:r>
+        <w:t xml:space="preserve">Figure </w:t>
+      </w:r>
+      <w:r>
+        <w:rPr>
+          <w:noProof/>
+        </w:rPr>
+        <w:t>4</w:t>
+      </w:r>
+      <w:r>
+        <w:t> : Diagramme de classe du moteur de rend</w:t>
+      </w:r>
+      <w:r>
+        <w:rPr>
+          <w:lang w:eastAsia="en-US"/>
+        </w:rPr>
+        <w:fldChar w:fldCharType="end"/>
+      </w:r>
+      <w:r>
+        <w:rPr>
+          <w:lang w:eastAsia="en-US"/>
+        </w:rPr>
+        <w:t>].</w:t>
+      </w:r>
+    </w:p>
+    <w:p>
+      <w:pPr>
+        <w:rPr>
+          <w:lang w:eastAsia="en-US"/>
+        </w:rPr>
+      </w:pPr>
+      <w:r>
+        <w:rPr>
+          <w:lang w:eastAsia="en-US"/>
+        </w:rPr>
+        <w:t>Utilisant la bibliothèque SFML, nous avons choisi d’implémenter l’interface sf ::drawable à nos objets à rendre : scene et ses layers. Cette implémentation permet de simplifier les appels graphiques, puisqu’il nous suffira de faire un App.draw(scene) dans la boucle principale pour rendre l’intégralité des plans.</w:t>
+      </w:r>
+    </w:p>
+    <w:p>
+      <w:pPr>
+        <w:rPr>
+          <w:rStyle w:val="lev"/>
+        </w:rPr>
+      </w:pPr>
+      <w:r>
+        <w:rPr>
+          <w:rStyle w:val="lev"/>
+        </w:rPr>
+        <w:t>Layer </w:t>
+      </w:r>
+    </w:p>
+    <w:p>
+      <w:pPr>
+        <w:rPr>
+          <w:lang w:eastAsia="en-US"/>
+        </w:rPr>
+      </w:pPr>
+      <w:r>
+        <w:rPr>
+          <w:lang w:eastAsia="en-US"/>
+        </w:rPr>
         <w:lastRenderedPageBreak/>
-        <w:t>],</w:t>
-      </w:r>
-    </w:p>
-    <w:p>
-      <w:pPr>
-        <w:ind w:firstLine="432"/>
-        <w:rPr>
-          <w:lang w:eastAsia="en-US"/>
-        </w:rPr>
-      </w:pPr>
-      <w:r>
-        <w:rPr>
-          <w:lang w:eastAsia="en-US"/>
-        </w:rPr>
-        <w:t>[...],</w:t>
-      </w:r>
-    </w:p>
-    <w:p>
-      <w:pPr>
-        <w:ind w:firstLine="432"/>
-        <w:rPr>
-          <w:lang w:eastAsia="en-US"/>
-        </w:rPr>
-      </w:pPr>
-      <w:r>
-        <w:rPr>
-          <w:lang w:eastAsia="en-US"/>
-        </w:rPr>
-        <w:t>…</w:t>
-      </w:r>
-    </w:p>
-    <w:p>
-      <w:pPr>
-        <w:rPr>
-          <w:lang w:eastAsia="en-US"/>
-        </w:rPr>
-      </w:pPr>
-      <w:r>
-        <w:rPr>
-          <w:lang w:eastAsia="en-US"/>
-        </w:rPr>
-        <w:t>]</w:t>
-      </w:r>
-    </w:p>
-    <w:p>
-      <w:pPr>
-        <w:rPr>
-          <w:lang w:eastAsia="en-US"/>
-        </w:rPr>
-      </w:pPr>
-      <w:r>
-        <w:rPr>
-          <w:lang w:eastAsia="en-US"/>
-        </w:rPr>
-        <w:t>}</w:t>
-      </w:r>
-    </w:p>
-    <w:p>
-      <w:pPr>
-        <w:ind w:left="432"/>
-        <w:rPr>
-          <w:lang w:eastAsia="en-US"/>
-        </w:rPr>
-      </w:pPr>
-    </w:p>
-    <w:p>
-      <w:pPr>
-        <w:pStyle w:val="Titre1"/>
-      </w:pPr>
-      <w:bookmarkStart w:id="21" w:name="_Toc437541158"/>
-      <w:r>
-        <w:t>Rendu : Stratégie et Conception</w:t>
-      </w:r>
-      <w:bookmarkEnd w:id="21"/>
-    </w:p>
-    <w:p>
-      <w:pPr>
-        <w:rPr>
-          <w:lang w:eastAsia="en-US"/>
-        </w:rPr>
-      </w:pPr>
-    </w:p>
-    <w:p>
-      <w:pPr>
-        <w:pStyle w:val="Titre2"/>
-      </w:pPr>
-      <w:bookmarkStart w:id="22" w:name="_Toc433834522"/>
-      <w:bookmarkStart w:id="23" w:name="_Toc437541159"/>
-      <w:r>
-        <w:t>Stratégie de rendu d’un état</w:t>
-      </w:r>
-      <w:bookmarkEnd w:id="22"/>
-      <w:bookmarkEnd w:id="23"/>
-    </w:p>
-    <w:p>
-      <w:pPr>
-        <w:rPr>
-          <w:lang w:eastAsia="en-US"/>
-        </w:rPr>
-      </w:pPr>
-    </w:p>
-    <w:p>
-      <w:pPr>
-        <w:rPr>
-          <w:lang w:eastAsia="en-US"/>
-        </w:rPr>
-      </w:pPr>
-      <w:r>
-        <w:rPr>
-          <w:lang w:eastAsia="en-US"/>
-        </w:rPr>
-        <w:t>Pour r</w:t>
-      </w:r>
-      <w:r>
-        <w:rPr>
-          <w:lang w:eastAsia="en-US"/>
-        </w:rPr>
-        <w:t>endre un état, nous avons regroupé tout le rendu en Scène, qui est l’image de l’état du jeu, et nous l’avons découpée en plans. Ces plans se répartissent différents types de données : un plan pour les informations, 2 plans pour les élément fixes (2 niveaux de profondeur), un pour les éléments mobiles (personnages)</w:t>
-      </w:r>
-      <w:r>
-        <w:rPr>
-          <w:lang w:eastAsia="en-US"/>
-        </w:rPr>
-        <w:t xml:space="preserve">, et un plan de debug. </w:t>
-      </w:r>
-      <w:r>
-        <w:rPr>
-          <w:lang w:eastAsia="en-US"/>
-        </w:rPr>
-        <w:t>Chaque plan contient une texture et une matrice donnant la position des éléments dans la fenêtre</w:t>
-      </w:r>
-      <w:r>
-        <w:rPr>
-          <w:lang w:eastAsia="en-US"/>
-        </w:rPr>
-        <w:t xml:space="preserve"> de jeu</w:t>
-      </w:r>
-      <w:r>
-        <w:rPr>
-          <w:lang w:eastAsia="en-US"/>
-        </w:rPr>
-        <w:t>, et les coordonnées de sa partie de la texture. Ces 2 éléments sont envoyés à la carte graphique ce qui permet un affichage rapide et optimisé des éléments (plutôt que de tracer sprite par sprite)</w:t>
-      </w:r>
-    </w:p>
-    <w:p>
-      <w:pPr>
-        <w:rPr>
-          <w:lang w:eastAsia="en-US"/>
-        </w:rPr>
-      </w:pPr>
-      <w:r>
-        <w:rPr>
-          <w:lang w:eastAsia="en-US"/>
-        </w:rPr>
-        <w:t>Actuellement, seuls les éléments fixes sont été implémentés, pas les mobiles ni les informations.</w:t>
-      </w:r>
-    </w:p>
-    <w:p>
-      <w:pPr>
-        <w:pStyle w:val="Titre2"/>
-      </w:pPr>
-      <w:bookmarkStart w:id="24" w:name="_Toc433834523"/>
-      <w:bookmarkStart w:id="25" w:name="_Toc437541160"/>
-      <w:r>
-        <w:t>Conception logiciel</w:t>
-      </w:r>
-      <w:bookmarkEnd w:id="24"/>
-      <w:bookmarkEnd w:id="25"/>
-    </w:p>
-    <w:p>
-      <w:pPr>
-        <w:rPr>
-          <w:lang w:eastAsia="en-US"/>
-        </w:rPr>
-      </w:pPr>
-    </w:p>
-    <w:p>
-      <w:pPr>
-        <w:rPr>
-          <w:lang w:eastAsia="en-US"/>
-        </w:rPr>
-      </w:pPr>
-      <w:r>
-        <w:rPr>
-          <w:lang w:eastAsia="en-US"/>
-        </w:rPr>
-        <w:t xml:space="preserve">Le diagramme des classes pour le rendu est </w:t>
-      </w:r>
-      <w:r>
-        <w:rPr>
-          <w:lang w:eastAsia="en-US"/>
-        </w:rPr>
-        <w:t>en [</w:t>
-      </w:r>
-      <w:r>
-        <w:rPr>
-          <w:lang w:eastAsia="en-US"/>
-        </w:rPr>
-        <w:fldChar w:fldCharType="begin"/>
-      </w:r>
-      <w:r>
-        <w:rPr>
-          <w:lang w:eastAsia="en-US"/>
-        </w:rPr>
-        <w:instrText xml:space="preserve"> REF _Ref433834256 \h </w:instrText>
-      </w:r>
-      <w:r>
-        <w:rPr>
-          <w:lang w:eastAsia="en-US"/>
-        </w:rPr>
-      </w:r>
-      <w:r>
-        <w:rPr>
-          <w:lang w:eastAsia="en-US"/>
-        </w:rPr>
-        <w:fldChar w:fldCharType="separate"/>
-      </w:r>
-      <w:r>
-        <w:t xml:space="preserve">Figure </w:t>
-      </w:r>
-      <w:r>
-        <w:rPr>
-          <w:noProof/>
-        </w:rPr>
-        <w:t>4</w:t>
-      </w:r>
-      <w:r>
-        <w:t> : Diagramme de classe du moteur de rend</w:t>
-      </w:r>
-      <w:r>
-        <w:rPr>
-          <w:lang w:eastAsia="en-US"/>
-        </w:rPr>
-        <w:fldChar w:fldCharType="end"/>
-      </w:r>
-      <w:r>
-        <w:rPr>
-          <w:lang w:eastAsia="en-US"/>
-        </w:rPr>
-        <w:t>].</w:t>
-      </w:r>
-    </w:p>
-    <w:p>
-      <w:pPr>
-        <w:rPr>
-          <w:lang w:eastAsia="en-US"/>
-        </w:rPr>
-      </w:pPr>
-      <w:r>
-        <w:rPr>
-          <w:lang w:eastAsia="en-US"/>
-        </w:rPr>
-        <w:t>Utilisant la bibliothèque SFML, nous avons choisi d’implémenter l’interface sf ::drawable à nos objets à rendre : scene et ses layers. Cette implémentation permet de simplifier les appels graphiques, puisqu’il nous suffira de faire un App.draw(scene) dans la boucle principale pour rendre l’intégralité des plans.</w:t>
-      </w:r>
-    </w:p>
-    <w:p>
-      <w:pPr>
-        <w:rPr>
-          <w:rStyle w:val="lev"/>
-        </w:rPr>
-      </w:pPr>
-      <w:r>
-        <w:rPr>
-          <w:rStyle w:val="lev"/>
-        </w:rPr>
-        <w:t>Layer </w:t>
-      </w:r>
-    </w:p>
-    <w:p>
-      <w:pPr>
-        <w:rPr>
-          <w:lang w:eastAsia="en-US"/>
-        </w:rPr>
-      </w:pPr>
-      <w:r>
-        <w:rPr>
-          <w:lang w:eastAsia="en-US"/>
-        </w:rPr>
         <w:t xml:space="preserve">Un layer (plan) est un objet réalisant le lien entre une liste d’éléments et leur position spatiale dans la fenêtre ainsi que leur </w:t>
       </w:r>
       <w:r>
@@ -7257,14 +7278,7 @@
         <w:rPr>
           <w:lang w:eastAsia="en-US"/>
         </w:rPr>
-        <w:t xml:space="preserve">Layer hérite de sf ::drawable : </w:t>
-      </w:r>
-      <w:r>
-        <w:rPr>
-          <w:lang w:eastAsia="en-US"/>
-        </w:rPr>
-        <w:lastRenderedPageBreak/>
-        <w:t>un appel à App.draw(layer) permet de dessiner tout le layer. Dans le cas de l’ElementLayer (fixe ou mobile), le layer possède une propriété de profondeur (pour gérer plusieurs couches de tiles, ex. des décorations sur un mur), et une TileFactory, qui s’occupe de gérer la correspondance Element – Texture. Une fonction update() est déclenchée par l’Observer de l’état du je</w:t>
+        <w:t>Layer hérite de sf ::drawable : un appel à App.draw(layer) permet de dessiner tout le layer. Dans le cas de l’ElementLayer (fixe ou mobile), le layer possède une propriété de profondeur (pour gérer plusieurs couches de tiles, ex. des décorations sur un mur), et une TileFactory, qui s’occupe de gérer la correspondance Element – Texture. Une fonction update() est déclenchée par l’Observer de l’état du je</w:t>
       </w:r>
       <w:r>
         <w:rPr>
@@ -7464,7 +7478,7 @@
         </w:rPr>
         <w:lastRenderedPageBreak/>
         <w:drawing>
-          <wp:inline distT="0" distB="0" distL="0" distR="0" wp14:anchorId="486CE6C2" wp14:editId="14DD881B">
+          <wp:inline distT="0" distB="0" distL="0" distR="0" wp14:anchorId="78C79B2F" wp14:editId="1C995555">
             <wp:extent cx="9515405" cy="5236842"/>
             <wp:effectExtent l="0" t="0" r="0" b="0"/>
             <wp:docPr id="1" name="Image 1"/>
@@ -7519,8 +7533,8 @@
           <w:docGrid w:linePitch="360"/>
         </w:sectPr>
       </w:pPr>
-      <w:bookmarkStart w:id="26" w:name="_Ref433834256"/>
-      <w:bookmarkStart w:id="27" w:name="_Toc437541205"/>
+      <w:bookmarkStart w:id="27" w:name="_Ref433834256"/>
+      <w:bookmarkStart w:id="28" w:name="_Toc437541205"/>
       <w:r>
         <w:t xml:space="preserve">Figure </w:t>
       </w:r>
@@ -7548,21 +7562,21 @@
       <w:r>
         <w:t> : Diagramme de classe du moteur de rend</w:t>
       </w:r>
-      <w:bookmarkEnd w:id="26"/>
       <w:bookmarkEnd w:id="27"/>
+      <w:bookmarkEnd w:id="28"/>
     </w:p>
     <w:p>
       <w:pPr>
         <w:pStyle w:val="Titre2"/>
       </w:pPr>
-      <w:bookmarkStart w:id="28" w:name="_Toc433834524"/>
-      <w:bookmarkStart w:id="29" w:name="_Toc437541161"/>
+      <w:bookmarkStart w:id="29" w:name="_Toc433834524"/>
+      <w:bookmarkStart w:id="30" w:name="_Toc437541161"/>
       <w:r>
         <w:lastRenderedPageBreak/>
         <w:t>Conception logiciel : extension pour les animations</w:t>
       </w:r>
-      <w:bookmarkEnd w:id="28"/>
       <w:bookmarkEnd w:id="29"/>
+      <w:bookmarkEnd w:id="30"/>
     </w:p>
     <w:p>
       <w:pPr>
@@ -7649,13 +7663,13 @@
       <w:pPr>
         <w:pStyle w:val="Titre2"/>
       </w:pPr>
-      <w:bookmarkStart w:id="30" w:name="_Toc433834525"/>
-      <w:bookmarkStart w:id="31" w:name="_Toc437541162"/>
+      <w:bookmarkStart w:id="31" w:name="_Toc433834525"/>
+      <w:bookmarkStart w:id="32" w:name="_Toc437541162"/>
       <w:r>
         <w:t>Ressources</w:t>
       </w:r>
-      <w:bookmarkEnd w:id="30"/>
       <w:bookmarkEnd w:id="31"/>
+      <w:bookmarkEnd w:id="32"/>
     </w:p>
     <w:p>
       <w:pPr>
@@ -7702,13 +7716,13 @@
       <w:pPr>
         <w:pStyle w:val="Titre2"/>
       </w:pPr>
-      <w:bookmarkStart w:id="32" w:name="_Toc433834526"/>
-      <w:bookmarkStart w:id="33" w:name="_Toc437541163"/>
+      <w:bookmarkStart w:id="33" w:name="_Toc433834526"/>
+      <w:bookmarkStart w:id="34" w:name="_Toc437541163"/>
       <w:r>
         <w:t>Conception logiciel : éditeur</w:t>
       </w:r>
-      <w:bookmarkEnd w:id="32"/>
       <w:bookmarkEnd w:id="33"/>
+      <w:bookmarkEnd w:id="34"/>
     </w:p>
     <w:p>
       <w:pPr>
@@ -7792,14 +7806,14 @@
       <w:pPr>
         <w:pStyle w:val="Titre2"/>
       </w:pPr>
-      <w:bookmarkStart w:id="34" w:name="_Toc433834527"/>
-      <w:bookmarkStart w:id="35" w:name="_Toc437541164"/>
+      <w:bookmarkStart w:id="35" w:name="_Toc433834527"/>
+      <w:bookmarkStart w:id="36" w:name="_Toc437541164"/>
       <w:r>
         <w:lastRenderedPageBreak/>
         <w:t>Exemple de rendu</w:t>
       </w:r>
-      <w:bookmarkEnd w:id="34"/>
       <w:bookmarkEnd w:id="35"/>
+      <w:bookmarkEnd w:id="36"/>
     </w:p>
     <w:p>
       <w:pPr>
@@ -7818,7 +7832,7 @@
           <w:noProof/>
         </w:rPr>
         <w:drawing>
-          <wp:inline distT="0" distB="0" distL="0" distR="0" wp14:anchorId="11BB2F4E" wp14:editId="55127F5A">
+          <wp:inline distT="0" distB="0" distL="0" distR="0" wp14:anchorId="416B7013" wp14:editId="51B76CB5">
             <wp:extent cx="5760720" cy="4821555"/>
             <wp:effectExtent l="0" t="0" r="0" b="0"/>
             <wp:docPr id="12" name="Image 12"/>
@@ -7861,7 +7875,7 @@
           <w:lang w:eastAsia="en-US"/>
         </w:rPr>
       </w:pPr>
-      <w:bookmarkStart w:id="36" w:name="_Toc437541206"/>
+      <w:bookmarkStart w:id="37" w:name="_Toc437541206"/>
       <w:r>
         <w:t xml:space="preserve">Figure </w:t>
       </w:r>
@@ -7889,7 +7903,7 @@
       <w:r>
         <w:t xml:space="preserve"> : Exemple de rendu</w:t>
       </w:r>
-      <w:bookmarkEnd w:id="36"/>
+      <w:bookmarkEnd w:id="37"/>
     </w:p>
     <w:p>
       <w:pPr>
@@ -7909,12 +7923,12 @@
       <w:pPr>
         <w:pStyle w:val="Titre1"/>
       </w:pPr>
-      <w:bookmarkStart w:id="37" w:name="_Toc437541165"/>
+      <w:bookmarkStart w:id="38" w:name="_Toc437541165"/>
       <w:r>
         <w:lastRenderedPageBreak/>
         <w:t>Règles de changement d’états et moteur de jeu</w:t>
       </w:r>
-      <w:bookmarkEnd w:id="37"/>
+      <w:bookmarkEnd w:id="38"/>
     </w:p>
     <w:p>
       <w:pPr>
@@ -7927,13 +7941,13 @@
       <w:pPr>
         <w:pStyle w:val="Titre2"/>
       </w:pPr>
-      <w:bookmarkStart w:id="38" w:name="_Toc433834528"/>
-      <w:bookmarkStart w:id="39" w:name="_Toc437541166"/>
+      <w:bookmarkStart w:id="39" w:name="_Toc433834528"/>
+      <w:bookmarkStart w:id="40" w:name="_Toc437541166"/>
       <w:r>
         <w:t>Horloge globale</w:t>
       </w:r>
-      <w:bookmarkEnd w:id="38"/>
       <w:bookmarkEnd w:id="39"/>
+      <w:bookmarkEnd w:id="40"/>
     </w:p>
     <w:p>
       <w:pPr>
@@ -7959,13 +7973,13 @@
       <w:pPr>
         <w:pStyle w:val="Titre2"/>
       </w:pPr>
-      <w:bookmarkStart w:id="40" w:name="_Toc433834529"/>
-      <w:bookmarkStart w:id="41" w:name="_Toc437541167"/>
+      <w:bookmarkStart w:id="41" w:name="_Toc433834529"/>
+      <w:bookmarkStart w:id="42" w:name="_Toc437541167"/>
       <w:r>
         <w:t>Changements extérieurs</w:t>
       </w:r>
-      <w:bookmarkEnd w:id="40"/>
       <w:bookmarkEnd w:id="41"/>
+      <w:bookmarkEnd w:id="42"/>
     </w:p>
     <w:p>
       <w:pPr>
@@ -8167,13 +8181,13 @@
       <w:pPr>
         <w:pStyle w:val="Titre2"/>
       </w:pPr>
-      <w:bookmarkStart w:id="42" w:name="_Toc433834530"/>
-      <w:bookmarkStart w:id="43" w:name="_Toc437541168"/>
+      <w:bookmarkStart w:id="43" w:name="_Toc433834530"/>
+      <w:bookmarkStart w:id="44" w:name="_Toc437541168"/>
       <w:r>
         <w:t>Changements autonomes</w:t>
       </w:r>
-      <w:bookmarkEnd w:id="42"/>
       <w:bookmarkEnd w:id="43"/>
+      <w:bookmarkEnd w:id="44"/>
     </w:p>
     <w:p>
       <w:pPr>
@@ -8332,13 +8346,13 @@
       <w:pPr>
         <w:pStyle w:val="Titre2"/>
       </w:pPr>
-      <w:bookmarkStart w:id="44" w:name="_Toc433834531"/>
-      <w:bookmarkStart w:id="45" w:name="_Toc437541169"/>
+      <w:bookmarkStart w:id="45" w:name="_Toc433834531"/>
+      <w:bookmarkStart w:id="46" w:name="_Toc437541169"/>
       <w:r>
         <w:t>Conception logiciel</w:t>
       </w:r>
-      <w:bookmarkEnd w:id="44"/>
       <w:bookmarkEnd w:id="45"/>
+      <w:bookmarkEnd w:id="46"/>
     </w:p>
     <w:p>
       <w:pPr>
@@ -8372,7 +8386,7 @@
         </w:rPr>
         <w:lastRenderedPageBreak/>
         <w:drawing>
-          <wp:inline distT="0" distB="0" distL="0" distR="0" wp14:anchorId="41AC8C7E" wp14:editId="13968DBA">
+          <wp:inline distT="0" distB="0" distL="0" distR="0" wp14:anchorId="04D23380" wp14:editId="0F0E5D84">
             <wp:extent cx="8942489" cy="5140123"/>
             <wp:effectExtent l="0" t="0" r="0" b="0"/>
             <wp:docPr id="9" name="Image 9"/>
@@ -8427,7 +8441,7 @@
           <w:lang w:eastAsia="en-US"/>
         </w:rPr>
       </w:pPr>
-      <w:bookmarkStart w:id="46" w:name="_Toc437541207"/>
+      <w:bookmarkStart w:id="47" w:name="_Toc437541207"/>
       <w:r>
         <w:t xml:space="preserve">Figure </w:t>
       </w:r>
@@ -8455,7 +8469,7 @@
       <w:r>
         <w:t>: Diagramme des classes du moteur de jeu</w:t>
       </w:r>
-      <w:bookmarkEnd w:id="46"/>
+      <w:bookmarkEnd w:id="47"/>
     </w:p>
     <w:p>
       <w:pPr>
@@ -9186,25 +9200,25 @@
       <w:pPr>
         <w:pStyle w:val="Titre2"/>
       </w:pPr>
-      <w:bookmarkStart w:id="47" w:name="_Toc433834532"/>
-      <w:bookmarkStart w:id="48" w:name="_Toc437541170"/>
+      <w:bookmarkStart w:id="48" w:name="_Toc433834532"/>
+      <w:bookmarkStart w:id="49" w:name="_Toc437541170"/>
       <w:r>
         <w:t>Conception logiciel : extension pour l’IA</w:t>
       </w:r>
-      <w:bookmarkEnd w:id="47"/>
       <w:bookmarkEnd w:id="48"/>
+      <w:bookmarkEnd w:id="49"/>
     </w:p>
     <w:p>
       <w:pPr>
         <w:pStyle w:val="Titre2"/>
       </w:pPr>
-      <w:bookmarkStart w:id="49" w:name="_Toc433834533"/>
-      <w:bookmarkStart w:id="50" w:name="_Toc437541171"/>
+      <w:bookmarkStart w:id="50" w:name="_Toc433834533"/>
+      <w:bookmarkStart w:id="51" w:name="_Toc437541171"/>
       <w:r>
         <w:t>Conception logiciel : extension pour la parallélisation</w:t>
       </w:r>
-      <w:bookmarkEnd w:id="49"/>
       <w:bookmarkEnd w:id="50"/>
+      <w:bookmarkEnd w:id="51"/>
     </w:p>
     <w:p>
       <w:pPr>
@@ -9234,12 +9248,12 @@
       <w:pPr>
         <w:pStyle w:val="Titre1"/>
       </w:pPr>
-      <w:bookmarkStart w:id="51" w:name="_Toc437541172"/>
+      <w:bookmarkStart w:id="52" w:name="_Toc437541172"/>
       <w:r>
         <w:lastRenderedPageBreak/>
         <w:t>Intelligence Artificielle</w:t>
       </w:r>
-      <w:bookmarkEnd w:id="51"/>
+      <w:bookmarkEnd w:id="52"/>
     </w:p>
     <w:p>
       <w:pPr>
@@ -9252,13 +9266,13 @@
       <w:pPr>
         <w:pStyle w:val="Titre2"/>
       </w:pPr>
-      <w:bookmarkStart w:id="52" w:name="_Toc433834534"/>
-      <w:bookmarkStart w:id="53" w:name="_Toc437541173"/>
+      <w:bookmarkStart w:id="53" w:name="_Toc433834534"/>
+      <w:bookmarkStart w:id="54" w:name="_Toc437541173"/>
       <w:r>
         <w:t>Stratégies</w:t>
       </w:r>
-      <w:bookmarkEnd w:id="52"/>
       <w:bookmarkEnd w:id="53"/>
+      <w:bookmarkEnd w:id="54"/>
     </w:p>
     <w:p>
       <w:pPr>
@@ -9271,13 +9285,13 @@
       <w:pPr>
         <w:pStyle w:val="Titre3"/>
       </w:pPr>
-      <w:bookmarkStart w:id="54" w:name="_Toc433834535"/>
-      <w:bookmarkStart w:id="55" w:name="_Toc437541174"/>
+      <w:bookmarkStart w:id="55" w:name="_Toc433834535"/>
+      <w:bookmarkStart w:id="56" w:name="_Toc437541174"/>
       <w:r>
         <w:t>Intelligence minimale</w:t>
       </w:r>
-      <w:bookmarkEnd w:id="54"/>
       <w:bookmarkEnd w:id="55"/>
+      <w:bookmarkEnd w:id="56"/>
     </w:p>
     <w:p>
       <w:pPr>
@@ -9409,13 +9423,13 @@
       <w:pPr>
         <w:pStyle w:val="Titre3"/>
       </w:pPr>
-      <w:bookmarkStart w:id="56" w:name="_Toc433834536"/>
-      <w:bookmarkStart w:id="57" w:name="_Toc437541175"/>
+      <w:bookmarkStart w:id="57" w:name="_Toc433834536"/>
+      <w:bookmarkStart w:id="58" w:name="_Toc437541175"/>
       <w:r>
         <w:t>Intelligence basée sur des heuristiques</w:t>
       </w:r>
-      <w:bookmarkEnd w:id="56"/>
       <w:bookmarkEnd w:id="57"/>
+      <w:bookmarkEnd w:id="58"/>
     </w:p>
     <w:p>
       <w:pPr>
@@ -9750,25 +9764,25 @@
       <w:pPr>
         <w:pStyle w:val="Titre3"/>
       </w:pPr>
-      <w:bookmarkStart w:id="58" w:name="_Toc433834537"/>
-      <w:bookmarkStart w:id="59" w:name="_Toc437541176"/>
+      <w:bookmarkStart w:id="59" w:name="_Toc433834537"/>
+      <w:bookmarkStart w:id="60" w:name="_Toc437541176"/>
       <w:r>
         <w:t>Intelligence basée sur les arbres de recherche</w:t>
       </w:r>
-      <w:bookmarkEnd w:id="58"/>
       <w:bookmarkEnd w:id="59"/>
+      <w:bookmarkEnd w:id="60"/>
     </w:p>
     <w:p>
       <w:pPr>
         <w:pStyle w:val="Titre2"/>
       </w:pPr>
-      <w:bookmarkStart w:id="60" w:name="_Toc433834538"/>
-      <w:bookmarkStart w:id="61" w:name="_Toc437541177"/>
+      <w:bookmarkStart w:id="61" w:name="_Toc433834538"/>
+      <w:bookmarkStart w:id="62" w:name="_Toc437541177"/>
       <w:r>
         <w:t>Conception logiciel</w:t>
       </w:r>
-      <w:bookmarkEnd w:id="60"/>
       <w:bookmarkEnd w:id="61"/>
+      <w:bookmarkEnd w:id="62"/>
     </w:p>
     <w:p>
       <w:pPr>
@@ -9844,7 +9858,7 @@
           <w:noProof/>
         </w:rPr>
         <w:drawing>
-          <wp:inline distT="0" distB="0" distL="0" distR="0" wp14:anchorId="11C7C4C8" wp14:editId="37D4E694">
+          <wp:inline distT="0" distB="0" distL="0" distR="0" wp14:anchorId="35264448" wp14:editId="181641E5">
             <wp:extent cx="5098630" cy="2749823"/>
             <wp:effectExtent l="0" t="0" r="0" b="0"/>
             <wp:docPr id="11" name="Image 11"/>
@@ -9890,41 +9904,28 @@
       <w:pPr>
         <w:pStyle w:val="Lgende"/>
       </w:pPr>
-      <w:bookmarkStart w:id="62" w:name="_Toc437541208"/>
+      <w:bookmarkStart w:id="63" w:name="_Toc437541208"/>
       <w:r>
         <w:t xml:space="preserve">Figure </w:t>
       </w:r>
-      <w:r>
-        <w:fldChar w:fldCharType="begin"/>
-      </w:r>
-      <w:r>
-        <w:instrText xml:space="preserve"> SEQ Figure \* ARABIC </w:instrText>
-      </w:r>
-      <w:r>
-        <w:fldChar w:fldCharType="separate"/>
-      </w:r>
+      <w:fldSimple w:instr=" SEQ Figure \* ARABIC ">
+        <w:r>
+          <w:rPr>
+            <w:noProof/>
+          </w:rPr>
+          <w:t>7</w:t>
+        </w:r>
+      </w:fldSimple>
       <w:r>
         <w:rPr>
           <w:noProof/>
         </w:rPr>
-        <w:t>7</w:t>
-      </w:r>
-      <w:r>
-        <w:rPr>
-          <w:noProof/>
-        </w:rPr>
-        <w:fldChar w:fldCharType="end"/>
-      </w:r>
-      <w:r>
-        <w:rPr>
-          <w:noProof/>
-        </w:rPr>
         <w:t xml:space="preserve"> </w:t>
       </w:r>
       <w:r>
         <w:t>: Diagramme des classes de l'IA</w:t>
       </w:r>
-      <w:bookmarkEnd w:id="62"/>
+      <w:bookmarkEnd w:id="63"/>
     </w:p>
     <w:p>
       <w:pPr>
@@ -10703,37 +10704,37 @@
       <w:pPr>
         <w:pStyle w:val="Titre2"/>
       </w:pPr>
-      <w:bookmarkStart w:id="63" w:name="_Toc433834539"/>
-      <w:bookmarkStart w:id="64" w:name="_Toc437541178"/>
+      <w:bookmarkStart w:id="64" w:name="_Toc433834539"/>
+      <w:bookmarkStart w:id="65" w:name="_Toc437541178"/>
       <w:r>
         <w:t>Conception logiciel : extension pour l’IA composée</w:t>
       </w:r>
-      <w:bookmarkEnd w:id="63"/>
       <w:bookmarkEnd w:id="64"/>
+      <w:bookmarkEnd w:id="65"/>
     </w:p>
     <w:p>
       <w:pPr>
         <w:pStyle w:val="Titre2"/>
       </w:pPr>
-      <w:bookmarkStart w:id="65" w:name="_Toc433834540"/>
-      <w:bookmarkStart w:id="66" w:name="_Toc437541179"/>
+      <w:bookmarkStart w:id="66" w:name="_Toc433834540"/>
+      <w:bookmarkStart w:id="67" w:name="_Toc437541179"/>
       <w:r>
         <w:t>Conception logiciel : extension pour IA avancée</w:t>
       </w:r>
-      <w:bookmarkEnd w:id="65"/>
       <w:bookmarkEnd w:id="66"/>
+      <w:bookmarkEnd w:id="67"/>
     </w:p>
     <w:p>
       <w:pPr>
         <w:pStyle w:val="Titre2"/>
       </w:pPr>
-      <w:bookmarkStart w:id="67" w:name="_Toc433834541"/>
-      <w:bookmarkStart w:id="68" w:name="_Toc437541180"/>
+      <w:bookmarkStart w:id="68" w:name="_Toc433834541"/>
+      <w:bookmarkStart w:id="69" w:name="_Toc437541180"/>
       <w:r>
         <w:t>Conception logiciel : extension pour la parallélisation</w:t>
       </w:r>
-      <w:bookmarkEnd w:id="67"/>
       <w:bookmarkEnd w:id="68"/>
+      <w:bookmarkEnd w:id="69"/>
     </w:p>
     <w:p>
       <w:pPr>
@@ -10746,11 +10747,11 @@
       <w:pPr>
         <w:pStyle w:val="Titre1"/>
       </w:pPr>
-      <w:bookmarkStart w:id="69" w:name="_Toc437541181"/>
+      <w:bookmarkStart w:id="70" w:name="_Toc437541181"/>
       <w:r>
         <w:t>Modularisation</w:t>
       </w:r>
-      <w:bookmarkEnd w:id="69"/>
+      <w:bookmarkEnd w:id="70"/>
     </w:p>
     <w:p>
       <w:pPr>
@@ -10763,11 +10764,11 @@
       <w:pPr>
         <w:pStyle w:val="Titre2"/>
       </w:pPr>
-      <w:bookmarkStart w:id="70" w:name="_Toc437541182"/>
+      <w:bookmarkStart w:id="71" w:name="_Toc437541182"/>
       <w:r>
         <w:t>Génération automatique des headers</w:t>
       </w:r>
-      <w:bookmarkEnd w:id="70"/>
+      <w:bookmarkEnd w:id="71"/>
     </w:p>
     <w:p>
       <w:pPr>
@@ -11042,14 +11043,14 @@
       <w:pPr>
         <w:pStyle w:val="Titre2"/>
       </w:pPr>
-      <w:bookmarkStart w:id="71" w:name="_Toc433834542"/>
-      <w:bookmarkStart w:id="72" w:name="_Toc437541183"/>
+      <w:bookmarkStart w:id="72" w:name="_Toc433834542"/>
+      <w:bookmarkStart w:id="73" w:name="_Toc437541183"/>
       <w:r>
         <w:lastRenderedPageBreak/>
         <w:t>Organisation des modules</w:t>
       </w:r>
-      <w:bookmarkEnd w:id="71"/>
       <w:bookmarkEnd w:id="72"/>
+      <w:bookmarkEnd w:id="73"/>
     </w:p>
     <w:p>
       <w:pPr>
@@ -11062,11 +11063,11 @@
       <w:pPr>
         <w:pStyle w:val="Titre3"/>
       </w:pPr>
-      <w:bookmarkStart w:id="73" w:name="_Toc437541184"/>
+      <w:bookmarkStart w:id="74" w:name="_Toc437541184"/>
       <w:r>
         <w:t>Logger</w:t>
       </w:r>
-      <w:bookmarkEnd w:id="73"/>
+      <w:bookmarkEnd w:id="74"/>
     </w:p>
     <w:p>
       <w:pPr>
@@ -11110,11 +11111,11 @@
       <w:pPr>
         <w:pStyle w:val="Titre3"/>
       </w:pPr>
-      <w:bookmarkStart w:id="74" w:name="_Toc437541185"/>
+      <w:bookmarkStart w:id="75" w:name="_Toc437541185"/>
       <w:r>
         <w:t>Amorceur du logiciel</w:t>
       </w:r>
-      <w:bookmarkEnd w:id="74"/>
+      <w:bookmarkEnd w:id="75"/>
     </w:p>
     <w:p>
       <w:pPr>
@@ -11126,8 +11127,8 @@
           <w:noProof/>
         </w:rPr>
         <w:drawing>
-          <wp:inline distT="0" distB="0" distL="0" distR="0" wp14:anchorId="7D9E7EE6" wp14:editId="4477342B">
-            <wp:extent cx="2766060" cy="2959153"/>
+          <wp:inline distT="0" distB="0" distL="0" distR="0" wp14:anchorId="28EAA976" wp14:editId="4D73E158">
+            <wp:extent cx="4329546" cy="4356948"/>
             <wp:effectExtent l="0" t="0" r="0" b="0"/>
             <wp:docPr id="7" name="Image 7"/>
             <wp:cNvGraphicFramePr>
@@ -11141,7 +11142,7 @@
                     <pic:cNvPicPr/>
                   </pic:nvPicPr>
                   <pic:blipFill>
-                    <a:blip r:embed="rId18">
+                    <a:blip r:embed="rId18" cstate="print">
                       <a:extLst>
                         <a:ext uri="{28A0092B-C50C-407E-A947-70E740481C1C}">
                           <a14:useLocalDpi xmlns:a14="http://schemas.microsoft.com/office/drawing/2010/main" val="0"/>
@@ -11155,7 +11156,7 @@
                   <pic:spPr>
                     <a:xfrm>
                       <a:off x="0" y="0"/>
-                      <a:ext cx="2769940" cy="2963304"/>
+                      <a:ext cx="4346576" cy="4374086"/>
                     </a:xfrm>
                     <a:prstGeom prst="rect">
                       <a:avLst/>
@@ -11175,38 +11176,25 @@
           <w:lang w:eastAsia="en-US"/>
         </w:rPr>
       </w:pPr>
-      <w:bookmarkStart w:id="75" w:name="_Toc437541209"/>
+      <w:bookmarkStart w:id="76" w:name="_Toc437541209"/>
       <w:r>
         <w:t xml:space="preserve">Figure </w:t>
       </w:r>
-      <w:r>
-        <w:fldChar w:fldCharType="begin"/>
-      </w:r>
-      <w:r>
-        <w:instrText xml:space="preserve"> SEQ Figure \* ARABIC </w:instrText>
-      </w:r>
-      <w:r>
-        <w:fldChar w:fldCharType="separate"/>
-      </w:r>
-      <w:r>
-        <w:rPr>
-          <w:noProof/>
-        </w:rPr>
-        <w:t>8</w:t>
-      </w:r>
-      <w:r>
-        <w:rPr>
-          <w:noProof/>
-        </w:rPr>
-        <w:fldChar w:fldCharType="end"/>
-      </w:r>
+      <w:fldSimple w:instr=" SEQ Figure \* ARABIC ">
+        <w:r>
+          <w:rPr>
+            <w:noProof/>
+          </w:rPr>
+          <w:t>8</w:t>
+        </w:r>
+      </w:fldSimple>
       <w:r>
         <w:t xml:space="preserve"> </w:t>
       </w:r>
       <w:r>
         <w:t>: Diagramme des classes de boot</w:t>
       </w:r>
-      <w:bookmarkEnd w:id="75"/>
+      <w:bookmarkEnd w:id="76"/>
     </w:p>
     <w:p>
       <w:pPr>
@@ -11298,6 +11286,7 @@
         <w:rPr>
           <w:lang w:eastAsia="en-US"/>
         </w:rPr>
+        <w:lastRenderedPageBreak/>
         <w:t xml:space="preserve">Le </w:t>
       </w:r>
       <w:r>
@@ -11368,7 +11357,6 @@
         <w:rPr>
           <w:lang w:eastAsia="en-US"/>
         </w:rPr>
-        <w:lastRenderedPageBreak/>
         <w:t>Game :</w:t>
       </w:r>
       <w:r>
@@ -11432,11 +11420,11 @@
       <w:pPr>
         <w:pStyle w:val="Titre3"/>
       </w:pPr>
-      <w:bookmarkStart w:id="76" w:name="_Toc437541186"/>
+      <w:bookmarkStart w:id="77" w:name="_Toc437541186"/>
       <w:r>
         <w:t>Client du jeu</w:t>
       </w:r>
-      <w:bookmarkEnd w:id="76"/>
+      <w:bookmarkEnd w:id="77"/>
     </w:p>
     <w:p>
       <w:pPr>
@@ -11448,7 +11436,7 @@
           <w:noProof/>
         </w:rPr>
         <w:drawing>
-          <wp:inline distT="0" distB="0" distL="0" distR="0" wp14:anchorId="2C191DC7" wp14:editId="5A98320F">
+          <wp:inline distT="0" distB="0" distL="0" distR="0" wp14:anchorId="7198BFC3" wp14:editId="0C019108">
             <wp:extent cx="4684111" cy="4651154"/>
             <wp:effectExtent l="0" t="0" r="0" b="0"/>
             <wp:docPr id="8" name="Image 8"/>
@@ -11497,38 +11485,25 @@
           <w:lang w:eastAsia="en-US"/>
         </w:rPr>
       </w:pPr>
-      <w:bookmarkStart w:id="77" w:name="_Toc437541210"/>
+      <w:bookmarkStart w:id="78" w:name="_Toc437541210"/>
       <w:r>
         <w:t xml:space="preserve">Figure </w:t>
       </w:r>
-      <w:r>
-        <w:fldChar w:fldCharType="begin"/>
-      </w:r>
-      <w:r>
-        <w:instrText xml:space="preserve"> SEQ Figure \* ARABIC </w:instrText>
-      </w:r>
-      <w:r>
-        <w:fldChar w:fldCharType="separate"/>
-      </w:r>
-      <w:r>
-        <w:rPr>
-          <w:noProof/>
-        </w:rPr>
-        <w:t>9</w:t>
-      </w:r>
-      <w:r>
-        <w:rPr>
-          <w:noProof/>
-        </w:rPr>
-        <w:fldChar w:fldCharType="end"/>
-      </w:r>
+      <w:fldSimple w:instr=" SEQ Figure \* ARABIC ">
+        <w:r>
+          <w:rPr>
+            <w:noProof/>
+          </w:rPr>
+          <w:t>9</w:t>
+        </w:r>
+      </w:fldSimple>
       <w:r>
         <w:t xml:space="preserve"> </w:t>
       </w:r>
       <w:r>
         <w:t>: Diagramme des classes de game</w:t>
       </w:r>
-      <w:bookmarkEnd w:id="77"/>
+      <w:bookmarkEnd w:id="78"/>
     </w:p>
     <w:p>
       <w:pPr>
@@ -11555,6 +11530,7 @@
         <w:rPr>
           <w:lang w:eastAsia="en-US"/>
         </w:rPr>
+        <w:lastRenderedPageBreak/>
         <w:t>L’interface EngineObserver répond au design pattern Observer, tandis que IGame est une implémentation d’EngineObserver, avec un nombre de méthodes supplémentaires ab</w:t>
       </w:r>
       <w:r>
@@ -11605,14 +11581,7 @@
         <w:rPr>
           <w:lang w:eastAsia="en-US"/>
         </w:rPr>
-        <w:t xml:space="preserve">L’implémentation d’IA est rendue aisée et modulaire, et totalement autonome. l’API actuelle n’exploite pas toutes les possibilités de l’architecture, mais permet une </w:t>
-      </w:r>
-      <w:r>
-        <w:rPr>
-          <w:lang w:eastAsia="en-US"/>
-        </w:rPr>
-        <w:lastRenderedPageBreak/>
-        <w:t>rétrocompatibilité avec les précédentes bouts de code qui n’exploitent pas encore les fonctions de l’API (exemple : un update global de toute l’ElementList est encore réalisée à chaque update)</w:t>
+        <w:t>L’implémentation d’IA est rendue aisée et modulaire, et totalement autonome. l’API actuelle n’exploite pas toutes les possibilités de l’architecture, mais permet une rétrocompatibilité avec les précédentes bouts de code qui n’exploitent pas encore les fonctions de l’API (exemple : un update global de toute l’ElementList est encore réalisée à chaque update)</w:t>
       </w:r>
       <w:r>
         <w:rPr>
@@ -11670,13 +11639,13 @@
       <w:pPr>
         <w:pStyle w:val="Titre3"/>
       </w:pPr>
-      <w:bookmarkStart w:id="78" w:name="_Toc433834543"/>
-      <w:bookmarkStart w:id="79" w:name="_Toc437541187"/>
+      <w:bookmarkStart w:id="79" w:name="_Toc433834543"/>
+      <w:bookmarkStart w:id="80" w:name="_Toc437541187"/>
       <w:r>
         <w:t>Répartition sur différents threads</w:t>
       </w:r>
-      <w:bookmarkEnd w:id="78"/>
       <w:bookmarkEnd w:id="79"/>
+      <w:bookmarkEnd w:id="80"/>
     </w:p>
     <w:p>
       <w:pPr>
@@ -11915,6 +11884,7 @@
         <w:rPr>
           <w:lang w:eastAsia="en-US"/>
         </w:rPr>
+        <w:lastRenderedPageBreak/>
         <w:t xml:space="preserve">Pour l’envoi des commandes, elles sont mises après un lock de mutex dans la CommandList (une file de Commands) de l’engine, qui les réalisera </w:t>
       </w:r>
       <w:r>
@@ -11941,28 +11911,27 @@
       <w:pPr>
         <w:pStyle w:val="Titre3"/>
       </w:pPr>
-      <w:bookmarkStart w:id="80" w:name="_Toc433834544"/>
-      <w:bookmarkStart w:id="81" w:name="_Toc437541188"/>
+      <w:bookmarkStart w:id="81" w:name="_Toc433834544"/>
+      <w:bookmarkStart w:id="82" w:name="_Toc437541188"/>
       <w:r>
         <w:t>Répartition sur différentes machines</w:t>
       </w:r>
-      <w:bookmarkEnd w:id="80"/>
       <w:bookmarkEnd w:id="81"/>
+      <w:bookmarkEnd w:id="82"/>
     </w:p>
     <w:p>
       <w:pPr>
         <w:pStyle w:val="Titre2"/>
       </w:pPr>
-      <w:bookmarkStart w:id="82" w:name="_Toc433834545"/>
-      <w:bookmarkStart w:id="83" w:name="_Toc433834547"/>
-      <w:bookmarkStart w:id="84" w:name="_Toc437541190"/>
-      <w:bookmarkEnd w:id="82"/>
-      <w:r>
-        <w:lastRenderedPageBreak/>
+      <w:bookmarkStart w:id="83" w:name="_Toc433834545"/>
+      <w:bookmarkStart w:id="84" w:name="_Toc433834547"/>
+      <w:bookmarkStart w:id="85" w:name="_Toc437541190"/>
+      <w:bookmarkEnd w:id="83"/>
+      <w:r>
         <w:t>Conception logiciel : extension réseau</w:t>
       </w:r>
-      <w:bookmarkEnd w:id="83"/>
       <w:bookmarkEnd w:id="84"/>
+      <w:bookmarkEnd w:id="85"/>
     </w:p>
     <w:p>
       <w:pPr>
@@ -12008,7 +11977,7 @@
           <w:noProof/>
         </w:rPr>
         <w:drawing>
-          <wp:inline distT="0" distB="0" distL="0" distR="0" wp14:anchorId="37C96A16" wp14:editId="44F7946D">
+          <wp:inline distT="0" distB="0" distL="0" distR="0" wp14:anchorId="61889BE4" wp14:editId="50D15384">
             <wp:extent cx="5546760" cy="2261877"/>
             <wp:effectExtent l="0" t="0" r="0" b="0"/>
             <wp:docPr id="4" name="Image 4"/>
@@ -12057,27 +12026,14 @@
       <w:r>
         <w:t xml:space="preserve">Figure </w:t>
       </w:r>
-      <w:r>
-        <w:fldChar w:fldCharType="begin"/>
-      </w:r>
-      <w:r>
-        <w:instrText xml:space="preserve"> SEQ Figure \* ARABIC </w:instrText>
-      </w:r>
-      <w:r>
-        <w:fldChar w:fldCharType="separate"/>
-      </w:r>
-      <w:r>
-        <w:rPr>
-          <w:noProof/>
-        </w:rPr>
-        <w:t>10</w:t>
-      </w:r>
-      <w:r>
-        <w:rPr>
-          <w:noProof/>
-        </w:rPr>
-        <w:fldChar w:fldCharType="end"/>
-      </w:r>
+      <w:fldSimple w:instr=" SEQ Figure \* ARABIC ">
+        <w:r>
+          <w:rPr>
+            <w:noProof/>
+          </w:rPr>
+          <w:t>10</w:t>
+        </w:r>
+      </w:fldSimple>
       <w:r>
         <w:t xml:space="preserve"> : Schéma de principe</w:t>
       </w:r>
@@ -12334,6 +12290,7 @@
                 <w:b w:val="0"/>
                 <w:lang w:eastAsia="en-US"/>
               </w:rPr>
+              <w:lastRenderedPageBreak/>
               <w:t>Pattern Command</w:t>
             </w:r>
           </w:p>
@@ -12439,7 +12396,6 @@
         <w:pStyle w:val="Titre4"/>
       </w:pPr>
       <w:r>
-        <w:lastRenderedPageBreak/>
         <w:t>Choix</w:t>
       </w:r>
     </w:p>
@@ -12585,8 +12541,6 @@
         </w:rPr>
         <w:t xml:space="preserve"> comme ici</w:t>
       </w:r>
-      <w:bookmarkStart w:id="85" w:name="_GoBack"/>
-      <w:bookmarkEnd w:id="85"/>
       <w:r>
         <w:rPr>
           <w:lang w:eastAsia="en-US"/>
@@ -12703,7 +12657,7 @@
         <w:rPr>
           <w:lang w:eastAsia="en-US"/>
         </w:rPr>
-        <w:t>Paramètres et retour en JSON</w:t>
+        <w:t>Paramètres et retour d’objets sérialisés</w:t>
       </w:r>
     </w:p>
     <w:p>
@@ -12857,6 +12811,7 @@
         <w:rPr>
           <w:lang w:eastAsia="en-US"/>
         </w:rPr>
+        <w:lastRenderedPageBreak/>
         <w:t>L’ensemble des clients sont enregistrés sur un realm (royaume), et ne peuvent communiquer qu’avec d’autres clients du même royaume, en sachant qu’un routeur est à même de gérer plusieurs realm</w:t>
       </w:r>
       <w:r>
@@ -12907,14 +12862,7 @@
         <w:rPr>
           <w:lang w:eastAsia="en-US"/>
         </w:rPr>
-        <w:t xml:space="preserve">concevoir un salon d’accueil où sont listées les parties (= les realms) </w:t>
-      </w:r>
-      <w:r>
-        <w:rPr>
-          <w:lang w:eastAsia="en-US"/>
-        </w:rPr>
-        <w:lastRenderedPageBreak/>
-        <w:t>et donner la possibilité au joueur de les rejoindre ou d’en créer un</w:t>
+        <w:t>concevoir un salon d’accueil où sont listées les parties (= les realms) et donner la possibilité au joueur de les rejoindre ou d’en créer un</w:t>
       </w:r>
       <w:r>
         <w:rPr>
@@ -13727,6 +13675,7 @@
           <w:i/>
           <w:lang w:val="en-US" w:eastAsia="en-US"/>
         </w:rPr>
+        <w:lastRenderedPageBreak/>
         <w:t>daemon/bonefish --realm "</w:t>
       </w:r>
       <w:r>
@@ -13756,7 +13705,6 @@
         <w:pStyle w:val="Titre4"/>
       </w:pPr>
       <w:r>
-        <w:lastRenderedPageBreak/>
         <w:t>Description du workflow</w:t>
       </w:r>
     </w:p>
@@ -13822,27 +13770,14 @@
       <w:r>
         <w:t xml:space="preserve">Figure </w:t>
       </w:r>
-      <w:r>
-        <w:fldChar w:fldCharType="begin"/>
-      </w:r>
-      <w:r>
-        <w:instrText xml:space="preserve"> SEQ Figure \* ARABIC </w:instrText>
-      </w:r>
-      <w:r>
-        <w:fldChar w:fldCharType="separate"/>
-      </w:r>
-      <w:r>
-        <w:rPr>
-          <w:noProof/>
-        </w:rPr>
-        <w:t>11</w:t>
-      </w:r>
-      <w:r>
-        <w:rPr>
-          <w:noProof/>
-        </w:rPr>
-        <w:fldChar w:fldCharType="end"/>
-      </w:r>
+      <w:fldSimple w:instr=" SEQ Figure \* ARABIC ">
+        <w:r>
+          <w:rPr>
+            <w:noProof/>
+          </w:rPr>
+          <w:t>11</w:t>
+        </w:r>
+      </w:fldSimple>
       <w:r>
         <w:t xml:space="preserve"> : workflow</w:t>
       </w:r>
@@ -14009,6 +13944,7 @@
         <w:rPr>
           <w:lang w:eastAsia="en-US"/>
         </w:rPr>
+        <w:lastRenderedPageBreak/>
         <w:t>Sinon renseignement des infos de la partie à rejoindre</w:t>
       </w:r>
     </w:p>
@@ -14035,7 +13971,6 @@
         <w:pStyle w:val="Titre4"/>
       </w:pPr>
       <w:r>
-        <w:lastRenderedPageBreak/>
         <w:t>Description de l’</w:t>
       </w:r>
       <w:r>
@@ -14274,7 +14209,13 @@
         <w:rPr>
           <w:rStyle w:val="Emphaseple"/>
         </w:rPr>
-        <w:t>Code Statut + ElementList sérialisée</w:t>
+        <w:t xml:space="preserve">Code Statut + </w:t>
+      </w:r>
+      <w:r>
+        <w:rPr>
+          <w:rStyle w:val="Emphaseple"/>
+        </w:rPr>
+        <w:t>Etat sérialisé</w:t>
       </w:r>
     </w:p>
     <w:p>
@@ -14395,6 +14336,7 @@
         <w:pStyle w:val="REQEND"/>
       </w:pPr>
       <w:r>
+        <w:lastRenderedPageBreak/>
         <w:t>END</w:t>
       </w:r>
     </w:p>
@@ -14423,7 +14365,6 @@
         <w:rPr>
           <w:lang w:eastAsia="en-US"/>
         </w:rPr>
-        <w:lastRenderedPageBreak/>
         <w:t xml:space="preserve"> PUB/SUB</w:t>
       </w:r>
     </w:p>
@@ -14726,6 +14667,7 @@
         <w:rPr>
           <w:lang w:val="en-US" w:eastAsia="en-US"/>
         </w:rPr>
+        <w:lastRenderedPageBreak/>
         <w:tab/>
       </w:r>
       <w:r>
@@ -14760,7 +14702,6 @@
         <w:rPr>
           <w:lang w:eastAsia="en-US"/>
         </w:rPr>
-        <w:lastRenderedPageBreak/>
         <w:t>Les classes Adapter NetworkEngine et NetworkClient héritent de leur classe à adapter (Engine et Game respectivement</w:t>
       </w:r>
       <w:r>
@@ -14838,27 +14779,14 @@
       <w:r>
         <w:t xml:space="preserve">Figure </w:t>
       </w:r>
-      <w:r>
-        <w:fldChar w:fldCharType="begin"/>
-      </w:r>
-      <w:r>
-        <w:instrText xml:space="preserve"> SEQ Figure \* ARABIC </w:instrText>
-      </w:r>
-      <w:r>
-        <w:fldChar w:fldCharType="separate"/>
-      </w:r>
-      <w:r>
-        <w:rPr>
-          <w:noProof/>
-        </w:rPr>
-        <w:t>12</w:t>
-      </w:r>
-      <w:r>
-        <w:rPr>
-          <w:noProof/>
-        </w:rPr>
-        <w:fldChar w:fldCharType="end"/>
-      </w:r>
+      <w:fldSimple w:instr=" SEQ Figure \* ARABIC ">
+        <w:r>
+          <w:rPr>
+            <w:noProof/>
+          </w:rPr>
+          <w:t>12</w:t>
+        </w:r>
+      </w:fldSimple>
       <w:r>
         <w:t xml:space="preserve"> : Diagramme des classes de network</w:t>
       </w:r>
@@ -14879,10 +14807,191 @@
     </w:p>
     <w:p>
       <w:pPr>
-        <w:rPr>
-          <w:lang w:eastAsia="en-US"/>
-        </w:rPr>
-      </w:pPr>
+        <w:pStyle w:val="Titre4"/>
+      </w:pPr>
+      <w:r>
+        <w:t>Librairies utilisées</w:t>
+      </w:r>
+    </w:p>
+    <w:p>
+      <w:pPr>
+        <w:rPr>
+          <w:lang w:eastAsia="en-US"/>
+        </w:rPr>
+      </w:pPr>
+    </w:p>
+    <w:p>
+      <w:pPr>
+        <w:rPr>
+          <w:lang w:eastAsia="en-US"/>
+        </w:rPr>
+      </w:pPr>
+      <w:r>
+        <w:rPr>
+          <w:lang w:eastAsia="en-US"/>
+        </w:rPr>
+        <w:t>Afin de mettre en place cette architecture, l’utilisation de librairies est requise</w:t>
+      </w:r>
+      <w:r>
+        <w:rPr>
+          <w:lang w:eastAsia="en-US"/>
+        </w:rPr>
+        <w:t>.</w:t>
+      </w:r>
+    </w:p>
+    <w:p>
+      <w:pPr>
+        <w:rPr>
+          <w:rStyle w:val="Accentuation"/>
+        </w:rPr>
+      </w:pPr>
+      <w:r>
+        <w:rPr>
+          <w:rStyle w:val="Accentuation"/>
+        </w:rPr>
+        <w:lastRenderedPageBreak/>
+        <w:t>Boost</w:t>
+      </w:r>
+    </w:p>
+    <w:p>
+      <w:pPr>
+        <w:rPr>
+          <w:lang w:eastAsia="en-US"/>
+        </w:rPr>
+      </w:pPr>
+      <w:r>
+        <w:rPr>
+          <w:lang w:eastAsia="en-US"/>
+        </w:rPr>
+        <w:t>Les librairies suivantes utilisent massivement Boost (threads, futures, continuations, lambda, serialization)</w:t>
+      </w:r>
+      <w:r>
+        <w:rPr>
+          <w:lang w:eastAsia="en-US"/>
+        </w:rPr>
+        <w:t>, Boost étant le bac à sable de développement de la bibliothèque C++ pour les nouvelles fonctionnalités avant leur standardisation dans la norme C++. Certaines fonctionnalités étant vraiment commodes, nous n’hésitons pas à y recourir dans notre code.</w:t>
+      </w:r>
+    </w:p>
+    <w:p>
+      <w:pPr>
+        <w:rPr>
+          <w:lang w:eastAsia="en-US"/>
+        </w:rPr>
+      </w:pPr>
+      <w:r>
+        <w:rPr>
+          <w:lang w:eastAsia="en-US"/>
+        </w:rPr>
+        <w:t>La version figée de Boost est la 1.58, qui est compilé depuis les sources.</w:t>
+      </w:r>
+    </w:p>
+    <w:p>
+      <w:pPr>
+        <w:rPr>
+          <w:rStyle w:val="Accentuation"/>
+        </w:rPr>
+      </w:pPr>
+      <w:r>
+        <w:rPr>
+          <w:rStyle w:val="Accentuation"/>
+        </w:rPr>
+        <w:t>Autobahn CPP</w:t>
+      </w:r>
+    </w:p>
+    <w:p>
+      <w:pPr>
+        <w:rPr>
+          <w:lang w:eastAsia="en-US"/>
+        </w:rPr>
+      </w:pPr>
+      <w:r>
+        <w:rPr>
+          <w:lang w:eastAsia="en-US"/>
+        </w:rPr>
+        <w:t>Autobahn est le client (asynchrone) pour WAMP. L’asynchrone par l’utilisation des futures de Boost rend le code plus complexe à concevoir et à adapter.</w:t>
+      </w:r>
+    </w:p>
+    <w:p>
+      <w:pPr>
+        <w:rPr>
+          <w:rStyle w:val="Accentuation"/>
+        </w:rPr>
+      </w:pPr>
+      <w:r>
+        <w:rPr>
+          <w:rStyle w:val="Accentuation"/>
+        </w:rPr>
+        <w:t>MsgPack-C</w:t>
+      </w:r>
+    </w:p>
+    <w:p>
+      <w:pPr>
+        <w:rPr>
+          <w:lang w:eastAsia="en-US"/>
+        </w:rPr>
+      </w:pPr>
+      <w:r>
+        <w:rPr>
+          <w:lang w:eastAsia="en-US"/>
+        </w:rPr>
+        <w:t>Plutôt qu’utiliser JSON, nous utilisons MessagePack, une sérialisation binaire plus efficace (même si moins verbeuse</w:t>
+      </w:r>
+      <w:r>
+        <w:rPr>
+          <w:lang w:eastAsia="en-US"/>
+        </w:rPr>
+        <w:t xml:space="preserve">) qui en plus inclue des adapter pour serialiser tous les objets de la STL. Pour nos objets personnalités, MsgPack-C met à disposition une macro pour simplifier la mise en place de leur sérialisation / dé-sérialisation. On peut également redéfinir </w:t>
+      </w:r>
+      <w:r>
+        <w:rPr>
+          <w:lang w:eastAsia="en-US"/>
+        </w:rPr>
+        <w:t>les opérateurs</w:t>
+      </w:r>
+      <w:r>
+        <w:rPr>
+          <w:lang w:eastAsia="en-US"/>
+        </w:rPr>
+        <w:t xml:space="preserve"> de sérialisation pour définir un comportement personnalisé : cas de l’ElementList car c’est un conteneur de Element, classe abstraite : la macro ne pouvait pas appliquer un comportement par défaut dans ce cas.</w:t>
+      </w:r>
+    </w:p>
+    <w:p>
+      <w:pPr>
+        <w:rPr>
+          <w:rStyle w:val="Accentuation"/>
+        </w:rPr>
+      </w:pPr>
+      <w:r>
+        <w:rPr>
+          <w:rStyle w:val="Accentuation"/>
+        </w:rPr>
+        <w:t>Bonefish</w:t>
+      </w:r>
+    </w:p>
+    <w:p>
+      <w:pPr>
+        <w:rPr>
+          <w:lang w:eastAsia="en-US"/>
+        </w:rPr>
+      </w:pPr>
+      <w:r>
+        <w:rPr>
+          <w:lang w:eastAsia="en-US"/>
+        </w:rPr>
+        <w:t xml:space="preserve"> C’est une librairie gérant le routage WAMP intégrable dans une application, mais aussi incluant un routeur </w:t>
+      </w:r>
+      <w:r>
+        <w:rPr>
+          <w:lang w:eastAsia="en-US"/>
+        </w:rPr>
+        <w:t>autonome (</w:t>
+      </w:r>
+      <w:r>
+        <w:rPr>
+          <w:lang w:eastAsia="en-US"/>
+        </w:rPr>
+        <w:t>ce que nous utilisons)</w:t>
+      </w:r>
     </w:p>
     <w:sectPr>
       <w:pgSz w:w="11906" w:h="16838"/>
@@ -14961,7 +15070,6 @@
               <w:dataBinding w:prefixMappings="xmlns:ns0='http://purl.org/dc/elements/1.1/' xmlns:ns1='http://schemas.openxmlformats.org/package/2006/metadata/core-properties' " w:xpath="/ns1:coreProperties[1]/ns0:creator[1]" w:storeItemID="{6C3C8BC8-F283-45AE-878A-BAB7291924A1}"/>
               <w:text/>
             </w:sdtPr>
-            <w:sdtEndPr/>
             <w:sdtContent>
               <w:r>
                 <w:rPr>
@@ -15016,7 +15124,7 @@
               <w:noProof/>
               <w:lang w:val="en-US"/>
             </w:rPr>
-            <w:t>28</w:t>
+            <w:t>11</w:t>
           </w:r>
           <w:r>
             <w:rPr>
@@ -15103,7 +15211,7 @@
             <w:spacing w:val="60"/>
           </w:rPr>
           <w:drawing>
-            <wp:inline distT="0" distB="0" distL="0" distR="0" wp14:anchorId="0D8BDAB0" wp14:editId="49514E2E">
+            <wp:inline distT="0" distB="0" distL="0" distR="0" wp14:anchorId="580F40ED" wp14:editId="5C3A9EFC">
               <wp:extent cx="394470" cy="390525"/>
               <wp:effectExtent l="0" t="0" r="5715" b="0"/>
               <wp:docPr id="17" name="Image 17"/>
@@ -19665,7 +19773,7 @@
 </file>
 
 <file path=customXml/itemProps1.xml><?xml version="1.0" encoding="utf-8"?>
-<ds:datastoreItem xmlns:ds="http://schemas.openxmlformats.org/officeDocument/2006/customXml" ds:itemID="{010D4159-49A1-4362-B522-A6716DBF7CEF}">
+<ds:datastoreItem xmlns:ds="http://schemas.openxmlformats.org/officeDocument/2006/customXml" ds:itemID="{8F7F3B32-B11F-462F-8855-67CF4A13EF6D}">
   <ds:schemaRefs>
     <ds:schemaRef ds:uri="http://schemas.openxmlformats.org/officeDocument/2006/bibliography"/>
   </ds:schemaRefs>

</xml_diff>